<commit_message>
modificadas historias de usuario
</commit_message>
<xml_diff>
--- a/docs/TP - Historias de usuario.docx
+++ b/docs/TP - Historias de usuario.docx
@@ -1,6 +1,6 @@
 
 <file path=word/document.xml><?xml version="1.0" encoding="utf-8"?>
-<w:document xmlns:wpc="http://schemas.microsoft.com/office/word/2010/wordprocessingCanvas" xmlns:cx="http://schemas.microsoft.com/office/drawing/2014/chartex" xmlns:cx1="http://schemas.microsoft.com/office/drawing/2015/9/8/chartex" xmlns:cx2="http://schemas.microsoft.com/office/drawing/2015/10/21/chartex" xmlns:mc="http://schemas.openxmlformats.org/markup-compatibility/2006" xmlns:o="urn:schemas-microsoft-com:office:office" xmlns:r="http://schemas.openxmlformats.org/officeDocument/2006/relationships" xmlns:m="http://schemas.openxmlformats.org/officeDocument/2006/math" xmlns:v="urn:schemas-microsoft-com:vml" xmlns:wp14="http://schemas.microsoft.com/office/word/2010/wordprocessingDrawing" xmlns:wp="http://schemas.openxmlformats.org/drawingml/2006/wordprocessingDrawing" xmlns:w10="urn:schemas-microsoft-com:office:word" xmlns:w="http://schemas.openxmlformats.org/wordprocessingml/2006/main" xmlns:w14="http://schemas.microsoft.com/office/word/2010/wordml" xmlns:w15="http://schemas.microsoft.com/office/word/2012/wordml" xmlns:w16se="http://schemas.microsoft.com/office/word/2015/wordml/symex" xmlns:wpg="http://schemas.microsoft.com/office/word/2010/wordprocessingGroup" xmlns:wpi="http://schemas.microsoft.com/office/word/2010/wordprocessingInk" xmlns:wne="http://schemas.microsoft.com/office/word/2006/wordml" xmlns:wps="http://schemas.microsoft.com/office/word/2010/wordprocessingShape" mc:Ignorable="w14 w15 w16se wp14">
+<w:document xmlns:wpc="http://schemas.microsoft.com/office/word/2010/wordprocessingCanvas" xmlns:mc="http://schemas.openxmlformats.org/markup-compatibility/2006" xmlns:o="urn:schemas-microsoft-com:office:office" xmlns:r="http://schemas.openxmlformats.org/officeDocument/2006/relationships" xmlns:m="http://schemas.openxmlformats.org/officeDocument/2006/math" xmlns:v="urn:schemas-microsoft-com:vml" xmlns:wp14="http://schemas.microsoft.com/office/word/2010/wordprocessingDrawing" xmlns:wp="http://schemas.openxmlformats.org/drawingml/2006/wordprocessingDrawing" xmlns:w10="urn:schemas-microsoft-com:office:word" xmlns:w="http://schemas.openxmlformats.org/wordprocessingml/2006/main" xmlns:w14="http://schemas.microsoft.com/office/word/2010/wordml" xmlns:wpg="http://schemas.microsoft.com/office/word/2010/wordprocessingGroup" xmlns:wpi="http://schemas.microsoft.com/office/word/2010/wordprocessingInk" xmlns:wne="http://schemas.microsoft.com/office/word/2006/wordml" xmlns:wps="http://schemas.microsoft.com/office/word/2010/wordprocessingShape" mc:Ignorable="w14 wp14">
   <w:body>
     <w:p>
       <w:pPr>
@@ -991,6 +991,16 @@
                 <w:lang w:eastAsia="es-AR"/>
               </w:rPr>
             </w:pPr>
+            <w:r>
+              <w:rPr>
+                <w:rFonts w:ascii="Calibri" w:eastAsia="Times New Roman" w:hAnsi="Calibri" w:cs="Calibri"/>
+                <w:color w:val="000000"/>
+                <w:sz w:val="18"/>
+                <w:szCs w:val="18"/>
+                <w:lang w:eastAsia="es-AR"/>
+              </w:rPr>
+              <w:t>Que datos para el alta</w:t>
+            </w:r>
             <w:proofErr w:type="gramStart"/>
             <w:r>
               <w:rPr>
@@ -1000,7 +1010,7 @@
                 <w:szCs w:val="18"/>
                 <w:lang w:eastAsia="es-AR"/>
               </w:rPr>
-              <w:t>Que datos para el alta?</w:t>
+              <w:t>?</w:t>
             </w:r>
             <w:proofErr w:type="gramEnd"/>
           </w:p>
@@ -1015,6 +1025,16 @@
                 <w:lang w:eastAsia="es-AR"/>
               </w:rPr>
             </w:pPr>
+            <w:r>
+              <w:rPr>
+                <w:rFonts w:ascii="Calibri" w:eastAsia="Times New Roman" w:hAnsi="Calibri" w:cs="Calibri"/>
+                <w:color w:val="000000"/>
+                <w:sz w:val="18"/>
+                <w:szCs w:val="18"/>
+                <w:lang w:eastAsia="es-AR"/>
+              </w:rPr>
+              <w:t>Que datos se pueden modificar</w:t>
+            </w:r>
             <w:proofErr w:type="gramStart"/>
             <w:r>
               <w:rPr>
@@ -1024,7 +1044,7 @@
                 <w:szCs w:val="18"/>
                 <w:lang w:eastAsia="es-AR"/>
               </w:rPr>
-              <w:t>Que datos se pueden modificar?</w:t>
+              <w:t>?</w:t>
             </w:r>
             <w:proofErr w:type="gramEnd"/>
           </w:p>
@@ -1039,6 +1059,16 @@
                 <w:lang w:eastAsia="es-AR"/>
               </w:rPr>
             </w:pPr>
+            <w:r>
+              <w:rPr>
+                <w:rFonts w:ascii="Calibri" w:eastAsia="Times New Roman" w:hAnsi="Calibri" w:cs="Calibri"/>
+                <w:color w:val="000000"/>
+                <w:sz w:val="18"/>
+                <w:szCs w:val="18"/>
+                <w:lang w:eastAsia="es-AR"/>
+              </w:rPr>
+              <w:t>Que datos son obligatorios</w:t>
+            </w:r>
             <w:proofErr w:type="gramStart"/>
             <w:r>
               <w:rPr>
@@ -1048,7 +1078,7 @@
                 <w:szCs w:val="18"/>
                 <w:lang w:eastAsia="es-AR"/>
               </w:rPr>
-              <w:t>Que datos son obligatorios?</w:t>
+              <w:t>?</w:t>
             </w:r>
             <w:proofErr w:type="gramEnd"/>
             <w:r>
@@ -1073,6 +1103,16 @@
                 <w:lang w:eastAsia="es-AR"/>
               </w:rPr>
             </w:pPr>
+            <w:r>
+              <w:rPr>
+                <w:rFonts w:ascii="Calibri" w:eastAsia="Times New Roman" w:hAnsi="Calibri" w:cs="Calibri"/>
+                <w:color w:val="000000"/>
+                <w:sz w:val="18"/>
+                <w:szCs w:val="18"/>
+                <w:lang w:eastAsia="es-AR"/>
+              </w:rPr>
+              <w:t>Que datos no pueden estar repetidos</w:t>
+            </w:r>
             <w:proofErr w:type="gramStart"/>
             <w:r>
               <w:rPr>
@@ -1082,7 +1122,7 @@
                 <w:szCs w:val="18"/>
                 <w:lang w:eastAsia="es-AR"/>
               </w:rPr>
-              <w:t>Que datos no pueden estar repetidos?</w:t>
+              <w:t>?</w:t>
             </w:r>
             <w:proofErr w:type="gramEnd"/>
           </w:p>
@@ -1097,6 +1137,16 @@
                 <w:lang w:eastAsia="es-AR"/>
               </w:rPr>
             </w:pPr>
+            <w:r>
+              <w:rPr>
+                <w:rFonts w:ascii="Calibri" w:eastAsia="Times New Roman" w:hAnsi="Calibri" w:cs="Calibri"/>
+                <w:color w:val="000000"/>
+                <w:sz w:val="18"/>
+                <w:szCs w:val="18"/>
+                <w:lang w:eastAsia="es-AR"/>
+              </w:rPr>
+              <w:t>Es necesario llevar un historial de cambios</w:t>
+            </w:r>
             <w:proofErr w:type="gramStart"/>
             <w:r>
               <w:rPr>
@@ -1106,7 +1156,7 @@
                 <w:szCs w:val="18"/>
                 <w:lang w:eastAsia="es-AR"/>
               </w:rPr>
-              <w:t>Es necesario llevar un historial de cambios?</w:t>
+              <w:t>?</w:t>
             </w:r>
             <w:proofErr w:type="gramEnd"/>
             <w:r>
@@ -1117,101 +1167,121 @@
                 <w:szCs w:val="18"/>
                 <w:lang w:eastAsia="es-AR"/>
               </w:rPr>
+              <w:t xml:space="preserve"> Cuales</w:t>
+            </w:r>
+            <w:proofErr w:type="gramStart"/>
+            <w:r>
+              <w:rPr>
+                <w:rFonts w:ascii="Calibri" w:eastAsia="Times New Roman" w:hAnsi="Calibri" w:cs="Calibri"/>
+                <w:color w:val="000000"/>
+                <w:sz w:val="18"/>
+                <w:szCs w:val="18"/>
+                <w:lang w:eastAsia="es-AR"/>
+              </w:rPr>
+              <w:t>?</w:t>
+            </w:r>
+            <w:proofErr w:type="gramEnd"/>
+          </w:p>
+          <w:p>
+            <w:pPr>
+              <w:spacing w:after="0" w:line="240" w:lineRule="auto"/>
+              <w:rPr>
+                <w:rFonts w:ascii="Calibri" w:eastAsia="Times New Roman" w:hAnsi="Calibri" w:cs="Calibri"/>
+                <w:color w:val="000000"/>
+                <w:sz w:val="18"/>
+                <w:szCs w:val="18"/>
+                <w:lang w:eastAsia="es-AR"/>
+              </w:rPr>
+            </w:pPr>
+            <w:r>
+              <w:rPr>
+                <w:rFonts w:ascii="Calibri" w:eastAsia="Times New Roman" w:hAnsi="Calibri" w:cs="Calibri"/>
+                <w:color w:val="000000"/>
+                <w:sz w:val="18"/>
+                <w:szCs w:val="18"/>
+                <w:lang w:eastAsia="es-AR"/>
+              </w:rPr>
+              <w:t>Que formato de clave</w:t>
+            </w:r>
+            <w:proofErr w:type="gramStart"/>
+            <w:r>
+              <w:rPr>
+                <w:rFonts w:ascii="Calibri" w:eastAsia="Times New Roman" w:hAnsi="Calibri" w:cs="Calibri"/>
+                <w:color w:val="000000"/>
+                <w:sz w:val="18"/>
+                <w:szCs w:val="18"/>
+                <w:lang w:eastAsia="es-AR"/>
+              </w:rPr>
+              <w:t>?</w:t>
+            </w:r>
+            <w:proofErr w:type="gramEnd"/>
+          </w:p>
+          <w:p>
+            <w:pPr>
+              <w:spacing w:after="0" w:line="240" w:lineRule="auto"/>
+              <w:rPr>
+                <w:rFonts w:ascii="Calibri" w:eastAsia="Times New Roman" w:hAnsi="Calibri" w:cs="Calibri"/>
+                <w:color w:val="000000"/>
+                <w:sz w:val="18"/>
+                <w:szCs w:val="18"/>
+                <w:lang w:eastAsia="es-AR"/>
+              </w:rPr>
+            </w:pPr>
+            <w:r>
+              <w:rPr>
+                <w:rFonts w:ascii="Calibri" w:eastAsia="Times New Roman" w:hAnsi="Calibri" w:cs="Calibri"/>
+                <w:color w:val="000000"/>
+                <w:sz w:val="18"/>
+                <w:szCs w:val="18"/>
+                <w:lang w:eastAsia="es-AR"/>
+              </w:rPr>
+              <w:t>A que funcionalidades debe acceder el vendedor</w:t>
+            </w:r>
+            <w:proofErr w:type="gramStart"/>
+            <w:r>
+              <w:rPr>
+                <w:rFonts w:ascii="Calibri" w:eastAsia="Times New Roman" w:hAnsi="Calibri" w:cs="Calibri"/>
+                <w:color w:val="000000"/>
+                <w:sz w:val="18"/>
+                <w:szCs w:val="18"/>
+                <w:lang w:eastAsia="es-AR"/>
+              </w:rPr>
+              <w:t>?</w:t>
+            </w:r>
+            <w:proofErr w:type="gramEnd"/>
+            <w:r>
+              <w:rPr>
+                <w:rFonts w:ascii="Calibri" w:eastAsia="Times New Roman" w:hAnsi="Calibri" w:cs="Calibri"/>
+                <w:color w:val="000000"/>
+                <w:sz w:val="18"/>
+                <w:szCs w:val="18"/>
+                <w:lang w:eastAsia="es-AR"/>
+              </w:rPr>
               <w:t xml:space="preserve"> </w:t>
             </w:r>
+          </w:p>
+          <w:p>
+            <w:pPr>
+              <w:spacing w:after="0" w:line="240" w:lineRule="auto"/>
+              <w:rPr>
+                <w:rFonts w:ascii="Calibri" w:eastAsia="Times New Roman" w:hAnsi="Calibri" w:cs="Calibri"/>
+                <w:color w:val="000000"/>
+                <w:sz w:val="18"/>
+                <w:szCs w:val="18"/>
+                <w:lang w:eastAsia="es-AR"/>
+              </w:rPr>
+            </w:pPr>
+            <w:r>
+              <w:rPr>
+                <w:rFonts w:ascii="Calibri" w:eastAsia="Times New Roman" w:hAnsi="Calibri" w:cs="Calibri"/>
+                <w:color w:val="000000"/>
+                <w:sz w:val="18"/>
+                <w:szCs w:val="18"/>
+                <w:lang w:eastAsia="es-AR"/>
+              </w:rPr>
+              <w:t>Se debe tener en cuenta algún punto al dar de baja el vendedor</w:t>
+            </w:r>
             <w:proofErr w:type="gramStart"/>
-            <w:r>
-              <w:rPr>
-                <w:rFonts w:ascii="Calibri" w:eastAsia="Times New Roman" w:hAnsi="Calibri" w:cs="Calibri"/>
-                <w:color w:val="000000"/>
-                <w:sz w:val="18"/>
-                <w:szCs w:val="18"/>
-                <w:lang w:eastAsia="es-AR"/>
-              </w:rPr>
-              <w:t>Cuales?</w:t>
-            </w:r>
-            <w:proofErr w:type="gramEnd"/>
-          </w:p>
-          <w:p>
-            <w:pPr>
-              <w:spacing w:after="0" w:line="240" w:lineRule="auto"/>
-              <w:rPr>
-                <w:rFonts w:ascii="Calibri" w:eastAsia="Times New Roman" w:hAnsi="Calibri" w:cs="Calibri"/>
-                <w:color w:val="000000"/>
-                <w:sz w:val="18"/>
-                <w:szCs w:val="18"/>
-                <w:lang w:eastAsia="es-AR"/>
-              </w:rPr>
-            </w:pPr>
-            <w:proofErr w:type="gramStart"/>
-            <w:r>
-              <w:rPr>
-                <w:rFonts w:ascii="Calibri" w:eastAsia="Times New Roman" w:hAnsi="Calibri" w:cs="Calibri"/>
-                <w:color w:val="000000"/>
-                <w:sz w:val="18"/>
-                <w:szCs w:val="18"/>
-                <w:lang w:eastAsia="es-AR"/>
-              </w:rPr>
-              <w:t>Que formato de clave?</w:t>
-            </w:r>
-            <w:proofErr w:type="gramEnd"/>
-          </w:p>
-          <w:p>
-            <w:pPr>
-              <w:spacing w:after="0" w:line="240" w:lineRule="auto"/>
-              <w:rPr>
-                <w:rFonts w:ascii="Calibri" w:eastAsia="Times New Roman" w:hAnsi="Calibri" w:cs="Calibri"/>
-                <w:color w:val="000000"/>
-                <w:sz w:val="18"/>
-                <w:szCs w:val="18"/>
-                <w:lang w:eastAsia="es-AR"/>
-              </w:rPr>
-            </w:pPr>
-            <w:proofErr w:type="gramStart"/>
-            <w:r>
-              <w:rPr>
-                <w:rFonts w:ascii="Calibri" w:eastAsia="Times New Roman" w:hAnsi="Calibri" w:cs="Calibri"/>
-                <w:color w:val="000000"/>
-                <w:sz w:val="18"/>
-                <w:szCs w:val="18"/>
-                <w:lang w:eastAsia="es-AR"/>
-              </w:rPr>
-              <w:t>A que funcionalidades debe acceder el vendedor?</w:t>
-            </w:r>
-            <w:proofErr w:type="gramEnd"/>
-            <w:r>
-              <w:rPr>
-                <w:rFonts w:ascii="Calibri" w:eastAsia="Times New Roman" w:hAnsi="Calibri" w:cs="Calibri"/>
-                <w:color w:val="000000"/>
-                <w:sz w:val="18"/>
-                <w:szCs w:val="18"/>
-                <w:lang w:eastAsia="es-AR"/>
-              </w:rPr>
-              <w:t xml:space="preserve"> </w:t>
-            </w:r>
-          </w:p>
-          <w:p>
-            <w:pPr>
-              <w:spacing w:after="0" w:line="240" w:lineRule="auto"/>
-              <w:rPr>
-                <w:rFonts w:ascii="Calibri" w:eastAsia="Times New Roman" w:hAnsi="Calibri" w:cs="Calibri"/>
-                <w:color w:val="000000"/>
-                <w:sz w:val="18"/>
-                <w:szCs w:val="18"/>
-                <w:lang w:eastAsia="es-AR"/>
-              </w:rPr>
-            </w:pPr>
-            <w:proofErr w:type="gramStart"/>
-            <w:r>
-              <w:rPr>
-                <w:rFonts w:ascii="Calibri" w:eastAsia="Times New Roman" w:hAnsi="Calibri" w:cs="Calibri"/>
-                <w:color w:val="000000"/>
-                <w:sz w:val="18"/>
-                <w:szCs w:val="18"/>
-                <w:lang w:eastAsia="es-AR"/>
-              </w:rPr>
-              <w:t>Se debe tener en cuenta algún punto al dar de baja el vendedor</w:t>
-            </w:r>
             <w:r>
               <w:rPr>
                 <w:rFonts w:ascii="Calibri" w:eastAsia="Times New Roman" w:hAnsi="Calibri" w:cs="Calibri"/>
@@ -1526,17 +1596,7 @@
                 <w:szCs w:val="18"/>
                 <w:lang w:eastAsia="es-AR"/>
               </w:rPr>
-              <w:t>Nombre:</w:t>
-            </w:r>
-            <w:r>
-              <w:rPr>
-                <w:rFonts w:ascii="Calibri" w:eastAsia="Times New Roman" w:hAnsi="Calibri" w:cs="Calibri"/>
-                <w:color w:val="000000"/>
-                <w:sz w:val="18"/>
-                <w:szCs w:val="18"/>
-                <w:lang w:eastAsia="es-AR"/>
-              </w:rPr>
-              <w:t xml:space="preserve"> </w:t>
+              <w:t xml:space="preserve">Nombre: </w:t>
             </w:r>
             <w:r>
               <w:rPr>
@@ -2022,37 +2082,7 @@
                 <w:szCs w:val="18"/>
                 <w:lang w:eastAsia="es-AR"/>
               </w:rPr>
-              <w:t>Se deberán ingresar los siguientes datos personales para realizar el alta</w:t>
-            </w:r>
-            <w:r>
-              <w:rPr>
-                <w:rFonts w:ascii="Calibri" w:eastAsia="Times New Roman" w:hAnsi="Calibri" w:cs="Calibri"/>
-                <w:color w:val="000000"/>
-                <w:sz w:val="18"/>
-                <w:szCs w:val="18"/>
-                <w:lang w:eastAsia="es-AR"/>
-              </w:rPr>
-              <w:t xml:space="preserve"> de un propietario</w:t>
-            </w:r>
-            <w:r>
-              <w:rPr>
-                <w:rFonts w:ascii="Calibri" w:eastAsia="Times New Roman" w:hAnsi="Calibri" w:cs="Calibri"/>
-                <w:color w:val="000000"/>
-                <w:sz w:val="18"/>
-                <w:szCs w:val="18"/>
-                <w:lang w:eastAsia="es-AR"/>
-              </w:rPr>
-              <w:t>:</w:t>
-            </w:r>
-            <w:r>
-              <w:rPr>
-                <w:rFonts w:ascii="Calibri" w:eastAsia="Times New Roman" w:hAnsi="Calibri" w:cs="Calibri"/>
-                <w:color w:val="000000"/>
-                <w:sz w:val="18"/>
-                <w:szCs w:val="18"/>
-                <w:lang w:eastAsia="es-AR"/>
-              </w:rPr>
-              <w:t xml:space="preserve"> nombre y apellido, tipo y número de documento, dirección (calle, número, piso, departamento, localidad, provincia), teléfono, email.</w:t>
+              <w:t>Se deberán ingresar los siguientes datos personales para realizar el alta de un propietario: nombre y apellido, tipo y número de documento, dirección (calle, número, piso, departamento, localidad, provincia), teléfono, email.</w:t>
             </w:r>
           </w:p>
           <w:p>
@@ -2202,6 +2232,7 @@
                 <w:szCs w:val="18"/>
                 <w:lang w:eastAsia="es-AR"/>
               </w:rPr>
+              <w:lastRenderedPageBreak/>
               <w:t>Observaciones:</w:t>
             </w:r>
           </w:p>
@@ -2228,6 +2259,16 @@
                 <w:lang w:eastAsia="es-AR"/>
               </w:rPr>
             </w:pPr>
+            <w:r>
+              <w:rPr>
+                <w:rFonts w:ascii="Calibri" w:eastAsia="Times New Roman" w:hAnsi="Calibri" w:cs="Calibri"/>
+                <w:color w:val="000000"/>
+                <w:sz w:val="18"/>
+                <w:szCs w:val="18"/>
+                <w:lang w:eastAsia="es-AR"/>
+              </w:rPr>
+              <w:t>Que datos son obligatorios</w:t>
+            </w:r>
             <w:proofErr w:type="gramStart"/>
             <w:r>
               <w:rPr>
@@ -2237,7 +2278,7 @@
                 <w:szCs w:val="18"/>
                 <w:lang w:eastAsia="es-AR"/>
               </w:rPr>
-              <w:t>Que datos son obligatorios?</w:t>
+              <w:t>?</w:t>
             </w:r>
             <w:proofErr w:type="gramEnd"/>
             <w:r>
@@ -2262,6 +2303,16 @@
                 <w:lang w:eastAsia="es-AR"/>
               </w:rPr>
             </w:pPr>
+            <w:r>
+              <w:rPr>
+                <w:rFonts w:ascii="Calibri" w:eastAsia="Times New Roman" w:hAnsi="Calibri" w:cs="Calibri"/>
+                <w:color w:val="000000"/>
+                <w:sz w:val="18"/>
+                <w:szCs w:val="18"/>
+                <w:lang w:eastAsia="es-AR"/>
+              </w:rPr>
+              <w:t>Que datos se pueden modificar</w:t>
+            </w:r>
             <w:proofErr w:type="gramStart"/>
             <w:r>
               <w:rPr>
@@ -2271,7 +2322,7 @@
                 <w:szCs w:val="18"/>
                 <w:lang w:eastAsia="es-AR"/>
               </w:rPr>
-              <w:t>Que datos se pueden modificar?</w:t>
+              <w:t>?</w:t>
             </w:r>
             <w:proofErr w:type="gramEnd"/>
           </w:p>
@@ -2286,6 +2337,16 @@
                 <w:lang w:eastAsia="es-AR"/>
               </w:rPr>
             </w:pPr>
+            <w:r>
+              <w:rPr>
+                <w:rFonts w:ascii="Calibri" w:eastAsia="Times New Roman" w:hAnsi="Calibri" w:cs="Calibri"/>
+                <w:color w:val="000000"/>
+                <w:sz w:val="18"/>
+                <w:szCs w:val="18"/>
+                <w:lang w:eastAsia="es-AR"/>
+              </w:rPr>
+              <w:t>Que datos no pueden estar repetidos</w:t>
+            </w:r>
             <w:proofErr w:type="gramStart"/>
             <w:r>
               <w:rPr>
@@ -2295,7 +2356,7 @@
                 <w:szCs w:val="18"/>
                 <w:lang w:eastAsia="es-AR"/>
               </w:rPr>
-              <w:t>Que datos no pueden estar repetidos?</w:t>
+              <w:t>?</w:t>
             </w:r>
             <w:proofErr w:type="gramEnd"/>
           </w:p>
@@ -2310,6 +2371,16 @@
                 <w:lang w:eastAsia="es-AR"/>
               </w:rPr>
             </w:pPr>
+            <w:r>
+              <w:rPr>
+                <w:rFonts w:ascii="Calibri" w:eastAsia="Times New Roman" w:hAnsi="Calibri" w:cs="Calibri"/>
+                <w:color w:val="000000"/>
+                <w:sz w:val="18"/>
+                <w:szCs w:val="18"/>
+                <w:lang w:eastAsia="es-AR"/>
+              </w:rPr>
+              <w:t>Es necesario llevar un historial de cambios</w:t>
+            </w:r>
             <w:proofErr w:type="gramStart"/>
             <w:r>
               <w:rPr>
@@ -2319,7 +2390,7 @@
                 <w:szCs w:val="18"/>
                 <w:lang w:eastAsia="es-AR"/>
               </w:rPr>
-              <w:t>Es necesario llevar un historial de cambios?</w:t>
+              <w:t>?</w:t>
             </w:r>
             <w:proofErr w:type="gramEnd"/>
             <w:r>
@@ -2330,7 +2401,7 @@
                 <w:szCs w:val="18"/>
                 <w:lang w:eastAsia="es-AR"/>
               </w:rPr>
-              <w:t xml:space="preserve"> </w:t>
+              <w:t xml:space="preserve"> Cuales</w:t>
             </w:r>
             <w:proofErr w:type="gramStart"/>
             <w:r>
@@ -2341,7 +2412,7 @@
                 <w:szCs w:val="18"/>
                 <w:lang w:eastAsia="es-AR"/>
               </w:rPr>
-              <w:t>Cuales?</w:t>
+              <w:t>?</w:t>
             </w:r>
             <w:proofErr w:type="gramEnd"/>
           </w:p>
@@ -2356,6 +2427,16 @@
                 <w:lang w:eastAsia="es-AR"/>
               </w:rPr>
             </w:pPr>
+            <w:r>
+              <w:rPr>
+                <w:rFonts w:ascii="Calibri" w:eastAsia="Times New Roman" w:hAnsi="Calibri" w:cs="Calibri"/>
+                <w:color w:val="000000"/>
+                <w:sz w:val="18"/>
+                <w:szCs w:val="18"/>
+                <w:lang w:eastAsia="es-AR"/>
+              </w:rPr>
+              <w:t>Se debe tener en cuenta algún punto al dar de baja el propietario</w:t>
+            </w:r>
             <w:proofErr w:type="gramStart"/>
             <w:r>
               <w:rPr>
@@ -2365,7 +2446,7 @@
                 <w:szCs w:val="18"/>
                 <w:lang w:eastAsia="es-AR"/>
               </w:rPr>
-              <w:t>Se debe tener en cuenta algún punto al dar de baja el propietario?</w:t>
+              <w:t>?</w:t>
             </w:r>
             <w:proofErr w:type="gramEnd"/>
           </w:p>
@@ -2505,27 +2586,7 @@
           <w:szCs w:val="20"/>
           <w:lang w:val="es-MX" w:eastAsia="es-ES"/>
         </w:rPr>
-        <w:t xml:space="preserve">El sistema debe permitir cargar y modificar inmuebles asociados a un propietario (se debe elegir el propietario previamente cargado). Cuando se carga un inmueble, el sistema debe otorgar código de inmueble, guardar la fecha de carga y asignar </w:t>
-      </w:r>
-      <w:proofErr w:type="gramStart"/>
-      <w:r>
-        <w:rPr>
-          <w:rFonts w:ascii="Calibri" w:eastAsia="Times New Roman" w:hAnsi="Calibri" w:cs="Calibri"/>
-          <w:sz w:val="20"/>
-          <w:szCs w:val="20"/>
-          <w:lang w:val="es-MX" w:eastAsia="es-ES"/>
-        </w:rPr>
-        <w:t>estado alta</w:t>
-      </w:r>
-      <w:proofErr w:type="gramEnd"/>
-      <w:r>
-        <w:rPr>
-          <w:rFonts w:ascii="Calibri" w:eastAsia="Times New Roman" w:hAnsi="Calibri" w:cs="Calibri"/>
-          <w:sz w:val="20"/>
-          <w:szCs w:val="20"/>
-          <w:lang w:val="es-MX" w:eastAsia="es-ES"/>
-        </w:rPr>
-        <w:t xml:space="preserve"> al inmueble. El código de inmueble es un valor secuencial independiente para cada inmueble.</w:t>
+        <w:t>El sistema debe permitir cargar y modificar inmuebles asociados a un propietario (se debe elegir el propietario previamente cargado). Cuando se carga un inmueble, el sistema debe otorgar código de inmueble, guardar la fecha de carga y asignar estado alta al inmueble. El código de inmueble es un valor secuencial independiente para cada inmueble.</w:t>
       </w:r>
     </w:p>
     <w:p>
@@ -2783,19 +2844,8 @@
           <w:szCs w:val="20"/>
           <w:lang w:val="es-ES_tradnl" w:eastAsia="es-ES"/>
         </w:rPr>
-        <w:t>precio de venta (obligatorio</w:t>
+        <w:t>precio de venta (obligatorio) ;</w:t>
       </w:r>
-      <w:proofErr w:type="gramStart"/>
-      <w:r>
-        <w:rPr>
-          <w:rFonts w:ascii="Calibri" w:eastAsia="Times New Roman" w:hAnsi="Calibri" w:cs="Times New Roman"/>
-          <w:sz w:val="20"/>
-          <w:szCs w:val="20"/>
-          <w:lang w:val="es-ES_tradnl" w:eastAsia="es-ES"/>
-        </w:rPr>
-        <w:t>) ;</w:t>
-      </w:r>
-      <w:proofErr w:type="gramEnd"/>
     </w:p>
     <w:p>
       <w:pPr>
@@ -2820,27 +2870,7 @@
           <w:szCs w:val="20"/>
           <w:lang w:val="es-ES_tradnl" w:eastAsia="es-ES"/>
         </w:rPr>
-        <w:t>orientación (norte, sur, este, oeste, noreste, noroeste, sureste, suroeste), frente (metros</w:t>
-      </w:r>
-      <w:proofErr w:type="gramStart"/>
-      <w:r>
-        <w:rPr>
-          <w:rFonts w:ascii="Calibri" w:eastAsia="Times New Roman" w:hAnsi="Calibri" w:cs="Times New Roman"/>
-          <w:sz w:val="20"/>
-          <w:szCs w:val="20"/>
-          <w:lang w:val="es-ES_tradnl" w:eastAsia="es-ES"/>
-        </w:rPr>
-        <w:t>),  fondo</w:t>
-      </w:r>
-      <w:proofErr w:type="gramEnd"/>
-      <w:r>
-        <w:rPr>
-          <w:rFonts w:ascii="Calibri" w:eastAsia="Times New Roman" w:hAnsi="Calibri" w:cs="Times New Roman"/>
-          <w:sz w:val="20"/>
-          <w:szCs w:val="20"/>
-          <w:lang w:val="es-ES_tradnl" w:eastAsia="es-ES"/>
-        </w:rPr>
-        <w:t xml:space="preserve"> (metros), superficie (m2). Datos del edificio: propiedad horizontal (si/no), superficie (m2), antigüedad, dormitorios, baños, garaje/cochera, patio, piscina, agua corriente, cloacas, gas natural, agua caliente, teléfono, lavadero, pavimento;</w:t>
+        <w:t>orientación (norte, sur, este, oeste, noreste, noroeste, sureste, suroeste), frente (metros),  fondo (metros), superficie (m2). Datos del edificio: propiedad horizontal (si/no), superficie (m2), antigüedad, dormitorios, baños, garaje/cochera, patio, piscina, agua corriente, cloacas, gas natural, agua caliente, teléfono, lavadero, pavimento;</w:t>
       </w:r>
     </w:p>
     <w:p>
@@ -3583,7 +3613,7 @@
           </w:p>
           <w:p>
             <w:pPr>
-              <w:pStyle w:val="Prrafodelista"/>
+              <w:pStyle w:val="ListParagraph"/>
               <w:numPr>
                 <w:ilvl w:val="0"/>
                 <w:numId w:val="3"/>
@@ -3604,22 +3634,12 @@
                 <w:szCs w:val="18"/>
                 <w:lang w:eastAsia="es-AR"/>
               </w:rPr>
-              <w:t>P</w:t>
-            </w:r>
-            <w:r>
-              <w:rPr>
-                <w:rFonts w:ascii="Calibri" w:hAnsi="Calibri" w:cs="Calibri"/>
-                <w:color w:val="000000"/>
-                <w:sz w:val="18"/>
-                <w:szCs w:val="18"/>
-                <w:lang w:eastAsia="es-AR"/>
-              </w:rPr>
-              <w:t>rovincia: por defecto Santa Fe;</w:t>
-            </w:r>
-          </w:p>
-          <w:p>
-            <w:pPr>
-              <w:pStyle w:val="Prrafodelista"/>
+              <w:t>Provincia: por defecto Santa Fe;</w:t>
+            </w:r>
+          </w:p>
+          <w:p>
+            <w:pPr>
+              <w:pStyle w:val="ListParagraph"/>
               <w:numPr>
                 <w:ilvl w:val="0"/>
                 <w:numId w:val="3"/>
@@ -3699,7 +3719,7 @@
           </w:p>
           <w:p>
             <w:pPr>
-              <w:pStyle w:val="Prrafodelista"/>
+              <w:pStyle w:val="ListParagraph"/>
               <w:numPr>
                 <w:ilvl w:val="0"/>
                 <w:numId w:val="3"/>
@@ -3735,7 +3755,7 @@
           </w:p>
           <w:p>
             <w:pPr>
-              <w:pStyle w:val="Prrafodelista"/>
+              <w:pStyle w:val="ListParagraph"/>
               <w:numPr>
                 <w:ilvl w:val="0"/>
                 <w:numId w:val="3"/>
@@ -3771,7 +3791,7 @@
           </w:p>
           <w:p>
             <w:pPr>
-              <w:pStyle w:val="Prrafodelista"/>
+              <w:pStyle w:val="ListParagraph"/>
               <w:numPr>
                 <w:ilvl w:val="0"/>
                 <w:numId w:val="3"/>
@@ -3807,7 +3827,7 @@
           </w:p>
           <w:p>
             <w:pPr>
-              <w:pStyle w:val="Prrafodelista"/>
+              <w:pStyle w:val="ListParagraph"/>
               <w:numPr>
                 <w:ilvl w:val="0"/>
                 <w:numId w:val="3"/>
@@ -3843,7 +3863,7 @@
           </w:p>
           <w:p>
             <w:pPr>
-              <w:pStyle w:val="Prrafodelista"/>
+              <w:pStyle w:val="ListParagraph"/>
               <w:numPr>
                 <w:ilvl w:val="0"/>
                 <w:numId w:val="3"/>
@@ -3899,7 +3919,7 @@
           </w:p>
           <w:p>
             <w:pPr>
-              <w:pStyle w:val="Prrafodelista"/>
+              <w:pStyle w:val="ListParagraph"/>
               <w:numPr>
                 <w:ilvl w:val="0"/>
                 <w:numId w:val="3"/>
@@ -3945,7 +3965,7 @@
           </w:p>
           <w:p>
             <w:pPr>
-              <w:pStyle w:val="Prrafodelista"/>
+              <w:pStyle w:val="ListParagraph"/>
               <w:numPr>
                 <w:ilvl w:val="0"/>
                 <w:numId w:val="3"/>
@@ -4011,7 +4031,7 @@
           </w:p>
           <w:p>
             <w:pPr>
-              <w:pStyle w:val="Prrafodelista"/>
+              <w:pStyle w:val="ListParagraph"/>
               <w:numPr>
                 <w:ilvl w:val="0"/>
                 <w:numId w:val="3"/>
@@ -4057,7 +4077,7 @@
           </w:p>
           <w:p>
             <w:pPr>
-              <w:pStyle w:val="Prrafodelista"/>
+              <w:pStyle w:val="ListParagraph"/>
               <w:numPr>
                 <w:ilvl w:val="0"/>
                 <w:numId w:val="3"/>
@@ -4083,7 +4103,7 @@
           </w:p>
           <w:p>
             <w:pPr>
-              <w:pStyle w:val="Prrafodelista"/>
+              <w:pStyle w:val="ListParagraph"/>
               <w:numPr>
                 <w:ilvl w:val="0"/>
                 <w:numId w:val="3"/>
@@ -4148,17 +4168,7 @@
                 <w:szCs w:val="18"/>
                 <w:lang w:eastAsia="es-AR"/>
               </w:rPr>
-              <w:t xml:space="preserve">Cada inmueble debe tener un estado. </w:t>
-            </w:r>
-            <w:r>
-              <w:rPr>
-                <w:rFonts w:ascii="Calibri" w:eastAsia="Times New Roman" w:hAnsi="Calibri" w:cs="Calibri"/>
-                <w:color w:val="000000"/>
-                <w:sz w:val="18"/>
-                <w:szCs w:val="18"/>
-                <w:lang w:eastAsia="es-AR"/>
-              </w:rPr>
-              <w:t>Luego del alta el estado pasa a ser “Alta”.</w:t>
+              <w:t>Cada inmueble debe tener un estado. Luego del alta el estado pasa a ser “Alta”.</w:t>
             </w:r>
           </w:p>
           <w:p>
@@ -4320,6 +4330,7 @@
                 <w:szCs w:val="18"/>
                 <w:lang w:eastAsia="es-AR"/>
               </w:rPr>
+              <w:lastRenderedPageBreak/>
               <w:t>Observaciones:</w:t>
             </w:r>
           </w:p>
@@ -4346,6 +4357,16 @@
                 <w:lang w:eastAsia="es-AR"/>
               </w:rPr>
             </w:pPr>
+            <w:r>
+              <w:rPr>
+                <w:rFonts w:ascii="Calibri" w:eastAsia="Times New Roman" w:hAnsi="Calibri" w:cs="Calibri"/>
+                <w:color w:val="000000"/>
+                <w:sz w:val="18"/>
+                <w:szCs w:val="18"/>
+                <w:lang w:eastAsia="es-AR"/>
+              </w:rPr>
+              <w:t>Que datos son obligatorios</w:t>
+            </w:r>
             <w:proofErr w:type="gramStart"/>
             <w:r>
               <w:rPr>
@@ -4355,7 +4376,7 @@
                 <w:szCs w:val="18"/>
                 <w:lang w:eastAsia="es-AR"/>
               </w:rPr>
-              <w:t>Que datos son obligatorios?</w:t>
+              <w:t>?</w:t>
             </w:r>
             <w:proofErr w:type="gramEnd"/>
             <w:r>
@@ -4380,6 +4401,16 @@
                 <w:lang w:eastAsia="es-AR"/>
               </w:rPr>
             </w:pPr>
+            <w:r>
+              <w:rPr>
+                <w:rFonts w:ascii="Calibri" w:eastAsia="Times New Roman" w:hAnsi="Calibri" w:cs="Calibri"/>
+                <w:color w:val="000000"/>
+                <w:sz w:val="18"/>
+                <w:szCs w:val="18"/>
+                <w:lang w:eastAsia="es-AR"/>
+              </w:rPr>
+              <w:t>Que datos no pueden estar repetidos</w:t>
+            </w:r>
             <w:proofErr w:type="gramStart"/>
             <w:r>
               <w:rPr>
@@ -4389,7 +4420,7 @@
                 <w:szCs w:val="18"/>
                 <w:lang w:eastAsia="es-AR"/>
               </w:rPr>
-              <w:t>Que datos no pueden estar repetidos?</w:t>
+              <w:t>?</w:t>
             </w:r>
             <w:proofErr w:type="gramEnd"/>
           </w:p>
@@ -4404,6 +4435,16 @@
                 <w:lang w:eastAsia="es-AR"/>
               </w:rPr>
             </w:pPr>
+            <w:r>
+              <w:rPr>
+                <w:rFonts w:ascii="Calibri" w:eastAsia="Times New Roman" w:hAnsi="Calibri" w:cs="Calibri"/>
+                <w:color w:val="000000"/>
+                <w:sz w:val="18"/>
+                <w:szCs w:val="18"/>
+                <w:lang w:eastAsia="es-AR"/>
+              </w:rPr>
+              <w:t>Como es el código del inmueble</w:t>
+            </w:r>
             <w:proofErr w:type="gramStart"/>
             <w:r>
               <w:rPr>
@@ -4413,7 +4454,7 @@
                 <w:szCs w:val="18"/>
                 <w:lang w:eastAsia="es-AR"/>
               </w:rPr>
-              <w:t>Como es el código del inmueble?</w:t>
+              <w:t>?</w:t>
             </w:r>
             <w:proofErr w:type="gramEnd"/>
             <w:r>
@@ -4424,8 +4465,244 @@
                 <w:szCs w:val="18"/>
                 <w:lang w:eastAsia="es-AR"/>
               </w:rPr>
+              <w:t xml:space="preserve"> Ya existe una convención para el código</w:t>
+            </w:r>
+            <w:proofErr w:type="gramStart"/>
+            <w:r>
+              <w:rPr>
+                <w:rFonts w:ascii="Calibri" w:eastAsia="Times New Roman" w:hAnsi="Calibri" w:cs="Calibri"/>
+                <w:color w:val="000000"/>
+                <w:sz w:val="18"/>
+                <w:szCs w:val="18"/>
+                <w:lang w:eastAsia="es-AR"/>
+              </w:rPr>
+              <w:t>?</w:t>
+            </w:r>
+            <w:proofErr w:type="gramEnd"/>
+          </w:p>
+          <w:p>
+            <w:pPr>
+              <w:spacing w:after="0" w:line="240" w:lineRule="auto"/>
+              <w:rPr>
+                <w:rFonts w:ascii="Calibri" w:eastAsia="Times New Roman" w:hAnsi="Calibri" w:cs="Calibri"/>
+                <w:color w:val="000000"/>
+                <w:sz w:val="18"/>
+                <w:szCs w:val="18"/>
+                <w:lang w:eastAsia="es-AR"/>
+              </w:rPr>
+            </w:pPr>
+            <w:r>
+              <w:rPr>
+                <w:rFonts w:ascii="Calibri" w:eastAsia="Times New Roman" w:hAnsi="Calibri" w:cs="Calibri"/>
+                <w:color w:val="000000"/>
+                <w:sz w:val="18"/>
+                <w:szCs w:val="18"/>
+                <w:lang w:eastAsia="es-AR"/>
+              </w:rPr>
+              <w:t>Fecha y hora de carga</w:t>
+            </w:r>
+            <w:proofErr w:type="gramStart"/>
+            <w:r>
+              <w:rPr>
+                <w:rFonts w:ascii="Calibri" w:eastAsia="Times New Roman" w:hAnsi="Calibri" w:cs="Calibri"/>
+                <w:color w:val="000000"/>
+                <w:sz w:val="18"/>
+                <w:szCs w:val="18"/>
+                <w:lang w:eastAsia="es-AR"/>
+              </w:rPr>
+              <w:t>?</w:t>
+            </w:r>
+            <w:proofErr w:type="gramEnd"/>
+            <w:r>
+              <w:rPr>
+                <w:rFonts w:ascii="Calibri" w:eastAsia="Times New Roman" w:hAnsi="Calibri" w:cs="Calibri"/>
+                <w:color w:val="000000"/>
+                <w:sz w:val="18"/>
+                <w:szCs w:val="18"/>
+                <w:lang w:eastAsia="es-AR"/>
+              </w:rPr>
+              <w:t xml:space="preserve"> O solo fecha</w:t>
+            </w:r>
+            <w:proofErr w:type="gramStart"/>
+            <w:r>
+              <w:rPr>
+                <w:rFonts w:ascii="Calibri" w:eastAsia="Times New Roman" w:hAnsi="Calibri" w:cs="Calibri"/>
+                <w:color w:val="000000"/>
+                <w:sz w:val="18"/>
+                <w:szCs w:val="18"/>
+                <w:lang w:eastAsia="es-AR"/>
+              </w:rPr>
+              <w:t>?</w:t>
+            </w:r>
+            <w:proofErr w:type="gramEnd"/>
+          </w:p>
+          <w:p>
+            <w:pPr>
+              <w:spacing w:after="0" w:line="240" w:lineRule="auto"/>
+              <w:rPr>
+                <w:rFonts w:ascii="Calibri" w:eastAsia="Times New Roman" w:hAnsi="Calibri" w:cs="Calibri"/>
+                <w:color w:val="000000"/>
+                <w:sz w:val="18"/>
+                <w:szCs w:val="18"/>
+                <w:lang w:eastAsia="es-AR"/>
+              </w:rPr>
+            </w:pPr>
+            <w:r>
+              <w:rPr>
+                <w:rFonts w:ascii="Calibri" w:eastAsia="Times New Roman" w:hAnsi="Calibri" w:cs="Calibri"/>
+                <w:color w:val="000000"/>
+                <w:sz w:val="18"/>
+                <w:szCs w:val="18"/>
+                <w:lang w:eastAsia="es-AR"/>
+              </w:rPr>
+              <w:t xml:space="preserve">Las calles asociadas son las de las localidades de Santa </w:t>
+            </w:r>
+            <w:proofErr w:type="gramStart"/>
+            <w:r>
+              <w:rPr>
+                <w:rFonts w:ascii="Calibri" w:eastAsia="Times New Roman" w:hAnsi="Calibri" w:cs="Calibri"/>
+                <w:color w:val="000000"/>
+                <w:sz w:val="18"/>
+                <w:szCs w:val="18"/>
+                <w:lang w:eastAsia="es-AR"/>
+              </w:rPr>
+              <w:t>fe ?</w:t>
+            </w:r>
+            <w:proofErr w:type="gramEnd"/>
+          </w:p>
+          <w:p>
+            <w:pPr>
+              <w:spacing w:after="0" w:line="240" w:lineRule="auto"/>
+              <w:rPr>
+                <w:rFonts w:ascii="Calibri" w:eastAsia="Times New Roman" w:hAnsi="Calibri" w:cs="Calibri"/>
+                <w:color w:val="000000"/>
+                <w:sz w:val="18"/>
+                <w:szCs w:val="18"/>
+                <w:lang w:eastAsia="es-AR"/>
+              </w:rPr>
+            </w:pPr>
+            <w:r>
+              <w:rPr>
+                <w:rFonts w:ascii="Calibri" w:eastAsia="Times New Roman" w:hAnsi="Calibri" w:cs="Calibri"/>
+                <w:color w:val="000000"/>
+                <w:sz w:val="18"/>
+                <w:szCs w:val="18"/>
+                <w:lang w:eastAsia="es-AR"/>
+              </w:rPr>
+              <w:t>Que es “ubicación”</w:t>
+            </w:r>
+            <w:proofErr w:type="gramStart"/>
+            <w:r>
+              <w:rPr>
+                <w:rFonts w:ascii="Calibri" w:eastAsia="Times New Roman" w:hAnsi="Calibri" w:cs="Calibri"/>
+                <w:color w:val="000000"/>
+                <w:sz w:val="18"/>
+                <w:szCs w:val="18"/>
+                <w:lang w:eastAsia="es-AR"/>
+              </w:rPr>
+              <w:t>?</w:t>
+            </w:r>
+            <w:proofErr w:type="gramEnd"/>
+          </w:p>
+          <w:p>
+            <w:pPr>
+              <w:spacing w:after="0" w:line="240" w:lineRule="auto"/>
+              <w:rPr>
+                <w:rFonts w:ascii="Calibri" w:eastAsia="Times New Roman" w:hAnsi="Calibri" w:cs="Calibri"/>
+                <w:color w:val="000000"/>
+                <w:sz w:val="18"/>
+                <w:szCs w:val="18"/>
+                <w:lang w:eastAsia="es-AR"/>
+              </w:rPr>
+            </w:pPr>
+            <w:r>
+              <w:rPr>
+                <w:rFonts w:ascii="Calibri" w:eastAsia="Times New Roman" w:hAnsi="Calibri" w:cs="Calibri"/>
+                <w:color w:val="000000"/>
+                <w:sz w:val="18"/>
+                <w:szCs w:val="18"/>
+                <w:lang w:eastAsia="es-AR"/>
+              </w:rPr>
+              <w:t>Con cuantos decimales se maneja el precio</w:t>
+            </w:r>
+            <w:proofErr w:type="gramStart"/>
+            <w:r>
+              <w:rPr>
+                <w:rFonts w:ascii="Calibri" w:eastAsia="Times New Roman" w:hAnsi="Calibri" w:cs="Calibri"/>
+                <w:color w:val="000000"/>
+                <w:sz w:val="18"/>
+                <w:szCs w:val="18"/>
+                <w:lang w:eastAsia="es-AR"/>
+              </w:rPr>
+              <w:t>?</w:t>
+            </w:r>
+            <w:proofErr w:type="gramEnd"/>
+          </w:p>
+          <w:p>
+            <w:pPr>
+              <w:spacing w:after="0" w:line="240" w:lineRule="auto"/>
+              <w:rPr>
+                <w:rFonts w:ascii="Calibri" w:eastAsia="Times New Roman" w:hAnsi="Calibri" w:cs="Calibri"/>
+                <w:color w:val="000000"/>
+                <w:sz w:val="18"/>
+                <w:szCs w:val="18"/>
+                <w:lang w:eastAsia="es-AR"/>
+              </w:rPr>
+            </w:pPr>
+            <w:r>
+              <w:rPr>
+                <w:rFonts w:ascii="Calibri" w:eastAsia="Times New Roman" w:hAnsi="Calibri" w:cs="Calibri"/>
+                <w:color w:val="000000"/>
+                <w:sz w:val="18"/>
+                <w:szCs w:val="18"/>
+                <w:lang w:eastAsia="es-AR"/>
+              </w:rPr>
+              <w:t>Son las medidas del terreno o del inmueble</w:t>
+            </w:r>
+            <w:proofErr w:type="gramStart"/>
+            <w:r>
+              <w:rPr>
+                <w:rFonts w:ascii="Calibri" w:eastAsia="Times New Roman" w:hAnsi="Calibri" w:cs="Calibri"/>
+                <w:color w:val="000000"/>
+                <w:sz w:val="18"/>
+                <w:szCs w:val="18"/>
+                <w:lang w:eastAsia="es-AR"/>
+              </w:rPr>
+              <w:t>?</w:t>
+            </w:r>
+            <w:proofErr w:type="gramEnd"/>
+            <w:r>
+              <w:rPr>
+                <w:rFonts w:ascii="Calibri" w:eastAsia="Times New Roman" w:hAnsi="Calibri" w:cs="Calibri"/>
+                <w:color w:val="000000"/>
+                <w:sz w:val="18"/>
+                <w:szCs w:val="18"/>
+                <w:lang w:eastAsia="es-AR"/>
+              </w:rPr>
               <w:t xml:space="preserve"> </w:t>
             </w:r>
+          </w:p>
+          <w:p>
+            <w:pPr>
+              <w:spacing w:after="0" w:line="240" w:lineRule="auto"/>
+              <w:rPr>
+                <w:rFonts w:ascii="Calibri" w:eastAsia="Times New Roman" w:hAnsi="Calibri" w:cs="Calibri"/>
+                <w:color w:val="000000"/>
+                <w:sz w:val="18"/>
+                <w:szCs w:val="18"/>
+                <w:lang w:eastAsia="es-AR"/>
+              </w:rPr>
+            </w:pPr>
+            <w:r>
+              <w:rPr>
+                <w:rFonts w:ascii="Calibri" w:eastAsia="Times New Roman" w:hAnsi="Calibri" w:cs="Calibri"/>
+                <w:color w:val="000000"/>
+                <w:sz w:val="18"/>
+                <w:szCs w:val="18"/>
+                <w:lang w:eastAsia="es-AR"/>
+              </w:rPr>
+              <w:t>Son datos del edificio</w:t>
+            </w:r>
             <w:proofErr w:type="gramStart"/>
             <w:r>
               <w:rPr>
@@ -4435,21 +4712,19 @@
                 <w:szCs w:val="18"/>
                 <w:lang w:eastAsia="es-AR"/>
               </w:rPr>
-              <w:t>Ya existe una convención para el código?</w:t>
+              <w:t>?</w:t>
             </w:r>
             <w:proofErr w:type="gramEnd"/>
-          </w:p>
-          <w:p>
-            <w:pPr>
-              <w:spacing w:after="0" w:line="240" w:lineRule="auto"/>
-              <w:rPr>
-                <w:rFonts w:ascii="Calibri" w:eastAsia="Times New Roman" w:hAnsi="Calibri" w:cs="Calibri"/>
-                <w:color w:val="000000"/>
-                <w:sz w:val="18"/>
-                <w:szCs w:val="18"/>
-                <w:lang w:eastAsia="es-AR"/>
-              </w:rPr>
-            </w:pPr>
+            <w:r>
+              <w:rPr>
+                <w:rFonts w:ascii="Calibri" w:eastAsia="Times New Roman" w:hAnsi="Calibri" w:cs="Calibri"/>
+                <w:color w:val="000000"/>
+                <w:sz w:val="18"/>
+                <w:szCs w:val="18"/>
+                <w:lang w:eastAsia="es-AR"/>
+              </w:rPr>
+              <w:t xml:space="preserve"> O en todo caso del inmueble</w:t>
+            </w:r>
             <w:proofErr w:type="gramStart"/>
             <w:r>
               <w:rPr>
@@ -4459,18 +4734,30 @@
                 <w:szCs w:val="18"/>
                 <w:lang w:eastAsia="es-AR"/>
               </w:rPr>
-              <w:t>Fecha y hora de carga?</w:t>
+              <w:t>?</w:t>
             </w:r>
             <w:proofErr w:type="gramEnd"/>
-            <w:r>
-              <w:rPr>
-                <w:rFonts w:ascii="Calibri" w:eastAsia="Times New Roman" w:hAnsi="Calibri" w:cs="Calibri"/>
-                <w:color w:val="000000"/>
-                <w:sz w:val="18"/>
-                <w:szCs w:val="18"/>
-                <w:lang w:eastAsia="es-AR"/>
-              </w:rPr>
-              <w:t xml:space="preserve"> </w:t>
+          </w:p>
+          <w:p>
+            <w:pPr>
+              <w:spacing w:after="0" w:line="240" w:lineRule="auto"/>
+              <w:rPr>
+                <w:rFonts w:ascii="Calibri" w:eastAsia="Times New Roman" w:hAnsi="Calibri" w:cs="Calibri"/>
+                <w:color w:val="000000"/>
+                <w:sz w:val="18"/>
+                <w:szCs w:val="18"/>
+                <w:lang w:eastAsia="es-AR"/>
+              </w:rPr>
+            </w:pPr>
+            <w:r>
+              <w:rPr>
+                <w:rFonts w:ascii="Calibri" w:eastAsia="Times New Roman" w:hAnsi="Calibri" w:cs="Calibri"/>
+                <w:color w:val="000000"/>
+                <w:sz w:val="18"/>
+                <w:szCs w:val="18"/>
+                <w:lang w:eastAsia="es-AR"/>
+              </w:rPr>
+              <w:t>Los datos del edificio son del tipo si/no, o por cantidad? Cuales</w:t>
             </w:r>
             <w:proofErr w:type="gramStart"/>
             <w:r>
@@ -4481,7 +4768,7 @@
                 <w:szCs w:val="18"/>
                 <w:lang w:eastAsia="es-AR"/>
               </w:rPr>
-              <w:t>O solo fecha?</w:t>
+              <w:t>?</w:t>
             </w:r>
             <w:proofErr w:type="gramEnd"/>
           </w:p>
@@ -4504,7 +4791,7 @@
                 <w:szCs w:val="18"/>
                 <w:lang w:eastAsia="es-AR"/>
               </w:rPr>
-              <w:t xml:space="preserve">Las calles asociadas son las de las localidades de Santa </w:t>
+              <w:t>Cuantas fotos se permiten cargar? Tamaño, calidad, formato</w:t>
             </w:r>
             <w:proofErr w:type="gramStart"/>
             <w:r>
@@ -4515,7 +4802,7 @@
                 <w:szCs w:val="18"/>
                 <w:lang w:eastAsia="es-AR"/>
               </w:rPr>
-              <w:t>fe ?</w:t>
+              <w:t>?</w:t>
             </w:r>
             <w:proofErr w:type="gramEnd"/>
           </w:p>
@@ -4530,6 +4817,16 @@
                 <w:lang w:eastAsia="es-AR"/>
               </w:rPr>
             </w:pPr>
+            <w:r>
+              <w:rPr>
+                <w:rFonts w:ascii="Calibri" w:eastAsia="Times New Roman" w:hAnsi="Calibri" w:cs="Calibri"/>
+                <w:color w:val="000000"/>
+                <w:sz w:val="18"/>
+                <w:szCs w:val="18"/>
+                <w:lang w:eastAsia="es-AR"/>
+              </w:rPr>
+              <w:t>El campo de observaciones, que longitud como máximo se permite</w:t>
+            </w:r>
             <w:proofErr w:type="gramStart"/>
             <w:r>
               <w:rPr>
@@ -4539,7 +4836,7 @@
                 <w:szCs w:val="18"/>
                 <w:lang w:eastAsia="es-AR"/>
               </w:rPr>
-              <w:t>Que es “ubicación”?</w:t>
+              <w:t>?</w:t>
             </w:r>
             <w:proofErr w:type="gramEnd"/>
           </w:p>
@@ -4554,6 +4851,28 @@
                 <w:lang w:eastAsia="es-AR"/>
               </w:rPr>
             </w:pPr>
+          </w:p>
+          <w:p>
+            <w:pPr>
+              <w:spacing w:after="0" w:line="240" w:lineRule="auto"/>
+              <w:rPr>
+                <w:rFonts w:ascii="Calibri" w:eastAsia="Times New Roman" w:hAnsi="Calibri" w:cs="Calibri"/>
+                <w:color w:val="000000"/>
+                <w:sz w:val="18"/>
+                <w:szCs w:val="18"/>
+                <w:lang w:eastAsia="es-AR"/>
+              </w:rPr>
+            </w:pPr>
+            <w:r>
+              <w:rPr>
+                <w:rFonts w:ascii="Calibri" w:eastAsia="Times New Roman" w:hAnsi="Calibri" w:cs="Calibri"/>
+                <w:color w:val="000000"/>
+                <w:sz w:val="18"/>
+                <w:szCs w:val="18"/>
+                <w:lang w:eastAsia="es-AR"/>
+              </w:rPr>
+              <w:t>Que datos se pueden modificar</w:t>
+            </w:r>
             <w:proofErr w:type="gramStart"/>
             <w:r>
               <w:rPr>
@@ -4563,21 +4882,19 @@
                 <w:szCs w:val="18"/>
                 <w:lang w:eastAsia="es-AR"/>
               </w:rPr>
-              <w:t>Con cuantos decimales se maneja el precio?</w:t>
+              <w:t>?</w:t>
             </w:r>
             <w:proofErr w:type="gramEnd"/>
-          </w:p>
-          <w:p>
-            <w:pPr>
-              <w:spacing w:after="0" w:line="240" w:lineRule="auto"/>
-              <w:rPr>
-                <w:rFonts w:ascii="Calibri" w:eastAsia="Times New Roman" w:hAnsi="Calibri" w:cs="Calibri"/>
-                <w:color w:val="000000"/>
-                <w:sz w:val="18"/>
-                <w:szCs w:val="18"/>
-                <w:lang w:eastAsia="es-AR"/>
-              </w:rPr>
-            </w:pPr>
+            <w:r>
+              <w:rPr>
+                <w:rFonts w:ascii="Calibri" w:eastAsia="Times New Roman" w:hAnsi="Calibri" w:cs="Calibri"/>
+                <w:color w:val="000000"/>
+                <w:sz w:val="18"/>
+                <w:szCs w:val="18"/>
+                <w:lang w:eastAsia="es-AR"/>
+              </w:rPr>
+              <w:t xml:space="preserve"> Se puede modificar el código</w:t>
+            </w:r>
             <w:proofErr w:type="gramStart"/>
             <w:r>
               <w:rPr>
@@ -4587,31 +4904,31 @@
                 <w:szCs w:val="18"/>
                 <w:lang w:eastAsia="es-AR"/>
               </w:rPr>
-              <w:t>Son las medidas del terreno o del inmueble?</w:t>
+              <w:t>?</w:t>
             </w:r>
             <w:proofErr w:type="gramEnd"/>
-            <w:r>
-              <w:rPr>
-                <w:rFonts w:ascii="Calibri" w:eastAsia="Times New Roman" w:hAnsi="Calibri" w:cs="Calibri"/>
-                <w:color w:val="000000"/>
-                <w:sz w:val="18"/>
-                <w:szCs w:val="18"/>
-                <w:lang w:eastAsia="es-AR"/>
-              </w:rPr>
-              <w:t xml:space="preserve"> </w:t>
-            </w:r>
-          </w:p>
-          <w:p>
-            <w:pPr>
-              <w:spacing w:after="0" w:line="240" w:lineRule="auto"/>
-              <w:rPr>
-                <w:rFonts w:ascii="Calibri" w:eastAsia="Times New Roman" w:hAnsi="Calibri" w:cs="Calibri"/>
-                <w:color w:val="000000"/>
-                <w:sz w:val="18"/>
-                <w:szCs w:val="18"/>
-                <w:lang w:eastAsia="es-AR"/>
-              </w:rPr>
-            </w:pPr>
+          </w:p>
+          <w:p>
+            <w:pPr>
+              <w:spacing w:after="0" w:line="240" w:lineRule="auto"/>
+              <w:rPr>
+                <w:rFonts w:ascii="Calibri" w:eastAsia="Times New Roman" w:hAnsi="Calibri" w:cs="Calibri"/>
+                <w:color w:val="000000"/>
+                <w:sz w:val="18"/>
+                <w:szCs w:val="18"/>
+                <w:lang w:eastAsia="es-AR"/>
+              </w:rPr>
+            </w:pPr>
+            <w:r>
+              <w:rPr>
+                <w:rFonts w:ascii="Calibri" w:eastAsia="Times New Roman" w:hAnsi="Calibri" w:cs="Calibri"/>
+                <w:color w:val="000000"/>
+                <w:sz w:val="18"/>
+                <w:szCs w:val="18"/>
+                <w:lang w:eastAsia="es-AR"/>
+              </w:rPr>
+              <w:t>Es necesario llevar un historial de cambios</w:t>
+            </w:r>
             <w:proofErr w:type="gramStart"/>
             <w:r>
               <w:rPr>
@@ -4621,7 +4938,7 @@
                 <w:szCs w:val="18"/>
                 <w:lang w:eastAsia="es-AR"/>
               </w:rPr>
-              <w:t>Son datos del edificio?</w:t>
+              <w:t>?</w:t>
             </w:r>
             <w:proofErr w:type="gramEnd"/>
             <w:r>
@@ -4632,7 +4949,7 @@
                 <w:szCs w:val="18"/>
                 <w:lang w:eastAsia="es-AR"/>
               </w:rPr>
-              <w:t xml:space="preserve"> </w:t>
+              <w:t xml:space="preserve"> Cuales</w:t>
             </w:r>
             <w:proofErr w:type="gramStart"/>
             <w:r>
@@ -4643,7 +4960,7 @@
                 <w:szCs w:val="18"/>
                 <w:lang w:eastAsia="es-AR"/>
               </w:rPr>
-              <w:t>O en todo caso del inmueble?</w:t>
+              <w:t>?</w:t>
             </w:r>
             <w:proofErr w:type="gramEnd"/>
           </w:p>
@@ -4666,7 +4983,7 @@
                 <w:szCs w:val="18"/>
                 <w:lang w:eastAsia="es-AR"/>
               </w:rPr>
-              <w:t xml:space="preserve">Los datos del edificio son del tipo si/no, o por cantidad? </w:t>
+              <w:t>Se debe tener en cuenta algún punto al dar de baja</w:t>
             </w:r>
             <w:proofErr w:type="gramStart"/>
             <w:r>
@@ -4677,193 +4994,7 @@
                 <w:szCs w:val="18"/>
                 <w:lang w:eastAsia="es-AR"/>
               </w:rPr>
-              <w:t>Cuales?</w:t>
-            </w:r>
-            <w:proofErr w:type="gramEnd"/>
-          </w:p>
-          <w:p>
-            <w:pPr>
-              <w:spacing w:after="0" w:line="240" w:lineRule="auto"/>
-              <w:rPr>
-                <w:rFonts w:ascii="Calibri" w:eastAsia="Times New Roman" w:hAnsi="Calibri" w:cs="Calibri"/>
-                <w:color w:val="000000"/>
-                <w:sz w:val="18"/>
-                <w:szCs w:val="18"/>
-                <w:lang w:eastAsia="es-AR"/>
-              </w:rPr>
-            </w:pPr>
-            <w:r>
-              <w:rPr>
-                <w:rFonts w:ascii="Calibri" w:eastAsia="Times New Roman" w:hAnsi="Calibri" w:cs="Calibri"/>
-                <w:color w:val="000000"/>
-                <w:sz w:val="18"/>
-                <w:szCs w:val="18"/>
-                <w:lang w:eastAsia="es-AR"/>
-              </w:rPr>
-              <w:t xml:space="preserve">Cuantas fotos se permiten cargar? </w:t>
-            </w:r>
-            <w:proofErr w:type="gramStart"/>
-            <w:r>
-              <w:rPr>
-                <w:rFonts w:ascii="Calibri" w:eastAsia="Times New Roman" w:hAnsi="Calibri" w:cs="Calibri"/>
-                <w:color w:val="000000"/>
-                <w:sz w:val="18"/>
-                <w:szCs w:val="18"/>
-                <w:lang w:eastAsia="es-AR"/>
-              </w:rPr>
-              <w:t>Tamaño, calidad, formato?</w:t>
-            </w:r>
-            <w:proofErr w:type="gramEnd"/>
-          </w:p>
-          <w:p>
-            <w:pPr>
-              <w:spacing w:after="0" w:line="240" w:lineRule="auto"/>
-              <w:rPr>
-                <w:rFonts w:ascii="Calibri" w:eastAsia="Times New Roman" w:hAnsi="Calibri" w:cs="Calibri"/>
-                <w:color w:val="000000"/>
-                <w:sz w:val="18"/>
-                <w:szCs w:val="18"/>
-                <w:lang w:eastAsia="es-AR"/>
-              </w:rPr>
-            </w:pPr>
-            <w:proofErr w:type="gramStart"/>
-            <w:r>
-              <w:rPr>
-                <w:rFonts w:ascii="Calibri" w:eastAsia="Times New Roman" w:hAnsi="Calibri" w:cs="Calibri"/>
-                <w:color w:val="000000"/>
-                <w:sz w:val="18"/>
-                <w:szCs w:val="18"/>
-                <w:lang w:eastAsia="es-AR"/>
-              </w:rPr>
-              <w:t>El campo de observaciones, que longitud como máximo se permite?</w:t>
-            </w:r>
-            <w:proofErr w:type="gramEnd"/>
-          </w:p>
-          <w:p>
-            <w:pPr>
-              <w:spacing w:after="0" w:line="240" w:lineRule="auto"/>
-              <w:rPr>
-                <w:rFonts w:ascii="Calibri" w:eastAsia="Times New Roman" w:hAnsi="Calibri" w:cs="Calibri"/>
-                <w:color w:val="000000"/>
-                <w:sz w:val="18"/>
-                <w:szCs w:val="18"/>
-                <w:lang w:eastAsia="es-AR"/>
-              </w:rPr>
-            </w:pPr>
-          </w:p>
-          <w:p>
-            <w:pPr>
-              <w:spacing w:after="0" w:line="240" w:lineRule="auto"/>
-              <w:rPr>
-                <w:rFonts w:ascii="Calibri" w:eastAsia="Times New Roman" w:hAnsi="Calibri" w:cs="Calibri"/>
-                <w:color w:val="000000"/>
-                <w:sz w:val="18"/>
-                <w:szCs w:val="18"/>
-                <w:lang w:eastAsia="es-AR"/>
-              </w:rPr>
-            </w:pPr>
-            <w:proofErr w:type="gramStart"/>
-            <w:r>
-              <w:rPr>
-                <w:rFonts w:ascii="Calibri" w:eastAsia="Times New Roman" w:hAnsi="Calibri" w:cs="Calibri"/>
-                <w:color w:val="000000"/>
-                <w:sz w:val="18"/>
-                <w:szCs w:val="18"/>
-                <w:lang w:eastAsia="es-AR"/>
-              </w:rPr>
-              <w:t>Que datos se pueden modificar?</w:t>
-            </w:r>
-            <w:proofErr w:type="gramEnd"/>
-            <w:r>
-              <w:rPr>
-                <w:rFonts w:ascii="Calibri" w:eastAsia="Times New Roman" w:hAnsi="Calibri" w:cs="Calibri"/>
-                <w:color w:val="000000"/>
-                <w:sz w:val="18"/>
-                <w:szCs w:val="18"/>
-                <w:lang w:eastAsia="es-AR"/>
-              </w:rPr>
-              <w:t xml:space="preserve"> </w:t>
-            </w:r>
-            <w:proofErr w:type="gramStart"/>
-            <w:r>
-              <w:rPr>
-                <w:rFonts w:ascii="Calibri" w:eastAsia="Times New Roman" w:hAnsi="Calibri" w:cs="Calibri"/>
-                <w:color w:val="000000"/>
-                <w:sz w:val="18"/>
-                <w:szCs w:val="18"/>
-                <w:lang w:eastAsia="es-AR"/>
-              </w:rPr>
-              <w:t>Se puede modificar el código?</w:t>
-            </w:r>
-            <w:proofErr w:type="gramEnd"/>
-          </w:p>
-          <w:p>
-            <w:pPr>
-              <w:spacing w:after="0" w:line="240" w:lineRule="auto"/>
-              <w:rPr>
-                <w:rFonts w:ascii="Calibri" w:eastAsia="Times New Roman" w:hAnsi="Calibri" w:cs="Calibri"/>
-                <w:color w:val="000000"/>
-                <w:sz w:val="18"/>
-                <w:szCs w:val="18"/>
-                <w:lang w:eastAsia="es-AR"/>
-              </w:rPr>
-            </w:pPr>
-            <w:proofErr w:type="gramStart"/>
-            <w:r>
-              <w:rPr>
-                <w:rFonts w:ascii="Calibri" w:eastAsia="Times New Roman" w:hAnsi="Calibri" w:cs="Calibri"/>
-                <w:color w:val="000000"/>
-                <w:sz w:val="18"/>
-                <w:szCs w:val="18"/>
-                <w:lang w:eastAsia="es-AR"/>
-              </w:rPr>
-              <w:t>Es necesario llevar un historial de cambios?</w:t>
-            </w:r>
-            <w:proofErr w:type="gramEnd"/>
-            <w:r>
-              <w:rPr>
-                <w:rFonts w:ascii="Calibri" w:eastAsia="Times New Roman" w:hAnsi="Calibri" w:cs="Calibri"/>
-                <w:color w:val="000000"/>
-                <w:sz w:val="18"/>
-                <w:szCs w:val="18"/>
-                <w:lang w:eastAsia="es-AR"/>
-              </w:rPr>
-              <w:t xml:space="preserve"> </w:t>
-            </w:r>
-            <w:proofErr w:type="gramStart"/>
-            <w:r>
-              <w:rPr>
-                <w:rFonts w:ascii="Calibri" w:eastAsia="Times New Roman" w:hAnsi="Calibri" w:cs="Calibri"/>
-                <w:color w:val="000000"/>
-                <w:sz w:val="18"/>
-                <w:szCs w:val="18"/>
-                <w:lang w:eastAsia="es-AR"/>
-              </w:rPr>
-              <w:t>Cuales?</w:t>
-            </w:r>
-            <w:proofErr w:type="gramEnd"/>
-          </w:p>
-          <w:p>
-            <w:pPr>
-              <w:spacing w:after="0" w:line="240" w:lineRule="auto"/>
-              <w:rPr>
-                <w:rFonts w:ascii="Calibri" w:eastAsia="Times New Roman" w:hAnsi="Calibri" w:cs="Calibri"/>
-                <w:color w:val="000000"/>
-                <w:sz w:val="18"/>
-                <w:szCs w:val="18"/>
-                <w:lang w:eastAsia="es-AR"/>
-              </w:rPr>
-            </w:pPr>
-            <w:proofErr w:type="gramStart"/>
-            <w:r>
-              <w:rPr>
-                <w:rFonts w:ascii="Calibri" w:eastAsia="Times New Roman" w:hAnsi="Calibri" w:cs="Calibri"/>
-                <w:color w:val="000000"/>
-                <w:sz w:val="18"/>
-                <w:szCs w:val="18"/>
-                <w:lang w:eastAsia="es-AR"/>
-              </w:rPr>
-              <w:t>Se debe tener en cuenta algún punto al dar de baja?</w:t>
+              <w:t>?</w:t>
             </w:r>
             <w:proofErr w:type="gramEnd"/>
           </w:p>
@@ -5012,8 +5143,8 @@
         <w:tblLook w:val="04A0" w:firstRow="1" w:lastRow="0" w:firstColumn="1" w:lastColumn="0" w:noHBand="0" w:noVBand="1"/>
       </w:tblPr>
       <w:tblGrid>
-        <w:gridCol w:w="3028"/>
-        <w:gridCol w:w="5810"/>
+        <w:gridCol w:w="2310"/>
+        <w:gridCol w:w="4506"/>
       </w:tblGrid>
       <w:tr>
         <w:trPr>
@@ -5888,7 +6019,7 @@
                 <w:szCs w:val="18"/>
                 <w:lang w:eastAsia="es-AR"/>
               </w:rPr>
-              <w:t xml:space="preserve">El resultado de la consulta debe mostrarse como un listado? </w:t>
+              <w:t>El resultado de la consulta debe mostrarse como un listado? Con que datos</w:t>
             </w:r>
             <w:proofErr w:type="gramStart"/>
             <w:r>
@@ -5899,7 +6030,7 @@
                 <w:szCs w:val="18"/>
                 <w:lang w:eastAsia="es-AR"/>
               </w:rPr>
-              <w:t>Con que datos?</w:t>
+              <w:t>?</w:t>
             </w:r>
             <w:proofErr w:type="gramEnd"/>
           </w:p>
@@ -5914,6 +6045,16 @@
                 <w:lang w:eastAsia="es-AR"/>
               </w:rPr>
             </w:pPr>
+            <w:r>
+              <w:rPr>
+                <w:rFonts w:ascii="Calibri" w:eastAsia="Times New Roman" w:hAnsi="Calibri" w:cs="Calibri"/>
+                <w:color w:val="000000"/>
+                <w:sz w:val="18"/>
+                <w:szCs w:val="18"/>
+                <w:lang w:eastAsia="es-AR"/>
+              </w:rPr>
+              <w:t>Que acciones se permiten realizar luego de consultar</w:t>
+            </w:r>
             <w:proofErr w:type="gramStart"/>
             <w:r>
               <w:rPr>
@@ -5923,7 +6064,7 @@
                 <w:szCs w:val="18"/>
                 <w:lang w:eastAsia="es-AR"/>
               </w:rPr>
-              <w:t>Que acciones se permiten realizar luego de consultar?</w:t>
+              <w:t>?</w:t>
             </w:r>
             <w:proofErr w:type="gramEnd"/>
           </w:p>
@@ -6074,27 +6215,7 @@
           <w:szCs w:val="20"/>
           <w:lang w:val="es-MX" w:eastAsia="es-ES"/>
         </w:rPr>
-        <w:t xml:space="preserve">El sistema debe permitir generar un catálogo con inmuebles para un cliente (con posibilidad de elegir los inmuebles). Debe incluir para cada inmueble una foto, código inmueble, tipo de inmueble, localidad, dirección, barrio, cantidad de dormitorios, baños, garaje, patio, </w:t>
-      </w:r>
-      <w:proofErr w:type="gramStart"/>
-      <w:r>
-        <w:rPr>
-          <w:rFonts w:ascii="Calibri" w:eastAsia="Times New Roman" w:hAnsi="Calibri" w:cs="Calibri"/>
-          <w:sz w:val="20"/>
-          <w:szCs w:val="20"/>
-          <w:lang w:val="es-MX" w:eastAsia="es-ES"/>
-        </w:rPr>
-        <w:t>superficie terreno</w:t>
-      </w:r>
-      <w:proofErr w:type="gramEnd"/>
-      <w:r>
-        <w:rPr>
-          <w:rFonts w:ascii="Calibri" w:eastAsia="Times New Roman" w:hAnsi="Calibri" w:cs="Calibri"/>
-          <w:sz w:val="20"/>
-          <w:szCs w:val="20"/>
-          <w:lang w:val="es-MX" w:eastAsia="es-ES"/>
-        </w:rPr>
-        <w:t xml:space="preserve">, superficie edificada, precio. En cada página debe figurar la fecha de emisión. </w:t>
+        <w:t xml:space="preserve">El sistema debe permitir generar un catálogo con inmuebles para un cliente (con posibilidad de elegir los inmuebles). Debe incluir para cada inmueble una foto, código inmueble, tipo de inmueble, localidad, dirección, barrio, cantidad de dormitorios, baños, garaje, patio, superficie terreno, superficie edificada, precio. En cada página debe figurar la fecha de emisión. </w:t>
       </w:r>
     </w:p>
     <w:tbl>
@@ -6108,8 +6229,8 @@
         <w:tblLook w:val="04A0" w:firstRow="1" w:lastRow="0" w:firstColumn="1" w:lastColumn="0" w:noHBand="0" w:noVBand="1"/>
       </w:tblPr>
       <w:tblGrid>
-        <w:gridCol w:w="3028"/>
-        <w:gridCol w:w="5810"/>
+        <w:gridCol w:w="2310"/>
+        <w:gridCol w:w="4506"/>
       </w:tblGrid>
       <w:tr>
         <w:trPr>
@@ -6597,29 +6718,7 @@
                 <w:szCs w:val="18"/>
                 <w:lang w:eastAsia="es-AR"/>
               </w:rPr>
-              <w:t>Riesgo en Desarrollo:</w:t>
-            </w:r>
-          </w:p>
-          <w:p>
-            <w:pPr>
-              <w:spacing w:after="0" w:line="240" w:lineRule="auto"/>
-              <w:rPr>
-                <w:rFonts w:ascii="Calibri" w:eastAsia="Times New Roman" w:hAnsi="Calibri" w:cs="Calibri"/>
-                <w:color w:val="000000"/>
-                <w:sz w:val="18"/>
-                <w:szCs w:val="18"/>
-                <w:lang w:eastAsia="es-AR"/>
-              </w:rPr>
-            </w:pPr>
-            <w:r>
-              <w:rPr>
-                <w:rFonts w:ascii="Calibri" w:eastAsia="Times New Roman" w:hAnsi="Calibri" w:cs="Calibri"/>
-                <w:color w:val="000000"/>
-                <w:sz w:val="18"/>
-                <w:szCs w:val="18"/>
-                <w:lang w:eastAsia="es-AR"/>
-              </w:rPr>
-              <w:t>(Alta/Media</w:t>
+              <w:t>Riesgo en Desarrollo: Alta</w:t>
             </w:r>
           </w:p>
         </w:tc>
@@ -6794,29 +6893,7 @@
                 <w:szCs w:val="18"/>
                 <w:lang w:eastAsia="es-AR"/>
               </w:rPr>
-              <w:t xml:space="preserve">una foto, código inmueble, tipo de inmueble, localidad, dirección, barrio, cantidad de dormitorios, baños, garaje, patio, </w:t>
-            </w:r>
-            <w:proofErr w:type="gramStart"/>
-            <w:r>
-              <w:rPr>
-                <w:rFonts w:ascii="Calibri" w:eastAsia="Times New Roman" w:hAnsi="Calibri" w:cs="Calibri"/>
-                <w:color w:val="000000"/>
-                <w:sz w:val="18"/>
-                <w:szCs w:val="18"/>
-                <w:lang w:eastAsia="es-AR"/>
-              </w:rPr>
-              <w:t>superficie terreno</w:t>
-            </w:r>
-            <w:proofErr w:type="gramEnd"/>
-            <w:r>
-              <w:rPr>
-                <w:rFonts w:ascii="Calibri" w:eastAsia="Times New Roman" w:hAnsi="Calibri" w:cs="Calibri"/>
-                <w:color w:val="000000"/>
-                <w:sz w:val="18"/>
-                <w:szCs w:val="18"/>
-                <w:lang w:eastAsia="es-AR"/>
-              </w:rPr>
-              <w:t xml:space="preserve">, superficie edificada, precio. </w:t>
+              <w:t xml:space="preserve">una foto, código inmueble, tipo de inmueble, localidad, dirección, barrio, cantidad de dormitorios, baños, garaje, patio, superficie terreno, superficie edificada, precio. </w:t>
             </w:r>
           </w:p>
           <w:p>
@@ -7024,6 +7101,16 @@
                 <w:lang w:eastAsia="es-AR"/>
               </w:rPr>
             </w:pPr>
+            <w:r>
+              <w:rPr>
+                <w:rFonts w:ascii="Calibri" w:eastAsia="Times New Roman" w:hAnsi="Calibri" w:cs="Calibri"/>
+                <w:color w:val="000000"/>
+                <w:sz w:val="18"/>
+                <w:szCs w:val="18"/>
+                <w:lang w:eastAsia="es-AR"/>
+              </w:rPr>
+              <w:t>Que es la fecha de emisión</w:t>
+            </w:r>
             <w:proofErr w:type="gramStart"/>
             <w:r>
               <w:rPr>
@@ -7033,7 +7120,7 @@
                 <w:szCs w:val="18"/>
                 <w:lang w:eastAsia="es-AR"/>
               </w:rPr>
-              <w:t>Que es la fecha de emisión?</w:t>
+              <w:t>?</w:t>
             </w:r>
             <w:proofErr w:type="gramEnd"/>
             <w:r>
@@ -7044,8 +7131,98 @@
                 <w:szCs w:val="18"/>
                 <w:lang w:eastAsia="es-AR"/>
               </w:rPr>
+              <w:t xml:space="preserve"> De carga del inmueble o de emisión del </w:t>
+            </w:r>
+            <w:proofErr w:type="spellStart"/>
+            <w:r>
+              <w:rPr>
+                <w:rFonts w:ascii="Calibri" w:eastAsia="Times New Roman" w:hAnsi="Calibri" w:cs="Calibri"/>
+                <w:color w:val="000000"/>
+                <w:sz w:val="18"/>
+                <w:szCs w:val="18"/>
+                <w:lang w:eastAsia="es-AR"/>
+              </w:rPr>
+              <w:t>catalogo</w:t>
+            </w:r>
+            <w:proofErr w:type="spellEnd"/>
+            <w:proofErr w:type="gramStart"/>
+            <w:r>
+              <w:rPr>
+                <w:rFonts w:ascii="Calibri" w:eastAsia="Times New Roman" w:hAnsi="Calibri" w:cs="Calibri"/>
+                <w:color w:val="000000"/>
+                <w:sz w:val="18"/>
+                <w:szCs w:val="18"/>
+                <w:lang w:eastAsia="es-AR"/>
+              </w:rPr>
+              <w:t>?</w:t>
+            </w:r>
+            <w:proofErr w:type="gramEnd"/>
+          </w:p>
+          <w:p>
+            <w:pPr>
+              <w:spacing w:after="0" w:line="240" w:lineRule="auto"/>
+              <w:rPr>
+                <w:rFonts w:ascii="Calibri" w:eastAsia="Times New Roman" w:hAnsi="Calibri" w:cs="Calibri"/>
+                <w:color w:val="000000"/>
+                <w:sz w:val="18"/>
+                <w:szCs w:val="18"/>
+                <w:lang w:eastAsia="es-AR"/>
+              </w:rPr>
+            </w:pPr>
+            <w:r>
+              <w:rPr>
+                <w:rFonts w:ascii="Calibri" w:eastAsia="Times New Roman" w:hAnsi="Calibri" w:cs="Calibri"/>
+                <w:color w:val="000000"/>
+                <w:sz w:val="18"/>
+                <w:szCs w:val="18"/>
+                <w:lang w:eastAsia="es-AR"/>
+              </w:rPr>
+              <w:t>Se puede cargar otra foto del inmueble o sólo elegir entre las que están cargadas en el sistema</w:t>
+            </w:r>
+            <w:proofErr w:type="gramStart"/>
+            <w:r>
+              <w:rPr>
+                <w:rFonts w:ascii="Calibri" w:eastAsia="Times New Roman" w:hAnsi="Calibri" w:cs="Calibri"/>
+                <w:color w:val="000000"/>
+                <w:sz w:val="18"/>
+                <w:szCs w:val="18"/>
+                <w:lang w:eastAsia="es-AR"/>
+              </w:rPr>
+              <w:t>?</w:t>
+            </w:r>
+            <w:proofErr w:type="gramEnd"/>
+            <w:r>
+              <w:rPr>
+                <w:rFonts w:ascii="Calibri" w:eastAsia="Times New Roman" w:hAnsi="Calibri" w:cs="Calibri"/>
+                <w:color w:val="000000"/>
+                <w:sz w:val="18"/>
+                <w:szCs w:val="18"/>
+                <w:lang w:eastAsia="es-AR"/>
+              </w:rPr>
               <w:t xml:space="preserve"> </w:t>
             </w:r>
+          </w:p>
+          <w:p>
+            <w:pPr>
+              <w:spacing w:after="0" w:line="240" w:lineRule="auto"/>
+              <w:rPr>
+                <w:rFonts w:ascii="Calibri" w:eastAsia="Times New Roman" w:hAnsi="Calibri" w:cs="Calibri"/>
+                <w:color w:val="000000"/>
+                <w:sz w:val="18"/>
+                <w:szCs w:val="18"/>
+                <w:lang w:eastAsia="es-AR"/>
+              </w:rPr>
+            </w:pPr>
+            <w:r>
+              <w:rPr>
+                <w:rFonts w:ascii="Calibri" w:eastAsia="Times New Roman" w:hAnsi="Calibri" w:cs="Calibri"/>
+                <w:color w:val="000000"/>
+                <w:sz w:val="18"/>
+                <w:szCs w:val="18"/>
+                <w:lang w:eastAsia="es-AR"/>
+              </w:rPr>
+              <w:t>Si se permite cargar otra foto, se la cargamos al inmueble o se borra</w:t>
+            </w:r>
             <w:proofErr w:type="gramStart"/>
             <w:r>
               <w:rPr>
@@ -7055,28 +7232,6 @@
                 <w:szCs w:val="18"/>
                 <w:lang w:eastAsia="es-AR"/>
               </w:rPr>
-              <w:t xml:space="preserve">De carga del inmueble o de emisión del </w:t>
-            </w:r>
-            <w:proofErr w:type="spellStart"/>
-            <w:r>
-              <w:rPr>
-                <w:rFonts w:ascii="Calibri" w:eastAsia="Times New Roman" w:hAnsi="Calibri" w:cs="Calibri"/>
-                <w:color w:val="000000"/>
-                <w:sz w:val="18"/>
-                <w:szCs w:val="18"/>
-                <w:lang w:eastAsia="es-AR"/>
-              </w:rPr>
-              <w:t>catalogo</w:t>
-            </w:r>
-            <w:proofErr w:type="spellEnd"/>
-            <w:r>
-              <w:rPr>
-                <w:rFonts w:ascii="Calibri" w:eastAsia="Times New Roman" w:hAnsi="Calibri" w:cs="Calibri"/>
-                <w:color w:val="000000"/>
-                <w:sz w:val="18"/>
-                <w:szCs w:val="18"/>
-                <w:lang w:eastAsia="es-AR"/>
-              </w:rPr>
               <w:t>?</w:t>
             </w:r>
             <w:proofErr w:type="gramEnd"/>
@@ -7092,6 +7247,16 @@
                 <w:lang w:eastAsia="es-AR"/>
               </w:rPr>
             </w:pPr>
+            <w:r>
+              <w:rPr>
+                <w:rFonts w:ascii="Calibri" w:eastAsia="Times New Roman" w:hAnsi="Calibri" w:cs="Calibri"/>
+                <w:color w:val="000000"/>
+                <w:sz w:val="18"/>
+                <w:szCs w:val="18"/>
+                <w:lang w:eastAsia="es-AR"/>
+              </w:rPr>
+              <w:t>Si es un departamento, que superficie hay que colocar</w:t>
+            </w:r>
             <w:proofErr w:type="gramStart"/>
             <w:r>
               <w:rPr>
@@ -7101,103 +7266,21 @@
                 <w:szCs w:val="18"/>
                 <w:lang w:eastAsia="es-AR"/>
               </w:rPr>
-              <w:t xml:space="preserve">Se puede cargar otra foto del inmueble o sólo elegir entre las que están cargadas en </w:t>
-            </w:r>
-            <w:proofErr w:type="spellStart"/>
-            <w:r>
-              <w:rPr>
-                <w:rFonts w:ascii="Calibri" w:eastAsia="Times New Roman" w:hAnsi="Calibri" w:cs="Calibri"/>
-                <w:color w:val="000000"/>
-                <w:sz w:val="18"/>
-                <w:szCs w:val="18"/>
-                <w:lang w:eastAsia="es-AR"/>
-              </w:rPr>
-              <w:t>el</w:t>
-            </w:r>
-            <w:proofErr w:type="spellEnd"/>
-            <w:r>
-              <w:rPr>
-                <w:rFonts w:ascii="Calibri" w:eastAsia="Times New Roman" w:hAnsi="Calibri" w:cs="Calibri"/>
-                <w:color w:val="000000"/>
-                <w:sz w:val="18"/>
-                <w:szCs w:val="18"/>
-                <w:lang w:eastAsia="es-AR"/>
-              </w:rPr>
-              <w:t xml:space="preserve"> sistema?</w:t>
+              <w:t>?</w:t>
             </w:r>
             <w:proofErr w:type="gramEnd"/>
-            <w:r>
-              <w:rPr>
-                <w:rFonts w:ascii="Calibri" w:eastAsia="Times New Roman" w:hAnsi="Calibri" w:cs="Calibri"/>
-                <w:color w:val="000000"/>
-                <w:sz w:val="18"/>
-                <w:szCs w:val="18"/>
-                <w:lang w:eastAsia="es-AR"/>
-              </w:rPr>
-              <w:t xml:space="preserve"> </w:t>
-            </w:r>
-          </w:p>
-          <w:p>
-            <w:pPr>
-              <w:spacing w:after="0" w:line="240" w:lineRule="auto"/>
-              <w:rPr>
-                <w:rFonts w:ascii="Calibri" w:eastAsia="Times New Roman" w:hAnsi="Calibri" w:cs="Calibri"/>
-                <w:color w:val="000000"/>
-                <w:sz w:val="18"/>
-                <w:szCs w:val="18"/>
-                <w:lang w:eastAsia="es-AR"/>
-              </w:rPr>
-            </w:pPr>
-            <w:proofErr w:type="gramStart"/>
-            <w:r>
-              <w:rPr>
-                <w:rFonts w:ascii="Calibri" w:eastAsia="Times New Roman" w:hAnsi="Calibri" w:cs="Calibri"/>
-                <w:color w:val="000000"/>
-                <w:sz w:val="18"/>
-                <w:szCs w:val="18"/>
-                <w:lang w:eastAsia="es-AR"/>
-              </w:rPr>
-              <w:t>Si se permite cargar otra foto, se la cargamos al inmueble o se borra?</w:t>
-            </w:r>
-            <w:proofErr w:type="gramEnd"/>
-          </w:p>
-          <w:p>
-            <w:pPr>
-              <w:spacing w:after="0" w:line="240" w:lineRule="auto"/>
-              <w:rPr>
-                <w:rFonts w:ascii="Calibri" w:eastAsia="Times New Roman" w:hAnsi="Calibri" w:cs="Calibri"/>
-                <w:color w:val="000000"/>
-                <w:sz w:val="18"/>
-                <w:szCs w:val="18"/>
-                <w:lang w:eastAsia="es-AR"/>
-              </w:rPr>
-            </w:pPr>
-            <w:proofErr w:type="gramStart"/>
-            <w:r>
-              <w:rPr>
-                <w:rFonts w:ascii="Calibri" w:eastAsia="Times New Roman" w:hAnsi="Calibri" w:cs="Calibri"/>
-                <w:color w:val="000000"/>
-                <w:sz w:val="18"/>
-                <w:szCs w:val="18"/>
-                <w:lang w:eastAsia="es-AR"/>
-              </w:rPr>
-              <w:t>Si es un departamento, que superficie hay que colocar?</w:t>
-            </w:r>
-            <w:proofErr w:type="gramEnd"/>
-          </w:p>
-          <w:p>
-            <w:pPr>
-              <w:spacing w:after="0" w:line="240" w:lineRule="auto"/>
-              <w:rPr>
-                <w:rFonts w:ascii="Calibri" w:eastAsia="Times New Roman" w:hAnsi="Calibri" w:cs="Calibri"/>
-                <w:color w:val="000000"/>
-                <w:sz w:val="18"/>
-                <w:szCs w:val="18"/>
-                <w:lang w:eastAsia="es-AR"/>
-              </w:rPr>
-            </w:pPr>
-            <w:bookmarkStart w:id="0" w:name="_GoBack"/>
-            <w:bookmarkEnd w:id="0"/>
+          </w:p>
+          <w:p>
+            <w:pPr>
+              <w:spacing w:after="0" w:line="240" w:lineRule="auto"/>
+              <w:rPr>
+                <w:rFonts w:ascii="Calibri" w:eastAsia="Times New Roman" w:hAnsi="Calibri" w:cs="Calibri"/>
+                <w:color w:val="000000"/>
+                <w:sz w:val="18"/>
+                <w:szCs w:val="18"/>
+                <w:lang w:eastAsia="es-AR"/>
+              </w:rPr>
+            </w:pPr>
           </w:p>
         </w:tc>
       </w:tr>
@@ -7384,6 +7467,7 @@
                 <w:szCs w:val="18"/>
                 <w:lang w:eastAsia="es-AR"/>
               </w:rPr>
+              <w:lastRenderedPageBreak/>
               <w:t>Historia de Usuario</w:t>
             </w:r>
           </w:p>
@@ -7676,27 +7760,15 @@
               </w:rPr>
               <w:t xml:space="preserve">Prioridad en Negocio: </w:t>
             </w:r>
-          </w:p>
-          <w:p>
-            <w:pPr>
-              <w:spacing w:after="0" w:line="240" w:lineRule="auto"/>
-              <w:rPr>
-                <w:rFonts w:ascii="Calibri" w:eastAsia="Times New Roman" w:hAnsi="Calibri" w:cs="Calibri"/>
-                <w:color w:val="000000"/>
-                <w:sz w:val="18"/>
-                <w:szCs w:val="18"/>
-                <w:lang w:eastAsia="es-AR"/>
-              </w:rPr>
-            </w:pPr>
-            <w:r>
-              <w:rPr>
-                <w:rFonts w:ascii="Calibri" w:eastAsia="Times New Roman" w:hAnsi="Calibri" w:cs="Calibri"/>
-                <w:color w:val="000000"/>
-                <w:sz w:val="18"/>
-                <w:szCs w:val="18"/>
-                <w:lang w:eastAsia="es-AR"/>
-              </w:rPr>
-              <w:t>(Alta/Media/Baja)</w:t>
+            <w:r>
+              <w:rPr>
+                <w:rFonts w:ascii="Calibri" w:eastAsia="Times New Roman" w:hAnsi="Calibri" w:cs="Calibri"/>
+                <w:color w:val="000000"/>
+                <w:sz w:val="18"/>
+                <w:szCs w:val="18"/>
+                <w:lang w:eastAsia="es-AR"/>
+              </w:rPr>
+              <w:t xml:space="preserve"> Media</w:t>
             </w:r>
           </w:p>
         </w:tc>
@@ -7830,27 +7902,15 @@
               </w:rPr>
               <w:t>Riesgo en Desarrollo:</w:t>
             </w:r>
-          </w:p>
-          <w:p>
-            <w:pPr>
-              <w:spacing w:after="0" w:line="240" w:lineRule="auto"/>
-              <w:rPr>
-                <w:rFonts w:ascii="Calibri" w:eastAsia="Times New Roman" w:hAnsi="Calibri" w:cs="Calibri"/>
-                <w:color w:val="000000"/>
-                <w:sz w:val="18"/>
-                <w:szCs w:val="18"/>
-                <w:lang w:eastAsia="es-AR"/>
-              </w:rPr>
-            </w:pPr>
-            <w:r>
-              <w:rPr>
-                <w:rFonts w:ascii="Calibri" w:eastAsia="Times New Roman" w:hAnsi="Calibri" w:cs="Calibri"/>
-                <w:color w:val="000000"/>
-                <w:sz w:val="18"/>
-                <w:szCs w:val="18"/>
-                <w:lang w:eastAsia="es-AR"/>
-              </w:rPr>
-              <w:t>(Alta/Media/Baja)</w:t>
+            <w:r>
+              <w:rPr>
+                <w:rFonts w:ascii="Calibri" w:eastAsia="Times New Roman" w:hAnsi="Calibri" w:cs="Calibri"/>
+                <w:color w:val="000000"/>
+                <w:sz w:val="18"/>
+                <w:szCs w:val="18"/>
+                <w:lang w:eastAsia="es-AR"/>
+              </w:rPr>
+              <w:t xml:space="preserve"> Baja</w:t>
             </w:r>
           </w:p>
         </w:tc>
@@ -7980,7 +8040,7 @@
       </w:tr>
       <w:tr>
         <w:trPr>
-          <w:trHeight w:val="240"/>
+          <w:trHeight w:val="450"/>
           <w:jc w:val="center"/>
         </w:trPr>
         <w:tc>
@@ -7998,15 +8058,18 @@
           </w:tcPr>
           <w:p>
             <w:pPr>
-              <w:spacing w:after="0" w:line="240" w:lineRule="auto"/>
-              <w:rPr>
-                <w:rFonts w:ascii="Calibri" w:eastAsia="Times New Roman" w:hAnsi="Calibri" w:cs="Calibri"/>
-                <w:color w:val="000000"/>
-                <w:sz w:val="18"/>
-                <w:szCs w:val="18"/>
-                <w:lang w:eastAsia="es-AR"/>
-              </w:rPr>
-            </w:pPr>
+              <w:rPr>
+                <w:sz w:val="18"/>
+                <w:szCs w:val="18"/>
+              </w:rPr>
+            </w:pPr>
+            <w:r>
+              <w:rPr>
+                <w:sz w:val="18"/>
+                <w:szCs w:val="18"/>
+              </w:rPr>
+              <w:t>Se deberá permitir ingresar y modificar los siguientes datos de los clientes: nombre, apellido, teléfono y los datos del inmueble buscado: tipo de inmueble, localidad, barrios, características, monto disponible</w:t>
+            </w:r>
           </w:p>
         </w:tc>
       </w:tr>
@@ -8145,6 +8208,222 @@
               </w:rPr>
               <w:t>Observaciones:</w:t>
             </w:r>
+            <w:r>
+              <w:rPr>
+                <w:rFonts w:ascii="Calibri" w:eastAsia="Times New Roman" w:hAnsi="Calibri" w:cs="Calibri"/>
+                <w:color w:val="000000"/>
+                <w:sz w:val="18"/>
+                <w:szCs w:val="18"/>
+                <w:lang w:eastAsia="es-AR"/>
+              </w:rPr>
+              <w:t xml:space="preserve"> </w:t>
+            </w:r>
+          </w:p>
+          <w:p>
+            <w:pPr>
+              <w:spacing w:after="0" w:line="240" w:lineRule="auto"/>
+              <w:rPr>
+                <w:rFonts w:ascii="Calibri" w:eastAsia="Times New Roman" w:hAnsi="Calibri" w:cs="Calibri"/>
+                <w:color w:val="000000"/>
+                <w:sz w:val="18"/>
+                <w:szCs w:val="18"/>
+                <w:lang w:eastAsia="es-AR"/>
+              </w:rPr>
+            </w:pPr>
+            <w:bookmarkStart w:id="0" w:name="_GoBack"/>
+            <w:bookmarkEnd w:id="0"/>
+          </w:p>
+          <w:p>
+            <w:pPr>
+              <w:spacing w:after="0" w:line="240" w:lineRule="auto"/>
+              <w:rPr>
+                <w:rFonts w:ascii="Calibri" w:eastAsia="Times New Roman" w:hAnsi="Calibri" w:cs="Calibri"/>
+                <w:color w:val="000000"/>
+                <w:sz w:val="18"/>
+                <w:szCs w:val="18"/>
+                <w:lang w:eastAsia="es-AR"/>
+              </w:rPr>
+            </w:pPr>
+            <w:r>
+              <w:rPr>
+                <w:rFonts w:ascii="Calibri" w:eastAsia="Times New Roman" w:hAnsi="Calibri" w:cs="Calibri"/>
+                <w:color w:val="000000"/>
+                <w:sz w:val="18"/>
+                <w:szCs w:val="18"/>
+                <w:lang w:eastAsia="es-AR"/>
+              </w:rPr>
+              <w:t>Que datos son obligatorios</w:t>
+            </w:r>
+            <w:proofErr w:type="gramStart"/>
+            <w:r>
+              <w:rPr>
+                <w:rFonts w:ascii="Calibri" w:eastAsia="Times New Roman" w:hAnsi="Calibri" w:cs="Calibri"/>
+                <w:color w:val="000000"/>
+                <w:sz w:val="18"/>
+                <w:szCs w:val="18"/>
+                <w:lang w:eastAsia="es-AR"/>
+              </w:rPr>
+              <w:t>?</w:t>
+            </w:r>
+            <w:proofErr w:type="gramEnd"/>
+            <w:r>
+              <w:rPr>
+                <w:rFonts w:ascii="Calibri" w:eastAsia="Times New Roman" w:hAnsi="Calibri" w:cs="Calibri"/>
+                <w:color w:val="000000"/>
+                <w:sz w:val="18"/>
+                <w:szCs w:val="18"/>
+                <w:lang w:eastAsia="es-AR"/>
+              </w:rPr>
+              <w:t xml:space="preserve"> </w:t>
+            </w:r>
+          </w:p>
+          <w:p>
+            <w:pPr>
+              <w:spacing w:after="0" w:line="240" w:lineRule="auto"/>
+              <w:rPr>
+                <w:rFonts w:ascii="Calibri" w:eastAsia="Times New Roman" w:hAnsi="Calibri" w:cs="Calibri"/>
+                <w:color w:val="000000"/>
+                <w:sz w:val="18"/>
+                <w:szCs w:val="18"/>
+                <w:lang w:eastAsia="es-AR"/>
+              </w:rPr>
+            </w:pPr>
+            <w:r>
+              <w:rPr>
+                <w:rFonts w:ascii="Calibri" w:eastAsia="Times New Roman" w:hAnsi="Calibri" w:cs="Calibri"/>
+                <w:color w:val="000000"/>
+                <w:sz w:val="18"/>
+                <w:szCs w:val="18"/>
+                <w:lang w:eastAsia="es-AR"/>
+              </w:rPr>
+              <w:t>Que datos se pueden modificar</w:t>
+            </w:r>
+            <w:proofErr w:type="gramStart"/>
+            <w:r>
+              <w:rPr>
+                <w:rFonts w:ascii="Calibri" w:eastAsia="Times New Roman" w:hAnsi="Calibri" w:cs="Calibri"/>
+                <w:color w:val="000000"/>
+                <w:sz w:val="18"/>
+                <w:szCs w:val="18"/>
+                <w:lang w:eastAsia="es-AR"/>
+              </w:rPr>
+              <w:t>?</w:t>
+            </w:r>
+            <w:proofErr w:type="gramEnd"/>
+          </w:p>
+          <w:p>
+            <w:pPr>
+              <w:spacing w:after="0" w:line="240" w:lineRule="auto"/>
+              <w:rPr>
+                <w:rFonts w:ascii="Calibri" w:eastAsia="Times New Roman" w:hAnsi="Calibri" w:cs="Calibri"/>
+                <w:color w:val="000000"/>
+                <w:sz w:val="18"/>
+                <w:szCs w:val="18"/>
+                <w:lang w:eastAsia="es-AR"/>
+              </w:rPr>
+            </w:pPr>
+            <w:r>
+              <w:rPr>
+                <w:rFonts w:ascii="Calibri" w:eastAsia="Times New Roman" w:hAnsi="Calibri" w:cs="Calibri"/>
+                <w:color w:val="000000"/>
+                <w:sz w:val="18"/>
+                <w:szCs w:val="18"/>
+                <w:lang w:eastAsia="es-AR"/>
+              </w:rPr>
+              <w:t>Que datos no pueden estar repetidos</w:t>
+            </w:r>
+            <w:proofErr w:type="gramStart"/>
+            <w:r>
+              <w:rPr>
+                <w:rFonts w:ascii="Calibri" w:eastAsia="Times New Roman" w:hAnsi="Calibri" w:cs="Calibri"/>
+                <w:color w:val="000000"/>
+                <w:sz w:val="18"/>
+                <w:szCs w:val="18"/>
+                <w:lang w:eastAsia="es-AR"/>
+              </w:rPr>
+              <w:t>?</w:t>
+            </w:r>
+            <w:proofErr w:type="gramEnd"/>
+          </w:p>
+          <w:p>
+            <w:pPr>
+              <w:spacing w:after="0" w:line="240" w:lineRule="auto"/>
+              <w:rPr>
+                <w:rFonts w:ascii="Calibri" w:eastAsia="Times New Roman" w:hAnsi="Calibri" w:cs="Calibri"/>
+                <w:color w:val="000000"/>
+                <w:sz w:val="18"/>
+                <w:szCs w:val="18"/>
+                <w:lang w:eastAsia="es-AR"/>
+              </w:rPr>
+            </w:pPr>
+            <w:r>
+              <w:rPr>
+                <w:rFonts w:ascii="Calibri" w:eastAsia="Times New Roman" w:hAnsi="Calibri" w:cs="Calibri"/>
+                <w:color w:val="000000"/>
+                <w:sz w:val="18"/>
+                <w:szCs w:val="18"/>
+                <w:lang w:eastAsia="es-AR"/>
+              </w:rPr>
+              <w:t>Es necesario llevar un historial de cambios</w:t>
+            </w:r>
+            <w:proofErr w:type="gramStart"/>
+            <w:r>
+              <w:rPr>
+                <w:rFonts w:ascii="Calibri" w:eastAsia="Times New Roman" w:hAnsi="Calibri" w:cs="Calibri"/>
+                <w:color w:val="000000"/>
+                <w:sz w:val="18"/>
+                <w:szCs w:val="18"/>
+                <w:lang w:eastAsia="es-AR"/>
+              </w:rPr>
+              <w:t>?</w:t>
+            </w:r>
+            <w:proofErr w:type="gramEnd"/>
+            <w:r>
+              <w:rPr>
+                <w:rFonts w:ascii="Calibri" w:eastAsia="Times New Roman" w:hAnsi="Calibri" w:cs="Calibri"/>
+                <w:color w:val="000000"/>
+                <w:sz w:val="18"/>
+                <w:szCs w:val="18"/>
+                <w:lang w:eastAsia="es-AR"/>
+              </w:rPr>
+              <w:t xml:space="preserve"> </w:t>
+            </w:r>
+            <w:proofErr w:type="spellStart"/>
+            <w:r>
+              <w:rPr>
+                <w:rFonts w:ascii="Calibri" w:eastAsia="Times New Roman" w:hAnsi="Calibri" w:cs="Calibri"/>
+                <w:color w:val="000000"/>
+                <w:sz w:val="18"/>
+                <w:szCs w:val="18"/>
+                <w:lang w:eastAsia="es-AR"/>
+              </w:rPr>
+              <w:t>Cuales</w:t>
+            </w:r>
+            <w:proofErr w:type="spellEnd"/>
+            <w:proofErr w:type="gramStart"/>
+            <w:r>
+              <w:rPr>
+                <w:rFonts w:ascii="Calibri" w:eastAsia="Times New Roman" w:hAnsi="Calibri" w:cs="Calibri"/>
+                <w:color w:val="000000"/>
+                <w:sz w:val="18"/>
+                <w:szCs w:val="18"/>
+                <w:lang w:eastAsia="es-AR"/>
+              </w:rPr>
+              <w:t>?</w:t>
+            </w:r>
+            <w:proofErr w:type="gramEnd"/>
+          </w:p>
+          <w:p>
+            <w:pPr>
+              <w:spacing w:after="0" w:line="240" w:lineRule="auto"/>
+              <w:rPr>
+                <w:rFonts w:ascii="Calibri" w:eastAsia="Times New Roman" w:hAnsi="Calibri" w:cs="Calibri"/>
+                <w:color w:val="000000"/>
+                <w:sz w:val="18"/>
+                <w:szCs w:val="18"/>
+                <w:lang w:eastAsia="es-AR"/>
+              </w:rPr>
+            </w:pPr>
           </w:p>
         </w:tc>
       </w:tr>
@@ -8640,27 +8919,15 @@
               </w:rPr>
               <w:t xml:space="preserve">Prioridad en Negocio: </w:t>
             </w:r>
-          </w:p>
-          <w:p>
-            <w:pPr>
-              <w:spacing w:after="0" w:line="240" w:lineRule="auto"/>
-              <w:rPr>
-                <w:rFonts w:ascii="Calibri" w:eastAsia="Times New Roman" w:hAnsi="Calibri" w:cs="Calibri"/>
-                <w:color w:val="000000"/>
-                <w:sz w:val="18"/>
-                <w:szCs w:val="18"/>
-                <w:lang w:eastAsia="es-AR"/>
-              </w:rPr>
-            </w:pPr>
-            <w:r>
-              <w:rPr>
-                <w:rFonts w:ascii="Calibri" w:eastAsia="Times New Roman" w:hAnsi="Calibri" w:cs="Calibri"/>
-                <w:color w:val="000000"/>
-                <w:sz w:val="18"/>
-                <w:szCs w:val="18"/>
-                <w:lang w:eastAsia="es-AR"/>
-              </w:rPr>
-              <w:t>(Alta/Media/Baja)</w:t>
+            <w:r>
+              <w:rPr>
+                <w:rFonts w:ascii="Calibri" w:eastAsia="Times New Roman" w:hAnsi="Calibri" w:cs="Calibri"/>
+                <w:color w:val="000000"/>
+                <w:sz w:val="18"/>
+                <w:szCs w:val="18"/>
+                <w:lang w:eastAsia="es-AR"/>
+              </w:rPr>
+              <w:t>Media</w:t>
             </w:r>
           </w:p>
         </w:tc>
@@ -8794,27 +9061,15 @@
               </w:rPr>
               <w:t>Riesgo en Desarrollo:</w:t>
             </w:r>
-          </w:p>
-          <w:p>
-            <w:pPr>
-              <w:spacing w:after="0" w:line="240" w:lineRule="auto"/>
-              <w:rPr>
-                <w:rFonts w:ascii="Calibri" w:eastAsia="Times New Roman" w:hAnsi="Calibri" w:cs="Calibri"/>
-                <w:color w:val="000000"/>
-                <w:sz w:val="18"/>
-                <w:szCs w:val="18"/>
-                <w:lang w:eastAsia="es-AR"/>
-              </w:rPr>
-            </w:pPr>
-            <w:r>
-              <w:rPr>
-                <w:rFonts w:ascii="Calibri" w:eastAsia="Times New Roman" w:hAnsi="Calibri" w:cs="Calibri"/>
-                <w:color w:val="000000"/>
-                <w:sz w:val="18"/>
-                <w:szCs w:val="18"/>
-                <w:lang w:eastAsia="es-AR"/>
-              </w:rPr>
-              <w:t>(Alta/Media/Baja)</w:t>
+            <w:r>
+              <w:rPr>
+                <w:rFonts w:ascii="Calibri" w:eastAsia="Times New Roman" w:hAnsi="Calibri" w:cs="Calibri"/>
+                <w:color w:val="000000"/>
+                <w:sz w:val="18"/>
+                <w:szCs w:val="18"/>
+                <w:lang w:eastAsia="es-AR"/>
+              </w:rPr>
+              <w:t xml:space="preserve"> Baja</w:t>
             </w:r>
           </w:p>
         </w:tc>
@@ -9217,6 +9472,7 @@
           <w:szCs w:val="20"/>
           <w:lang w:val="es-MX" w:eastAsia="es-ES"/>
         </w:rPr>
+        <w:lastRenderedPageBreak/>
         <w:t>Al generarse la venta se genera un documento similar al de reserva indicando los datos del inmueble vendido y el cliente. Este documento debe imprimirse para la firma por parte del cliente. Así también debe figurar el monto de la venta y se debe marcar como vendido a dicho inmueble. El documento de venta debe asociarse al cliente y al inmueble.</w:t>
       </w:r>
     </w:p>
@@ -9568,29 +9824,17 @@
                 <w:szCs w:val="18"/>
                 <w:lang w:eastAsia="es-AR"/>
               </w:rPr>
-              <w:t xml:space="preserve">Prioridad en Negocio: </w:t>
-            </w:r>
-          </w:p>
-          <w:p>
-            <w:pPr>
-              <w:spacing w:after="0" w:line="240" w:lineRule="auto"/>
-              <w:rPr>
-                <w:rFonts w:ascii="Calibri" w:eastAsia="Times New Roman" w:hAnsi="Calibri" w:cs="Calibri"/>
-                <w:color w:val="000000"/>
-                <w:sz w:val="18"/>
-                <w:szCs w:val="18"/>
-                <w:lang w:eastAsia="es-AR"/>
-              </w:rPr>
-            </w:pPr>
-            <w:r>
-              <w:rPr>
-                <w:rFonts w:ascii="Calibri" w:eastAsia="Times New Roman" w:hAnsi="Calibri" w:cs="Calibri"/>
-                <w:color w:val="000000"/>
-                <w:sz w:val="18"/>
-                <w:szCs w:val="18"/>
-                <w:lang w:eastAsia="es-AR"/>
-              </w:rPr>
-              <w:t>(Alta/Media/Baja)</w:t>
+              <w:t>Prioridad en Negocio:</w:t>
+            </w:r>
+            <w:r>
+              <w:rPr>
+                <w:rFonts w:ascii="Calibri" w:eastAsia="Times New Roman" w:hAnsi="Calibri" w:cs="Calibri"/>
+                <w:color w:val="000000"/>
+                <w:sz w:val="18"/>
+                <w:szCs w:val="18"/>
+                <w:lang w:eastAsia="es-AR"/>
+              </w:rPr>
+              <w:t xml:space="preserve"> Media</w:t>
             </w:r>
           </w:p>
         </w:tc>
@@ -9724,27 +9968,15 @@
               </w:rPr>
               <w:t>Riesgo en Desarrollo:</w:t>
             </w:r>
-          </w:p>
-          <w:p>
-            <w:pPr>
-              <w:spacing w:after="0" w:line="240" w:lineRule="auto"/>
-              <w:rPr>
-                <w:rFonts w:ascii="Calibri" w:eastAsia="Times New Roman" w:hAnsi="Calibri" w:cs="Calibri"/>
-                <w:color w:val="000000"/>
-                <w:sz w:val="18"/>
-                <w:szCs w:val="18"/>
-                <w:lang w:eastAsia="es-AR"/>
-              </w:rPr>
-            </w:pPr>
-            <w:r>
-              <w:rPr>
-                <w:rFonts w:ascii="Calibri" w:eastAsia="Times New Roman" w:hAnsi="Calibri" w:cs="Calibri"/>
-                <w:color w:val="000000"/>
-                <w:sz w:val="18"/>
-                <w:szCs w:val="18"/>
-                <w:lang w:eastAsia="es-AR"/>
-              </w:rPr>
-              <w:t>(Alta/Media/Baja)</w:t>
+            <w:r>
+              <w:rPr>
+                <w:rFonts w:ascii="Calibri" w:eastAsia="Times New Roman" w:hAnsi="Calibri" w:cs="Calibri"/>
+                <w:color w:val="000000"/>
+                <w:sz w:val="18"/>
+                <w:szCs w:val="18"/>
+                <w:lang w:eastAsia="es-AR"/>
+              </w:rPr>
+              <w:t xml:space="preserve"> Baja</w:t>
             </w:r>
           </w:p>
         </w:tc>
@@ -10164,27 +10396,7 @@
           <w:szCs w:val="20"/>
           <w:lang w:val="es-MX" w:eastAsia="es-ES"/>
         </w:rPr>
-        <w:t xml:space="preserve">La inmobiliaria posee un sitio web donde publica los inmuebles de colocando los datos </w:t>
-      </w:r>
-      <w:proofErr w:type="gramStart"/>
-      <w:r>
-        <w:rPr>
-          <w:rFonts w:ascii="Calibri" w:eastAsia="Times New Roman" w:hAnsi="Calibri" w:cs="Calibri"/>
-          <w:sz w:val="20"/>
-          <w:szCs w:val="20"/>
-          <w:lang w:val="es-MX" w:eastAsia="es-ES"/>
-        </w:rPr>
-        <w:t>del inmuebles más relevantes</w:t>
-      </w:r>
-      <w:proofErr w:type="gramEnd"/>
-      <w:r>
-        <w:rPr>
-          <w:rFonts w:ascii="Calibri" w:eastAsia="Times New Roman" w:hAnsi="Calibri" w:cs="Calibri"/>
-          <w:sz w:val="20"/>
-          <w:szCs w:val="20"/>
-          <w:lang w:val="es-MX" w:eastAsia="es-ES"/>
-        </w:rPr>
-        <w:t>, las fotos y un video de tour del inmueble dependiendo de la calidad del mismo. En dicho sitio deben figurar los datos de contacto de la inmobiliaria.</w:t>
+        <w:t>La inmobiliaria posee un sitio web donde publica los inmuebles de colocando los datos del inmuebles más relevantes, las fotos y un video de tour del inmueble dependiendo de la calidad del mismo. En dicho sitio deben figurar los datos de contacto de la inmobiliaria.</w:t>
       </w:r>
     </w:p>
     <w:p>
@@ -10554,27 +10766,15 @@
               </w:rPr>
               <w:t xml:space="preserve">Prioridad en Negocio: </w:t>
             </w:r>
-          </w:p>
-          <w:p>
-            <w:pPr>
-              <w:spacing w:after="0" w:line="240" w:lineRule="auto"/>
-              <w:rPr>
-                <w:rFonts w:ascii="Calibri" w:eastAsia="Times New Roman" w:hAnsi="Calibri" w:cs="Calibri"/>
-                <w:color w:val="000000"/>
-                <w:sz w:val="18"/>
-                <w:szCs w:val="18"/>
-                <w:lang w:eastAsia="es-AR"/>
-              </w:rPr>
-            </w:pPr>
-            <w:r>
-              <w:rPr>
-                <w:rFonts w:ascii="Calibri" w:eastAsia="Times New Roman" w:hAnsi="Calibri" w:cs="Calibri"/>
-                <w:color w:val="000000"/>
-                <w:sz w:val="18"/>
-                <w:szCs w:val="18"/>
-                <w:lang w:eastAsia="es-AR"/>
-              </w:rPr>
-              <w:t>(Alta/Media/Baja)</w:t>
+            <w:r>
+              <w:rPr>
+                <w:rFonts w:ascii="Calibri" w:eastAsia="Times New Roman" w:hAnsi="Calibri" w:cs="Calibri"/>
+                <w:color w:val="000000"/>
+                <w:sz w:val="18"/>
+                <w:szCs w:val="18"/>
+                <w:lang w:eastAsia="es-AR"/>
+              </w:rPr>
+              <w:t xml:space="preserve"> Baja</w:t>
             </w:r>
           </w:p>
         </w:tc>
@@ -10708,27 +10908,15 @@
               </w:rPr>
               <w:t>Riesgo en Desarrollo:</w:t>
             </w:r>
-          </w:p>
-          <w:p>
-            <w:pPr>
-              <w:spacing w:after="0" w:line="240" w:lineRule="auto"/>
-              <w:rPr>
-                <w:rFonts w:ascii="Calibri" w:eastAsia="Times New Roman" w:hAnsi="Calibri" w:cs="Calibri"/>
-                <w:color w:val="000000"/>
-                <w:sz w:val="18"/>
-                <w:szCs w:val="18"/>
-                <w:lang w:eastAsia="es-AR"/>
-              </w:rPr>
-            </w:pPr>
-            <w:r>
-              <w:rPr>
-                <w:rFonts w:ascii="Calibri" w:eastAsia="Times New Roman" w:hAnsi="Calibri" w:cs="Calibri"/>
-                <w:color w:val="000000"/>
-                <w:sz w:val="18"/>
-                <w:szCs w:val="18"/>
-                <w:lang w:eastAsia="es-AR"/>
-              </w:rPr>
-              <w:t>(Alta/Media/Baja)</w:t>
+            <w:r>
+              <w:rPr>
+                <w:rFonts w:ascii="Calibri" w:eastAsia="Times New Roman" w:hAnsi="Calibri" w:cs="Calibri"/>
+                <w:color w:val="000000"/>
+                <w:sz w:val="18"/>
+                <w:szCs w:val="18"/>
+                <w:lang w:eastAsia="es-AR"/>
+              </w:rPr>
+              <w:t xml:space="preserve"> Media</w:t>
             </w:r>
           </w:p>
         </w:tc>
@@ -11071,8 +11259,8 @@
 </file>
 
 <file path=word/numbering.xml><?xml version="1.0" encoding="utf-8"?>
-<w:numbering xmlns:wpc="http://schemas.microsoft.com/office/word/2010/wordprocessingCanvas" xmlns:cx="http://schemas.microsoft.com/office/drawing/2014/chartex" xmlns:cx1="http://schemas.microsoft.com/office/drawing/2015/9/8/chartex" xmlns:cx2="http://schemas.microsoft.com/office/drawing/2015/10/21/chartex" xmlns:mc="http://schemas.openxmlformats.org/markup-compatibility/2006" xmlns:o="urn:schemas-microsoft-com:office:office" xmlns:r="http://schemas.openxmlformats.org/officeDocument/2006/relationships" xmlns:m="http://schemas.openxmlformats.org/officeDocument/2006/math" xmlns:v="urn:schemas-microsoft-com:vml" xmlns:wp14="http://schemas.microsoft.com/office/word/2010/wordprocessingDrawing" xmlns:wp="http://schemas.openxmlformats.org/drawingml/2006/wordprocessingDrawing" xmlns:w10="urn:schemas-microsoft-com:office:word" xmlns:w="http://schemas.openxmlformats.org/wordprocessingml/2006/main" xmlns:w14="http://schemas.microsoft.com/office/word/2010/wordml" xmlns:w15="http://schemas.microsoft.com/office/word/2012/wordml" xmlns:w16se="http://schemas.microsoft.com/office/word/2015/wordml/symex" xmlns:wpg="http://schemas.microsoft.com/office/word/2010/wordprocessingGroup" xmlns:wpi="http://schemas.microsoft.com/office/word/2010/wordprocessingInk" xmlns:wne="http://schemas.microsoft.com/office/word/2006/wordml" xmlns:wps="http://schemas.microsoft.com/office/word/2010/wordprocessingShape" mc:Ignorable="w14 w15 w16se wp14">
-  <w:abstractNum w:abstractNumId="0" w15:restartNumberingAfterBreak="0">
+<w:numbering xmlns:wpc="http://schemas.microsoft.com/office/word/2010/wordprocessingCanvas" xmlns:mc="http://schemas.openxmlformats.org/markup-compatibility/2006" xmlns:o="urn:schemas-microsoft-com:office:office" xmlns:r="http://schemas.openxmlformats.org/officeDocument/2006/relationships" xmlns:m="http://schemas.openxmlformats.org/officeDocument/2006/math" xmlns:v="urn:schemas-microsoft-com:vml" xmlns:wp14="http://schemas.microsoft.com/office/word/2010/wordprocessingDrawing" xmlns:wp="http://schemas.openxmlformats.org/drawingml/2006/wordprocessingDrawing" xmlns:w10="urn:schemas-microsoft-com:office:word" xmlns:w="http://schemas.openxmlformats.org/wordprocessingml/2006/main" xmlns:w14="http://schemas.microsoft.com/office/word/2010/wordml" xmlns:wpg="http://schemas.microsoft.com/office/word/2010/wordprocessingGroup" xmlns:wpi="http://schemas.microsoft.com/office/word/2010/wordprocessingInk" xmlns:wne="http://schemas.microsoft.com/office/word/2006/wordml" xmlns:wps="http://schemas.microsoft.com/office/word/2010/wordprocessingShape" mc:Ignorable="w14 wp14">
+  <w:abstractNum w:abstractNumId="0">
     <w:nsid w:val="07D072FA"/>
     <w:multiLevelType w:val="hybridMultilevel"/>
     <w:tmpl w:val="B810C834"/>
@@ -11211,7 +11399,7 @@
       </w:rPr>
     </w:lvl>
   </w:abstractNum>
-  <w:abstractNum w:abstractNumId="1" w15:restartNumberingAfterBreak="0">
+  <w:abstractNum w:abstractNumId="1">
     <w:nsid w:val="21E21735"/>
     <w:multiLevelType w:val="hybridMultilevel"/>
     <w:tmpl w:val="EC58B3A0"/>
@@ -11323,7 +11511,7 @@
       </w:rPr>
     </w:lvl>
   </w:abstractNum>
-  <w:abstractNum w:abstractNumId="2" w15:restartNumberingAfterBreak="0">
+  <w:abstractNum w:abstractNumId="2">
     <w:nsid w:val="522B1449"/>
     <w:multiLevelType w:val="hybridMultilevel"/>
     <w:tmpl w:val="441C591C"/>
@@ -11479,7 +11667,7 @@
 </file>
 
 <file path=word/styles.xml><?xml version="1.0" encoding="utf-8"?>
-<w:styles xmlns:mc="http://schemas.openxmlformats.org/markup-compatibility/2006" xmlns:r="http://schemas.openxmlformats.org/officeDocument/2006/relationships" xmlns:w="http://schemas.openxmlformats.org/wordprocessingml/2006/main" xmlns:w14="http://schemas.microsoft.com/office/word/2010/wordml" xmlns:w15="http://schemas.microsoft.com/office/word/2012/wordml" xmlns:w16se="http://schemas.microsoft.com/office/word/2015/wordml/symex" mc:Ignorable="w14 w15 w16se">
+<w:styles xmlns:mc="http://schemas.openxmlformats.org/markup-compatibility/2006" xmlns:r="http://schemas.openxmlformats.org/officeDocument/2006/relationships" xmlns:w="http://schemas.openxmlformats.org/wordprocessingml/2006/main" xmlns:w14="http://schemas.microsoft.com/office/word/2010/wordml" mc:Ignorable="w14">
   <w:docDefaults>
     <w:rPrDefault>
       <w:rPr>
@@ -11495,389 +11683,159 @@
       </w:pPr>
     </w:pPrDefault>
   </w:docDefaults>
-  <w:latentStyles w:defLockedState="0" w:defUIPriority="99" w:defSemiHidden="0" w:defUnhideWhenUsed="0" w:defQFormat="0" w:count="373">
-    <w:lsdException w:name="Normal" w:uiPriority="0" w:qFormat="1"/>
-    <w:lsdException w:name="heading 1" w:uiPriority="9" w:qFormat="1"/>
-    <w:lsdException w:name="heading 2" w:semiHidden="1" w:uiPriority="9" w:unhideWhenUsed="1" w:qFormat="1"/>
-    <w:lsdException w:name="heading 3" w:semiHidden="1" w:uiPriority="9" w:unhideWhenUsed="1" w:qFormat="1"/>
-    <w:lsdException w:name="heading 4" w:semiHidden="1" w:uiPriority="9" w:unhideWhenUsed="1" w:qFormat="1"/>
-    <w:lsdException w:name="heading 5" w:semiHidden="1" w:uiPriority="9" w:unhideWhenUsed="1" w:qFormat="1"/>
-    <w:lsdException w:name="heading 6" w:semiHidden="1" w:uiPriority="9" w:unhideWhenUsed="1" w:qFormat="1"/>
-    <w:lsdException w:name="heading 7" w:semiHidden="1" w:uiPriority="9" w:unhideWhenUsed="1" w:qFormat="1"/>
-    <w:lsdException w:name="heading 8" w:semiHidden="1" w:uiPriority="9" w:unhideWhenUsed="1" w:qFormat="1"/>
-    <w:lsdException w:name="heading 9" w:semiHidden="1" w:uiPriority="9" w:unhideWhenUsed="1" w:qFormat="1"/>
-    <w:lsdException w:name="index 1" w:semiHidden="1" w:unhideWhenUsed="1"/>
-    <w:lsdException w:name="index 2" w:semiHidden="1" w:unhideWhenUsed="1"/>
-    <w:lsdException w:name="index 3" w:semiHidden="1" w:unhideWhenUsed="1"/>
-    <w:lsdException w:name="index 4" w:semiHidden="1" w:unhideWhenUsed="1"/>
-    <w:lsdException w:name="index 5" w:semiHidden="1" w:unhideWhenUsed="1"/>
-    <w:lsdException w:name="index 6" w:semiHidden="1" w:unhideWhenUsed="1"/>
-    <w:lsdException w:name="index 7" w:semiHidden="1" w:unhideWhenUsed="1"/>
-    <w:lsdException w:name="index 8" w:semiHidden="1" w:unhideWhenUsed="1"/>
-    <w:lsdException w:name="index 9" w:semiHidden="1" w:unhideWhenUsed="1"/>
-    <w:lsdException w:name="toc 1" w:semiHidden="1" w:uiPriority="39" w:unhideWhenUsed="1"/>
-    <w:lsdException w:name="toc 2" w:semiHidden="1" w:uiPriority="39" w:unhideWhenUsed="1"/>
-    <w:lsdException w:name="toc 3" w:semiHidden="1" w:uiPriority="39" w:unhideWhenUsed="1"/>
-    <w:lsdException w:name="toc 4" w:semiHidden="1" w:uiPriority="39" w:unhideWhenUsed="1"/>
-    <w:lsdException w:name="toc 5" w:semiHidden="1" w:uiPriority="39" w:unhideWhenUsed="1"/>
-    <w:lsdException w:name="toc 6" w:semiHidden="1" w:uiPriority="39" w:unhideWhenUsed="1"/>
-    <w:lsdException w:name="toc 7" w:semiHidden="1" w:uiPriority="39" w:unhideWhenUsed="1"/>
-    <w:lsdException w:name="toc 8" w:semiHidden="1" w:uiPriority="39" w:unhideWhenUsed="1"/>
-    <w:lsdException w:name="toc 9" w:semiHidden="1" w:uiPriority="39" w:unhideWhenUsed="1"/>
-    <w:lsdException w:name="Normal Indent" w:semiHidden="1" w:unhideWhenUsed="1"/>
-    <w:lsdException w:name="footnote text" w:semiHidden="1" w:unhideWhenUsed="1"/>
-    <w:lsdException w:name="annotation text" w:semiHidden="1" w:unhideWhenUsed="1"/>
-    <w:lsdException w:name="header" w:semiHidden="1" w:unhideWhenUsed="1"/>
-    <w:lsdException w:name="footer" w:semiHidden="1" w:unhideWhenUsed="1"/>
-    <w:lsdException w:name="index heading" w:semiHidden="1" w:unhideWhenUsed="1"/>
-    <w:lsdException w:name="caption" w:semiHidden="1" w:uiPriority="35" w:unhideWhenUsed="1" w:qFormat="1"/>
-    <w:lsdException w:name="table of figures" w:semiHidden="1" w:unhideWhenUsed="1"/>
-    <w:lsdException w:name="envelope address" w:semiHidden="1" w:unhideWhenUsed="1"/>
-    <w:lsdException w:name="envelope return" w:semiHidden="1" w:unhideWhenUsed="1"/>
-    <w:lsdException w:name="footnote reference" w:semiHidden="1" w:unhideWhenUsed="1"/>
-    <w:lsdException w:name="annotation reference" w:semiHidden="1" w:unhideWhenUsed="1"/>
-    <w:lsdException w:name="line number" w:semiHidden="1" w:unhideWhenUsed="1"/>
-    <w:lsdException w:name="page number" w:semiHidden="1" w:unhideWhenUsed="1"/>
-    <w:lsdException w:name="endnote reference" w:semiHidden="1" w:unhideWhenUsed="1"/>
-    <w:lsdException w:name="endnote text" w:semiHidden="1" w:unhideWhenUsed="1"/>
-    <w:lsdException w:name="table of authorities" w:semiHidden="1" w:unhideWhenUsed="1"/>
-    <w:lsdException w:name="macro" w:semiHidden="1" w:unhideWhenUsed="1"/>
-    <w:lsdException w:name="toa heading" w:semiHidden="1" w:unhideWhenUsed="1"/>
-    <w:lsdException w:name="List" w:semiHidden="1" w:unhideWhenUsed="1"/>
-    <w:lsdException w:name="List Bullet" w:semiHidden="1" w:unhideWhenUsed="1"/>
-    <w:lsdException w:name="List Number" w:semiHidden="1" w:unhideWhenUsed="1"/>
-    <w:lsdException w:name="List 2" w:semiHidden="1" w:unhideWhenUsed="1"/>
-    <w:lsdException w:name="List 3" w:semiHidden="1" w:unhideWhenUsed="1"/>
-    <w:lsdException w:name="List 4" w:semiHidden="1" w:unhideWhenUsed="1"/>
-    <w:lsdException w:name="List 5" w:semiHidden="1" w:unhideWhenUsed="1"/>
-    <w:lsdException w:name="List Bullet 2" w:semiHidden="1" w:unhideWhenUsed="1"/>
-    <w:lsdException w:name="List Bullet 3" w:semiHidden="1" w:unhideWhenUsed="1"/>
-    <w:lsdException w:name="List Bullet 4" w:semiHidden="1" w:unhideWhenUsed="1"/>
-    <w:lsdException w:name="List Bullet 5" w:semiHidden="1" w:unhideWhenUsed="1"/>
-    <w:lsdException w:name="List Number 2" w:semiHidden="1" w:unhideWhenUsed="1"/>
-    <w:lsdException w:name="List Number 3" w:semiHidden="1" w:unhideWhenUsed="1"/>
-    <w:lsdException w:name="List Number 4" w:semiHidden="1" w:unhideWhenUsed="1"/>
-    <w:lsdException w:name="List Number 5" w:semiHidden="1" w:unhideWhenUsed="1"/>
-    <w:lsdException w:name="Title" w:uiPriority="10" w:qFormat="1"/>
-    <w:lsdException w:name="Closing" w:semiHidden="1" w:unhideWhenUsed="1"/>
-    <w:lsdException w:name="Signature" w:semiHidden="1" w:unhideWhenUsed="1"/>
-    <w:lsdException w:name="Default Paragraph Font" w:semiHidden="1" w:uiPriority="1" w:unhideWhenUsed="1"/>
-    <w:lsdException w:name="Body Text" w:semiHidden="1" w:unhideWhenUsed="1"/>
-    <w:lsdException w:name="Body Text Indent" w:semiHidden="1" w:unhideWhenUsed="1"/>
-    <w:lsdException w:name="List Continue" w:semiHidden="1" w:unhideWhenUsed="1"/>
-    <w:lsdException w:name="List Continue 2" w:semiHidden="1" w:unhideWhenUsed="1"/>
-    <w:lsdException w:name="List Continue 3" w:semiHidden="1" w:unhideWhenUsed="1"/>
-    <w:lsdException w:name="List Continue 4" w:semiHidden="1" w:unhideWhenUsed="1"/>
-    <w:lsdException w:name="List Continue 5" w:semiHidden="1" w:unhideWhenUsed="1"/>
-    <w:lsdException w:name="Message Header" w:semiHidden="1" w:unhideWhenUsed="1"/>
-    <w:lsdException w:name="Subtitle" w:uiPriority="11" w:qFormat="1"/>
-    <w:lsdException w:name="Salutation" w:semiHidden="1" w:unhideWhenUsed="1"/>
-    <w:lsdException w:name="Date" w:semiHidden="1" w:unhideWhenUsed="1"/>
-    <w:lsdException w:name="Body Text First Indent" w:semiHidden="1" w:unhideWhenUsed="1"/>
-    <w:lsdException w:name="Body Text First Indent 2" w:semiHidden="1" w:unhideWhenUsed="1"/>
-    <w:lsdException w:name="Note Heading" w:semiHidden="1" w:unhideWhenUsed="1"/>
-    <w:lsdException w:name="Body Text 2" w:semiHidden="1" w:unhideWhenUsed="1"/>
-    <w:lsdException w:name="Body Text 3" w:semiHidden="1" w:unhideWhenUsed="1"/>
-    <w:lsdException w:name="Body Text Indent 2" w:semiHidden="1" w:unhideWhenUsed="1"/>
-    <w:lsdException w:name="Body Text Indent 3" w:semiHidden="1" w:unhideWhenUsed="1"/>
-    <w:lsdException w:name="Block Text" w:semiHidden="1" w:unhideWhenUsed="1"/>
-    <w:lsdException w:name="Hyperlink" w:semiHidden="1" w:unhideWhenUsed="1"/>
-    <w:lsdException w:name="FollowedHyperlink" w:semiHidden="1" w:unhideWhenUsed="1"/>
-    <w:lsdException w:name="Strong" w:uiPriority="22" w:qFormat="1"/>
-    <w:lsdException w:name="Emphasis" w:uiPriority="20" w:qFormat="1"/>
-    <w:lsdException w:name="Document Map" w:semiHidden="1" w:unhideWhenUsed="1"/>
-    <w:lsdException w:name="Plain Text" w:semiHidden="1" w:unhideWhenUsed="1"/>
-    <w:lsdException w:name="E-mail Signature" w:semiHidden="1" w:unhideWhenUsed="1"/>
-    <w:lsdException w:name="HTML Top of Form" w:semiHidden="1" w:unhideWhenUsed="1"/>
-    <w:lsdException w:name="HTML Bottom of Form" w:semiHidden="1" w:unhideWhenUsed="1"/>
-    <w:lsdException w:name="Normal (Web)" w:semiHidden="1" w:unhideWhenUsed="1"/>
-    <w:lsdException w:name="HTML Acronym" w:semiHidden="1" w:unhideWhenUsed="1"/>
-    <w:lsdException w:name="HTML Address" w:semiHidden="1" w:unhideWhenUsed="1"/>
-    <w:lsdException w:name="HTML Cite" w:semiHidden="1" w:unhideWhenUsed="1"/>
-    <w:lsdException w:name="HTML Code" w:semiHidden="1" w:unhideWhenUsed="1"/>
-    <w:lsdException w:name="HTML Definition" w:semiHidden="1" w:unhideWhenUsed="1"/>
-    <w:lsdException w:name="HTML Keyboard" w:semiHidden="1" w:unhideWhenUsed="1"/>
-    <w:lsdException w:name="HTML Preformatted" w:semiHidden="1" w:unhideWhenUsed="1"/>
-    <w:lsdException w:name="HTML Sample" w:semiHidden="1" w:unhideWhenUsed="1"/>
-    <w:lsdException w:name="HTML Typewriter" w:semiHidden="1" w:unhideWhenUsed="1"/>
-    <w:lsdException w:name="HTML Variable" w:semiHidden="1" w:unhideWhenUsed="1"/>
-    <w:lsdException w:name="annotation subject" w:semiHidden="1" w:unhideWhenUsed="1"/>
-    <w:lsdException w:name="No List" w:semiHidden="1" w:unhideWhenUsed="1"/>
-    <w:lsdException w:name="Outline List 1" w:semiHidden="1" w:unhideWhenUsed="1"/>
-    <w:lsdException w:name="Outline List 2" w:semiHidden="1" w:unhideWhenUsed="1"/>
-    <w:lsdException w:name="Outline List 3" w:semiHidden="1" w:unhideWhenUsed="1"/>
-    <w:lsdException w:name="Table Simple 1" w:semiHidden="1" w:unhideWhenUsed="1"/>
-    <w:lsdException w:name="Table Simple 2" w:semiHidden="1" w:unhideWhenUsed="1"/>
-    <w:lsdException w:name="Table Simple 3" w:semiHidden="1" w:unhideWhenUsed="1"/>
-    <w:lsdException w:name="Table Classic 1" w:semiHidden="1" w:unhideWhenUsed="1"/>
-    <w:lsdException w:name="Table Classic 2" w:semiHidden="1" w:unhideWhenUsed="1"/>
-    <w:lsdException w:name="Table Classic 3" w:semiHidden="1" w:unhideWhenUsed="1"/>
-    <w:lsdException w:name="Table Classic 4" w:semiHidden="1" w:unhideWhenUsed="1"/>
-    <w:lsdException w:name="Table Colorful 1" w:semiHidden="1" w:unhideWhenUsed="1"/>
-    <w:lsdException w:name="Table Colorful 2" w:semiHidden="1" w:unhideWhenUsed="1"/>
-    <w:lsdException w:name="Table Colorful 3" w:semiHidden="1" w:unhideWhenUsed="1"/>
-    <w:lsdException w:name="Table Columns 1" w:semiHidden="1" w:unhideWhenUsed="1"/>
-    <w:lsdException w:name="Table Columns 2" w:semiHidden="1" w:unhideWhenUsed="1"/>
-    <w:lsdException w:name="Table Columns 3" w:semiHidden="1" w:unhideWhenUsed="1"/>
-    <w:lsdException w:name="Table Columns 4" w:semiHidden="1" w:unhideWhenUsed="1"/>
-    <w:lsdException w:name="Table Columns 5" w:semiHidden="1" w:unhideWhenUsed="1"/>
-    <w:lsdException w:name="Table Grid 1" w:semiHidden="1" w:unhideWhenUsed="1"/>
-    <w:lsdException w:name="Table Grid 2" w:semiHidden="1" w:unhideWhenUsed="1"/>
-    <w:lsdException w:name="Table Grid 3" w:semiHidden="1" w:unhideWhenUsed="1"/>
-    <w:lsdException w:name="Table Grid 4" w:semiHidden="1" w:unhideWhenUsed="1"/>
-    <w:lsdException w:name="Table Grid 5" w:semiHidden="1" w:unhideWhenUsed="1"/>
-    <w:lsdException w:name="Table Grid 6" w:semiHidden="1" w:unhideWhenUsed="1"/>
-    <w:lsdException w:name="Table Grid 7" w:semiHidden="1" w:unhideWhenUsed="1"/>
-    <w:lsdException w:name="Table Grid 8" w:semiHidden="1" w:unhideWhenUsed="1"/>
-    <w:lsdException w:name="Table List 1" w:semiHidden="1" w:unhideWhenUsed="1"/>
-    <w:lsdException w:name="Table List 2" w:semiHidden="1" w:unhideWhenUsed="1"/>
-    <w:lsdException w:name="Table List 3" w:semiHidden="1" w:unhideWhenUsed="1"/>
-    <w:lsdException w:name="Table List 4" w:semiHidden="1" w:unhideWhenUsed="1"/>
-    <w:lsdException w:name="Table List 5" w:semiHidden="1" w:unhideWhenUsed="1"/>
-    <w:lsdException w:name="Table List 6" w:semiHidden="1" w:unhideWhenUsed="1"/>
-    <w:lsdException w:name="Table List 7" w:semiHidden="1" w:unhideWhenUsed="1"/>
-    <w:lsdException w:name="Table List 8" w:semiHidden="1" w:unhideWhenUsed="1"/>
-    <w:lsdException w:name="Table 3D effects 1" w:semiHidden="1" w:unhideWhenUsed="1"/>
-    <w:lsdException w:name="Table 3D effects 2" w:semiHidden="1" w:unhideWhenUsed="1"/>
-    <w:lsdException w:name="Table 3D effects 3" w:semiHidden="1" w:unhideWhenUsed="1"/>
-    <w:lsdException w:name="Table Contemporary" w:semiHidden="1" w:unhideWhenUsed="1"/>
-    <w:lsdException w:name="Table Elegant" w:semiHidden="1" w:unhideWhenUsed="1"/>
-    <w:lsdException w:name="Table Professional" w:semiHidden="1" w:unhideWhenUsed="1"/>
-    <w:lsdException w:name="Table Subtle 1" w:semiHidden="1" w:unhideWhenUsed="1"/>
-    <w:lsdException w:name="Table Subtle 2" w:semiHidden="1" w:unhideWhenUsed="1"/>
-    <w:lsdException w:name="Table Web 1" w:semiHidden="1" w:unhideWhenUsed="1"/>
-    <w:lsdException w:name="Table Web 2" w:semiHidden="1" w:unhideWhenUsed="1"/>
-    <w:lsdException w:name="Balloon Text" w:semiHidden="1" w:unhideWhenUsed="1"/>
-    <w:lsdException w:name="Table Grid" w:uiPriority="39"/>
-    <w:lsdException w:name="Placeholder Text" w:semiHidden="1"/>
-    <w:lsdException w:name="No Spacing" w:uiPriority="1" w:qFormat="1"/>
-    <w:lsdException w:name="Light Shading" w:uiPriority="60"/>
-    <w:lsdException w:name="Light List" w:uiPriority="61"/>
-    <w:lsdException w:name="Light Grid" w:uiPriority="62"/>
-    <w:lsdException w:name="Medium Shading 1" w:uiPriority="63"/>
-    <w:lsdException w:name="Medium Shading 2" w:uiPriority="64"/>
-    <w:lsdException w:name="Medium List 1" w:uiPriority="65"/>
-    <w:lsdException w:name="Medium List 2" w:uiPriority="66"/>
-    <w:lsdException w:name="Medium Grid 1" w:uiPriority="67"/>
-    <w:lsdException w:name="Medium Grid 2" w:uiPriority="68"/>
-    <w:lsdException w:name="Medium Grid 3" w:uiPriority="69"/>
-    <w:lsdException w:name="Dark List" w:uiPriority="70"/>
-    <w:lsdException w:name="Colorful Shading" w:uiPriority="71"/>
-    <w:lsdException w:name="Colorful List" w:uiPriority="72"/>
-    <w:lsdException w:name="Colorful Grid" w:uiPriority="73"/>
-    <w:lsdException w:name="Light Shading Accent 1" w:uiPriority="60"/>
-    <w:lsdException w:name="Light List Accent 1" w:uiPriority="61"/>
-    <w:lsdException w:name="Light Grid Accent 1" w:uiPriority="62"/>
-    <w:lsdException w:name="Medium Shading 1 Accent 1" w:uiPriority="63"/>
-    <w:lsdException w:name="Medium Shading 2 Accent 1" w:uiPriority="64"/>
-    <w:lsdException w:name="Medium List 1 Accent 1" w:uiPriority="65"/>
-    <w:lsdException w:name="Revision" w:semiHidden="1"/>
-    <w:lsdException w:name="List Paragraph" w:uiPriority="34" w:qFormat="1"/>
-    <w:lsdException w:name="Quote" w:uiPriority="29" w:qFormat="1"/>
-    <w:lsdException w:name="Intense Quote" w:uiPriority="30" w:qFormat="1"/>
-    <w:lsdException w:name="Medium List 2 Accent 1" w:uiPriority="66"/>
-    <w:lsdException w:name="Medium Grid 1 Accent 1" w:uiPriority="67"/>
-    <w:lsdException w:name="Medium Grid 2 Accent 1" w:uiPriority="68"/>
-    <w:lsdException w:name="Medium Grid 3 Accent 1" w:uiPriority="69"/>
-    <w:lsdException w:name="Dark List Accent 1" w:uiPriority="70"/>
-    <w:lsdException w:name="Colorful Shading Accent 1" w:uiPriority="71"/>
-    <w:lsdException w:name="Colorful List Accent 1" w:uiPriority="72"/>
-    <w:lsdException w:name="Colorful Grid Accent 1" w:uiPriority="73"/>
-    <w:lsdException w:name="Light Shading Accent 2" w:uiPriority="60"/>
-    <w:lsdException w:name="Light List Accent 2" w:uiPriority="61"/>
-    <w:lsdException w:name="Light Grid Accent 2" w:uiPriority="62"/>
-    <w:lsdException w:name="Medium Shading 1 Accent 2" w:uiPriority="63"/>
-    <w:lsdException w:name="Medium Shading 2 Accent 2" w:uiPriority="64"/>
-    <w:lsdException w:name="Medium List 1 Accent 2" w:uiPriority="65"/>
-    <w:lsdException w:name="Medium List 2 Accent 2" w:uiPriority="66"/>
-    <w:lsdException w:name="Medium Grid 1 Accent 2" w:uiPriority="67"/>
-    <w:lsdException w:name="Medium Grid 2 Accent 2" w:uiPriority="68"/>
-    <w:lsdException w:name="Medium Grid 3 Accent 2" w:uiPriority="69"/>
-    <w:lsdException w:name="Dark List Accent 2" w:uiPriority="70"/>
-    <w:lsdException w:name="Colorful Shading Accent 2" w:uiPriority="71"/>
-    <w:lsdException w:name="Colorful List Accent 2" w:uiPriority="72"/>
-    <w:lsdException w:name="Colorful Grid Accent 2" w:uiPriority="73"/>
-    <w:lsdException w:name="Light Shading Accent 3" w:uiPriority="60"/>
-    <w:lsdException w:name="Light List Accent 3" w:uiPriority="61"/>
-    <w:lsdException w:name="Light Grid Accent 3" w:uiPriority="62"/>
-    <w:lsdException w:name="Medium Shading 1 Accent 3" w:uiPriority="63"/>
-    <w:lsdException w:name="Medium Shading 2 Accent 3" w:uiPriority="64"/>
-    <w:lsdException w:name="Medium List 1 Accent 3" w:uiPriority="65"/>
-    <w:lsdException w:name="Medium List 2 Accent 3" w:uiPriority="66"/>
-    <w:lsdException w:name="Medium Grid 1 Accent 3" w:uiPriority="67"/>
-    <w:lsdException w:name="Medium Grid 2 Accent 3" w:uiPriority="68"/>
-    <w:lsdException w:name="Medium Grid 3 Accent 3" w:uiPriority="69"/>
-    <w:lsdException w:name="Dark List Accent 3" w:uiPriority="70"/>
-    <w:lsdException w:name="Colorful Shading Accent 3" w:uiPriority="71"/>
-    <w:lsdException w:name="Colorful List Accent 3" w:uiPriority="72"/>
-    <w:lsdException w:name="Colorful Grid Accent 3" w:uiPriority="73"/>
-    <w:lsdException w:name="Light Shading Accent 4" w:uiPriority="60"/>
-    <w:lsdException w:name="Light List Accent 4" w:uiPriority="61"/>
-    <w:lsdException w:name="Light Grid Accent 4" w:uiPriority="62"/>
-    <w:lsdException w:name="Medium Shading 1 Accent 4" w:uiPriority="63"/>
-    <w:lsdException w:name="Medium Shading 2 Accent 4" w:uiPriority="64"/>
-    <w:lsdException w:name="Medium List 1 Accent 4" w:uiPriority="65"/>
-    <w:lsdException w:name="Medium List 2 Accent 4" w:uiPriority="66"/>
-    <w:lsdException w:name="Medium Grid 1 Accent 4" w:uiPriority="67"/>
-    <w:lsdException w:name="Medium Grid 2 Accent 4" w:uiPriority="68"/>
-    <w:lsdException w:name="Medium Grid 3 Accent 4" w:uiPriority="69"/>
-    <w:lsdException w:name="Dark List Accent 4" w:uiPriority="70"/>
-    <w:lsdException w:name="Colorful Shading Accent 4" w:uiPriority="71"/>
-    <w:lsdException w:name="Colorful List Accent 4" w:uiPriority="72"/>
-    <w:lsdException w:name="Colorful Grid Accent 4" w:uiPriority="73"/>
-    <w:lsdException w:name="Light Shading Accent 5" w:uiPriority="60"/>
-    <w:lsdException w:name="Light List Accent 5" w:uiPriority="61"/>
-    <w:lsdException w:name="Light Grid Accent 5" w:uiPriority="62"/>
-    <w:lsdException w:name="Medium Shading 1 Accent 5" w:uiPriority="63"/>
-    <w:lsdException w:name="Medium Shading 2 Accent 5" w:uiPriority="64"/>
-    <w:lsdException w:name="Medium List 1 Accent 5" w:uiPriority="65"/>
-    <w:lsdException w:name="Medium List 2 Accent 5" w:uiPriority="66"/>
-    <w:lsdException w:name="Medium Grid 1 Accent 5" w:uiPriority="67"/>
-    <w:lsdException w:name="Medium Grid 2 Accent 5" w:uiPriority="68"/>
-    <w:lsdException w:name="Medium Grid 3 Accent 5" w:uiPriority="69"/>
-    <w:lsdException w:name="Dark List Accent 5" w:uiPriority="70"/>
-    <w:lsdException w:name="Colorful Shading Accent 5" w:uiPriority="71"/>
-    <w:lsdException w:name="Colorful List Accent 5" w:uiPriority="72"/>
-    <w:lsdException w:name="Colorful Grid Accent 5" w:uiPriority="73"/>
-    <w:lsdException w:name="Light Shading Accent 6" w:uiPriority="60"/>
-    <w:lsdException w:name="Light List Accent 6" w:uiPriority="61"/>
-    <w:lsdException w:name="Light Grid Accent 6" w:uiPriority="62"/>
-    <w:lsdException w:name="Medium Shading 1 Accent 6" w:uiPriority="63"/>
-    <w:lsdException w:name="Medium Shading 2 Accent 6" w:uiPriority="64"/>
-    <w:lsdException w:name="Medium List 1 Accent 6" w:uiPriority="65"/>
-    <w:lsdException w:name="Medium List 2 Accent 6" w:uiPriority="66"/>
-    <w:lsdException w:name="Medium Grid 1 Accent 6" w:uiPriority="67"/>
-    <w:lsdException w:name="Medium Grid 2 Accent 6" w:uiPriority="68"/>
-    <w:lsdException w:name="Medium Grid 3 Accent 6" w:uiPriority="69"/>
-    <w:lsdException w:name="Dark List Accent 6" w:uiPriority="70"/>
-    <w:lsdException w:name="Colorful Shading Accent 6" w:uiPriority="71"/>
-    <w:lsdException w:name="Colorful List Accent 6" w:uiPriority="72"/>
-    <w:lsdException w:name="Colorful Grid Accent 6" w:uiPriority="73"/>
-    <w:lsdException w:name="Subtle Emphasis" w:uiPriority="19" w:qFormat="1"/>
-    <w:lsdException w:name="Intense Emphasis" w:uiPriority="21" w:qFormat="1"/>
-    <w:lsdException w:name="Subtle Reference" w:uiPriority="31" w:qFormat="1"/>
-    <w:lsdException w:name="Intense Reference" w:uiPriority="32" w:qFormat="1"/>
-    <w:lsdException w:name="Book Title" w:uiPriority="33" w:qFormat="1"/>
-    <w:lsdException w:name="Bibliography" w:semiHidden="1" w:uiPriority="37" w:unhideWhenUsed="1"/>
-    <w:lsdException w:name="TOC Heading" w:semiHidden="1" w:uiPriority="39" w:unhideWhenUsed="1" w:qFormat="1"/>
-    <w:lsdException w:name="Plain Table 1" w:uiPriority="41"/>
-    <w:lsdException w:name="Plain Table 2" w:uiPriority="42"/>
-    <w:lsdException w:name="Plain Table 3" w:uiPriority="43"/>
-    <w:lsdException w:name="Plain Table 4" w:uiPriority="44"/>
-    <w:lsdException w:name="Plain Table 5" w:uiPriority="45"/>
-    <w:lsdException w:name="Grid Table Light" w:uiPriority="40"/>
-    <w:lsdException w:name="Grid Table 1 Light" w:uiPriority="46"/>
-    <w:lsdException w:name="Grid Table 2" w:uiPriority="47"/>
-    <w:lsdException w:name="Grid Table 3" w:uiPriority="48"/>
-    <w:lsdException w:name="Grid Table 4" w:uiPriority="49"/>
-    <w:lsdException w:name="Grid Table 5 Dark" w:uiPriority="50"/>
-    <w:lsdException w:name="Grid Table 6 Colorful" w:uiPriority="51"/>
-    <w:lsdException w:name="Grid Table 7 Colorful" w:uiPriority="52"/>
-    <w:lsdException w:name="Grid Table 1 Light Accent 1" w:uiPriority="46"/>
-    <w:lsdException w:name="Grid Table 2 Accent 1" w:uiPriority="47"/>
-    <w:lsdException w:name="Grid Table 3 Accent 1" w:uiPriority="48"/>
-    <w:lsdException w:name="Grid Table 4 Accent 1" w:uiPriority="49"/>
-    <w:lsdException w:name="Grid Table 5 Dark Accent 1" w:uiPriority="50"/>
-    <w:lsdException w:name="Grid Table 6 Colorful Accent 1" w:uiPriority="51"/>
-    <w:lsdException w:name="Grid Table 7 Colorful Accent 1" w:uiPriority="52"/>
-    <w:lsdException w:name="Grid Table 1 Light Accent 2" w:uiPriority="46"/>
-    <w:lsdException w:name="Grid Table 2 Accent 2" w:uiPriority="47"/>
-    <w:lsdException w:name="Grid Table 3 Accent 2" w:uiPriority="48"/>
-    <w:lsdException w:name="Grid Table 4 Accent 2" w:uiPriority="49"/>
-    <w:lsdException w:name="Grid Table 5 Dark Accent 2" w:uiPriority="50"/>
-    <w:lsdException w:name="Grid Table 6 Colorful Accent 2" w:uiPriority="51"/>
-    <w:lsdException w:name="Grid Table 7 Colorful Accent 2" w:uiPriority="52"/>
-    <w:lsdException w:name="Grid Table 1 Light Accent 3" w:uiPriority="46"/>
-    <w:lsdException w:name="Grid Table 2 Accent 3" w:uiPriority="47"/>
-    <w:lsdException w:name="Grid Table 3 Accent 3" w:uiPriority="48"/>
-    <w:lsdException w:name="Grid Table 4 Accent 3" w:uiPriority="49"/>
-    <w:lsdException w:name="Grid Table 5 Dark Accent 3" w:uiPriority="50"/>
-    <w:lsdException w:name="Grid Table 6 Colorful Accent 3" w:uiPriority="51"/>
-    <w:lsdException w:name="Grid Table 7 Colorful Accent 3" w:uiPriority="52"/>
-    <w:lsdException w:name="Grid Table 1 Light Accent 4" w:uiPriority="46"/>
-    <w:lsdException w:name="Grid Table 2 Accent 4" w:uiPriority="47"/>
-    <w:lsdException w:name="Grid Table 3 Accent 4" w:uiPriority="48"/>
-    <w:lsdException w:name="Grid Table 4 Accent 4" w:uiPriority="49"/>
-    <w:lsdException w:name="Grid Table 5 Dark Accent 4" w:uiPriority="50"/>
-    <w:lsdException w:name="Grid Table 6 Colorful Accent 4" w:uiPriority="51"/>
-    <w:lsdException w:name="Grid Table 7 Colorful Accent 4" w:uiPriority="52"/>
-    <w:lsdException w:name="Grid Table 1 Light Accent 5" w:uiPriority="46"/>
-    <w:lsdException w:name="Grid Table 2 Accent 5" w:uiPriority="47"/>
-    <w:lsdException w:name="Grid Table 3 Accent 5" w:uiPriority="48"/>
-    <w:lsdException w:name="Grid Table 4 Accent 5" w:uiPriority="49"/>
-    <w:lsdException w:name="Grid Table 5 Dark Accent 5" w:uiPriority="50"/>
-    <w:lsdException w:name="Grid Table 6 Colorful Accent 5" w:uiPriority="51"/>
-    <w:lsdException w:name="Grid Table 7 Colorful Accent 5" w:uiPriority="52"/>
-    <w:lsdException w:name="Grid Table 1 Light Accent 6" w:uiPriority="46"/>
-    <w:lsdException w:name="Grid Table 2 Accent 6" w:uiPriority="47"/>
-    <w:lsdException w:name="Grid Table 3 Accent 6" w:uiPriority="48"/>
-    <w:lsdException w:name="Grid Table 4 Accent 6" w:uiPriority="49"/>
-    <w:lsdException w:name="Grid Table 5 Dark Accent 6" w:uiPriority="50"/>
-    <w:lsdException w:name="Grid Table 6 Colorful Accent 6" w:uiPriority="51"/>
-    <w:lsdException w:name="Grid Table 7 Colorful Accent 6" w:uiPriority="52"/>
-    <w:lsdException w:name="List Table 1 Light" w:uiPriority="46"/>
-    <w:lsdException w:name="List Table 2" w:uiPriority="47"/>
-    <w:lsdException w:name="List Table 3" w:uiPriority="48"/>
-    <w:lsdException w:name="List Table 4" w:uiPriority="49"/>
-    <w:lsdException w:name="List Table 5 Dark" w:uiPriority="50"/>
-    <w:lsdException w:name="List Table 6 Colorful" w:uiPriority="51"/>
-    <w:lsdException w:name="List Table 7 Colorful" w:uiPriority="52"/>
-    <w:lsdException w:name="List Table 1 Light Accent 1" w:uiPriority="46"/>
-    <w:lsdException w:name="List Table 2 Accent 1" w:uiPriority="47"/>
-    <w:lsdException w:name="List Table 3 Accent 1" w:uiPriority="48"/>
-    <w:lsdException w:name="List Table 4 Accent 1" w:uiPriority="49"/>
-    <w:lsdException w:name="List Table 5 Dark Accent 1" w:uiPriority="50"/>
-    <w:lsdException w:name="List Table 6 Colorful Accent 1" w:uiPriority="51"/>
-    <w:lsdException w:name="List Table 7 Colorful Accent 1" w:uiPriority="52"/>
-    <w:lsdException w:name="List Table 1 Light Accent 2" w:uiPriority="46"/>
-    <w:lsdException w:name="List Table 2 Accent 2" w:uiPriority="47"/>
-    <w:lsdException w:name="List Table 3 Accent 2" w:uiPriority="48"/>
-    <w:lsdException w:name="List Table 4 Accent 2" w:uiPriority="49"/>
-    <w:lsdException w:name="List Table 5 Dark Accent 2" w:uiPriority="50"/>
-    <w:lsdException w:name="List Table 6 Colorful Accent 2" w:uiPriority="51"/>
-    <w:lsdException w:name="List Table 7 Colorful Accent 2" w:uiPriority="52"/>
-    <w:lsdException w:name="List Table 1 Light Accent 3" w:uiPriority="46"/>
-    <w:lsdException w:name="List Table 2 Accent 3" w:uiPriority="47"/>
-    <w:lsdException w:name="List Table 3 Accent 3" w:uiPriority="48"/>
-    <w:lsdException w:name="List Table 4 Accent 3" w:uiPriority="49"/>
-    <w:lsdException w:name="List Table 5 Dark Accent 3" w:uiPriority="50"/>
-    <w:lsdException w:name="List Table 6 Colorful Accent 3" w:uiPriority="51"/>
-    <w:lsdException w:name="List Table 7 Colorful Accent 3" w:uiPriority="52"/>
-    <w:lsdException w:name="List Table 1 Light Accent 4" w:uiPriority="46"/>
-    <w:lsdException w:name="List Table 2 Accent 4" w:uiPriority="47"/>
-    <w:lsdException w:name="List Table 3 Accent 4" w:uiPriority="48"/>
-    <w:lsdException w:name="List Table 4 Accent 4" w:uiPriority="49"/>
-    <w:lsdException w:name="List Table 5 Dark Accent 4" w:uiPriority="50"/>
-    <w:lsdException w:name="List Table 6 Colorful Accent 4" w:uiPriority="51"/>
-    <w:lsdException w:name="List Table 7 Colorful Accent 4" w:uiPriority="52"/>
-    <w:lsdException w:name="List Table 1 Light Accent 5" w:uiPriority="46"/>
-    <w:lsdException w:name="List Table 2 Accent 5" w:uiPriority="47"/>
-    <w:lsdException w:name="List Table 3 Accent 5" w:uiPriority="48"/>
-    <w:lsdException w:name="List Table 4 Accent 5" w:uiPriority="49"/>
-    <w:lsdException w:name="List Table 5 Dark Accent 5" w:uiPriority="50"/>
-    <w:lsdException w:name="List Table 6 Colorful Accent 5" w:uiPriority="51"/>
-    <w:lsdException w:name="List Table 7 Colorful Accent 5" w:uiPriority="52"/>
-    <w:lsdException w:name="List Table 1 Light Accent 6" w:uiPriority="46"/>
-    <w:lsdException w:name="List Table 2 Accent 6" w:uiPriority="47"/>
-    <w:lsdException w:name="List Table 3 Accent 6" w:uiPriority="48"/>
-    <w:lsdException w:name="List Table 4 Accent 6" w:uiPriority="49"/>
-    <w:lsdException w:name="List Table 5 Dark Accent 6" w:uiPriority="50"/>
-    <w:lsdException w:name="List Table 6 Colorful Accent 6" w:uiPriority="51"/>
-    <w:lsdException w:name="List Table 7 Colorful Accent 6" w:uiPriority="52"/>
-    <w:lsdException w:name="Mention" w:semiHidden="1" w:unhideWhenUsed="1"/>
-    <w:lsdException w:name="Smart Hyperlink" w:semiHidden="1" w:unhideWhenUsed="1"/>
+  <w:latentStyles w:defLockedState="0" w:defUIPriority="99" w:defSemiHidden="1" w:defUnhideWhenUsed="1" w:defQFormat="0" w:count="267">
+    <w:lsdException w:name="Normal" w:semiHidden="0" w:uiPriority="0" w:unhideWhenUsed="0" w:qFormat="1"/>
+    <w:lsdException w:name="heading 1" w:semiHidden="0" w:uiPriority="9" w:unhideWhenUsed="0" w:qFormat="1"/>
+    <w:lsdException w:name="heading 2" w:uiPriority="9" w:qFormat="1"/>
+    <w:lsdException w:name="heading 3" w:uiPriority="9" w:qFormat="1"/>
+    <w:lsdException w:name="heading 4" w:uiPriority="9" w:qFormat="1"/>
+    <w:lsdException w:name="heading 5" w:uiPriority="9" w:qFormat="1"/>
+    <w:lsdException w:name="heading 6" w:uiPriority="9" w:qFormat="1"/>
+    <w:lsdException w:name="heading 7" w:uiPriority="9" w:qFormat="1"/>
+    <w:lsdException w:name="heading 8" w:uiPriority="9" w:qFormat="1"/>
+    <w:lsdException w:name="heading 9" w:uiPriority="9" w:qFormat="1"/>
+    <w:lsdException w:name="toc 1" w:uiPriority="39"/>
+    <w:lsdException w:name="toc 2" w:uiPriority="39"/>
+    <w:lsdException w:name="toc 3" w:uiPriority="39"/>
+    <w:lsdException w:name="toc 4" w:uiPriority="39"/>
+    <w:lsdException w:name="toc 5" w:uiPriority="39"/>
+    <w:lsdException w:name="toc 6" w:uiPriority="39"/>
+    <w:lsdException w:name="toc 7" w:uiPriority="39"/>
+    <w:lsdException w:name="toc 8" w:uiPriority="39"/>
+    <w:lsdException w:name="toc 9" w:uiPriority="39"/>
+    <w:lsdException w:name="caption" w:uiPriority="35" w:qFormat="1"/>
+    <w:lsdException w:name="Title" w:semiHidden="0" w:uiPriority="10" w:unhideWhenUsed="0" w:qFormat="1"/>
+    <w:lsdException w:name="Default Paragraph Font" w:uiPriority="1"/>
+    <w:lsdException w:name="Subtitle" w:semiHidden="0" w:uiPriority="11" w:unhideWhenUsed="0" w:qFormat="1"/>
+    <w:lsdException w:name="Strong" w:semiHidden="0" w:uiPriority="22" w:unhideWhenUsed="0" w:qFormat="1"/>
+    <w:lsdException w:name="Emphasis" w:semiHidden="0" w:uiPriority="20" w:unhideWhenUsed="0" w:qFormat="1"/>
+    <w:lsdException w:name="Normal Table" w:semiHidden="0" w:unhideWhenUsed="0"/>
+    <w:lsdException w:name="Table Web 3" w:semiHidden="0" w:unhideWhenUsed="0"/>
+    <w:lsdException w:name="Table Grid" w:semiHidden="0" w:uiPriority="39" w:unhideWhenUsed="0"/>
+    <w:lsdException w:name="Table Theme" w:semiHidden="0" w:unhideWhenUsed="0"/>
+    <w:lsdException w:name="Placeholder Text" w:unhideWhenUsed="0"/>
+    <w:lsdException w:name="No Spacing" w:semiHidden="0" w:uiPriority="1" w:unhideWhenUsed="0" w:qFormat="1"/>
+    <w:lsdException w:name="Light Shading" w:semiHidden="0" w:uiPriority="60" w:unhideWhenUsed="0"/>
+    <w:lsdException w:name="Light List" w:semiHidden="0" w:uiPriority="61" w:unhideWhenUsed="0"/>
+    <w:lsdException w:name="Light Grid" w:semiHidden="0" w:uiPriority="62" w:unhideWhenUsed="0"/>
+    <w:lsdException w:name="Medium Shading 1" w:semiHidden="0" w:uiPriority="63" w:unhideWhenUsed="0"/>
+    <w:lsdException w:name="Medium Shading 2" w:semiHidden="0" w:uiPriority="64" w:unhideWhenUsed="0"/>
+    <w:lsdException w:name="Medium List 1" w:semiHidden="0" w:uiPriority="65" w:unhideWhenUsed="0"/>
+    <w:lsdException w:name="Medium List 2" w:semiHidden="0" w:uiPriority="66" w:unhideWhenUsed="0"/>
+    <w:lsdException w:name="Medium Grid 1" w:semiHidden="0" w:uiPriority="67" w:unhideWhenUsed="0"/>
+    <w:lsdException w:name="Medium Grid 2" w:semiHidden="0" w:uiPriority="68" w:unhideWhenUsed="0"/>
+    <w:lsdException w:name="Medium Grid 3" w:semiHidden="0" w:uiPriority="69" w:unhideWhenUsed="0"/>
+    <w:lsdException w:name="Dark List" w:semiHidden="0" w:uiPriority="70" w:unhideWhenUsed="0"/>
+    <w:lsdException w:name="Colorful Shading" w:semiHidden="0" w:uiPriority="71" w:unhideWhenUsed="0"/>
+    <w:lsdException w:name="Colorful List" w:semiHidden="0" w:uiPriority="72" w:unhideWhenUsed="0"/>
+    <w:lsdException w:name="Colorful Grid" w:semiHidden="0" w:uiPriority="73" w:unhideWhenUsed="0"/>
+    <w:lsdException w:name="Light Shading Accent 1" w:semiHidden="0" w:uiPriority="60" w:unhideWhenUsed="0"/>
+    <w:lsdException w:name="Light List Accent 1" w:semiHidden="0" w:uiPriority="61" w:unhideWhenUsed="0"/>
+    <w:lsdException w:name="Light Grid Accent 1" w:semiHidden="0" w:uiPriority="62" w:unhideWhenUsed="0"/>
+    <w:lsdException w:name="Medium Shading 1 Accent 1" w:semiHidden="0" w:uiPriority="63" w:unhideWhenUsed="0"/>
+    <w:lsdException w:name="Medium Shading 2 Accent 1" w:semiHidden="0" w:uiPriority="64" w:unhideWhenUsed="0"/>
+    <w:lsdException w:name="Medium List 1 Accent 1" w:semiHidden="0" w:uiPriority="65" w:unhideWhenUsed="0"/>
+    <w:lsdException w:name="Revision" w:unhideWhenUsed="0"/>
+    <w:lsdException w:name="List Paragraph" w:semiHidden="0" w:uiPriority="34" w:unhideWhenUsed="0" w:qFormat="1"/>
+    <w:lsdException w:name="Quote" w:semiHidden="0" w:uiPriority="29" w:unhideWhenUsed="0" w:qFormat="1"/>
+    <w:lsdException w:name="Intense Quote" w:semiHidden="0" w:uiPriority="30" w:unhideWhenUsed="0" w:qFormat="1"/>
+    <w:lsdException w:name="Medium List 2 Accent 1" w:semiHidden="0" w:uiPriority="66" w:unhideWhenUsed="0"/>
+    <w:lsdException w:name="Medium Grid 1 Accent 1" w:semiHidden="0" w:uiPriority="67" w:unhideWhenUsed="0"/>
+    <w:lsdException w:name="Medium Grid 2 Accent 1" w:semiHidden="0" w:uiPriority="68" w:unhideWhenUsed="0"/>
+    <w:lsdException w:name="Medium Grid 3 Accent 1" w:semiHidden="0" w:uiPriority="69" w:unhideWhenUsed="0"/>
+    <w:lsdException w:name="Dark List Accent 1" w:semiHidden="0" w:uiPriority="70" w:unhideWhenUsed="0"/>
+    <w:lsdException w:name="Colorful Shading Accent 1" w:semiHidden="0" w:uiPriority="71" w:unhideWhenUsed="0"/>
+    <w:lsdException w:name="Colorful List Accent 1" w:semiHidden="0" w:uiPriority="72" w:unhideWhenUsed="0"/>
+    <w:lsdException w:name="Colorful Grid Accent 1" w:semiHidden="0" w:uiPriority="73" w:unhideWhenUsed="0"/>
+    <w:lsdException w:name="Light Shading Accent 2" w:semiHidden="0" w:uiPriority="60" w:unhideWhenUsed="0"/>
+    <w:lsdException w:name="Light List Accent 2" w:semiHidden="0" w:uiPriority="61" w:unhideWhenUsed="0"/>
+    <w:lsdException w:name="Light Grid Accent 2" w:semiHidden="0" w:uiPriority="62" w:unhideWhenUsed="0"/>
+    <w:lsdException w:name="Medium Shading 1 Accent 2" w:semiHidden="0" w:uiPriority="63" w:unhideWhenUsed="0"/>
+    <w:lsdException w:name="Medium Shading 2 Accent 2" w:semiHidden="0" w:uiPriority="64" w:unhideWhenUsed="0"/>
+    <w:lsdException w:name="Medium List 1 Accent 2" w:semiHidden="0" w:uiPriority="65" w:unhideWhenUsed="0"/>
+    <w:lsdException w:name="Medium List 2 Accent 2" w:semiHidden="0" w:uiPriority="66" w:unhideWhenUsed="0"/>
+    <w:lsdException w:name="Medium Grid 1 Accent 2" w:semiHidden="0" w:uiPriority="67" w:unhideWhenUsed="0"/>
+    <w:lsdException w:name="Medium Grid 2 Accent 2" w:semiHidden="0" w:uiPriority="68" w:unhideWhenUsed="0"/>
+    <w:lsdException w:name="Medium Grid 3 Accent 2" w:semiHidden="0" w:uiPriority="69" w:unhideWhenUsed="0"/>
+    <w:lsdException w:name="Dark List Accent 2" w:semiHidden="0" w:uiPriority="70" w:unhideWhenUsed="0"/>
+    <w:lsdException w:name="Colorful Shading Accent 2" w:semiHidden="0" w:uiPriority="71" w:unhideWhenUsed="0"/>
+    <w:lsdException w:name="Colorful List Accent 2" w:semiHidden="0" w:uiPriority="72" w:unhideWhenUsed="0"/>
+    <w:lsdException w:name="Colorful Grid Accent 2" w:semiHidden="0" w:uiPriority="73" w:unhideWhenUsed="0"/>
+    <w:lsdException w:name="Light Shading Accent 3" w:semiHidden="0" w:uiPriority="60" w:unhideWhenUsed="0"/>
+    <w:lsdException w:name="Light List Accent 3" w:semiHidden="0" w:uiPriority="61" w:unhideWhenUsed="0"/>
+    <w:lsdException w:name="Light Grid Accent 3" w:semiHidden="0" w:uiPriority="62" w:unhideWhenUsed="0"/>
+    <w:lsdException w:name="Medium Shading 1 Accent 3" w:semiHidden="0" w:uiPriority="63" w:unhideWhenUsed="0"/>
+    <w:lsdException w:name="Medium Shading 2 Accent 3" w:semiHidden="0" w:uiPriority="64" w:unhideWhenUsed="0"/>
+    <w:lsdException w:name="Medium List 1 Accent 3" w:semiHidden="0" w:uiPriority="65" w:unhideWhenUsed="0"/>
+    <w:lsdException w:name="Medium List 2 Accent 3" w:semiHidden="0" w:uiPriority="66" w:unhideWhenUsed="0"/>
+    <w:lsdException w:name="Medium Grid 1 Accent 3" w:semiHidden="0" w:uiPriority="67" w:unhideWhenUsed="0"/>
+    <w:lsdException w:name="Medium Grid 2 Accent 3" w:semiHidden="0" w:uiPriority="68" w:unhideWhenUsed="0"/>
+    <w:lsdException w:name="Medium Grid 3 Accent 3" w:semiHidden="0" w:uiPriority="69" w:unhideWhenUsed="0"/>
+    <w:lsdException w:name="Dark List Accent 3" w:semiHidden="0" w:uiPriority="70" w:unhideWhenUsed="0"/>
+    <w:lsdException w:name="Colorful Shading Accent 3" w:semiHidden="0" w:uiPriority="71" w:unhideWhenUsed="0"/>
+    <w:lsdException w:name="Colorful List Accent 3" w:semiHidden="0" w:uiPriority="72" w:unhideWhenUsed="0"/>
+    <w:lsdException w:name="Colorful Grid Accent 3" w:semiHidden="0" w:uiPriority="73" w:unhideWhenUsed="0"/>
+    <w:lsdException w:name="Light Shading Accent 4" w:semiHidden="0" w:uiPriority="60" w:unhideWhenUsed="0"/>
+    <w:lsdException w:name="Light List Accent 4" w:semiHidden="0" w:uiPriority="61" w:unhideWhenUsed="0"/>
+    <w:lsdException w:name="Light Grid Accent 4" w:semiHidden="0" w:uiPriority="62" w:unhideWhenUsed="0"/>
+    <w:lsdException w:name="Medium Shading 1 Accent 4" w:semiHidden="0" w:uiPriority="63" w:unhideWhenUsed="0"/>
+    <w:lsdException w:name="Medium Shading 2 Accent 4" w:semiHidden="0" w:uiPriority="64" w:unhideWhenUsed="0"/>
+    <w:lsdException w:name="Medium List 1 Accent 4" w:semiHidden="0" w:uiPriority="65" w:unhideWhenUsed="0"/>
+    <w:lsdException w:name="Medium List 2 Accent 4" w:semiHidden="0" w:uiPriority="66" w:unhideWhenUsed="0"/>
+    <w:lsdException w:name="Medium Grid 1 Accent 4" w:semiHidden="0" w:uiPriority="67" w:unhideWhenUsed="0"/>
+    <w:lsdException w:name="Medium Grid 2 Accent 4" w:semiHidden="0" w:uiPriority="68" w:unhideWhenUsed="0"/>
+    <w:lsdException w:name="Medium Grid 3 Accent 4" w:semiHidden="0" w:uiPriority="69" w:unhideWhenUsed="0"/>
+    <w:lsdException w:name="Dark List Accent 4" w:semiHidden="0" w:uiPriority="70" w:unhideWhenUsed="0"/>
+    <w:lsdException w:name="Colorful Shading Accent 4" w:semiHidden="0" w:uiPriority="71" w:unhideWhenUsed="0"/>
+    <w:lsdException w:name="Colorful List Accent 4" w:semiHidden="0" w:uiPriority="72" w:unhideWhenUsed="0"/>
+    <w:lsdException w:name="Colorful Grid Accent 4" w:semiHidden="0" w:uiPriority="73" w:unhideWhenUsed="0"/>
+    <w:lsdException w:name="Light Shading Accent 5" w:semiHidden="0" w:uiPriority="60" w:unhideWhenUsed="0"/>
+    <w:lsdException w:name="Light List Accent 5" w:semiHidden="0" w:uiPriority="61" w:unhideWhenUsed="0"/>
+    <w:lsdException w:name="Light Grid Accent 5" w:semiHidden="0" w:uiPriority="62" w:unhideWhenUsed="0"/>
+    <w:lsdException w:name="Medium Shading 1 Accent 5" w:semiHidden="0" w:uiPriority="63" w:unhideWhenUsed="0"/>
+    <w:lsdException w:name="Medium Shading 2 Accent 5" w:semiHidden="0" w:uiPriority="64" w:unhideWhenUsed="0"/>
+    <w:lsdException w:name="Medium List 1 Accent 5" w:semiHidden="0" w:uiPriority="65" w:unhideWhenUsed="0"/>
+    <w:lsdException w:name="Medium List 2 Accent 5" w:semiHidden="0" w:uiPriority="66" w:unhideWhenUsed="0"/>
+    <w:lsdException w:name="Medium Grid 1 Accent 5" w:semiHidden="0" w:uiPriority="67" w:unhideWhenUsed="0"/>
+    <w:lsdException w:name="Medium Grid 2 Accent 5" w:semiHidden="0" w:uiPriority="68" w:unhideWhenUsed="0"/>
+    <w:lsdException w:name="Medium Grid 3 Accent 5" w:semiHidden="0" w:uiPriority="69" w:unhideWhenUsed="0"/>
+    <w:lsdException w:name="Dark List Accent 5" w:semiHidden="0" w:uiPriority="70" w:unhideWhenUsed="0"/>
+    <w:lsdException w:name="Colorful Shading Accent 5" w:semiHidden="0" w:uiPriority="71" w:unhideWhenUsed="0"/>
+    <w:lsdException w:name="Colorful List Accent 5" w:semiHidden="0" w:uiPriority="72" w:unhideWhenUsed="0"/>
+    <w:lsdException w:name="Colorful Grid Accent 5" w:semiHidden="0" w:uiPriority="73" w:unhideWhenUsed="0"/>
+    <w:lsdException w:name="Light Shading Accent 6" w:semiHidden="0" w:uiPriority="60" w:unhideWhenUsed="0"/>
+    <w:lsdException w:name="Light List Accent 6" w:semiHidden="0" w:uiPriority="61" w:unhideWhenUsed="0"/>
+    <w:lsdException w:name="Light Grid Accent 6" w:semiHidden="0" w:uiPriority="62" w:unhideWhenUsed="0"/>
+    <w:lsdException w:name="Medium Shading 1 Accent 6" w:semiHidden="0" w:uiPriority="63" w:unhideWhenUsed="0"/>
+    <w:lsdException w:name="Medium Shading 2 Accent 6" w:semiHidden="0" w:uiPriority="64" w:unhideWhenUsed="0"/>
+    <w:lsdException w:name="Medium List 1 Accent 6" w:semiHidden="0" w:uiPriority="65" w:unhideWhenUsed="0"/>
+    <w:lsdException w:name="Medium List 2 Accent 6" w:semiHidden="0" w:uiPriority="66" w:unhideWhenUsed="0"/>
+    <w:lsdException w:name="Medium Grid 1 Accent 6" w:semiHidden="0" w:uiPriority="67" w:unhideWhenUsed="0"/>
+    <w:lsdException w:name="Medium Grid 2 Accent 6" w:semiHidden="0" w:uiPriority="68" w:unhideWhenUsed="0"/>
+    <w:lsdException w:name="Medium Grid 3 Accent 6" w:semiHidden="0" w:uiPriority="69" w:unhideWhenUsed="0"/>
+    <w:lsdException w:name="Dark List Accent 6" w:semiHidden="0" w:uiPriority="70" w:unhideWhenUsed="0"/>
+    <w:lsdException w:name="Colorful Shading Accent 6" w:semiHidden="0" w:uiPriority="71" w:unhideWhenUsed="0"/>
+    <w:lsdException w:name="Colorful List Accent 6" w:semiHidden="0" w:uiPriority="72" w:unhideWhenUsed="0"/>
+    <w:lsdException w:name="Colorful Grid Accent 6" w:semiHidden="0" w:uiPriority="73" w:unhideWhenUsed="0"/>
+    <w:lsdException w:name="Subtle Emphasis" w:semiHidden="0" w:uiPriority="19" w:unhideWhenUsed="0" w:qFormat="1"/>
+    <w:lsdException w:name="Intense Emphasis" w:semiHidden="0" w:uiPriority="21" w:unhideWhenUsed="0" w:qFormat="1"/>
+    <w:lsdException w:name="Subtle Reference" w:semiHidden="0" w:uiPriority="31" w:unhideWhenUsed="0" w:qFormat="1"/>
+    <w:lsdException w:name="Intense Reference" w:semiHidden="0" w:uiPriority="32" w:unhideWhenUsed="0" w:qFormat="1"/>
+    <w:lsdException w:name="Book Title" w:semiHidden="0" w:uiPriority="33" w:unhideWhenUsed="0" w:qFormat="1"/>
+    <w:lsdException w:name="Bibliography" w:uiPriority="37"/>
+    <w:lsdException w:name="TOC Heading" w:uiPriority="39" w:qFormat="1"/>
   </w:latentStyles>
   <w:style w:type="paragraph" w:default="1" w:styleId="Normal">
     <w:name w:val="Normal"/>
     <w:qFormat/>
   </w:style>
-  <w:style w:type="character" w:default="1" w:styleId="Fuentedeprrafopredeter">
+  <w:style w:type="character" w:default="1" w:styleId="DefaultParagraphFont">
     <w:name w:val="Default Paragraph Font"/>
     <w:uiPriority w:val="1"/>
     <w:semiHidden/>
     <w:unhideWhenUsed/>
   </w:style>
-  <w:style w:type="table" w:default="1" w:styleId="Tablanormal">
+  <w:style w:type="table" w:default="1" w:styleId="TableNormal">
     <w:name w:val="Normal Table"/>
     <w:uiPriority w:val="99"/>
     <w:semiHidden/>
@@ -11892,13 +11850,229 @@
       </w:tblCellMar>
     </w:tblPr>
   </w:style>
-  <w:style w:type="numbering" w:default="1" w:styleId="Sinlista">
+  <w:style w:type="numbering" w:default="1" w:styleId="NoList">
     <w:name w:val="No List"/>
     <w:uiPriority w:val="99"/>
     <w:semiHidden/>
     <w:unhideWhenUsed/>
   </w:style>
-  <w:style w:type="paragraph" w:styleId="Prrafodelista">
+  <w:style w:type="paragraph" w:styleId="ListParagraph">
+    <w:name w:val="List Paragraph"/>
+    <w:basedOn w:val="Normal"/>
+    <w:uiPriority w:val="34"/>
+    <w:qFormat/>
+    <w:rsid w:val="00E30CDA"/>
+    <w:pPr>
+      <w:overflowPunct w:val="0"/>
+      <w:autoSpaceDE w:val="0"/>
+      <w:autoSpaceDN w:val="0"/>
+      <w:adjustRightInd w:val="0"/>
+      <w:spacing w:after="0" w:line="240" w:lineRule="auto"/>
+      <w:ind w:left="720"/>
+      <w:contextualSpacing/>
+      <w:textAlignment w:val="baseline"/>
+    </w:pPr>
+    <w:rPr>
+      <w:rFonts w:ascii="Times New Roman" w:eastAsia="Times New Roman" w:hAnsi="Times New Roman" w:cs="Times New Roman"/>
+      <w:sz w:val="20"/>
+      <w:szCs w:val="20"/>
+      <w:lang w:val="es-ES_tradnl" w:eastAsia="es-ES"/>
+    </w:rPr>
+  </w:style>
+</w:styles>
+</file>
+
+<file path=word/stylesWithEffects.xml><?xml version="1.0" encoding="utf-8"?>
+<w:styles xmlns:wpc="http://schemas.microsoft.com/office/word/2010/wordprocessingCanvas" xmlns:mc="http://schemas.openxmlformats.org/markup-compatibility/2006" xmlns:o="urn:schemas-microsoft-com:office:office" xmlns:r="http://schemas.openxmlformats.org/officeDocument/2006/relationships" xmlns:m="http://schemas.openxmlformats.org/officeDocument/2006/math" xmlns:v="urn:schemas-microsoft-com:vml" xmlns:wp14="http://schemas.microsoft.com/office/word/2010/wordprocessingDrawing" xmlns:wp="http://schemas.openxmlformats.org/drawingml/2006/wordprocessingDrawing" xmlns:w10="urn:schemas-microsoft-com:office:word" xmlns:w="http://schemas.openxmlformats.org/wordprocessingml/2006/main" xmlns:w14="http://schemas.microsoft.com/office/word/2010/wordml" xmlns:wpg="http://schemas.microsoft.com/office/word/2010/wordprocessingGroup" xmlns:wpi="http://schemas.microsoft.com/office/word/2010/wordprocessingInk" xmlns:wne="http://schemas.microsoft.com/office/word/2006/wordml" xmlns:wps="http://schemas.microsoft.com/office/word/2010/wordprocessingShape" mc:Ignorable="w14 wp14">
+  <w:docDefaults>
+    <w:rPrDefault>
+      <w:rPr>
+        <w:rFonts w:asciiTheme="minorHAnsi" w:eastAsiaTheme="minorHAnsi" w:hAnsiTheme="minorHAnsi" w:cstheme="minorBidi"/>
+        <w:sz w:val="22"/>
+        <w:szCs w:val="22"/>
+        <w:lang w:val="es-AR" w:eastAsia="en-US" w:bidi="ar-SA"/>
+      </w:rPr>
+    </w:rPrDefault>
+    <w:pPrDefault>
+      <w:pPr>
+        <w:spacing w:after="160" w:line="259" w:lineRule="auto"/>
+      </w:pPr>
+    </w:pPrDefault>
+  </w:docDefaults>
+  <w:latentStyles w:defLockedState="0" w:defUIPriority="99" w:defSemiHidden="1" w:defUnhideWhenUsed="1" w:defQFormat="0" w:count="267">
+    <w:lsdException w:name="Normal" w:semiHidden="0" w:uiPriority="0" w:unhideWhenUsed="0" w:qFormat="1"/>
+    <w:lsdException w:name="heading 1" w:semiHidden="0" w:uiPriority="9" w:unhideWhenUsed="0" w:qFormat="1"/>
+    <w:lsdException w:name="heading 2" w:uiPriority="9" w:qFormat="1"/>
+    <w:lsdException w:name="heading 3" w:uiPriority="9" w:qFormat="1"/>
+    <w:lsdException w:name="heading 4" w:uiPriority="9" w:qFormat="1"/>
+    <w:lsdException w:name="heading 5" w:uiPriority="9" w:qFormat="1"/>
+    <w:lsdException w:name="heading 6" w:uiPriority="9" w:qFormat="1"/>
+    <w:lsdException w:name="heading 7" w:uiPriority="9" w:qFormat="1"/>
+    <w:lsdException w:name="heading 8" w:uiPriority="9" w:qFormat="1"/>
+    <w:lsdException w:name="heading 9" w:uiPriority="9" w:qFormat="1"/>
+    <w:lsdException w:name="toc 1" w:uiPriority="39"/>
+    <w:lsdException w:name="toc 2" w:uiPriority="39"/>
+    <w:lsdException w:name="toc 3" w:uiPriority="39"/>
+    <w:lsdException w:name="toc 4" w:uiPriority="39"/>
+    <w:lsdException w:name="toc 5" w:uiPriority="39"/>
+    <w:lsdException w:name="toc 6" w:uiPriority="39"/>
+    <w:lsdException w:name="toc 7" w:uiPriority="39"/>
+    <w:lsdException w:name="toc 8" w:uiPriority="39"/>
+    <w:lsdException w:name="toc 9" w:uiPriority="39"/>
+    <w:lsdException w:name="caption" w:uiPriority="35" w:qFormat="1"/>
+    <w:lsdException w:name="Title" w:semiHidden="0" w:uiPriority="10" w:unhideWhenUsed="0" w:qFormat="1"/>
+    <w:lsdException w:name="Default Paragraph Font" w:uiPriority="1"/>
+    <w:lsdException w:name="Subtitle" w:semiHidden="0" w:uiPriority="11" w:unhideWhenUsed="0" w:qFormat="1"/>
+    <w:lsdException w:name="Strong" w:semiHidden="0" w:uiPriority="22" w:unhideWhenUsed="0" w:qFormat="1"/>
+    <w:lsdException w:name="Emphasis" w:semiHidden="0" w:uiPriority="20" w:unhideWhenUsed="0" w:qFormat="1"/>
+    <w:lsdException w:name="Normal Table" w:semiHidden="0" w:unhideWhenUsed="0"/>
+    <w:lsdException w:name="Table Web 3" w:semiHidden="0" w:unhideWhenUsed="0"/>
+    <w:lsdException w:name="Table Grid" w:semiHidden="0" w:uiPriority="39" w:unhideWhenUsed="0"/>
+    <w:lsdException w:name="Table Theme" w:semiHidden="0" w:unhideWhenUsed="0"/>
+    <w:lsdException w:name="Placeholder Text" w:unhideWhenUsed="0"/>
+    <w:lsdException w:name="No Spacing" w:semiHidden="0" w:uiPriority="1" w:unhideWhenUsed="0" w:qFormat="1"/>
+    <w:lsdException w:name="Light Shading" w:semiHidden="0" w:uiPriority="60" w:unhideWhenUsed="0"/>
+    <w:lsdException w:name="Light List" w:semiHidden="0" w:uiPriority="61" w:unhideWhenUsed="0"/>
+    <w:lsdException w:name="Light Grid" w:semiHidden="0" w:uiPriority="62" w:unhideWhenUsed="0"/>
+    <w:lsdException w:name="Medium Shading 1" w:semiHidden="0" w:uiPriority="63" w:unhideWhenUsed="0"/>
+    <w:lsdException w:name="Medium Shading 2" w:semiHidden="0" w:uiPriority="64" w:unhideWhenUsed="0"/>
+    <w:lsdException w:name="Medium List 1" w:semiHidden="0" w:uiPriority="65" w:unhideWhenUsed="0"/>
+    <w:lsdException w:name="Medium List 2" w:semiHidden="0" w:uiPriority="66" w:unhideWhenUsed="0"/>
+    <w:lsdException w:name="Medium Grid 1" w:semiHidden="0" w:uiPriority="67" w:unhideWhenUsed="0"/>
+    <w:lsdException w:name="Medium Grid 2" w:semiHidden="0" w:uiPriority="68" w:unhideWhenUsed="0"/>
+    <w:lsdException w:name="Medium Grid 3" w:semiHidden="0" w:uiPriority="69" w:unhideWhenUsed="0"/>
+    <w:lsdException w:name="Dark List" w:semiHidden="0" w:uiPriority="70" w:unhideWhenUsed="0"/>
+    <w:lsdException w:name="Colorful Shading" w:semiHidden="0" w:uiPriority="71" w:unhideWhenUsed="0"/>
+    <w:lsdException w:name="Colorful List" w:semiHidden="0" w:uiPriority="72" w:unhideWhenUsed="0"/>
+    <w:lsdException w:name="Colorful Grid" w:semiHidden="0" w:uiPriority="73" w:unhideWhenUsed="0"/>
+    <w:lsdException w:name="Light Shading Accent 1" w:semiHidden="0" w:uiPriority="60" w:unhideWhenUsed="0"/>
+    <w:lsdException w:name="Light List Accent 1" w:semiHidden="0" w:uiPriority="61" w:unhideWhenUsed="0"/>
+    <w:lsdException w:name="Light Grid Accent 1" w:semiHidden="0" w:uiPriority="62" w:unhideWhenUsed="0"/>
+    <w:lsdException w:name="Medium Shading 1 Accent 1" w:semiHidden="0" w:uiPriority="63" w:unhideWhenUsed="0"/>
+    <w:lsdException w:name="Medium Shading 2 Accent 1" w:semiHidden="0" w:uiPriority="64" w:unhideWhenUsed="0"/>
+    <w:lsdException w:name="Medium List 1 Accent 1" w:semiHidden="0" w:uiPriority="65" w:unhideWhenUsed="0"/>
+    <w:lsdException w:name="Revision" w:unhideWhenUsed="0"/>
+    <w:lsdException w:name="List Paragraph" w:semiHidden="0" w:uiPriority="34" w:unhideWhenUsed="0" w:qFormat="1"/>
+    <w:lsdException w:name="Quote" w:semiHidden="0" w:uiPriority="29" w:unhideWhenUsed="0" w:qFormat="1"/>
+    <w:lsdException w:name="Intense Quote" w:semiHidden="0" w:uiPriority="30" w:unhideWhenUsed="0" w:qFormat="1"/>
+    <w:lsdException w:name="Medium List 2 Accent 1" w:semiHidden="0" w:uiPriority="66" w:unhideWhenUsed="0"/>
+    <w:lsdException w:name="Medium Grid 1 Accent 1" w:semiHidden="0" w:uiPriority="67" w:unhideWhenUsed="0"/>
+    <w:lsdException w:name="Medium Grid 2 Accent 1" w:semiHidden="0" w:uiPriority="68" w:unhideWhenUsed="0"/>
+    <w:lsdException w:name="Medium Grid 3 Accent 1" w:semiHidden="0" w:uiPriority="69" w:unhideWhenUsed="0"/>
+    <w:lsdException w:name="Dark List Accent 1" w:semiHidden="0" w:uiPriority="70" w:unhideWhenUsed="0"/>
+    <w:lsdException w:name="Colorful Shading Accent 1" w:semiHidden="0" w:uiPriority="71" w:unhideWhenUsed="0"/>
+    <w:lsdException w:name="Colorful List Accent 1" w:semiHidden="0" w:uiPriority="72" w:unhideWhenUsed="0"/>
+    <w:lsdException w:name="Colorful Grid Accent 1" w:semiHidden="0" w:uiPriority="73" w:unhideWhenUsed="0"/>
+    <w:lsdException w:name="Light Shading Accent 2" w:semiHidden="0" w:uiPriority="60" w:unhideWhenUsed="0"/>
+    <w:lsdException w:name="Light List Accent 2" w:semiHidden="0" w:uiPriority="61" w:unhideWhenUsed="0"/>
+    <w:lsdException w:name="Light Grid Accent 2" w:semiHidden="0" w:uiPriority="62" w:unhideWhenUsed="0"/>
+    <w:lsdException w:name="Medium Shading 1 Accent 2" w:semiHidden="0" w:uiPriority="63" w:unhideWhenUsed="0"/>
+    <w:lsdException w:name="Medium Shading 2 Accent 2" w:semiHidden="0" w:uiPriority="64" w:unhideWhenUsed="0"/>
+    <w:lsdException w:name="Medium List 1 Accent 2" w:semiHidden="0" w:uiPriority="65" w:unhideWhenUsed="0"/>
+    <w:lsdException w:name="Medium List 2 Accent 2" w:semiHidden="0" w:uiPriority="66" w:unhideWhenUsed="0"/>
+    <w:lsdException w:name="Medium Grid 1 Accent 2" w:semiHidden="0" w:uiPriority="67" w:unhideWhenUsed="0"/>
+    <w:lsdException w:name="Medium Grid 2 Accent 2" w:semiHidden="0" w:uiPriority="68" w:unhideWhenUsed="0"/>
+    <w:lsdException w:name="Medium Grid 3 Accent 2" w:semiHidden="0" w:uiPriority="69" w:unhideWhenUsed="0"/>
+    <w:lsdException w:name="Dark List Accent 2" w:semiHidden="0" w:uiPriority="70" w:unhideWhenUsed="0"/>
+    <w:lsdException w:name="Colorful Shading Accent 2" w:semiHidden="0" w:uiPriority="71" w:unhideWhenUsed="0"/>
+    <w:lsdException w:name="Colorful List Accent 2" w:semiHidden="0" w:uiPriority="72" w:unhideWhenUsed="0"/>
+    <w:lsdException w:name="Colorful Grid Accent 2" w:semiHidden="0" w:uiPriority="73" w:unhideWhenUsed="0"/>
+    <w:lsdException w:name="Light Shading Accent 3" w:semiHidden="0" w:uiPriority="60" w:unhideWhenUsed="0"/>
+    <w:lsdException w:name="Light List Accent 3" w:semiHidden="0" w:uiPriority="61" w:unhideWhenUsed="0"/>
+    <w:lsdException w:name="Light Grid Accent 3" w:semiHidden="0" w:uiPriority="62" w:unhideWhenUsed="0"/>
+    <w:lsdException w:name="Medium Shading 1 Accent 3" w:semiHidden="0" w:uiPriority="63" w:unhideWhenUsed="0"/>
+    <w:lsdException w:name="Medium Shading 2 Accent 3" w:semiHidden="0" w:uiPriority="64" w:unhideWhenUsed="0"/>
+    <w:lsdException w:name="Medium List 1 Accent 3" w:semiHidden="0" w:uiPriority="65" w:unhideWhenUsed="0"/>
+    <w:lsdException w:name="Medium List 2 Accent 3" w:semiHidden="0" w:uiPriority="66" w:unhideWhenUsed="0"/>
+    <w:lsdException w:name="Medium Grid 1 Accent 3" w:semiHidden="0" w:uiPriority="67" w:unhideWhenUsed="0"/>
+    <w:lsdException w:name="Medium Grid 2 Accent 3" w:semiHidden="0" w:uiPriority="68" w:unhideWhenUsed="0"/>
+    <w:lsdException w:name="Medium Grid 3 Accent 3" w:semiHidden="0" w:uiPriority="69" w:unhideWhenUsed="0"/>
+    <w:lsdException w:name="Dark List Accent 3" w:semiHidden="0" w:uiPriority="70" w:unhideWhenUsed="0"/>
+    <w:lsdException w:name="Colorful Shading Accent 3" w:semiHidden="0" w:uiPriority="71" w:unhideWhenUsed="0"/>
+    <w:lsdException w:name="Colorful List Accent 3" w:semiHidden="0" w:uiPriority="72" w:unhideWhenUsed="0"/>
+    <w:lsdException w:name="Colorful Grid Accent 3" w:semiHidden="0" w:uiPriority="73" w:unhideWhenUsed="0"/>
+    <w:lsdException w:name="Light Shading Accent 4" w:semiHidden="0" w:uiPriority="60" w:unhideWhenUsed="0"/>
+    <w:lsdException w:name="Light List Accent 4" w:semiHidden="0" w:uiPriority="61" w:unhideWhenUsed="0"/>
+    <w:lsdException w:name="Light Grid Accent 4" w:semiHidden="0" w:uiPriority="62" w:unhideWhenUsed="0"/>
+    <w:lsdException w:name="Medium Shading 1 Accent 4" w:semiHidden="0" w:uiPriority="63" w:unhideWhenUsed="0"/>
+    <w:lsdException w:name="Medium Shading 2 Accent 4" w:semiHidden="0" w:uiPriority="64" w:unhideWhenUsed="0"/>
+    <w:lsdException w:name="Medium List 1 Accent 4" w:semiHidden="0" w:uiPriority="65" w:unhideWhenUsed="0"/>
+    <w:lsdException w:name="Medium List 2 Accent 4" w:semiHidden="0" w:uiPriority="66" w:unhideWhenUsed="0"/>
+    <w:lsdException w:name="Medium Grid 1 Accent 4" w:semiHidden="0" w:uiPriority="67" w:unhideWhenUsed="0"/>
+    <w:lsdException w:name="Medium Grid 2 Accent 4" w:semiHidden="0" w:uiPriority="68" w:unhideWhenUsed="0"/>
+    <w:lsdException w:name="Medium Grid 3 Accent 4" w:semiHidden="0" w:uiPriority="69" w:unhideWhenUsed="0"/>
+    <w:lsdException w:name="Dark List Accent 4" w:semiHidden="0" w:uiPriority="70" w:unhideWhenUsed="0"/>
+    <w:lsdException w:name="Colorful Shading Accent 4" w:semiHidden="0" w:uiPriority="71" w:unhideWhenUsed="0"/>
+    <w:lsdException w:name="Colorful List Accent 4" w:semiHidden="0" w:uiPriority="72" w:unhideWhenUsed="0"/>
+    <w:lsdException w:name="Colorful Grid Accent 4" w:semiHidden="0" w:uiPriority="73" w:unhideWhenUsed="0"/>
+    <w:lsdException w:name="Light Shading Accent 5" w:semiHidden="0" w:uiPriority="60" w:unhideWhenUsed="0"/>
+    <w:lsdException w:name="Light List Accent 5" w:semiHidden="0" w:uiPriority="61" w:unhideWhenUsed="0"/>
+    <w:lsdException w:name="Light Grid Accent 5" w:semiHidden="0" w:uiPriority="62" w:unhideWhenUsed="0"/>
+    <w:lsdException w:name="Medium Shading 1 Accent 5" w:semiHidden="0" w:uiPriority="63" w:unhideWhenUsed="0"/>
+    <w:lsdException w:name="Medium Shading 2 Accent 5" w:semiHidden="0" w:uiPriority="64" w:unhideWhenUsed="0"/>
+    <w:lsdException w:name="Medium List 1 Accent 5" w:semiHidden="0" w:uiPriority="65" w:unhideWhenUsed="0"/>
+    <w:lsdException w:name="Medium List 2 Accent 5" w:semiHidden="0" w:uiPriority="66" w:unhideWhenUsed="0"/>
+    <w:lsdException w:name="Medium Grid 1 Accent 5" w:semiHidden="0" w:uiPriority="67" w:unhideWhenUsed="0"/>
+    <w:lsdException w:name="Medium Grid 2 Accent 5" w:semiHidden="0" w:uiPriority="68" w:unhideWhenUsed="0"/>
+    <w:lsdException w:name="Medium Grid 3 Accent 5" w:semiHidden="0" w:uiPriority="69" w:unhideWhenUsed="0"/>
+    <w:lsdException w:name="Dark List Accent 5" w:semiHidden="0" w:uiPriority="70" w:unhideWhenUsed="0"/>
+    <w:lsdException w:name="Colorful Shading Accent 5" w:semiHidden="0" w:uiPriority="71" w:unhideWhenUsed="0"/>
+    <w:lsdException w:name="Colorful List Accent 5" w:semiHidden="0" w:uiPriority="72" w:unhideWhenUsed="0"/>
+    <w:lsdException w:name="Colorful Grid Accent 5" w:semiHidden="0" w:uiPriority="73" w:unhideWhenUsed="0"/>
+    <w:lsdException w:name="Light Shading Accent 6" w:semiHidden="0" w:uiPriority="60" w:unhideWhenUsed="0"/>
+    <w:lsdException w:name="Light List Accent 6" w:semiHidden="0" w:uiPriority="61" w:unhideWhenUsed="0"/>
+    <w:lsdException w:name="Light Grid Accent 6" w:semiHidden="0" w:uiPriority="62" w:unhideWhenUsed="0"/>
+    <w:lsdException w:name="Medium Shading 1 Accent 6" w:semiHidden="0" w:uiPriority="63" w:unhideWhenUsed="0"/>
+    <w:lsdException w:name="Medium Shading 2 Accent 6" w:semiHidden="0" w:uiPriority="64" w:unhideWhenUsed="0"/>
+    <w:lsdException w:name="Medium List 1 Accent 6" w:semiHidden="0" w:uiPriority="65" w:unhideWhenUsed="0"/>
+    <w:lsdException w:name="Medium List 2 Accent 6" w:semiHidden="0" w:uiPriority="66" w:unhideWhenUsed="0"/>
+    <w:lsdException w:name="Medium Grid 1 Accent 6" w:semiHidden="0" w:uiPriority="67" w:unhideWhenUsed="0"/>
+    <w:lsdException w:name="Medium Grid 2 Accent 6" w:semiHidden="0" w:uiPriority="68" w:unhideWhenUsed="0"/>
+    <w:lsdException w:name="Medium Grid 3 Accent 6" w:semiHidden="0" w:uiPriority="69" w:unhideWhenUsed="0"/>
+    <w:lsdException w:name="Dark List Accent 6" w:semiHidden="0" w:uiPriority="70" w:unhideWhenUsed="0"/>
+    <w:lsdException w:name="Colorful Shading Accent 6" w:semiHidden="0" w:uiPriority="71" w:unhideWhenUsed="0"/>
+    <w:lsdException w:name="Colorful List Accent 6" w:semiHidden="0" w:uiPriority="72" w:unhideWhenUsed="0"/>
+    <w:lsdException w:name="Colorful Grid Accent 6" w:semiHidden="0" w:uiPriority="73" w:unhideWhenUsed="0"/>
+    <w:lsdException w:name="Subtle Emphasis" w:semiHidden="0" w:uiPriority="19" w:unhideWhenUsed="0" w:qFormat="1"/>
+    <w:lsdException w:name="Intense Emphasis" w:semiHidden="0" w:uiPriority="21" w:unhideWhenUsed="0" w:qFormat="1"/>
+    <w:lsdException w:name="Subtle Reference" w:semiHidden="0" w:uiPriority="31" w:unhideWhenUsed="0" w:qFormat="1"/>
+    <w:lsdException w:name="Intense Reference" w:semiHidden="0" w:uiPriority="32" w:unhideWhenUsed="0" w:qFormat="1"/>
+    <w:lsdException w:name="Book Title" w:semiHidden="0" w:uiPriority="33" w:unhideWhenUsed="0" w:qFormat="1"/>
+    <w:lsdException w:name="Bibliography" w:uiPriority="37"/>
+    <w:lsdException w:name="TOC Heading" w:uiPriority="39" w:qFormat="1"/>
+  </w:latentStyles>
+  <w:style w:type="paragraph" w:default="1" w:styleId="Normal">
+    <w:name w:val="Normal"/>
+    <w:qFormat/>
+  </w:style>
+  <w:style w:type="character" w:default="1" w:styleId="DefaultParagraphFont">
+    <w:name w:val="Default Paragraph Font"/>
+    <w:uiPriority w:val="1"/>
+    <w:semiHidden/>
+    <w:unhideWhenUsed/>
+  </w:style>
+  <w:style w:type="table" w:default="1" w:styleId="TableNormal">
+    <w:name w:val="Normal Table"/>
+    <w:uiPriority w:val="99"/>
+    <w:semiHidden/>
+    <w:unhideWhenUsed/>
+    <w:tblPr>
+      <w:tblInd w:w="0" w:type="dxa"/>
+      <w:tblCellMar>
+        <w:top w:w="0" w:type="dxa"/>
+        <w:left w:w="108" w:type="dxa"/>
+        <w:bottom w:w="0" w:type="dxa"/>
+        <w:right w:w="108" w:type="dxa"/>
+      </w:tblCellMar>
+    </w:tblPr>
+  </w:style>
+  <w:style w:type="numbering" w:default="1" w:styleId="NoList">
+    <w:name w:val="No List"/>
+    <w:uiPriority w:val="99"/>
+    <w:semiHidden/>
+    <w:unhideWhenUsed/>
+  </w:style>
+  <w:style w:type="paragraph" w:styleId="ListParagraph">
     <w:name w:val="List Paragraph"/>
     <w:basedOn w:val="Normal"/>
     <w:uiPriority w:val="34"/>
@@ -11967,7 +12141,7 @@
     </a:clrScheme>
     <a:fontScheme name="Office">
       <a:majorFont>
-        <a:latin typeface="Calibri Light" panose="020F0302020204030204"/>
+        <a:latin typeface="Calibri Light"/>
         <a:ea typeface=""/>
         <a:cs typeface=""/>
         <a:font script="Jpan" typeface="游ゴシック Light"/>
@@ -12019,7 +12193,7 @@
         <a:font script="Tfng" typeface="Ebrima"/>
       </a:majorFont>
       <a:minorFont>
-        <a:latin typeface="Calibri" panose="020F0502020204030204"/>
+        <a:latin typeface="Calibri"/>
         <a:ea typeface=""/>
         <a:cs typeface=""/>
         <a:font script="Jpan" typeface="游明朝"/>
@@ -12213,7 +12387,7 @@
   <a:extraClrSchemeLst/>
   <a:extLst>
     <a:ext uri="{05A4C25C-085E-4340-85A3-A5531E510DB2}">
-      <thm15:themeFamily xmlns:thm15="http://schemas.microsoft.com/office/thememl/2012/main" name="Office Theme" id="{62F939B6-93AF-4DB8-9C6B-D6C7DFDC589F}" vid="{4A3C46E8-61CC-4603-A589-7422A47A8E4A}"/>
+      <thm15:themeFamily xmlns:thm15="http://schemas.microsoft.com/office/thememl/2012/main" xmlns="" name="Office Theme" id="{62F939B6-93AF-4DB8-9C6B-D6C7DFDC589F}" vid="{4A3C46E8-61CC-4603-A589-7422A47A8E4A}"/>
     </a:ext>
   </a:extLst>
 </a:theme>

</xml_diff>

<commit_message>
Actualizadas historias de usuario con más preguntas
</commit_message>
<xml_diff>
--- a/docs/TP - Historias de usuario.docx
+++ b/docs/TP - Historias de usuario.docx
@@ -5931,8 +5931,6 @@
         </w:rPr>
         <w:t>de Inmuebles - Media</w:t>
       </w:r>
-      <w:bookmarkStart w:id="0" w:name="_GoBack"/>
-      <w:bookmarkEnd w:id="0"/>
     </w:p>
     <w:p>
       <w:pPr>
@@ -7102,6 +7100,50 @@
                 <w:lang w:eastAsia="es-AR"/>
               </w:rPr>
               <w:t xml:space="preserve"> …</w:t>
+            </w:r>
+          </w:p>
+          <w:p>
+            <w:pPr>
+              <w:spacing w:after="0" w:line="240" w:lineRule="auto"/>
+              <w:rPr>
+                <w:rFonts w:ascii="Calibri" w:eastAsia="Times New Roman" w:hAnsi="Calibri" w:cs="Calibri"/>
+                <w:color w:val="000000"/>
+                <w:sz w:val="18"/>
+                <w:szCs w:val="18"/>
+                <w:lang w:eastAsia="es-AR"/>
+              </w:rPr>
+            </w:pPr>
+            <w:r>
+              <w:rPr>
+                <w:rFonts w:ascii="Calibri" w:eastAsia="Times New Roman" w:hAnsi="Calibri" w:cs="Calibri"/>
+                <w:color w:val="000000"/>
+                <w:sz w:val="18"/>
+                <w:szCs w:val="18"/>
+                <w:lang w:eastAsia="es-AR"/>
+              </w:rPr>
+              <w:t xml:space="preserve">Guardamos los datos para generarlo de nuevo por si cambia el formato? O solo guardamos el </w:t>
+            </w:r>
+            <w:proofErr w:type="spellStart"/>
+            <w:r>
+              <w:rPr>
+                <w:rFonts w:ascii="Calibri" w:eastAsia="Times New Roman" w:hAnsi="Calibri" w:cs="Calibri"/>
+                <w:color w:val="000000"/>
+                <w:sz w:val="18"/>
+                <w:szCs w:val="18"/>
+                <w:lang w:eastAsia="es-AR"/>
+              </w:rPr>
+              <w:t>pdf</w:t>
+            </w:r>
+            <w:proofErr w:type="spellEnd"/>
+            <w:r>
+              <w:rPr>
+                <w:rFonts w:ascii="Calibri" w:eastAsia="Times New Roman" w:hAnsi="Calibri" w:cs="Calibri"/>
+                <w:color w:val="000000"/>
+                <w:sz w:val="18"/>
+                <w:szCs w:val="18"/>
+                <w:lang w:eastAsia="es-AR"/>
+              </w:rPr>
+              <w:t>?</w:t>
             </w:r>
           </w:p>
           <w:p>
@@ -9603,20 +9645,153 @@
                 <w:szCs w:val="18"/>
                 <w:lang w:eastAsia="es-AR"/>
               </w:rPr>
-              <w:t xml:space="preserve"> contado</w:t>
-            </w:r>
-          </w:p>
-          <w:p>
-            <w:pPr>
-              <w:spacing w:after="0" w:line="240" w:lineRule="auto"/>
-              <w:rPr>
-                <w:rFonts w:ascii="Calibri" w:eastAsia="Times New Roman" w:hAnsi="Calibri" w:cs="Calibri"/>
-                <w:color w:val="000000"/>
-                <w:sz w:val="18"/>
-                <w:szCs w:val="18"/>
-                <w:lang w:eastAsia="es-AR"/>
-              </w:rPr>
-            </w:pPr>
+              <w:t xml:space="preserve"> </w:t>
+            </w:r>
+            <w:r>
+              <w:rPr>
+                <w:rFonts w:ascii="Calibri" w:eastAsia="Times New Roman" w:hAnsi="Calibri" w:cs="Calibri"/>
+                <w:color w:val="000000"/>
+                <w:sz w:val="18"/>
+                <w:szCs w:val="18"/>
+                <w:lang w:eastAsia="es-AR"/>
+              </w:rPr>
+              <w:t>C</w:t>
+            </w:r>
+            <w:r>
+              <w:rPr>
+                <w:rFonts w:ascii="Calibri" w:eastAsia="Times New Roman" w:hAnsi="Calibri" w:cs="Calibri"/>
+                <w:color w:val="000000"/>
+                <w:sz w:val="18"/>
+                <w:szCs w:val="18"/>
+                <w:lang w:eastAsia="es-AR"/>
+              </w:rPr>
+              <w:t>ontado</w:t>
+            </w:r>
+          </w:p>
+          <w:p>
+            <w:pPr>
+              <w:spacing w:after="0" w:line="240" w:lineRule="auto"/>
+              <w:rPr>
+                <w:rFonts w:ascii="Calibri" w:eastAsia="Times New Roman" w:hAnsi="Calibri" w:cs="Calibri"/>
+                <w:color w:val="000000"/>
+                <w:sz w:val="18"/>
+                <w:szCs w:val="18"/>
+                <w:lang w:eastAsia="es-AR"/>
+              </w:rPr>
+            </w:pPr>
+            <w:r>
+              <w:rPr>
+                <w:rFonts w:ascii="Calibri" w:eastAsia="Times New Roman" w:hAnsi="Calibri" w:cs="Calibri"/>
+                <w:color w:val="000000"/>
+                <w:sz w:val="18"/>
+                <w:szCs w:val="18"/>
+                <w:lang w:eastAsia="es-AR"/>
+              </w:rPr>
+              <w:lastRenderedPageBreak/>
+              <w:t>Se debe hacer algo si vence la reserva</w:t>
+            </w:r>
+            <w:proofErr w:type="gramStart"/>
+            <w:r>
+              <w:rPr>
+                <w:rFonts w:ascii="Calibri" w:eastAsia="Times New Roman" w:hAnsi="Calibri" w:cs="Calibri"/>
+                <w:color w:val="000000"/>
+                <w:sz w:val="18"/>
+                <w:szCs w:val="18"/>
+                <w:lang w:eastAsia="es-AR"/>
+              </w:rPr>
+              <w:t>?</w:t>
+            </w:r>
+            <w:proofErr w:type="gramEnd"/>
+          </w:p>
+          <w:p>
+            <w:pPr>
+              <w:spacing w:after="0" w:line="240" w:lineRule="auto"/>
+              <w:rPr>
+                <w:rFonts w:ascii="Calibri" w:eastAsia="Times New Roman" w:hAnsi="Calibri" w:cs="Calibri"/>
+                <w:color w:val="000000"/>
+                <w:sz w:val="18"/>
+                <w:szCs w:val="18"/>
+                <w:lang w:eastAsia="es-AR"/>
+              </w:rPr>
+            </w:pPr>
+            <w:r>
+              <w:rPr>
+                <w:rFonts w:ascii="Calibri" w:eastAsia="Times New Roman" w:hAnsi="Calibri" w:cs="Calibri"/>
+                <w:color w:val="000000"/>
+                <w:sz w:val="18"/>
+                <w:szCs w:val="18"/>
+                <w:lang w:eastAsia="es-AR"/>
+              </w:rPr>
+              <w:t>Se debe incluir al propietario</w:t>
+            </w:r>
+            <w:proofErr w:type="gramStart"/>
+            <w:r>
+              <w:rPr>
+                <w:rFonts w:ascii="Calibri" w:eastAsia="Times New Roman" w:hAnsi="Calibri" w:cs="Calibri"/>
+                <w:color w:val="000000"/>
+                <w:sz w:val="18"/>
+                <w:szCs w:val="18"/>
+                <w:lang w:eastAsia="es-AR"/>
+              </w:rPr>
+              <w:t>?</w:t>
+            </w:r>
+            <w:proofErr w:type="gramEnd"/>
+            <w:r>
+              <w:rPr>
+                <w:rFonts w:ascii="Calibri" w:eastAsia="Times New Roman" w:hAnsi="Calibri" w:cs="Calibri"/>
+                <w:color w:val="000000"/>
+                <w:sz w:val="18"/>
+                <w:szCs w:val="18"/>
+                <w:lang w:eastAsia="es-AR"/>
+              </w:rPr>
+              <w:t xml:space="preserve"> Qué datos de él</w:t>
+            </w:r>
+            <w:proofErr w:type="gramStart"/>
+            <w:r>
+              <w:rPr>
+                <w:rFonts w:ascii="Calibri" w:eastAsia="Times New Roman" w:hAnsi="Calibri" w:cs="Calibri"/>
+                <w:color w:val="000000"/>
+                <w:sz w:val="18"/>
+                <w:szCs w:val="18"/>
+                <w:lang w:eastAsia="es-AR"/>
+              </w:rPr>
+              <w:t>?</w:t>
+            </w:r>
+            <w:proofErr w:type="gramEnd"/>
+          </w:p>
+          <w:p>
+            <w:pPr>
+              <w:spacing w:after="0" w:line="240" w:lineRule="auto"/>
+              <w:rPr>
+                <w:rFonts w:ascii="Calibri" w:eastAsia="Times New Roman" w:hAnsi="Calibri" w:cs="Calibri"/>
+                <w:color w:val="000000"/>
+                <w:sz w:val="18"/>
+                <w:szCs w:val="18"/>
+                <w:lang w:eastAsia="es-AR"/>
+              </w:rPr>
+            </w:pPr>
+            <w:r>
+              <w:rPr>
+                <w:rFonts w:ascii="Calibri" w:eastAsia="Times New Roman" w:hAnsi="Calibri" w:cs="Calibri"/>
+                <w:color w:val="000000"/>
+                <w:sz w:val="18"/>
+                <w:szCs w:val="18"/>
+                <w:lang w:eastAsia="es-AR"/>
+              </w:rPr>
+              <w:t>Aparte de crearlas, se pueden modificar y eliminar</w:t>
+            </w:r>
+            <w:proofErr w:type="gramStart"/>
+            <w:r>
+              <w:rPr>
+                <w:rFonts w:ascii="Calibri" w:eastAsia="Times New Roman" w:hAnsi="Calibri" w:cs="Calibri"/>
+                <w:color w:val="000000"/>
+                <w:sz w:val="18"/>
+                <w:szCs w:val="18"/>
+                <w:lang w:eastAsia="es-AR"/>
+              </w:rPr>
+              <w:t>?</w:t>
+            </w:r>
+            <w:proofErr w:type="gramEnd"/>
           </w:p>
         </w:tc>
       </w:tr>
@@ -9699,7 +9874,6 @@
           <w:szCs w:val="20"/>
           <w:lang w:val="es-ES_tradnl" w:eastAsia="es-ES"/>
         </w:rPr>
-        <w:lastRenderedPageBreak/>
         <w:t>Venta - Media</w:t>
       </w:r>
     </w:p>
@@ -10832,8 +11006,152 @@
                 <w:szCs w:val="18"/>
                 <w:lang w:eastAsia="es-AR"/>
               </w:rPr>
-              <w:t xml:space="preserve"> si</w:t>
-            </w:r>
+              <w:t xml:space="preserve"> </w:t>
+            </w:r>
+            <w:r>
+              <w:rPr>
+                <w:rFonts w:ascii="Calibri" w:eastAsia="Times New Roman" w:hAnsi="Calibri" w:cs="Calibri"/>
+                <w:color w:val="000000"/>
+                <w:sz w:val="18"/>
+                <w:szCs w:val="18"/>
+                <w:lang w:eastAsia="es-AR"/>
+              </w:rPr>
+              <w:t>S</w:t>
+            </w:r>
+            <w:r>
+              <w:rPr>
+                <w:rFonts w:ascii="Calibri" w:eastAsia="Times New Roman" w:hAnsi="Calibri" w:cs="Calibri"/>
+                <w:color w:val="000000"/>
+                <w:sz w:val="18"/>
+                <w:szCs w:val="18"/>
+                <w:lang w:eastAsia="es-AR"/>
+              </w:rPr>
+              <w:t>i</w:t>
+            </w:r>
+          </w:p>
+          <w:p>
+            <w:pPr>
+              <w:spacing w:after="0" w:line="240" w:lineRule="auto"/>
+              <w:rPr>
+                <w:rFonts w:ascii="Calibri" w:eastAsia="Times New Roman" w:hAnsi="Calibri" w:cs="Calibri"/>
+                <w:color w:val="000000"/>
+                <w:sz w:val="18"/>
+                <w:szCs w:val="18"/>
+                <w:lang w:eastAsia="es-AR"/>
+              </w:rPr>
+            </w:pPr>
+            <w:r>
+              <w:rPr>
+                <w:rFonts w:ascii="Calibri" w:eastAsia="Times New Roman" w:hAnsi="Calibri" w:cs="Calibri"/>
+                <w:color w:val="000000"/>
+                <w:sz w:val="18"/>
+                <w:szCs w:val="18"/>
+                <w:lang w:eastAsia="es-AR"/>
+              </w:rPr>
+              <w:t>Se debe agregar el medio de pago</w:t>
+            </w:r>
+            <w:proofErr w:type="gramStart"/>
+            <w:r>
+              <w:rPr>
+                <w:rFonts w:ascii="Calibri" w:eastAsia="Times New Roman" w:hAnsi="Calibri" w:cs="Calibri"/>
+                <w:color w:val="000000"/>
+                <w:sz w:val="18"/>
+                <w:szCs w:val="18"/>
+                <w:lang w:eastAsia="es-AR"/>
+              </w:rPr>
+              <w:t>?</w:t>
+            </w:r>
+            <w:proofErr w:type="gramEnd"/>
+          </w:p>
+          <w:p>
+            <w:pPr>
+              <w:spacing w:after="0" w:line="240" w:lineRule="auto"/>
+              <w:rPr>
+                <w:rFonts w:ascii="Calibri" w:eastAsia="Times New Roman" w:hAnsi="Calibri" w:cs="Calibri"/>
+                <w:color w:val="000000"/>
+                <w:sz w:val="18"/>
+                <w:szCs w:val="18"/>
+                <w:lang w:eastAsia="es-AR"/>
+              </w:rPr>
+            </w:pPr>
+            <w:r>
+              <w:rPr>
+                <w:rFonts w:ascii="Calibri" w:eastAsia="Times New Roman" w:hAnsi="Calibri" w:cs="Calibri"/>
+                <w:color w:val="000000"/>
+                <w:sz w:val="18"/>
+                <w:szCs w:val="18"/>
+                <w:lang w:eastAsia="es-AR"/>
+              </w:rPr>
+              <w:t>Se debe incluir el propietario</w:t>
+            </w:r>
+            <w:proofErr w:type="gramStart"/>
+            <w:r>
+              <w:rPr>
+                <w:rFonts w:ascii="Calibri" w:eastAsia="Times New Roman" w:hAnsi="Calibri" w:cs="Calibri"/>
+                <w:color w:val="000000"/>
+                <w:sz w:val="18"/>
+                <w:szCs w:val="18"/>
+                <w:lang w:eastAsia="es-AR"/>
+              </w:rPr>
+              <w:t>?</w:t>
+            </w:r>
+            <w:proofErr w:type="gramEnd"/>
+            <w:r>
+              <w:rPr>
+                <w:rFonts w:ascii="Calibri" w:eastAsia="Times New Roman" w:hAnsi="Calibri" w:cs="Calibri"/>
+                <w:color w:val="000000"/>
+                <w:sz w:val="18"/>
+                <w:szCs w:val="18"/>
+                <w:lang w:eastAsia="es-AR"/>
+              </w:rPr>
+              <w:t xml:space="preserve"> Qué datos de él</w:t>
+            </w:r>
+            <w:proofErr w:type="gramStart"/>
+            <w:r>
+              <w:rPr>
+                <w:rFonts w:ascii="Calibri" w:eastAsia="Times New Roman" w:hAnsi="Calibri" w:cs="Calibri"/>
+                <w:color w:val="000000"/>
+                <w:sz w:val="18"/>
+                <w:szCs w:val="18"/>
+                <w:lang w:eastAsia="es-AR"/>
+              </w:rPr>
+              <w:t>?</w:t>
+            </w:r>
+            <w:proofErr w:type="gramEnd"/>
+          </w:p>
+          <w:p>
+            <w:pPr>
+              <w:spacing w:after="0" w:line="240" w:lineRule="auto"/>
+              <w:rPr>
+                <w:rFonts w:ascii="Calibri" w:eastAsia="Times New Roman" w:hAnsi="Calibri" w:cs="Calibri"/>
+                <w:color w:val="000000"/>
+                <w:sz w:val="18"/>
+                <w:szCs w:val="18"/>
+                <w:lang w:eastAsia="es-AR"/>
+              </w:rPr>
+            </w:pPr>
+            <w:r>
+              <w:rPr>
+                <w:rFonts w:ascii="Calibri" w:eastAsia="Times New Roman" w:hAnsi="Calibri" w:cs="Calibri"/>
+                <w:color w:val="000000"/>
+                <w:sz w:val="18"/>
+                <w:szCs w:val="18"/>
+                <w:lang w:eastAsia="es-AR"/>
+              </w:rPr>
+              <w:t>Aparte de crearlas, se pueden modificar y eliminar</w:t>
+            </w:r>
+            <w:proofErr w:type="gramStart"/>
+            <w:r>
+              <w:rPr>
+                <w:rFonts w:ascii="Calibri" w:eastAsia="Times New Roman" w:hAnsi="Calibri" w:cs="Calibri"/>
+                <w:color w:val="000000"/>
+                <w:sz w:val="18"/>
+                <w:szCs w:val="18"/>
+                <w:lang w:eastAsia="es-AR"/>
+              </w:rPr>
+              <w:t>?</w:t>
+            </w:r>
+            <w:proofErr w:type="gramEnd"/>
           </w:p>
           <w:p>
             <w:pPr>
@@ -11732,6 +12050,7 @@
                 <w:szCs w:val="18"/>
                 <w:lang w:eastAsia="es-AR"/>
               </w:rPr>
+              <w:lastRenderedPageBreak/>
               <w:t xml:space="preserve">código inmueble, tipo de inmueble, localidad, dirección, barrio, cantidad de dormitorios, baños, garaje, patio, superficie terreno, superficie edificada, </w:t>
             </w:r>
             <w:r>
@@ -11998,7 +12317,6 @@
                 <w:szCs w:val="18"/>
                 <w:lang w:eastAsia="es-AR"/>
               </w:rPr>
-              <w:lastRenderedPageBreak/>
               <w:t>Observaciones:</w:t>
             </w:r>
           </w:p>
@@ -12065,6 +12383,30 @@
               </w:rPr>
               <w:t xml:space="preserve"> Mail tel.</w:t>
             </w:r>
+          </w:p>
+          <w:p>
+            <w:pPr>
+              <w:spacing w:after="0" w:line="240" w:lineRule="auto"/>
+              <w:rPr>
+                <w:rFonts w:ascii="Calibri" w:eastAsia="Times New Roman" w:hAnsi="Calibri" w:cs="Calibri"/>
+                <w:color w:val="000000"/>
+                <w:sz w:val="18"/>
+                <w:szCs w:val="18"/>
+                <w:lang w:eastAsia="es-AR"/>
+              </w:rPr>
+            </w:pPr>
+            <w:r>
+              <w:rPr>
+                <w:rFonts w:ascii="Calibri" w:eastAsia="Times New Roman" w:hAnsi="Calibri" w:cs="Calibri"/>
+                <w:color w:val="000000"/>
+                <w:sz w:val="18"/>
+                <w:szCs w:val="18"/>
+                <w:lang w:eastAsia="es-AR"/>
+              </w:rPr>
+              <w:t>Aparte de crearlas, se pueden modificar y eliminar?</w:t>
+            </w:r>
+            <w:bookmarkStart w:id="0" w:name="_GoBack"/>
+            <w:bookmarkEnd w:id="0"/>
           </w:p>
         </w:tc>
       </w:tr>

</xml_diff>

<commit_message>
actualizadas task cards con respuestas del profesor
</commit_message>
<xml_diff>
--- a/docs/TP - Historias de usuario.docx
+++ b/docs/TP - Historias de usuario.docx
@@ -2708,7 +2708,47 @@
           <w:szCs w:val="20"/>
           <w:lang w:val="es-ES_tradnl" w:eastAsia="es-ES"/>
         </w:rPr>
-        <w:t>localidad: para la provincia de Santa Fe, se deben incluir las siguientes localidades en un listado: Santa Fe, Santo Tomé, Sauce Viejo, Rincón, Colastiné Norte, Colastiné Sur. En caso de que la localidad no sea ninguna de las anteriores, se debe poder ingresar una;</w:t>
+        <w:t xml:space="preserve">localidad: para la provincia de Santa Fe, se deben incluir las siguientes localidades en un listado: Santa Fe, Santo Tomé, Sauce Viejo, Rincón, </w:t>
+      </w:r>
+      <w:proofErr w:type="spellStart"/>
+      <w:r>
+        <w:rPr>
+          <w:rFonts w:ascii="Calibri" w:eastAsia="Times New Roman" w:hAnsi="Calibri" w:cs="Times New Roman"/>
+          <w:sz w:val="20"/>
+          <w:szCs w:val="20"/>
+          <w:lang w:val="es-ES_tradnl" w:eastAsia="es-ES"/>
+        </w:rPr>
+        <w:t>Colastiné</w:t>
+      </w:r>
+      <w:proofErr w:type="spellEnd"/>
+      <w:r>
+        <w:rPr>
+          <w:rFonts w:ascii="Calibri" w:eastAsia="Times New Roman" w:hAnsi="Calibri" w:cs="Times New Roman"/>
+          <w:sz w:val="20"/>
+          <w:szCs w:val="20"/>
+          <w:lang w:val="es-ES_tradnl" w:eastAsia="es-ES"/>
+        </w:rPr>
+        <w:t xml:space="preserve"> Norte, </w:t>
+      </w:r>
+      <w:proofErr w:type="spellStart"/>
+      <w:r>
+        <w:rPr>
+          <w:rFonts w:ascii="Calibri" w:eastAsia="Times New Roman" w:hAnsi="Calibri" w:cs="Times New Roman"/>
+          <w:sz w:val="20"/>
+          <w:szCs w:val="20"/>
+          <w:lang w:val="es-ES_tradnl" w:eastAsia="es-ES"/>
+        </w:rPr>
+        <w:t>Colastiné</w:t>
+      </w:r>
+      <w:proofErr w:type="spellEnd"/>
+      <w:r>
+        <w:rPr>
+          <w:rFonts w:ascii="Calibri" w:eastAsia="Times New Roman" w:hAnsi="Calibri" w:cs="Times New Roman"/>
+          <w:sz w:val="20"/>
+          <w:szCs w:val="20"/>
+          <w:lang w:val="es-ES_tradnl" w:eastAsia="es-ES"/>
+        </w:rPr>
+        <w:t xml:space="preserve"> Sur. En caso de que la localidad no sea ninguna de las anteriores, se debe poder ingresar una;</w:t>
       </w:r>
     </w:p>
     <w:p>
@@ -3715,7 +3755,51 @@
                 <w:szCs w:val="18"/>
                 <w:lang w:eastAsia="es-AR"/>
               </w:rPr>
-              <w:t>ocalidad: para la provincia de Santa Fe, se deben incluir las siguientes localidades en un listado: Santa Fe, Santo Tomé, Sauce Viejo, Rincón, Colastiné Norte, Colastiné Sur. En caso de que la localidad no sea ninguna de las anteriores, se debe poder ingresar una</w:t>
+              <w:t xml:space="preserve">ocalidad: para la provincia de Santa Fe, se deben incluir las siguientes localidades en un listado: Santa Fe, Santo Tomé, Sauce Viejo, Rincón, </w:t>
+            </w:r>
+            <w:proofErr w:type="spellStart"/>
+            <w:r>
+              <w:rPr>
+                <w:rFonts w:ascii="Calibri" w:hAnsi="Calibri" w:cs="Calibri"/>
+                <w:color w:val="000000"/>
+                <w:sz w:val="18"/>
+                <w:szCs w:val="18"/>
+                <w:lang w:eastAsia="es-AR"/>
+              </w:rPr>
+              <w:t>Colastiné</w:t>
+            </w:r>
+            <w:proofErr w:type="spellEnd"/>
+            <w:r>
+              <w:rPr>
+                <w:rFonts w:ascii="Calibri" w:hAnsi="Calibri" w:cs="Calibri"/>
+                <w:color w:val="000000"/>
+                <w:sz w:val="18"/>
+                <w:szCs w:val="18"/>
+                <w:lang w:eastAsia="es-AR"/>
+              </w:rPr>
+              <w:t xml:space="preserve"> Norte, </w:t>
+            </w:r>
+            <w:proofErr w:type="spellStart"/>
+            <w:r>
+              <w:rPr>
+                <w:rFonts w:ascii="Calibri" w:hAnsi="Calibri" w:cs="Calibri"/>
+                <w:color w:val="000000"/>
+                <w:sz w:val="18"/>
+                <w:szCs w:val="18"/>
+                <w:lang w:eastAsia="es-AR"/>
+              </w:rPr>
+              <w:t>Colastiné</w:t>
+            </w:r>
+            <w:proofErr w:type="spellEnd"/>
+            <w:r>
+              <w:rPr>
+                <w:rFonts w:ascii="Calibri" w:hAnsi="Calibri" w:cs="Calibri"/>
+                <w:color w:val="000000"/>
+                <w:sz w:val="18"/>
+                <w:szCs w:val="18"/>
+                <w:lang w:eastAsia="es-AR"/>
+              </w:rPr>
+              <w:t xml:space="preserve"> Sur. En caso de que la localidad no sea ninguna de las anteriores, se debe poder ingresar una</w:t>
             </w:r>
             <w:r>
               <w:rPr>
@@ -5753,8 +5837,42 @@
                 <w:szCs w:val="18"/>
                 <w:lang w:eastAsia="es-AR"/>
               </w:rPr>
-              <w:t>El resultado de la consulta debe mostrarse como un listado? Con que datos?</w:t>
-            </w:r>
+              <w:t>El resultado de la consulta debe mostrarse como un listado</w:t>
+            </w:r>
+            <w:proofErr w:type="gramStart"/>
+            <w:r>
+              <w:rPr>
+                <w:rFonts w:ascii="Calibri" w:eastAsia="Times New Roman" w:hAnsi="Calibri" w:cs="Calibri"/>
+                <w:color w:val="000000"/>
+                <w:sz w:val="18"/>
+                <w:szCs w:val="18"/>
+                <w:lang w:eastAsia="es-AR"/>
+              </w:rPr>
+              <w:t>?</w:t>
+            </w:r>
+            <w:proofErr w:type="gramEnd"/>
+            <w:r>
+              <w:rPr>
+                <w:rFonts w:ascii="Calibri" w:eastAsia="Times New Roman" w:hAnsi="Calibri" w:cs="Calibri"/>
+                <w:color w:val="000000"/>
+                <w:sz w:val="18"/>
+                <w:szCs w:val="18"/>
+                <w:lang w:eastAsia="es-AR"/>
+              </w:rPr>
+              <w:t xml:space="preserve"> Con que datos</w:t>
+            </w:r>
+            <w:proofErr w:type="gramStart"/>
+            <w:r>
+              <w:rPr>
+                <w:rFonts w:ascii="Calibri" w:eastAsia="Times New Roman" w:hAnsi="Calibri" w:cs="Calibri"/>
+                <w:color w:val="000000"/>
+                <w:sz w:val="18"/>
+                <w:szCs w:val="18"/>
+                <w:lang w:eastAsia="es-AR"/>
+              </w:rPr>
+              <w:t>?</w:t>
+            </w:r>
+            <w:proofErr w:type="gramEnd"/>
             <w:r>
               <w:rPr>
                 <w:rFonts w:ascii="Calibri" w:eastAsia="Times New Roman" w:hAnsi="Calibri" w:cs="Calibri"/>
@@ -5795,8 +5913,20 @@
                 <w:szCs w:val="18"/>
                 <w:lang w:eastAsia="es-AR"/>
               </w:rPr>
-              <w:t>Que acciones se permiten realizar luego de consultar?</w:t>
-            </w:r>
+              <w:t>Que acciones se permiten realizar luego de consultar</w:t>
+            </w:r>
+            <w:proofErr w:type="gramStart"/>
+            <w:r>
+              <w:rPr>
+                <w:rFonts w:ascii="Calibri" w:eastAsia="Times New Roman" w:hAnsi="Calibri" w:cs="Calibri"/>
+                <w:color w:val="000000"/>
+                <w:sz w:val="18"/>
+                <w:szCs w:val="18"/>
+                <w:lang w:eastAsia="es-AR"/>
+              </w:rPr>
+              <w:t>?</w:t>
+            </w:r>
+            <w:proofErr w:type="gramEnd"/>
             <w:r>
               <w:rPr>
                 <w:rFonts w:ascii="Calibri" w:eastAsia="Times New Roman" w:hAnsi="Calibri" w:cs="Calibri"/>
@@ -6931,7 +7061,29 @@
                 <w:szCs w:val="18"/>
                 <w:lang w:eastAsia="es-AR"/>
               </w:rPr>
-              <w:t>Como es el formato del catálogo? Cuantas propiedades por hoja…</w:t>
+              <w:t>Como es el formato del catálogo</w:t>
+            </w:r>
+            <w:proofErr w:type="gramStart"/>
+            <w:r>
+              <w:rPr>
+                <w:rFonts w:ascii="Calibri" w:eastAsia="Times New Roman" w:hAnsi="Calibri" w:cs="Calibri"/>
+                <w:color w:val="000000"/>
+                <w:sz w:val="18"/>
+                <w:szCs w:val="18"/>
+                <w:lang w:eastAsia="es-AR"/>
+              </w:rPr>
+              <w:t>?</w:t>
+            </w:r>
+            <w:proofErr w:type="gramEnd"/>
+            <w:r>
+              <w:rPr>
+                <w:rFonts w:ascii="Calibri" w:eastAsia="Times New Roman" w:hAnsi="Calibri" w:cs="Calibri"/>
+                <w:color w:val="000000"/>
+                <w:sz w:val="18"/>
+                <w:szCs w:val="18"/>
+                <w:lang w:eastAsia="es-AR"/>
+              </w:rPr>
+              <w:t xml:space="preserve"> Cuantas propiedades por hoja…</w:t>
             </w:r>
             <w:r>
               <w:rPr>
@@ -6963,7 +7115,29 @@
                 <w:szCs w:val="18"/>
                 <w:lang w:eastAsia="es-AR"/>
               </w:rPr>
-              <w:t xml:space="preserve">Que es la fecha de emisión? De carga del inmueble o de emisión del </w:t>
+              <w:t>Que es la fecha de emisión</w:t>
+            </w:r>
+            <w:proofErr w:type="gramStart"/>
+            <w:r>
+              <w:rPr>
+                <w:rFonts w:ascii="Calibri" w:eastAsia="Times New Roman" w:hAnsi="Calibri" w:cs="Calibri"/>
+                <w:color w:val="000000"/>
+                <w:sz w:val="18"/>
+                <w:szCs w:val="18"/>
+                <w:lang w:eastAsia="es-AR"/>
+              </w:rPr>
+              <w:t>?</w:t>
+            </w:r>
+            <w:proofErr w:type="gramEnd"/>
+            <w:r>
+              <w:rPr>
+                <w:rFonts w:ascii="Calibri" w:eastAsia="Times New Roman" w:hAnsi="Calibri" w:cs="Calibri"/>
+                <w:color w:val="000000"/>
+                <w:sz w:val="18"/>
+                <w:szCs w:val="18"/>
+                <w:lang w:eastAsia="es-AR"/>
+              </w:rPr>
+              <w:t xml:space="preserve"> De carga del inmueble o de emisión del </w:t>
             </w:r>
             <w:r>
               <w:rPr>
@@ -7015,7 +7189,29 @@
                 <w:szCs w:val="18"/>
                 <w:lang w:eastAsia="es-AR"/>
               </w:rPr>
-              <w:t xml:space="preserve">Se puede cargar otra foto del inmueble o sólo elegir entre las que están cargadas en el sistema? </w:t>
+              <w:t>Se puede cargar otra foto del inmueble o sólo elegir entre las que están cargadas en el sistema</w:t>
+            </w:r>
+            <w:proofErr w:type="gramStart"/>
+            <w:r>
+              <w:rPr>
+                <w:rFonts w:ascii="Calibri" w:eastAsia="Times New Roman" w:hAnsi="Calibri" w:cs="Calibri"/>
+                <w:color w:val="000000"/>
+                <w:sz w:val="18"/>
+                <w:szCs w:val="18"/>
+                <w:lang w:eastAsia="es-AR"/>
+              </w:rPr>
+              <w:t>?</w:t>
+            </w:r>
+            <w:proofErr w:type="gramEnd"/>
+            <w:r>
+              <w:rPr>
+                <w:rFonts w:ascii="Calibri" w:eastAsia="Times New Roman" w:hAnsi="Calibri" w:cs="Calibri"/>
+                <w:color w:val="000000"/>
+                <w:sz w:val="18"/>
+                <w:szCs w:val="18"/>
+                <w:lang w:eastAsia="es-AR"/>
+              </w:rPr>
+              <w:t xml:space="preserve"> </w:t>
             </w:r>
             <w:r>
               <w:rPr>
@@ -7067,30 +7263,54 @@
                 <w:szCs w:val="18"/>
                 <w:lang w:eastAsia="es-AR"/>
               </w:rPr>
-              <w:t>Si se permite cargar otra foto, se la cargamos al inmueble o se borra?</w:t>
-            </w:r>
-          </w:p>
-          <w:p>
-            <w:pPr>
-              <w:spacing w:after="0" w:line="240" w:lineRule="auto"/>
-              <w:rPr>
-                <w:rFonts w:ascii="Calibri" w:eastAsia="Times New Roman" w:hAnsi="Calibri" w:cs="Calibri"/>
-                <w:color w:val="000000"/>
-                <w:sz w:val="18"/>
-                <w:szCs w:val="18"/>
-                <w:lang w:eastAsia="es-AR"/>
-              </w:rPr>
-            </w:pPr>
-            <w:r>
-              <w:rPr>
-                <w:rFonts w:ascii="Calibri" w:eastAsia="Times New Roman" w:hAnsi="Calibri" w:cs="Calibri"/>
-                <w:color w:val="000000"/>
-                <w:sz w:val="18"/>
-                <w:szCs w:val="18"/>
-                <w:lang w:eastAsia="es-AR"/>
-              </w:rPr>
-              <w:t>Si es un departamento, que superficie hay que colocar?</w:t>
-            </w:r>
+              <w:t>Si se permite cargar otra foto, se la cargamos al inmueble o se borra</w:t>
+            </w:r>
+            <w:proofErr w:type="gramStart"/>
+            <w:r>
+              <w:rPr>
+                <w:rFonts w:ascii="Calibri" w:eastAsia="Times New Roman" w:hAnsi="Calibri" w:cs="Calibri"/>
+                <w:color w:val="000000"/>
+                <w:sz w:val="18"/>
+                <w:szCs w:val="18"/>
+                <w:lang w:eastAsia="es-AR"/>
+              </w:rPr>
+              <w:t>?</w:t>
+            </w:r>
+            <w:proofErr w:type="gramEnd"/>
+          </w:p>
+          <w:p>
+            <w:pPr>
+              <w:spacing w:after="0" w:line="240" w:lineRule="auto"/>
+              <w:rPr>
+                <w:rFonts w:ascii="Calibri" w:eastAsia="Times New Roman" w:hAnsi="Calibri" w:cs="Calibri"/>
+                <w:color w:val="000000"/>
+                <w:sz w:val="18"/>
+                <w:szCs w:val="18"/>
+                <w:lang w:eastAsia="es-AR"/>
+              </w:rPr>
+            </w:pPr>
+            <w:r>
+              <w:rPr>
+                <w:rFonts w:ascii="Calibri" w:eastAsia="Times New Roman" w:hAnsi="Calibri" w:cs="Calibri"/>
+                <w:color w:val="000000"/>
+                <w:sz w:val="18"/>
+                <w:szCs w:val="18"/>
+                <w:lang w:eastAsia="es-AR"/>
+              </w:rPr>
+              <w:t>Si es un departamento, que superficie hay que colocar</w:t>
+            </w:r>
+            <w:proofErr w:type="gramStart"/>
+            <w:r>
+              <w:rPr>
+                <w:rFonts w:ascii="Calibri" w:eastAsia="Times New Roman" w:hAnsi="Calibri" w:cs="Calibri"/>
+                <w:color w:val="000000"/>
+                <w:sz w:val="18"/>
+                <w:szCs w:val="18"/>
+                <w:lang w:eastAsia="es-AR"/>
+              </w:rPr>
+              <w:t>?</w:t>
+            </w:r>
+            <w:proofErr w:type="gramEnd"/>
             <w:r>
               <w:rPr>
                 <w:rFonts w:ascii="Calibri" w:eastAsia="Times New Roman" w:hAnsi="Calibri" w:cs="Calibri"/>
@@ -7121,7 +7341,29 @@
                 <w:szCs w:val="18"/>
                 <w:lang w:eastAsia="es-AR"/>
               </w:rPr>
-              <w:t xml:space="preserve">Guardamos los datos para generarlo de nuevo por si cambia el formato? O solo guardamos el </w:t>
+              <w:t>Guardamos los datos para generarlo de nuevo por si cambia el formato</w:t>
+            </w:r>
+            <w:proofErr w:type="gramStart"/>
+            <w:r>
+              <w:rPr>
+                <w:rFonts w:ascii="Calibri" w:eastAsia="Times New Roman" w:hAnsi="Calibri" w:cs="Calibri"/>
+                <w:color w:val="000000"/>
+                <w:sz w:val="18"/>
+                <w:szCs w:val="18"/>
+                <w:lang w:eastAsia="es-AR"/>
+              </w:rPr>
+              <w:t>?</w:t>
+            </w:r>
+            <w:proofErr w:type="gramEnd"/>
+            <w:r>
+              <w:rPr>
+                <w:rFonts w:ascii="Calibri" w:eastAsia="Times New Roman" w:hAnsi="Calibri" w:cs="Calibri"/>
+                <w:color w:val="000000"/>
+                <w:sz w:val="18"/>
+                <w:szCs w:val="18"/>
+                <w:lang w:eastAsia="es-AR"/>
+              </w:rPr>
+              <w:t xml:space="preserve"> O solo guardamos el </w:t>
             </w:r>
             <w:proofErr w:type="spellStart"/>
             <w:r>
@@ -7144,6 +7386,38 @@
                 <w:lang w:eastAsia="es-AR"/>
               </w:rPr>
               <w:t>?</w:t>
+            </w:r>
+            <w:r>
+              <w:rPr>
+                <w:rFonts w:ascii="Calibri" w:eastAsia="Times New Roman" w:hAnsi="Calibri" w:cs="Calibri"/>
+                <w:color w:val="000000"/>
+                <w:sz w:val="18"/>
+                <w:szCs w:val="18"/>
+                <w:lang w:eastAsia="es-AR"/>
+              </w:rPr>
+              <w:t xml:space="preserve"> Solo </w:t>
+            </w:r>
+            <w:proofErr w:type="spellStart"/>
+            <w:r>
+              <w:rPr>
+                <w:rFonts w:ascii="Calibri" w:eastAsia="Times New Roman" w:hAnsi="Calibri" w:cs="Calibri"/>
+                <w:color w:val="000000"/>
+                <w:sz w:val="18"/>
+                <w:szCs w:val="18"/>
+                <w:lang w:eastAsia="es-AR"/>
+              </w:rPr>
+              <w:t>pdf</w:t>
+            </w:r>
+            <w:proofErr w:type="spellEnd"/>
+            <w:r>
+              <w:rPr>
+                <w:rFonts w:ascii="Calibri" w:eastAsia="Times New Roman" w:hAnsi="Calibri" w:cs="Calibri"/>
+                <w:color w:val="000000"/>
+                <w:sz w:val="18"/>
+                <w:szCs w:val="18"/>
+                <w:lang w:eastAsia="es-AR"/>
+              </w:rPr>
+              <w:t>.</w:t>
             </w:r>
           </w:p>
           <w:p>
@@ -8229,73 +8503,141 @@
                 <w:szCs w:val="18"/>
                 <w:lang w:eastAsia="es-AR"/>
               </w:rPr>
-              <w:t xml:space="preserve">Que datos son obligatorios? </w:t>
-            </w:r>
-          </w:p>
-          <w:p>
-            <w:pPr>
-              <w:spacing w:after="0" w:line="240" w:lineRule="auto"/>
-              <w:rPr>
-                <w:rFonts w:ascii="Calibri" w:eastAsia="Times New Roman" w:hAnsi="Calibri" w:cs="Calibri"/>
-                <w:color w:val="000000"/>
-                <w:sz w:val="18"/>
-                <w:szCs w:val="18"/>
-                <w:lang w:eastAsia="es-AR"/>
-              </w:rPr>
-            </w:pPr>
-            <w:r>
-              <w:rPr>
-                <w:rFonts w:ascii="Calibri" w:eastAsia="Times New Roman" w:hAnsi="Calibri" w:cs="Calibri"/>
-                <w:color w:val="000000"/>
-                <w:sz w:val="18"/>
-                <w:szCs w:val="18"/>
-                <w:lang w:eastAsia="es-AR"/>
-              </w:rPr>
-              <w:t>Que datos se pueden modificar?</w:t>
-            </w:r>
-          </w:p>
-          <w:p>
-            <w:pPr>
-              <w:spacing w:after="0" w:line="240" w:lineRule="auto"/>
-              <w:rPr>
-                <w:rFonts w:ascii="Calibri" w:eastAsia="Times New Roman" w:hAnsi="Calibri" w:cs="Calibri"/>
-                <w:color w:val="000000"/>
-                <w:sz w:val="18"/>
-                <w:szCs w:val="18"/>
-                <w:lang w:eastAsia="es-AR"/>
-              </w:rPr>
-            </w:pPr>
-            <w:r>
-              <w:rPr>
-                <w:rFonts w:ascii="Calibri" w:eastAsia="Times New Roman" w:hAnsi="Calibri" w:cs="Calibri"/>
-                <w:color w:val="000000"/>
-                <w:sz w:val="18"/>
-                <w:szCs w:val="18"/>
-                <w:lang w:eastAsia="es-AR"/>
-              </w:rPr>
-              <w:t>Que datos no pueden estar repetidos?</w:t>
-            </w:r>
-          </w:p>
-          <w:p>
-            <w:pPr>
-              <w:spacing w:after="0" w:line="240" w:lineRule="auto"/>
-              <w:rPr>
-                <w:rFonts w:ascii="Calibri" w:eastAsia="Times New Roman" w:hAnsi="Calibri" w:cs="Calibri"/>
-                <w:color w:val="000000"/>
-                <w:sz w:val="18"/>
-                <w:szCs w:val="18"/>
-                <w:lang w:eastAsia="es-AR"/>
-              </w:rPr>
-            </w:pPr>
-            <w:r>
-              <w:rPr>
-                <w:rFonts w:ascii="Calibri" w:eastAsia="Times New Roman" w:hAnsi="Calibri" w:cs="Calibri"/>
-                <w:color w:val="000000"/>
-                <w:sz w:val="18"/>
-                <w:szCs w:val="18"/>
-                <w:lang w:eastAsia="es-AR"/>
-              </w:rPr>
-              <w:t xml:space="preserve">Es necesario llevar un historial de cambios? </w:t>
+              <w:t>Que datos son obligatorios</w:t>
+            </w:r>
+            <w:proofErr w:type="gramStart"/>
+            <w:r>
+              <w:rPr>
+                <w:rFonts w:ascii="Calibri" w:eastAsia="Times New Roman" w:hAnsi="Calibri" w:cs="Calibri"/>
+                <w:color w:val="000000"/>
+                <w:sz w:val="18"/>
+                <w:szCs w:val="18"/>
+                <w:lang w:eastAsia="es-AR"/>
+              </w:rPr>
+              <w:t>?</w:t>
+            </w:r>
+            <w:proofErr w:type="gramEnd"/>
+            <w:r>
+              <w:rPr>
+                <w:rFonts w:ascii="Calibri" w:eastAsia="Times New Roman" w:hAnsi="Calibri" w:cs="Calibri"/>
+                <w:color w:val="000000"/>
+                <w:sz w:val="18"/>
+                <w:szCs w:val="18"/>
+                <w:lang w:eastAsia="es-AR"/>
+              </w:rPr>
+              <w:t xml:space="preserve"> </w:t>
+            </w:r>
+          </w:p>
+          <w:p>
+            <w:pPr>
+              <w:spacing w:after="0" w:line="240" w:lineRule="auto"/>
+              <w:rPr>
+                <w:rFonts w:ascii="Calibri" w:eastAsia="Times New Roman" w:hAnsi="Calibri" w:cs="Calibri"/>
+                <w:color w:val="000000"/>
+                <w:sz w:val="18"/>
+                <w:szCs w:val="18"/>
+                <w:lang w:eastAsia="es-AR"/>
+              </w:rPr>
+            </w:pPr>
+            <w:r>
+              <w:rPr>
+                <w:rFonts w:ascii="Calibri" w:eastAsia="Times New Roman" w:hAnsi="Calibri" w:cs="Calibri"/>
+                <w:color w:val="000000"/>
+                <w:sz w:val="18"/>
+                <w:szCs w:val="18"/>
+                <w:lang w:eastAsia="es-AR"/>
+              </w:rPr>
+              <w:t>Que datos se pueden modificar</w:t>
+            </w:r>
+            <w:proofErr w:type="gramStart"/>
+            <w:r>
+              <w:rPr>
+                <w:rFonts w:ascii="Calibri" w:eastAsia="Times New Roman" w:hAnsi="Calibri" w:cs="Calibri"/>
+                <w:color w:val="000000"/>
+                <w:sz w:val="18"/>
+                <w:szCs w:val="18"/>
+                <w:lang w:eastAsia="es-AR"/>
+              </w:rPr>
+              <w:t>?</w:t>
+            </w:r>
+            <w:proofErr w:type="gramEnd"/>
+          </w:p>
+          <w:p>
+            <w:pPr>
+              <w:spacing w:after="0" w:line="240" w:lineRule="auto"/>
+              <w:rPr>
+                <w:rFonts w:ascii="Calibri" w:eastAsia="Times New Roman" w:hAnsi="Calibri" w:cs="Calibri"/>
+                <w:color w:val="000000"/>
+                <w:sz w:val="18"/>
+                <w:szCs w:val="18"/>
+                <w:lang w:eastAsia="es-AR"/>
+              </w:rPr>
+            </w:pPr>
+            <w:r>
+              <w:rPr>
+                <w:rFonts w:ascii="Calibri" w:eastAsia="Times New Roman" w:hAnsi="Calibri" w:cs="Calibri"/>
+                <w:color w:val="000000"/>
+                <w:sz w:val="18"/>
+                <w:szCs w:val="18"/>
+                <w:lang w:eastAsia="es-AR"/>
+              </w:rPr>
+              <w:t>Que datos no pueden estar repetidos</w:t>
+            </w:r>
+            <w:proofErr w:type="gramStart"/>
+            <w:r>
+              <w:rPr>
+                <w:rFonts w:ascii="Calibri" w:eastAsia="Times New Roman" w:hAnsi="Calibri" w:cs="Calibri"/>
+                <w:color w:val="000000"/>
+                <w:sz w:val="18"/>
+                <w:szCs w:val="18"/>
+                <w:lang w:eastAsia="es-AR"/>
+              </w:rPr>
+              <w:t>?</w:t>
+            </w:r>
+            <w:proofErr w:type="gramEnd"/>
+          </w:p>
+          <w:p>
+            <w:pPr>
+              <w:spacing w:after="0" w:line="240" w:lineRule="auto"/>
+              <w:rPr>
+                <w:rFonts w:ascii="Calibri" w:eastAsia="Times New Roman" w:hAnsi="Calibri" w:cs="Calibri"/>
+                <w:color w:val="000000"/>
+                <w:sz w:val="18"/>
+                <w:szCs w:val="18"/>
+                <w:lang w:eastAsia="es-AR"/>
+              </w:rPr>
+            </w:pPr>
+            <w:r>
+              <w:rPr>
+                <w:rFonts w:ascii="Calibri" w:eastAsia="Times New Roman" w:hAnsi="Calibri" w:cs="Calibri"/>
+                <w:color w:val="000000"/>
+                <w:sz w:val="18"/>
+                <w:szCs w:val="18"/>
+                <w:lang w:eastAsia="es-AR"/>
+              </w:rPr>
+              <w:t>Es necesario llevar un historial de cambios</w:t>
+            </w:r>
+            <w:proofErr w:type="gramStart"/>
+            <w:r>
+              <w:rPr>
+                <w:rFonts w:ascii="Calibri" w:eastAsia="Times New Roman" w:hAnsi="Calibri" w:cs="Calibri"/>
+                <w:color w:val="000000"/>
+                <w:sz w:val="18"/>
+                <w:szCs w:val="18"/>
+                <w:lang w:eastAsia="es-AR"/>
+              </w:rPr>
+              <w:t>?</w:t>
+            </w:r>
+            <w:proofErr w:type="gramEnd"/>
+            <w:r>
+              <w:rPr>
+                <w:rFonts w:ascii="Calibri" w:eastAsia="Times New Roman" w:hAnsi="Calibri" w:cs="Calibri"/>
+                <w:color w:val="000000"/>
+                <w:sz w:val="18"/>
+                <w:szCs w:val="18"/>
+                <w:lang w:eastAsia="es-AR"/>
+              </w:rPr>
+              <w:t xml:space="preserve"> </w:t>
             </w:r>
             <w:r>
               <w:rPr>
@@ -8307,6 +8649,7 @@
               </w:rPr>
               <w:t>Cuáles</w:t>
             </w:r>
+            <w:proofErr w:type="gramStart"/>
             <w:r>
               <w:rPr>
                 <w:rFonts w:ascii="Calibri" w:eastAsia="Times New Roman" w:hAnsi="Calibri" w:cs="Calibri"/>
@@ -8317,6 +8660,7 @@
               </w:rPr>
               <w:t>?</w:t>
             </w:r>
+            <w:proofErr w:type="gramEnd"/>
           </w:p>
           <w:p>
             <w:pPr>
@@ -9549,8 +9893,20 @@
                 <w:szCs w:val="18"/>
                 <w:lang w:eastAsia="es-AR"/>
               </w:rPr>
-              <w:t>El documento es digital o se debe imprimir y archivar?</w:t>
-            </w:r>
+              <w:t>El documento es digital o se debe imprimir y archivar</w:t>
+            </w:r>
+            <w:proofErr w:type="gramStart"/>
+            <w:r>
+              <w:rPr>
+                <w:rFonts w:ascii="Calibri" w:eastAsia="Times New Roman" w:hAnsi="Calibri" w:cs="Calibri"/>
+                <w:color w:val="000000"/>
+                <w:sz w:val="18"/>
+                <w:szCs w:val="18"/>
+                <w:lang w:eastAsia="es-AR"/>
+              </w:rPr>
+              <w:t>?</w:t>
+            </w:r>
+            <w:proofErr w:type="gramEnd"/>
             <w:r>
               <w:rPr>
                 <w:rFonts w:ascii="Calibri" w:eastAsia="Times New Roman" w:hAnsi="Calibri" w:cs="Calibri"/>
@@ -9593,7 +9949,29 @@
                 <w:szCs w:val="18"/>
                 <w:lang w:eastAsia="es-AR"/>
               </w:rPr>
-              <w:t>Quien es el usuario en este caso?</w:t>
+              <w:t>Quien es el usuario en este caso</w:t>
+            </w:r>
+            <w:proofErr w:type="gramStart"/>
+            <w:r>
+              <w:rPr>
+                <w:rFonts w:ascii="Calibri" w:eastAsia="Times New Roman" w:hAnsi="Calibri" w:cs="Calibri"/>
+                <w:color w:val="000000"/>
+                <w:sz w:val="18"/>
+                <w:szCs w:val="18"/>
+                <w:lang w:eastAsia="es-AR"/>
+              </w:rPr>
+              <w:t>?</w:t>
+            </w:r>
+            <w:proofErr w:type="gramEnd"/>
+            <w:r>
+              <w:rPr>
+                <w:rFonts w:ascii="Calibri" w:eastAsia="Times New Roman" w:hAnsi="Calibri" w:cs="Calibri"/>
+                <w:color w:val="000000"/>
+                <w:sz w:val="18"/>
+                <w:szCs w:val="18"/>
+                <w:lang w:eastAsia="es-AR"/>
+              </w:rPr>
+              <w:t xml:space="preserve"> El vendedor</w:t>
             </w:r>
           </w:p>
           <w:p>
@@ -9635,8 +10013,20 @@
                 <w:szCs w:val="18"/>
                 <w:lang w:eastAsia="es-AR"/>
               </w:rPr>
-              <w:t xml:space="preserve"> medio de pago?</w:t>
-            </w:r>
+              <w:t xml:space="preserve"> medio de pago</w:t>
+            </w:r>
+            <w:proofErr w:type="gramStart"/>
+            <w:r>
+              <w:rPr>
+                <w:rFonts w:ascii="Calibri" w:eastAsia="Times New Roman" w:hAnsi="Calibri" w:cs="Calibri"/>
+                <w:color w:val="000000"/>
+                <w:sz w:val="18"/>
+                <w:szCs w:val="18"/>
+                <w:lang w:eastAsia="es-AR"/>
+              </w:rPr>
+              <w:t>?</w:t>
+            </w:r>
+            <w:proofErr w:type="gramEnd"/>
             <w:r>
               <w:rPr>
                 <w:rFonts w:ascii="Calibri" w:eastAsia="Times New Roman" w:hAnsi="Calibri" w:cs="Calibri"/>
@@ -9702,6 +10092,26 @@
               <w:t>?</w:t>
             </w:r>
             <w:proofErr w:type="gramEnd"/>
+            <w:r>
+              <w:rPr>
+                <w:rFonts w:ascii="Calibri" w:eastAsia="Times New Roman" w:hAnsi="Calibri" w:cs="Calibri"/>
+                <w:color w:val="000000"/>
+                <w:sz w:val="18"/>
+                <w:szCs w:val="18"/>
+                <w:lang w:eastAsia="es-AR"/>
+              </w:rPr>
+              <w:t xml:space="preserve"> NO se exige</w:t>
+            </w:r>
+            <w:r>
+              <w:rPr>
+                <w:rFonts w:ascii="Calibri" w:eastAsia="Times New Roman" w:hAnsi="Calibri" w:cs="Calibri"/>
+                <w:color w:val="000000"/>
+                <w:sz w:val="18"/>
+                <w:szCs w:val="18"/>
+                <w:lang w:eastAsia="es-AR"/>
+              </w:rPr>
+              <w:t>, pero si queremos, mostrar notificación o algo por el estilo.</w:t>
+            </w:r>
           </w:p>
           <w:p>
             <w:pPr>
@@ -9758,6 +10168,26 @@
               <w:t>?</w:t>
             </w:r>
             <w:proofErr w:type="gramEnd"/>
+            <w:r>
+              <w:rPr>
+                <w:rFonts w:ascii="Calibri" w:eastAsia="Times New Roman" w:hAnsi="Calibri" w:cs="Calibri"/>
+                <w:color w:val="000000"/>
+                <w:sz w:val="18"/>
+                <w:szCs w:val="18"/>
+                <w:lang w:eastAsia="es-AR"/>
+              </w:rPr>
+              <w:t xml:space="preserve"> Si, nombre y apellido</w:t>
+            </w:r>
+            <w:r>
+              <w:rPr>
+                <w:rFonts w:ascii="Calibri" w:eastAsia="Times New Roman" w:hAnsi="Calibri" w:cs="Calibri"/>
+                <w:color w:val="000000"/>
+                <w:sz w:val="18"/>
+                <w:szCs w:val="18"/>
+                <w:lang w:eastAsia="es-AR"/>
+              </w:rPr>
+              <w:t xml:space="preserve"> (apenas lo básico)</w:t>
+            </w:r>
           </w:p>
           <w:p>
             <w:pPr>
@@ -9792,6 +10222,16 @@
               <w:t>?</w:t>
             </w:r>
             <w:proofErr w:type="gramEnd"/>
+            <w:r>
+              <w:rPr>
+                <w:rFonts w:ascii="Calibri" w:eastAsia="Times New Roman" w:hAnsi="Calibri" w:cs="Calibri"/>
+                <w:color w:val="000000"/>
+                <w:sz w:val="18"/>
+                <w:szCs w:val="18"/>
+                <w:lang w:eastAsia="es-AR"/>
+              </w:rPr>
+              <w:t xml:space="preserve"> Si</w:t>
+            </w:r>
           </w:p>
         </w:tc>
       </w:tr>
@@ -10954,8 +11394,20 @@
                 <w:szCs w:val="18"/>
                 <w:lang w:eastAsia="es-AR"/>
               </w:rPr>
-              <w:t xml:space="preserve"> en la base de datos?</w:t>
-            </w:r>
+              <w:t xml:space="preserve"> en la base de datos</w:t>
+            </w:r>
+            <w:proofErr w:type="gramStart"/>
+            <w:r>
+              <w:rPr>
+                <w:rFonts w:ascii="Calibri" w:eastAsia="Times New Roman" w:hAnsi="Calibri" w:cs="Calibri"/>
+                <w:color w:val="000000"/>
+                <w:sz w:val="18"/>
+                <w:szCs w:val="18"/>
+                <w:lang w:eastAsia="es-AR"/>
+              </w:rPr>
+              <w:t>?</w:t>
+            </w:r>
+            <w:proofErr w:type="gramEnd"/>
           </w:p>
           <w:p>
             <w:pPr>
@@ -10996,8 +11448,20 @@
                 <w:szCs w:val="18"/>
                 <w:lang w:eastAsia="es-AR"/>
               </w:rPr>
-              <w:t xml:space="preserve"> el documento?</w:t>
-            </w:r>
+              <w:t xml:space="preserve"> el documento</w:t>
+            </w:r>
+            <w:proofErr w:type="gramStart"/>
+            <w:r>
+              <w:rPr>
+                <w:rFonts w:ascii="Calibri" w:eastAsia="Times New Roman" w:hAnsi="Calibri" w:cs="Calibri"/>
+                <w:color w:val="000000"/>
+                <w:sz w:val="18"/>
+                <w:szCs w:val="18"/>
+                <w:lang w:eastAsia="es-AR"/>
+              </w:rPr>
+              <w:t>?</w:t>
+            </w:r>
+            <w:proofErr w:type="gramEnd"/>
             <w:r>
               <w:rPr>
                 <w:rFonts w:ascii="Calibri" w:eastAsia="Times New Roman" w:hAnsi="Calibri" w:cs="Calibri"/>
@@ -11048,7 +11512,39 @@
                 <w:szCs w:val="18"/>
                 <w:lang w:eastAsia="es-AR"/>
               </w:rPr>
-              <w:t>Se debe agregar el medio de pago</w:t>
+              <w:t>Se debe agregar el medio de pago?</w:t>
+            </w:r>
+            <w:r>
+              <w:rPr>
+                <w:rFonts w:ascii="Calibri" w:eastAsia="Times New Roman" w:hAnsi="Calibri" w:cs="Calibri"/>
+                <w:color w:val="000000"/>
+                <w:sz w:val="18"/>
+                <w:szCs w:val="18"/>
+                <w:lang w:eastAsia="es-AR"/>
+              </w:rPr>
+              <w:t xml:space="preserve"> si</w:t>
+            </w:r>
+          </w:p>
+          <w:p>
+            <w:pPr>
+              <w:spacing w:after="0" w:line="240" w:lineRule="auto"/>
+              <w:rPr>
+                <w:rFonts w:ascii="Calibri" w:eastAsia="Times New Roman" w:hAnsi="Calibri" w:cs="Calibri"/>
+                <w:color w:val="000000"/>
+                <w:sz w:val="18"/>
+                <w:szCs w:val="18"/>
+                <w:lang w:eastAsia="es-AR"/>
+              </w:rPr>
+            </w:pPr>
+            <w:r>
+              <w:rPr>
+                <w:rFonts w:ascii="Calibri" w:eastAsia="Times New Roman" w:hAnsi="Calibri" w:cs="Calibri"/>
+                <w:color w:val="000000"/>
+                <w:sz w:val="18"/>
+                <w:szCs w:val="18"/>
+                <w:lang w:eastAsia="es-AR"/>
+              </w:rPr>
+              <w:t>Se debe incluir el propietario</w:t>
             </w:r>
             <w:proofErr w:type="gramStart"/>
             <w:r>
@@ -11062,27 +11558,15 @@
               <w:t>?</w:t>
             </w:r>
             <w:proofErr w:type="gramEnd"/>
-          </w:p>
-          <w:p>
-            <w:pPr>
-              <w:spacing w:after="0" w:line="240" w:lineRule="auto"/>
-              <w:rPr>
-                <w:rFonts w:ascii="Calibri" w:eastAsia="Times New Roman" w:hAnsi="Calibri" w:cs="Calibri"/>
-                <w:color w:val="000000"/>
-                <w:sz w:val="18"/>
-                <w:szCs w:val="18"/>
-                <w:lang w:eastAsia="es-AR"/>
-              </w:rPr>
-            </w:pPr>
-            <w:r>
-              <w:rPr>
-                <w:rFonts w:ascii="Calibri" w:eastAsia="Times New Roman" w:hAnsi="Calibri" w:cs="Calibri"/>
-                <w:color w:val="000000"/>
-                <w:sz w:val="18"/>
-                <w:szCs w:val="18"/>
-                <w:lang w:eastAsia="es-AR"/>
-              </w:rPr>
-              <w:t>Se debe incluir el propietario</w:t>
+            <w:r>
+              <w:rPr>
+                <w:rFonts w:ascii="Calibri" w:eastAsia="Times New Roman" w:hAnsi="Calibri" w:cs="Calibri"/>
+                <w:color w:val="000000"/>
+                <w:sz w:val="18"/>
+                <w:szCs w:val="18"/>
+                <w:lang w:eastAsia="es-AR"/>
+              </w:rPr>
+              <w:t xml:space="preserve"> Qué datos de él</w:t>
             </w:r>
             <w:proofErr w:type="gramStart"/>
             <w:r>
@@ -11104,7 +11588,125 @@
                 <w:szCs w:val="18"/>
                 <w:lang w:eastAsia="es-AR"/>
               </w:rPr>
-              <w:t xml:space="preserve"> Qué datos de él</w:t>
+              <w:t xml:space="preserve"> Si, nombr</w:t>
+            </w:r>
+            <w:r>
+              <w:rPr>
+                <w:rFonts w:ascii="Calibri" w:eastAsia="Times New Roman" w:hAnsi="Calibri" w:cs="Calibri"/>
+                <w:color w:val="000000"/>
+                <w:sz w:val="18"/>
+                <w:szCs w:val="18"/>
+                <w:lang w:eastAsia="es-AR"/>
+              </w:rPr>
+              <w:t xml:space="preserve">e apellido, </w:t>
+            </w:r>
+            <w:proofErr w:type="spellStart"/>
+            <w:r>
+              <w:rPr>
+                <w:rFonts w:ascii="Calibri" w:eastAsia="Times New Roman" w:hAnsi="Calibri" w:cs="Calibri"/>
+                <w:color w:val="000000"/>
+                <w:sz w:val="18"/>
+                <w:szCs w:val="18"/>
+                <w:lang w:eastAsia="es-AR"/>
+              </w:rPr>
+              <w:t>dni</w:t>
+            </w:r>
+            <w:proofErr w:type="spellEnd"/>
+            <w:r>
+              <w:rPr>
+                <w:rFonts w:ascii="Calibri" w:eastAsia="Times New Roman" w:hAnsi="Calibri" w:cs="Calibri"/>
+                <w:color w:val="000000"/>
+                <w:sz w:val="18"/>
+                <w:szCs w:val="18"/>
+                <w:lang w:eastAsia="es-AR"/>
+              </w:rPr>
+              <w:t xml:space="preserve"> </w:t>
+            </w:r>
+            <w:proofErr w:type="spellStart"/>
+            <w:r>
+              <w:rPr>
+                <w:rFonts w:ascii="Calibri" w:eastAsia="Times New Roman" w:hAnsi="Calibri" w:cs="Calibri"/>
+                <w:color w:val="000000"/>
+                <w:sz w:val="18"/>
+                <w:szCs w:val="18"/>
+                <w:lang w:eastAsia="es-AR"/>
+              </w:rPr>
+              <w:t>domicicio</w:t>
+            </w:r>
+            <w:proofErr w:type="spellEnd"/>
+            <w:r>
+              <w:rPr>
+                <w:rFonts w:ascii="Calibri" w:eastAsia="Times New Roman" w:hAnsi="Calibri" w:cs="Calibri"/>
+                <w:color w:val="000000"/>
+                <w:sz w:val="18"/>
+                <w:szCs w:val="18"/>
+                <w:lang w:eastAsia="es-AR"/>
+              </w:rPr>
+              <w:t>... (má</w:t>
+            </w:r>
+            <w:r>
+              <w:rPr>
+                <w:rFonts w:ascii="Calibri" w:eastAsia="Times New Roman" w:hAnsi="Calibri" w:cs="Calibri"/>
+                <w:color w:val="000000"/>
+                <w:sz w:val="18"/>
+                <w:szCs w:val="18"/>
+                <w:lang w:eastAsia="es-AR"/>
+              </w:rPr>
+              <w:t>s completo</w:t>
+            </w:r>
+            <w:r>
+              <w:rPr>
+                <w:rFonts w:ascii="Calibri" w:eastAsia="Times New Roman" w:hAnsi="Calibri" w:cs="Calibri"/>
+                <w:color w:val="000000"/>
+                <w:sz w:val="18"/>
+                <w:szCs w:val="18"/>
+                <w:lang w:eastAsia="es-AR"/>
+              </w:rPr>
+              <w:t xml:space="preserve"> que reserva </w:t>
+            </w:r>
+            <w:bookmarkStart w:id="0" w:name="_GoBack"/>
+            <w:bookmarkEnd w:id="0"/>
+            <w:r>
+              <w:rPr>
+                <w:rFonts w:ascii="Calibri" w:eastAsia="Times New Roman" w:hAnsi="Calibri" w:cs="Calibri"/>
+                <w:color w:val="000000"/>
+                <w:sz w:val="18"/>
+                <w:szCs w:val="18"/>
+                <w:lang w:eastAsia="es-AR"/>
+              </w:rPr>
+              <w:t>ya que es un documento importante</w:t>
+            </w:r>
+            <w:r>
+              <w:rPr>
+                <w:rFonts w:ascii="Calibri" w:eastAsia="Times New Roman" w:hAnsi="Calibri" w:cs="Calibri"/>
+                <w:color w:val="000000"/>
+                <w:sz w:val="18"/>
+                <w:szCs w:val="18"/>
+                <w:lang w:eastAsia="es-AR"/>
+              </w:rPr>
+              <w:t>)</w:t>
+            </w:r>
+          </w:p>
+          <w:p>
+            <w:pPr>
+              <w:spacing w:after="0" w:line="240" w:lineRule="auto"/>
+              <w:rPr>
+                <w:rFonts w:ascii="Calibri" w:eastAsia="Times New Roman" w:hAnsi="Calibri" w:cs="Calibri"/>
+                <w:color w:val="000000"/>
+                <w:sz w:val="18"/>
+                <w:szCs w:val="18"/>
+                <w:lang w:eastAsia="es-AR"/>
+              </w:rPr>
+            </w:pPr>
+            <w:r>
+              <w:rPr>
+                <w:rFonts w:ascii="Calibri" w:eastAsia="Times New Roman" w:hAnsi="Calibri" w:cs="Calibri"/>
+                <w:color w:val="000000"/>
+                <w:sz w:val="18"/>
+                <w:szCs w:val="18"/>
+                <w:lang w:eastAsia="es-AR"/>
+              </w:rPr>
+              <w:t>Aparte de crearlas, se pueden modificar y eliminar</w:t>
             </w:r>
             <w:proofErr w:type="gramStart"/>
             <w:r>
@@ -11118,40 +11720,16 @@
               <w:t>?</w:t>
             </w:r>
             <w:proofErr w:type="gramEnd"/>
-          </w:p>
-          <w:p>
-            <w:pPr>
-              <w:spacing w:after="0" w:line="240" w:lineRule="auto"/>
-              <w:rPr>
-                <w:rFonts w:ascii="Calibri" w:eastAsia="Times New Roman" w:hAnsi="Calibri" w:cs="Calibri"/>
-                <w:color w:val="000000"/>
-                <w:sz w:val="18"/>
-                <w:szCs w:val="18"/>
-                <w:lang w:eastAsia="es-AR"/>
-              </w:rPr>
-            </w:pPr>
-            <w:r>
-              <w:rPr>
-                <w:rFonts w:ascii="Calibri" w:eastAsia="Times New Roman" w:hAnsi="Calibri" w:cs="Calibri"/>
-                <w:color w:val="000000"/>
-                <w:sz w:val="18"/>
-                <w:szCs w:val="18"/>
-                <w:lang w:eastAsia="es-AR"/>
-              </w:rPr>
-              <w:t>Aparte de crearlas, se pueden modificar y eliminar</w:t>
-            </w:r>
-            <w:proofErr w:type="gramStart"/>
-            <w:r>
-              <w:rPr>
-                <w:rFonts w:ascii="Calibri" w:eastAsia="Times New Roman" w:hAnsi="Calibri" w:cs="Calibri"/>
-                <w:color w:val="000000"/>
-                <w:sz w:val="18"/>
-                <w:szCs w:val="18"/>
-                <w:lang w:eastAsia="es-AR"/>
-              </w:rPr>
-              <w:t>?</w:t>
-            </w:r>
-            <w:proofErr w:type="gramEnd"/>
+            <w:r>
+              <w:rPr>
+                <w:rFonts w:ascii="Calibri" w:eastAsia="Times New Roman" w:hAnsi="Calibri" w:cs="Calibri"/>
+                <w:color w:val="000000"/>
+                <w:sz w:val="18"/>
+                <w:szCs w:val="18"/>
+                <w:lang w:eastAsia="es-AR"/>
+              </w:rPr>
+              <w:t xml:space="preserve"> No</w:t>
+            </w:r>
           </w:p>
           <w:p>
             <w:pPr>
@@ -12030,6 +12608,7 @@
                 <w:szCs w:val="18"/>
                 <w:lang w:eastAsia="es-AR"/>
               </w:rPr>
+              <w:lastRenderedPageBreak/>
               <w:t>Se debe poder publicar un inmueble en el sitio web de la empr</w:t>
             </w:r>
             <w:r>
@@ -12050,7 +12629,6 @@
                 <w:szCs w:val="18"/>
                 <w:lang w:eastAsia="es-AR"/>
               </w:rPr>
-              <w:lastRenderedPageBreak/>
               <w:t xml:space="preserve">código inmueble, tipo de inmueble, localidad, dirección, barrio, cantidad de dormitorios, baños, garaje, patio, superficie terreno, superficie edificada, </w:t>
             </w:r>
             <w:r>
@@ -12339,8 +12917,20 @@
                 <w:szCs w:val="18"/>
                 <w:lang w:eastAsia="es-AR"/>
               </w:rPr>
-              <w:t>Cuales son todos los datos del inmueble?</w:t>
-            </w:r>
+              <w:t>Cuales son todos los datos del inmueble</w:t>
+            </w:r>
+            <w:proofErr w:type="gramStart"/>
+            <w:r>
+              <w:rPr>
+                <w:rFonts w:ascii="Calibri" w:eastAsia="Times New Roman" w:hAnsi="Calibri" w:cs="Calibri"/>
+                <w:color w:val="000000"/>
+                <w:sz w:val="18"/>
+                <w:szCs w:val="18"/>
+                <w:lang w:eastAsia="es-AR"/>
+              </w:rPr>
+              <w:t>?</w:t>
+            </w:r>
+            <w:proofErr w:type="gramEnd"/>
             <w:r>
               <w:rPr>
                 <w:rFonts w:ascii="Calibri" w:eastAsia="Times New Roman" w:hAnsi="Calibri" w:cs="Calibri"/>
@@ -12371,8 +12961,20 @@
                 <w:szCs w:val="18"/>
                 <w:lang w:eastAsia="es-AR"/>
               </w:rPr>
-              <w:t>Cual son los datos de contacto?</w:t>
-            </w:r>
+              <w:t>Cual son los datos de contacto</w:t>
+            </w:r>
+            <w:proofErr w:type="gramStart"/>
+            <w:r>
+              <w:rPr>
+                <w:rFonts w:ascii="Calibri" w:eastAsia="Times New Roman" w:hAnsi="Calibri" w:cs="Calibri"/>
+                <w:color w:val="000000"/>
+                <w:sz w:val="18"/>
+                <w:szCs w:val="18"/>
+                <w:lang w:eastAsia="es-AR"/>
+              </w:rPr>
+              <w:t>?</w:t>
+            </w:r>
+            <w:proofErr w:type="gramEnd"/>
             <w:r>
               <w:rPr>
                 <w:rFonts w:ascii="Calibri" w:eastAsia="Times New Roman" w:hAnsi="Calibri" w:cs="Calibri"/>
@@ -12403,10 +13005,40 @@
                 <w:szCs w:val="18"/>
                 <w:lang w:eastAsia="es-AR"/>
               </w:rPr>
-              <w:t>Aparte de crearlas, se pueden modificar y eliminar?</w:t>
-            </w:r>
-            <w:bookmarkStart w:id="0" w:name="_GoBack"/>
-            <w:bookmarkEnd w:id="0"/>
+              <w:t>Aparte de crearlas, se pueden modificar y eliminar</w:t>
+            </w:r>
+            <w:proofErr w:type="gramStart"/>
+            <w:r>
+              <w:rPr>
+                <w:rFonts w:ascii="Calibri" w:eastAsia="Times New Roman" w:hAnsi="Calibri" w:cs="Calibri"/>
+                <w:color w:val="000000"/>
+                <w:sz w:val="18"/>
+                <w:szCs w:val="18"/>
+                <w:lang w:eastAsia="es-AR"/>
+              </w:rPr>
+              <w:t>?</w:t>
+            </w:r>
+            <w:proofErr w:type="gramEnd"/>
+            <w:r>
+              <w:rPr>
+                <w:rFonts w:ascii="Calibri" w:eastAsia="Times New Roman" w:hAnsi="Calibri" w:cs="Calibri"/>
+                <w:color w:val="000000"/>
+                <w:sz w:val="18"/>
+                <w:szCs w:val="18"/>
+                <w:lang w:eastAsia="es-AR"/>
+              </w:rPr>
+              <w:t xml:space="preserve"> </w:t>
+            </w:r>
+            <w:r>
+              <w:rPr>
+                <w:rFonts w:ascii="Calibri" w:eastAsia="Times New Roman" w:hAnsi="Calibri" w:cs="Calibri"/>
+                <w:color w:val="000000"/>
+                <w:sz w:val="18"/>
+                <w:szCs w:val="18"/>
+                <w:lang w:eastAsia="es-AR"/>
+              </w:rPr>
+              <w:t>No, solo se crean, y al hacerlo se elimina la anterior automáticamente.</w:t>
+            </w:r>
           </w:p>
         </w:tc>
       </w:tr>
@@ -12535,6 +13167,7 @@
                 <w:lang w:eastAsia="es-AR"/>
               </w:rPr>
             </w:pPr>
+            <w:proofErr w:type="spellStart"/>
             <w:r>
               <w:rPr>
                 <w:rFonts w:ascii="Calibri" w:hAnsi="Calibri" w:cs="Calibri"/>
@@ -12545,8 +13178,35 @@
                 <w:szCs w:val="18"/>
                 <w:lang w:eastAsia="es-AR"/>
               </w:rPr>
-              <w:t>Story Points</w:t>
-            </w:r>
+              <w:t>Story</w:t>
+            </w:r>
+            <w:proofErr w:type="spellEnd"/>
+            <w:r>
+              <w:rPr>
+                <w:rFonts w:ascii="Calibri" w:hAnsi="Calibri" w:cs="Calibri"/>
+                <w:b/>
+                <w:bCs/>
+                <w:color w:val="FFFFFF"/>
+                <w:sz w:val="18"/>
+                <w:szCs w:val="18"/>
+                <w:lang w:eastAsia="es-AR"/>
+              </w:rPr>
+              <w:t xml:space="preserve"> </w:t>
+            </w:r>
+            <w:proofErr w:type="spellStart"/>
+            <w:r>
+              <w:rPr>
+                <w:rFonts w:ascii="Calibri" w:hAnsi="Calibri" w:cs="Calibri"/>
+                <w:b/>
+                <w:bCs/>
+                <w:color w:val="FFFFFF"/>
+                <w:sz w:val="18"/>
+                <w:szCs w:val="18"/>
+                <w:lang w:eastAsia="es-AR"/>
+              </w:rPr>
+              <w:t>Points</w:t>
+            </w:r>
+            <w:proofErr w:type="spellEnd"/>
           </w:p>
         </w:tc>
         <w:tc>
@@ -15767,7 +16427,23 @@
     <w:p/>
     <w:p>
       <w:r>
-        <w:t>Velocidad: 8 Story Points/</w:t>
+        <w:t xml:space="preserve">Velocidad: 8 </w:t>
+      </w:r>
+      <w:proofErr w:type="spellStart"/>
+      <w:r>
+        <w:t>Story</w:t>
+      </w:r>
+      <w:proofErr w:type="spellEnd"/>
+      <w:r>
+        <w:t xml:space="preserve"> </w:t>
+      </w:r>
+      <w:proofErr w:type="spellStart"/>
+      <w:r>
+        <w:t>Points</w:t>
+      </w:r>
+      <w:proofErr w:type="spellEnd"/>
+      <w:r>
+        <w:t>/</w:t>
       </w:r>
       <w:r>
         <w:t>iteración (</w:t>

</xml_diff>

<commit_message>
Corregidas longitudes de campos en entidades. Corregida TC Búsqueda inmueble
</commit_message>
<xml_diff>
--- a/docs/TP - Historias de usuario.docx
+++ b/docs/TP - Historias de usuario.docx
@@ -1,6 +1,6 @@
 
 <file path=word/document.xml><?xml version="1.0" encoding="utf-8"?>
-<w:document xmlns:wpc="http://schemas.microsoft.com/office/word/2010/wordprocessingCanvas" xmlns:mc="http://schemas.openxmlformats.org/markup-compatibility/2006" xmlns:o="urn:schemas-microsoft-com:office:office" xmlns:r="http://schemas.openxmlformats.org/officeDocument/2006/relationships" xmlns:m="http://schemas.openxmlformats.org/officeDocument/2006/math" xmlns:v="urn:schemas-microsoft-com:vml" xmlns:wp14="http://schemas.microsoft.com/office/word/2010/wordprocessingDrawing" xmlns:wp="http://schemas.openxmlformats.org/drawingml/2006/wordprocessingDrawing" xmlns:w10="urn:schemas-microsoft-com:office:word" xmlns:w="http://schemas.openxmlformats.org/wordprocessingml/2006/main" xmlns:w14="http://schemas.microsoft.com/office/word/2010/wordml" xmlns:w15="http://schemas.microsoft.com/office/word/2012/wordml" xmlns:wpg="http://schemas.microsoft.com/office/word/2010/wordprocessingGroup" xmlns:wpi="http://schemas.microsoft.com/office/word/2010/wordprocessingInk" xmlns:wne="http://schemas.microsoft.com/office/word/2006/wordml" xmlns:wps="http://schemas.microsoft.com/office/word/2010/wordprocessingShape" mc:Ignorable="w14 w15 wp14">
+<w:document xmlns:wpc="http://schemas.microsoft.com/office/word/2010/wordprocessingCanvas" xmlns:cx="http://schemas.microsoft.com/office/drawing/2014/chartex" xmlns:cx1="http://schemas.microsoft.com/office/drawing/2015/9/8/chartex" xmlns:mc="http://schemas.openxmlformats.org/markup-compatibility/2006" xmlns:o="urn:schemas-microsoft-com:office:office" xmlns:r="http://schemas.openxmlformats.org/officeDocument/2006/relationships" xmlns:m="http://schemas.openxmlformats.org/officeDocument/2006/math" xmlns:v="urn:schemas-microsoft-com:vml" xmlns:wp14="http://schemas.microsoft.com/office/word/2010/wordprocessingDrawing" xmlns:wp="http://schemas.openxmlformats.org/drawingml/2006/wordprocessingDrawing" xmlns:w10="urn:schemas-microsoft-com:office:word" xmlns:w="http://schemas.openxmlformats.org/wordprocessingml/2006/main" xmlns:w14="http://schemas.microsoft.com/office/word/2010/wordml" xmlns:w15="http://schemas.microsoft.com/office/word/2012/wordml" xmlns:w16se="http://schemas.microsoft.com/office/word/2015/wordml/symex" xmlns:wpg="http://schemas.microsoft.com/office/word/2010/wordprocessingGroup" xmlns:wpi="http://schemas.microsoft.com/office/word/2010/wordprocessingInk" xmlns:wne="http://schemas.microsoft.com/office/word/2006/wordml" xmlns:wps="http://schemas.microsoft.com/office/word/2010/wordprocessingShape" mc:Ignorable="w14 w15 w16se wp14">
   <w:body>
     <w:p>
       <w:pPr>
@@ -2481,6 +2481,7 @@
                 <w:szCs w:val="18"/>
                 <w:lang w:eastAsia="es-AR"/>
               </w:rPr>
+              <w:lastRenderedPageBreak/>
               <w:t>Observaciones:</w:t>
             </w:r>
           </w:p>
@@ -2708,47 +2709,7 @@
           <w:szCs w:val="20"/>
           <w:lang w:val="es-ES_tradnl" w:eastAsia="es-ES"/>
         </w:rPr>
-        <w:t xml:space="preserve">localidad: para la provincia de Santa Fe, se deben incluir las siguientes localidades en un listado: Santa Fe, Santo Tomé, Sauce Viejo, Rincón, </w:t>
-      </w:r>
-      <w:proofErr w:type="spellStart"/>
-      <w:r>
-        <w:rPr>
-          <w:rFonts w:ascii="Calibri" w:eastAsia="Times New Roman" w:hAnsi="Calibri" w:cs="Times New Roman"/>
-          <w:sz w:val="20"/>
-          <w:szCs w:val="20"/>
-          <w:lang w:val="es-ES_tradnl" w:eastAsia="es-ES"/>
-        </w:rPr>
-        <w:t>Colastiné</w:t>
-      </w:r>
-      <w:proofErr w:type="spellEnd"/>
-      <w:r>
-        <w:rPr>
-          <w:rFonts w:ascii="Calibri" w:eastAsia="Times New Roman" w:hAnsi="Calibri" w:cs="Times New Roman"/>
-          <w:sz w:val="20"/>
-          <w:szCs w:val="20"/>
-          <w:lang w:val="es-ES_tradnl" w:eastAsia="es-ES"/>
-        </w:rPr>
-        <w:t xml:space="preserve"> Norte, </w:t>
-      </w:r>
-      <w:proofErr w:type="spellStart"/>
-      <w:r>
-        <w:rPr>
-          <w:rFonts w:ascii="Calibri" w:eastAsia="Times New Roman" w:hAnsi="Calibri" w:cs="Times New Roman"/>
-          <w:sz w:val="20"/>
-          <w:szCs w:val="20"/>
-          <w:lang w:val="es-ES_tradnl" w:eastAsia="es-ES"/>
-        </w:rPr>
-        <w:t>Colastiné</w:t>
-      </w:r>
-      <w:proofErr w:type="spellEnd"/>
-      <w:r>
-        <w:rPr>
-          <w:rFonts w:ascii="Calibri" w:eastAsia="Times New Roman" w:hAnsi="Calibri" w:cs="Times New Roman"/>
-          <w:sz w:val="20"/>
-          <w:szCs w:val="20"/>
-          <w:lang w:val="es-ES_tradnl" w:eastAsia="es-ES"/>
-        </w:rPr>
-        <w:t xml:space="preserve"> Sur. En caso de que la localidad no sea ninguna de las anteriores, se debe poder ingresar una;</w:t>
+        <w:t>localidad: para la provincia de Santa Fe, se deben incluir las siguientes localidades en un listado: Santa Fe, Santo Tomé, Sauce Viejo, Rincón, Colastiné Norte, Colastiné Sur. En caso de que la localidad no sea ninguna de las anteriores, se debe poder ingresar una;</w:t>
       </w:r>
     </w:p>
     <w:p>
@@ -3755,51 +3716,7 @@
                 <w:szCs w:val="18"/>
                 <w:lang w:eastAsia="es-AR"/>
               </w:rPr>
-              <w:t xml:space="preserve">ocalidad: para la provincia de Santa Fe, se deben incluir las siguientes localidades en un listado: Santa Fe, Santo Tomé, Sauce Viejo, Rincón, </w:t>
-            </w:r>
-            <w:proofErr w:type="spellStart"/>
-            <w:r>
-              <w:rPr>
-                <w:rFonts w:ascii="Calibri" w:hAnsi="Calibri" w:cs="Calibri"/>
-                <w:color w:val="000000"/>
-                <w:sz w:val="18"/>
-                <w:szCs w:val="18"/>
-                <w:lang w:eastAsia="es-AR"/>
-              </w:rPr>
-              <w:t>Colastiné</w:t>
-            </w:r>
-            <w:proofErr w:type="spellEnd"/>
-            <w:r>
-              <w:rPr>
-                <w:rFonts w:ascii="Calibri" w:hAnsi="Calibri" w:cs="Calibri"/>
-                <w:color w:val="000000"/>
-                <w:sz w:val="18"/>
-                <w:szCs w:val="18"/>
-                <w:lang w:eastAsia="es-AR"/>
-              </w:rPr>
-              <w:t xml:space="preserve"> Norte, </w:t>
-            </w:r>
-            <w:proofErr w:type="spellStart"/>
-            <w:r>
-              <w:rPr>
-                <w:rFonts w:ascii="Calibri" w:hAnsi="Calibri" w:cs="Calibri"/>
-                <w:color w:val="000000"/>
-                <w:sz w:val="18"/>
-                <w:szCs w:val="18"/>
-                <w:lang w:eastAsia="es-AR"/>
-              </w:rPr>
-              <w:t>Colastiné</w:t>
-            </w:r>
-            <w:proofErr w:type="spellEnd"/>
-            <w:r>
-              <w:rPr>
-                <w:rFonts w:ascii="Calibri" w:hAnsi="Calibri" w:cs="Calibri"/>
-                <w:color w:val="000000"/>
-                <w:sz w:val="18"/>
-                <w:szCs w:val="18"/>
-                <w:lang w:eastAsia="es-AR"/>
-              </w:rPr>
-              <w:t xml:space="preserve"> Sur. En caso de que la localidad no sea ninguna de las anteriores, se debe poder ingresar una</w:t>
+              <w:t>ocalidad: para la provincia de Santa Fe, se deben incluir las siguientes localidades en un listado: Santa Fe, Santo Tomé, Sauce Viejo, Rincón, Colastiné Norte, Colastiné Sur. En caso de que la localidad no sea ninguna de las anteriores, se debe poder ingresar una</w:t>
             </w:r>
             <w:r>
               <w:rPr>
@@ -4309,7 +4226,29 @@
                 <w:szCs w:val="18"/>
                 <w:lang w:eastAsia="es-AR"/>
               </w:rPr>
-              <w:t>, campo de 500 caracteres, como máximo</w:t>
+              <w:t xml:space="preserve">, campo de </w:t>
+            </w:r>
+            <w:r>
+              <w:rPr>
+                <w:rFonts w:ascii="Calibri" w:hAnsi="Calibri" w:cs="Calibri"/>
+                <w:color w:val="000000"/>
+                <w:sz w:val="18"/>
+                <w:szCs w:val="18"/>
+                <w:lang w:eastAsia="es-AR"/>
+              </w:rPr>
+              <w:t>300</w:t>
+            </w:r>
+            <w:bookmarkStart w:id="0" w:name="_GoBack"/>
+            <w:bookmarkEnd w:id="0"/>
+            <w:r>
+              <w:rPr>
+                <w:rFonts w:ascii="Calibri" w:hAnsi="Calibri" w:cs="Calibri"/>
+                <w:color w:val="000000"/>
+                <w:sz w:val="18"/>
+                <w:szCs w:val="18"/>
+                <w:lang w:eastAsia="es-AR"/>
+              </w:rPr>
+              <w:t xml:space="preserve"> caracteres, como máximo</w:t>
             </w:r>
             <w:r>
               <w:rPr>
@@ -4569,6 +4508,7 @@
                 <w:szCs w:val="18"/>
                 <w:lang w:eastAsia="es-AR"/>
               </w:rPr>
+              <w:lastRenderedPageBreak/>
               <w:t>Observaciones:</w:t>
             </w:r>
           </w:p>
@@ -5411,7 +5351,27 @@
                 <w:szCs w:val="18"/>
                 <w:lang w:val="es-MX" w:eastAsia="es-AR"/>
               </w:rPr>
-              <w:t>inmueble por provincia, localidad, barrio, tipo, cantidad de dormitorios y precio (</w:t>
+              <w:t xml:space="preserve">inmueble por </w:t>
+            </w:r>
+            <w:r>
+              <w:rPr>
+                <w:rFonts w:ascii="Calibri" w:eastAsia="Times New Roman" w:hAnsi="Calibri" w:cs="Calibri"/>
+                <w:color w:val="000000"/>
+                <w:sz w:val="18"/>
+                <w:szCs w:val="18"/>
+                <w:lang w:val="es-MX" w:eastAsia="es-AR"/>
+              </w:rPr>
+              <w:t xml:space="preserve">país, </w:t>
+            </w:r>
+            <w:r>
+              <w:rPr>
+                <w:rFonts w:ascii="Calibri" w:eastAsia="Times New Roman" w:hAnsi="Calibri" w:cs="Calibri"/>
+                <w:color w:val="000000"/>
+                <w:sz w:val="18"/>
+                <w:szCs w:val="18"/>
+                <w:lang w:val="es-MX" w:eastAsia="es-AR"/>
+              </w:rPr>
+              <w:t>provincia, localidad, barrio, tipo, cantidad de dormitorios y precio (</w:t>
             </w:r>
             <w:r>
               <w:rPr>
@@ -5837,42 +5797,8 @@
                 <w:szCs w:val="18"/>
                 <w:lang w:eastAsia="es-AR"/>
               </w:rPr>
-              <w:t>El resultado de la consulta debe mostrarse como un listado</w:t>
-            </w:r>
-            <w:proofErr w:type="gramStart"/>
-            <w:r>
-              <w:rPr>
-                <w:rFonts w:ascii="Calibri" w:eastAsia="Times New Roman" w:hAnsi="Calibri" w:cs="Calibri"/>
-                <w:color w:val="000000"/>
-                <w:sz w:val="18"/>
-                <w:szCs w:val="18"/>
-                <w:lang w:eastAsia="es-AR"/>
-              </w:rPr>
-              <w:t>?</w:t>
-            </w:r>
-            <w:proofErr w:type="gramEnd"/>
-            <w:r>
-              <w:rPr>
-                <w:rFonts w:ascii="Calibri" w:eastAsia="Times New Roman" w:hAnsi="Calibri" w:cs="Calibri"/>
-                <w:color w:val="000000"/>
-                <w:sz w:val="18"/>
-                <w:szCs w:val="18"/>
-                <w:lang w:eastAsia="es-AR"/>
-              </w:rPr>
-              <w:t xml:space="preserve"> Con que datos</w:t>
-            </w:r>
-            <w:proofErr w:type="gramStart"/>
-            <w:r>
-              <w:rPr>
-                <w:rFonts w:ascii="Calibri" w:eastAsia="Times New Roman" w:hAnsi="Calibri" w:cs="Calibri"/>
-                <w:color w:val="000000"/>
-                <w:sz w:val="18"/>
-                <w:szCs w:val="18"/>
-                <w:lang w:eastAsia="es-AR"/>
-              </w:rPr>
-              <w:t>?</w:t>
-            </w:r>
-            <w:proofErr w:type="gramEnd"/>
+              <w:t>El resultado de la consulta debe mostrarse como un listado? Con que datos?</w:t>
+            </w:r>
             <w:r>
               <w:rPr>
                 <w:rFonts w:ascii="Calibri" w:eastAsia="Times New Roman" w:hAnsi="Calibri" w:cs="Calibri"/>
@@ -5913,20 +5839,8 @@
                 <w:szCs w:val="18"/>
                 <w:lang w:eastAsia="es-AR"/>
               </w:rPr>
-              <w:t>Que acciones se permiten realizar luego de consultar</w:t>
-            </w:r>
-            <w:proofErr w:type="gramStart"/>
-            <w:r>
-              <w:rPr>
-                <w:rFonts w:ascii="Calibri" w:eastAsia="Times New Roman" w:hAnsi="Calibri" w:cs="Calibri"/>
-                <w:color w:val="000000"/>
-                <w:sz w:val="18"/>
-                <w:szCs w:val="18"/>
-                <w:lang w:eastAsia="es-AR"/>
-              </w:rPr>
-              <w:t>?</w:t>
-            </w:r>
-            <w:proofErr w:type="gramEnd"/>
+              <w:t>Que acciones se permiten realizar luego de consultar?</w:t>
+            </w:r>
             <w:r>
               <w:rPr>
                 <w:rFonts w:ascii="Calibri" w:eastAsia="Times New Roman" w:hAnsi="Calibri" w:cs="Calibri"/>
@@ -7061,9 +6975,50 @@
                 <w:szCs w:val="18"/>
                 <w:lang w:eastAsia="es-AR"/>
               </w:rPr>
-              <w:t>Como es el formato del catálogo</w:t>
-            </w:r>
-            <w:proofErr w:type="gramStart"/>
+              <w:t>Como es el formato del catálogo? Cuantas propiedades por hoja…</w:t>
+            </w:r>
+            <w:r>
+              <w:rPr>
+                <w:rFonts w:ascii="Calibri" w:eastAsia="Times New Roman" w:hAnsi="Calibri" w:cs="Calibri"/>
+                <w:color w:val="000000"/>
+                <w:sz w:val="18"/>
+                <w:szCs w:val="18"/>
+                <w:lang w:eastAsia="es-AR"/>
+              </w:rPr>
+              <w:t xml:space="preserve"> diseñarlo</w:t>
+            </w:r>
+          </w:p>
+          <w:p>
+            <w:pPr>
+              <w:spacing w:after="0" w:line="240" w:lineRule="auto"/>
+              <w:rPr>
+                <w:rFonts w:ascii="Calibri" w:eastAsia="Times New Roman" w:hAnsi="Calibri" w:cs="Calibri"/>
+                <w:color w:val="000000"/>
+                <w:sz w:val="18"/>
+                <w:szCs w:val="18"/>
+                <w:lang w:eastAsia="es-AR"/>
+              </w:rPr>
+            </w:pPr>
+            <w:r>
+              <w:rPr>
+                <w:rFonts w:ascii="Calibri" w:eastAsia="Times New Roman" w:hAnsi="Calibri" w:cs="Calibri"/>
+                <w:color w:val="000000"/>
+                <w:sz w:val="18"/>
+                <w:szCs w:val="18"/>
+                <w:lang w:eastAsia="es-AR"/>
+              </w:rPr>
+              <w:t xml:space="preserve">Que es la fecha de emisión? De carga del inmueble o de emisión del </w:t>
+            </w:r>
+            <w:r>
+              <w:rPr>
+                <w:rFonts w:ascii="Calibri" w:eastAsia="Times New Roman" w:hAnsi="Calibri" w:cs="Calibri"/>
+                <w:color w:val="000000"/>
+                <w:sz w:val="18"/>
+                <w:szCs w:val="18"/>
+                <w:lang w:eastAsia="es-AR"/>
+              </w:rPr>
+              <w:t>catálogo</w:t>
+            </w:r>
             <w:r>
               <w:rPr>
                 <w:rFonts w:ascii="Calibri" w:eastAsia="Times New Roman" w:hAnsi="Calibri" w:cs="Calibri"/>
@@ -7074,91 +7029,6 @@
               </w:rPr>
               <w:t>?</w:t>
             </w:r>
-            <w:proofErr w:type="gramEnd"/>
-            <w:r>
-              <w:rPr>
-                <w:rFonts w:ascii="Calibri" w:eastAsia="Times New Roman" w:hAnsi="Calibri" w:cs="Calibri"/>
-                <w:color w:val="000000"/>
-                <w:sz w:val="18"/>
-                <w:szCs w:val="18"/>
-                <w:lang w:eastAsia="es-AR"/>
-              </w:rPr>
-              <w:t xml:space="preserve"> Cuantas propiedades por hoja…</w:t>
-            </w:r>
-            <w:r>
-              <w:rPr>
-                <w:rFonts w:ascii="Calibri" w:eastAsia="Times New Roman" w:hAnsi="Calibri" w:cs="Calibri"/>
-                <w:color w:val="000000"/>
-                <w:sz w:val="18"/>
-                <w:szCs w:val="18"/>
-                <w:lang w:eastAsia="es-AR"/>
-              </w:rPr>
-              <w:t xml:space="preserve"> diseñarlo</w:t>
-            </w:r>
-          </w:p>
-          <w:p>
-            <w:pPr>
-              <w:spacing w:after="0" w:line="240" w:lineRule="auto"/>
-              <w:rPr>
-                <w:rFonts w:ascii="Calibri" w:eastAsia="Times New Roman" w:hAnsi="Calibri" w:cs="Calibri"/>
-                <w:color w:val="000000"/>
-                <w:sz w:val="18"/>
-                <w:szCs w:val="18"/>
-                <w:lang w:eastAsia="es-AR"/>
-              </w:rPr>
-            </w:pPr>
-            <w:r>
-              <w:rPr>
-                <w:rFonts w:ascii="Calibri" w:eastAsia="Times New Roman" w:hAnsi="Calibri" w:cs="Calibri"/>
-                <w:color w:val="000000"/>
-                <w:sz w:val="18"/>
-                <w:szCs w:val="18"/>
-                <w:lang w:eastAsia="es-AR"/>
-              </w:rPr>
-              <w:t>Que es la fecha de emisión</w:t>
-            </w:r>
-            <w:proofErr w:type="gramStart"/>
-            <w:r>
-              <w:rPr>
-                <w:rFonts w:ascii="Calibri" w:eastAsia="Times New Roman" w:hAnsi="Calibri" w:cs="Calibri"/>
-                <w:color w:val="000000"/>
-                <w:sz w:val="18"/>
-                <w:szCs w:val="18"/>
-                <w:lang w:eastAsia="es-AR"/>
-              </w:rPr>
-              <w:t>?</w:t>
-            </w:r>
-            <w:proofErr w:type="gramEnd"/>
-            <w:r>
-              <w:rPr>
-                <w:rFonts w:ascii="Calibri" w:eastAsia="Times New Roman" w:hAnsi="Calibri" w:cs="Calibri"/>
-                <w:color w:val="000000"/>
-                <w:sz w:val="18"/>
-                <w:szCs w:val="18"/>
-                <w:lang w:eastAsia="es-AR"/>
-              </w:rPr>
-              <w:t xml:space="preserve"> De carga del inmueble o de emisión del </w:t>
-            </w:r>
-            <w:r>
-              <w:rPr>
-                <w:rFonts w:ascii="Calibri" w:eastAsia="Times New Roman" w:hAnsi="Calibri" w:cs="Calibri"/>
-                <w:color w:val="000000"/>
-                <w:sz w:val="18"/>
-                <w:szCs w:val="18"/>
-                <w:lang w:eastAsia="es-AR"/>
-              </w:rPr>
-              <w:t>catálogo</w:t>
-            </w:r>
-            <w:r>
-              <w:rPr>
-                <w:rFonts w:ascii="Calibri" w:eastAsia="Times New Roman" w:hAnsi="Calibri" w:cs="Calibri"/>
-                <w:color w:val="000000"/>
-                <w:sz w:val="18"/>
-                <w:szCs w:val="18"/>
-                <w:lang w:eastAsia="es-AR"/>
-              </w:rPr>
-              <w:t>?</w:t>
-            </w:r>
             <w:r>
               <w:rPr>
                 <w:rFonts w:ascii="Calibri" w:eastAsia="Times New Roman" w:hAnsi="Calibri" w:cs="Calibri"/>
@@ -7189,20 +7059,28 @@
                 <w:szCs w:val="18"/>
                 <w:lang w:eastAsia="es-AR"/>
               </w:rPr>
-              <w:t>Se puede cargar otra foto del inmueble o sólo elegir entre las que están cargadas en el sistema</w:t>
-            </w:r>
-            <w:proofErr w:type="gramStart"/>
-            <w:r>
-              <w:rPr>
-                <w:rFonts w:ascii="Calibri" w:eastAsia="Times New Roman" w:hAnsi="Calibri" w:cs="Calibri"/>
-                <w:color w:val="000000"/>
-                <w:sz w:val="18"/>
-                <w:szCs w:val="18"/>
-                <w:lang w:eastAsia="es-AR"/>
-              </w:rPr>
-              <w:t>?</w:t>
-            </w:r>
-            <w:proofErr w:type="gramEnd"/>
+              <w:t xml:space="preserve">Se puede cargar otra foto del inmueble o sólo elegir entre las que están cargadas en el sistema? </w:t>
+            </w:r>
+            <w:r>
+              <w:rPr>
+                <w:rFonts w:ascii="Calibri" w:eastAsia="Times New Roman" w:hAnsi="Calibri" w:cs="Calibri"/>
+                <w:color w:val="000000"/>
+                <w:sz w:val="18"/>
+                <w:szCs w:val="18"/>
+                <w:lang w:eastAsia="es-AR"/>
+              </w:rPr>
+              <w:t xml:space="preserve">Las que </w:t>
+            </w:r>
+            <w:r>
+              <w:rPr>
+                <w:rFonts w:ascii="Calibri" w:eastAsia="Times New Roman" w:hAnsi="Calibri" w:cs="Calibri"/>
+                <w:color w:val="000000"/>
+                <w:sz w:val="18"/>
+                <w:szCs w:val="18"/>
+                <w:lang w:eastAsia="es-AR"/>
+              </w:rPr>
+              <w:t>están</w:t>
+            </w:r>
             <w:r>
               <w:rPr>
                 <w:rFonts w:ascii="Calibri" w:eastAsia="Times New Roman" w:hAnsi="Calibri" w:cs="Calibri"/>
@@ -7213,104 +7091,50 @@
               </w:rPr>
               <w:t xml:space="preserve"> </w:t>
             </w:r>
-            <w:r>
-              <w:rPr>
-                <w:rFonts w:ascii="Calibri" w:eastAsia="Times New Roman" w:hAnsi="Calibri" w:cs="Calibri"/>
-                <w:color w:val="000000"/>
-                <w:sz w:val="18"/>
-                <w:szCs w:val="18"/>
-                <w:lang w:eastAsia="es-AR"/>
-              </w:rPr>
-              <w:t xml:space="preserve">Las que </w:t>
-            </w:r>
-            <w:r>
-              <w:rPr>
-                <w:rFonts w:ascii="Calibri" w:eastAsia="Times New Roman" w:hAnsi="Calibri" w:cs="Calibri"/>
-                <w:color w:val="000000"/>
-                <w:sz w:val="18"/>
-                <w:szCs w:val="18"/>
-                <w:lang w:eastAsia="es-AR"/>
-              </w:rPr>
-              <w:t>están</w:t>
-            </w:r>
-            <w:r>
-              <w:rPr>
-                <w:rFonts w:ascii="Calibri" w:eastAsia="Times New Roman" w:hAnsi="Calibri" w:cs="Calibri"/>
-                <w:color w:val="000000"/>
-                <w:sz w:val="18"/>
-                <w:szCs w:val="18"/>
-                <w:lang w:eastAsia="es-AR"/>
-              </w:rPr>
-              <w:t xml:space="preserve"> </w:t>
-            </w:r>
-          </w:p>
-          <w:p>
-            <w:pPr>
-              <w:spacing w:after="0" w:line="240" w:lineRule="auto"/>
-              <w:rPr>
-                <w:rFonts w:ascii="Calibri" w:eastAsia="Times New Roman" w:hAnsi="Calibri" w:cs="Calibri"/>
-                <w:color w:val="000000"/>
-                <w:sz w:val="18"/>
-                <w:szCs w:val="18"/>
-                <w:lang w:eastAsia="es-AR"/>
-              </w:rPr>
-            </w:pPr>
-            <w:r>
-              <w:rPr>
-                <w:rFonts w:ascii="Calibri" w:eastAsia="Times New Roman" w:hAnsi="Calibri" w:cs="Calibri"/>
-                <w:color w:val="000000"/>
-                <w:sz w:val="18"/>
-                <w:szCs w:val="18"/>
-                <w:lang w:eastAsia="es-AR"/>
-              </w:rPr>
-              <w:t>Si se permite cargar otra foto, se la cargamos al inmueble o se borra</w:t>
-            </w:r>
-            <w:proofErr w:type="gramStart"/>
-            <w:r>
-              <w:rPr>
-                <w:rFonts w:ascii="Calibri" w:eastAsia="Times New Roman" w:hAnsi="Calibri" w:cs="Calibri"/>
-                <w:color w:val="000000"/>
-                <w:sz w:val="18"/>
-                <w:szCs w:val="18"/>
-                <w:lang w:eastAsia="es-AR"/>
-              </w:rPr>
-              <w:t>?</w:t>
-            </w:r>
-            <w:proofErr w:type="gramEnd"/>
-          </w:p>
-          <w:p>
-            <w:pPr>
-              <w:spacing w:after="0" w:line="240" w:lineRule="auto"/>
-              <w:rPr>
-                <w:rFonts w:ascii="Calibri" w:eastAsia="Times New Roman" w:hAnsi="Calibri" w:cs="Calibri"/>
-                <w:color w:val="000000"/>
-                <w:sz w:val="18"/>
-                <w:szCs w:val="18"/>
-                <w:lang w:eastAsia="es-AR"/>
-              </w:rPr>
-            </w:pPr>
-            <w:r>
-              <w:rPr>
-                <w:rFonts w:ascii="Calibri" w:eastAsia="Times New Roman" w:hAnsi="Calibri" w:cs="Calibri"/>
-                <w:color w:val="000000"/>
-                <w:sz w:val="18"/>
-                <w:szCs w:val="18"/>
-                <w:lang w:eastAsia="es-AR"/>
-              </w:rPr>
-              <w:t>Si es un departamento, que superficie hay que colocar</w:t>
-            </w:r>
-            <w:proofErr w:type="gramStart"/>
-            <w:r>
-              <w:rPr>
-                <w:rFonts w:ascii="Calibri" w:eastAsia="Times New Roman" w:hAnsi="Calibri" w:cs="Calibri"/>
-                <w:color w:val="000000"/>
-                <w:sz w:val="18"/>
-                <w:szCs w:val="18"/>
-                <w:lang w:eastAsia="es-AR"/>
-              </w:rPr>
-              <w:t>?</w:t>
-            </w:r>
-            <w:proofErr w:type="gramEnd"/>
+          </w:p>
+          <w:p>
+            <w:pPr>
+              <w:spacing w:after="0" w:line="240" w:lineRule="auto"/>
+              <w:rPr>
+                <w:rFonts w:ascii="Calibri" w:eastAsia="Times New Roman" w:hAnsi="Calibri" w:cs="Calibri"/>
+                <w:color w:val="000000"/>
+                <w:sz w:val="18"/>
+                <w:szCs w:val="18"/>
+                <w:lang w:eastAsia="es-AR"/>
+              </w:rPr>
+            </w:pPr>
+            <w:r>
+              <w:rPr>
+                <w:rFonts w:ascii="Calibri" w:eastAsia="Times New Roman" w:hAnsi="Calibri" w:cs="Calibri"/>
+                <w:color w:val="000000"/>
+                <w:sz w:val="18"/>
+                <w:szCs w:val="18"/>
+                <w:lang w:eastAsia="es-AR"/>
+              </w:rPr>
+              <w:t>Si se permite cargar otra foto, se la cargamos al inmueble o se borra?</w:t>
+            </w:r>
+          </w:p>
+          <w:p>
+            <w:pPr>
+              <w:spacing w:after="0" w:line="240" w:lineRule="auto"/>
+              <w:rPr>
+                <w:rFonts w:ascii="Calibri" w:eastAsia="Times New Roman" w:hAnsi="Calibri" w:cs="Calibri"/>
+                <w:color w:val="000000"/>
+                <w:sz w:val="18"/>
+                <w:szCs w:val="18"/>
+                <w:lang w:eastAsia="es-AR"/>
+              </w:rPr>
+            </w:pPr>
+            <w:r>
+              <w:rPr>
+                <w:rFonts w:ascii="Calibri" w:eastAsia="Times New Roman" w:hAnsi="Calibri" w:cs="Calibri"/>
+                <w:color w:val="000000"/>
+                <w:sz w:val="18"/>
+                <w:szCs w:val="18"/>
+                <w:lang w:eastAsia="es-AR"/>
+              </w:rPr>
+              <w:t>Si es un departamento, que superficie hay que colocar?</w:t>
+            </w:r>
             <w:r>
               <w:rPr>
                 <w:rFonts w:ascii="Calibri" w:eastAsia="Times New Roman" w:hAnsi="Calibri" w:cs="Calibri"/>
@@ -7341,83 +7165,17 @@
                 <w:szCs w:val="18"/>
                 <w:lang w:eastAsia="es-AR"/>
               </w:rPr>
-              <w:t>Guardamos los datos para generarlo de nuevo por si cambia el formato</w:t>
-            </w:r>
-            <w:proofErr w:type="gramStart"/>
-            <w:r>
-              <w:rPr>
-                <w:rFonts w:ascii="Calibri" w:eastAsia="Times New Roman" w:hAnsi="Calibri" w:cs="Calibri"/>
-                <w:color w:val="000000"/>
-                <w:sz w:val="18"/>
-                <w:szCs w:val="18"/>
-                <w:lang w:eastAsia="es-AR"/>
-              </w:rPr>
-              <w:t>?</w:t>
-            </w:r>
-            <w:proofErr w:type="gramEnd"/>
-            <w:r>
-              <w:rPr>
-                <w:rFonts w:ascii="Calibri" w:eastAsia="Times New Roman" w:hAnsi="Calibri" w:cs="Calibri"/>
-                <w:color w:val="000000"/>
-                <w:sz w:val="18"/>
-                <w:szCs w:val="18"/>
-                <w:lang w:eastAsia="es-AR"/>
-              </w:rPr>
-              <w:t xml:space="preserve"> O solo guardamos el </w:t>
-            </w:r>
-            <w:proofErr w:type="spellStart"/>
-            <w:r>
-              <w:rPr>
-                <w:rFonts w:ascii="Calibri" w:eastAsia="Times New Roman" w:hAnsi="Calibri" w:cs="Calibri"/>
-                <w:color w:val="000000"/>
-                <w:sz w:val="18"/>
-                <w:szCs w:val="18"/>
-                <w:lang w:eastAsia="es-AR"/>
-              </w:rPr>
-              <w:t>pdf</w:t>
-            </w:r>
-            <w:proofErr w:type="spellEnd"/>
-            <w:r>
-              <w:rPr>
-                <w:rFonts w:ascii="Calibri" w:eastAsia="Times New Roman" w:hAnsi="Calibri" w:cs="Calibri"/>
-                <w:color w:val="000000"/>
-                <w:sz w:val="18"/>
-                <w:szCs w:val="18"/>
-                <w:lang w:eastAsia="es-AR"/>
-              </w:rPr>
-              <w:t>?</w:t>
-            </w:r>
-            <w:r>
-              <w:rPr>
-                <w:rFonts w:ascii="Calibri" w:eastAsia="Times New Roman" w:hAnsi="Calibri" w:cs="Calibri"/>
-                <w:color w:val="000000"/>
-                <w:sz w:val="18"/>
-                <w:szCs w:val="18"/>
-                <w:lang w:eastAsia="es-AR"/>
-              </w:rPr>
-              <w:t xml:space="preserve"> Solo </w:t>
-            </w:r>
-            <w:proofErr w:type="spellStart"/>
-            <w:r>
-              <w:rPr>
-                <w:rFonts w:ascii="Calibri" w:eastAsia="Times New Roman" w:hAnsi="Calibri" w:cs="Calibri"/>
-                <w:color w:val="000000"/>
-                <w:sz w:val="18"/>
-                <w:szCs w:val="18"/>
-                <w:lang w:eastAsia="es-AR"/>
-              </w:rPr>
-              <w:t>pdf</w:t>
-            </w:r>
-            <w:proofErr w:type="spellEnd"/>
-            <w:r>
-              <w:rPr>
-                <w:rFonts w:ascii="Calibri" w:eastAsia="Times New Roman" w:hAnsi="Calibri" w:cs="Calibri"/>
-                <w:color w:val="000000"/>
-                <w:sz w:val="18"/>
-                <w:szCs w:val="18"/>
-                <w:lang w:eastAsia="es-AR"/>
-              </w:rPr>
-              <w:t>.</w:t>
+              <w:t>Guardamos los datos para generarlo de nuevo por si cambia el formato? O solo guardamos el pdf?</w:t>
+            </w:r>
+            <w:r>
+              <w:rPr>
+                <w:rFonts w:ascii="Calibri" w:eastAsia="Times New Roman" w:hAnsi="Calibri" w:cs="Calibri"/>
+                <w:color w:val="000000"/>
+                <w:sz w:val="18"/>
+                <w:szCs w:val="18"/>
+                <w:lang w:eastAsia="es-AR"/>
+              </w:rPr>
+              <w:t xml:space="preserve"> Solo pdf.</w:t>
             </w:r>
           </w:p>
           <w:p>
@@ -8059,6 +7817,7 @@
                 <w:szCs w:val="18"/>
                 <w:lang w:eastAsia="es-AR"/>
               </w:rPr>
+              <w:lastRenderedPageBreak/>
               <w:t>Riesgo en Desarrollo:</w:t>
             </w:r>
             <w:r>
@@ -8503,9 +8262,84 @@
                 <w:szCs w:val="18"/>
                 <w:lang w:eastAsia="es-AR"/>
               </w:rPr>
-              <w:t>Que datos son obligatorios</w:t>
-            </w:r>
-            <w:proofErr w:type="gramStart"/>
+              <w:t xml:space="preserve">Que datos son obligatorios? </w:t>
+            </w:r>
+          </w:p>
+          <w:p>
+            <w:pPr>
+              <w:spacing w:after="0" w:line="240" w:lineRule="auto"/>
+              <w:rPr>
+                <w:rFonts w:ascii="Calibri" w:eastAsia="Times New Roman" w:hAnsi="Calibri" w:cs="Calibri"/>
+                <w:color w:val="000000"/>
+                <w:sz w:val="18"/>
+                <w:szCs w:val="18"/>
+                <w:lang w:eastAsia="es-AR"/>
+              </w:rPr>
+            </w:pPr>
+            <w:r>
+              <w:rPr>
+                <w:rFonts w:ascii="Calibri" w:eastAsia="Times New Roman" w:hAnsi="Calibri" w:cs="Calibri"/>
+                <w:color w:val="000000"/>
+                <w:sz w:val="18"/>
+                <w:szCs w:val="18"/>
+                <w:lang w:eastAsia="es-AR"/>
+              </w:rPr>
+              <w:t>Que datos se pueden modificar?</w:t>
+            </w:r>
+          </w:p>
+          <w:p>
+            <w:pPr>
+              <w:spacing w:after="0" w:line="240" w:lineRule="auto"/>
+              <w:rPr>
+                <w:rFonts w:ascii="Calibri" w:eastAsia="Times New Roman" w:hAnsi="Calibri" w:cs="Calibri"/>
+                <w:color w:val="000000"/>
+                <w:sz w:val="18"/>
+                <w:szCs w:val="18"/>
+                <w:lang w:eastAsia="es-AR"/>
+              </w:rPr>
+            </w:pPr>
+            <w:r>
+              <w:rPr>
+                <w:rFonts w:ascii="Calibri" w:eastAsia="Times New Roman" w:hAnsi="Calibri" w:cs="Calibri"/>
+                <w:color w:val="000000"/>
+                <w:sz w:val="18"/>
+                <w:szCs w:val="18"/>
+                <w:lang w:eastAsia="es-AR"/>
+              </w:rPr>
+              <w:t>Que datos no pueden estar repetidos?</w:t>
+            </w:r>
+          </w:p>
+          <w:p>
+            <w:pPr>
+              <w:spacing w:after="0" w:line="240" w:lineRule="auto"/>
+              <w:rPr>
+                <w:rFonts w:ascii="Calibri" w:eastAsia="Times New Roman" w:hAnsi="Calibri" w:cs="Calibri"/>
+                <w:color w:val="000000"/>
+                <w:sz w:val="18"/>
+                <w:szCs w:val="18"/>
+                <w:lang w:eastAsia="es-AR"/>
+              </w:rPr>
+            </w:pPr>
+            <w:r>
+              <w:rPr>
+                <w:rFonts w:ascii="Calibri" w:eastAsia="Times New Roman" w:hAnsi="Calibri" w:cs="Calibri"/>
+                <w:color w:val="000000"/>
+                <w:sz w:val="18"/>
+                <w:szCs w:val="18"/>
+                <w:lang w:eastAsia="es-AR"/>
+              </w:rPr>
+              <w:t xml:space="preserve">Es necesario llevar un historial de cambios? </w:t>
+            </w:r>
+            <w:r>
+              <w:rPr>
+                <w:rFonts w:ascii="Calibri" w:eastAsia="Times New Roman" w:hAnsi="Calibri" w:cs="Calibri"/>
+                <w:color w:val="000000"/>
+                <w:sz w:val="18"/>
+                <w:szCs w:val="18"/>
+                <w:lang w:eastAsia="es-AR"/>
+              </w:rPr>
+              <w:t>Cuáles</w:t>
+            </w:r>
             <w:r>
               <w:rPr>
                 <w:rFonts w:ascii="Calibri" w:eastAsia="Times New Roman" w:hAnsi="Calibri" w:cs="Calibri"/>
@@ -8516,151 +8350,6 @@
               </w:rPr>
               <w:t>?</w:t>
             </w:r>
-            <w:proofErr w:type="gramEnd"/>
-            <w:r>
-              <w:rPr>
-                <w:rFonts w:ascii="Calibri" w:eastAsia="Times New Roman" w:hAnsi="Calibri" w:cs="Calibri"/>
-                <w:color w:val="000000"/>
-                <w:sz w:val="18"/>
-                <w:szCs w:val="18"/>
-                <w:lang w:eastAsia="es-AR"/>
-              </w:rPr>
-              <w:t xml:space="preserve"> </w:t>
-            </w:r>
-          </w:p>
-          <w:p>
-            <w:pPr>
-              <w:spacing w:after="0" w:line="240" w:lineRule="auto"/>
-              <w:rPr>
-                <w:rFonts w:ascii="Calibri" w:eastAsia="Times New Roman" w:hAnsi="Calibri" w:cs="Calibri"/>
-                <w:color w:val="000000"/>
-                <w:sz w:val="18"/>
-                <w:szCs w:val="18"/>
-                <w:lang w:eastAsia="es-AR"/>
-              </w:rPr>
-            </w:pPr>
-            <w:r>
-              <w:rPr>
-                <w:rFonts w:ascii="Calibri" w:eastAsia="Times New Roman" w:hAnsi="Calibri" w:cs="Calibri"/>
-                <w:color w:val="000000"/>
-                <w:sz w:val="18"/>
-                <w:szCs w:val="18"/>
-                <w:lang w:eastAsia="es-AR"/>
-              </w:rPr>
-              <w:t>Que datos se pueden modificar</w:t>
-            </w:r>
-            <w:proofErr w:type="gramStart"/>
-            <w:r>
-              <w:rPr>
-                <w:rFonts w:ascii="Calibri" w:eastAsia="Times New Roman" w:hAnsi="Calibri" w:cs="Calibri"/>
-                <w:color w:val="000000"/>
-                <w:sz w:val="18"/>
-                <w:szCs w:val="18"/>
-                <w:lang w:eastAsia="es-AR"/>
-              </w:rPr>
-              <w:t>?</w:t>
-            </w:r>
-            <w:proofErr w:type="gramEnd"/>
-          </w:p>
-          <w:p>
-            <w:pPr>
-              <w:spacing w:after="0" w:line="240" w:lineRule="auto"/>
-              <w:rPr>
-                <w:rFonts w:ascii="Calibri" w:eastAsia="Times New Roman" w:hAnsi="Calibri" w:cs="Calibri"/>
-                <w:color w:val="000000"/>
-                <w:sz w:val="18"/>
-                <w:szCs w:val="18"/>
-                <w:lang w:eastAsia="es-AR"/>
-              </w:rPr>
-            </w:pPr>
-            <w:r>
-              <w:rPr>
-                <w:rFonts w:ascii="Calibri" w:eastAsia="Times New Roman" w:hAnsi="Calibri" w:cs="Calibri"/>
-                <w:color w:val="000000"/>
-                <w:sz w:val="18"/>
-                <w:szCs w:val="18"/>
-                <w:lang w:eastAsia="es-AR"/>
-              </w:rPr>
-              <w:t>Que datos no pueden estar repetidos</w:t>
-            </w:r>
-            <w:proofErr w:type="gramStart"/>
-            <w:r>
-              <w:rPr>
-                <w:rFonts w:ascii="Calibri" w:eastAsia="Times New Roman" w:hAnsi="Calibri" w:cs="Calibri"/>
-                <w:color w:val="000000"/>
-                <w:sz w:val="18"/>
-                <w:szCs w:val="18"/>
-                <w:lang w:eastAsia="es-AR"/>
-              </w:rPr>
-              <w:t>?</w:t>
-            </w:r>
-            <w:proofErr w:type="gramEnd"/>
-          </w:p>
-          <w:p>
-            <w:pPr>
-              <w:spacing w:after="0" w:line="240" w:lineRule="auto"/>
-              <w:rPr>
-                <w:rFonts w:ascii="Calibri" w:eastAsia="Times New Roman" w:hAnsi="Calibri" w:cs="Calibri"/>
-                <w:color w:val="000000"/>
-                <w:sz w:val="18"/>
-                <w:szCs w:val="18"/>
-                <w:lang w:eastAsia="es-AR"/>
-              </w:rPr>
-            </w:pPr>
-            <w:r>
-              <w:rPr>
-                <w:rFonts w:ascii="Calibri" w:eastAsia="Times New Roman" w:hAnsi="Calibri" w:cs="Calibri"/>
-                <w:color w:val="000000"/>
-                <w:sz w:val="18"/>
-                <w:szCs w:val="18"/>
-                <w:lang w:eastAsia="es-AR"/>
-              </w:rPr>
-              <w:t>Es necesario llevar un historial de cambios</w:t>
-            </w:r>
-            <w:proofErr w:type="gramStart"/>
-            <w:r>
-              <w:rPr>
-                <w:rFonts w:ascii="Calibri" w:eastAsia="Times New Roman" w:hAnsi="Calibri" w:cs="Calibri"/>
-                <w:color w:val="000000"/>
-                <w:sz w:val="18"/>
-                <w:szCs w:val="18"/>
-                <w:lang w:eastAsia="es-AR"/>
-              </w:rPr>
-              <w:t>?</w:t>
-            </w:r>
-            <w:proofErr w:type="gramEnd"/>
-            <w:r>
-              <w:rPr>
-                <w:rFonts w:ascii="Calibri" w:eastAsia="Times New Roman" w:hAnsi="Calibri" w:cs="Calibri"/>
-                <w:color w:val="000000"/>
-                <w:sz w:val="18"/>
-                <w:szCs w:val="18"/>
-                <w:lang w:eastAsia="es-AR"/>
-              </w:rPr>
-              <w:t xml:space="preserve"> </w:t>
-            </w:r>
-            <w:r>
-              <w:rPr>
-                <w:rFonts w:ascii="Calibri" w:eastAsia="Times New Roman" w:hAnsi="Calibri" w:cs="Calibri"/>
-                <w:color w:val="000000"/>
-                <w:sz w:val="18"/>
-                <w:szCs w:val="18"/>
-                <w:lang w:eastAsia="es-AR"/>
-              </w:rPr>
-              <w:t>Cuáles</w:t>
-            </w:r>
-            <w:proofErr w:type="gramStart"/>
-            <w:r>
-              <w:rPr>
-                <w:rFonts w:ascii="Calibri" w:eastAsia="Times New Roman" w:hAnsi="Calibri" w:cs="Calibri"/>
-                <w:color w:val="000000"/>
-                <w:sz w:val="18"/>
-                <w:szCs w:val="18"/>
-                <w:lang w:eastAsia="es-AR"/>
-              </w:rPr>
-              <w:t>?</w:t>
-            </w:r>
-            <w:proofErr w:type="gramEnd"/>
           </w:p>
           <w:p>
             <w:pPr>
@@ -9893,20 +9582,8 @@
                 <w:szCs w:val="18"/>
                 <w:lang w:eastAsia="es-AR"/>
               </w:rPr>
-              <w:t>El documento es digital o se debe imprimir y archivar</w:t>
-            </w:r>
-            <w:proofErr w:type="gramStart"/>
-            <w:r>
-              <w:rPr>
-                <w:rFonts w:ascii="Calibri" w:eastAsia="Times New Roman" w:hAnsi="Calibri" w:cs="Calibri"/>
-                <w:color w:val="000000"/>
-                <w:sz w:val="18"/>
-                <w:szCs w:val="18"/>
-                <w:lang w:eastAsia="es-AR"/>
-              </w:rPr>
-              <w:t>?</w:t>
-            </w:r>
-            <w:proofErr w:type="gramEnd"/>
+              <w:t>El documento es digital o se debe imprimir y archivar?</w:t>
+            </w:r>
             <w:r>
               <w:rPr>
                 <w:rFonts w:ascii="Calibri" w:eastAsia="Times New Roman" w:hAnsi="Calibri" w:cs="Calibri"/>
@@ -9949,20 +9626,8 @@
                 <w:szCs w:val="18"/>
                 <w:lang w:eastAsia="es-AR"/>
               </w:rPr>
-              <w:t>Quien es el usuario en este caso</w:t>
-            </w:r>
-            <w:proofErr w:type="gramStart"/>
-            <w:r>
-              <w:rPr>
-                <w:rFonts w:ascii="Calibri" w:eastAsia="Times New Roman" w:hAnsi="Calibri" w:cs="Calibri"/>
-                <w:color w:val="000000"/>
-                <w:sz w:val="18"/>
-                <w:szCs w:val="18"/>
-                <w:lang w:eastAsia="es-AR"/>
-              </w:rPr>
-              <w:t>?</w:t>
-            </w:r>
-            <w:proofErr w:type="gramEnd"/>
+              <w:t>Quien es el usuario en este caso?</w:t>
+            </w:r>
             <w:r>
               <w:rPr>
                 <w:rFonts w:ascii="Calibri" w:eastAsia="Times New Roman" w:hAnsi="Calibri" w:cs="Calibri"/>
@@ -10013,20 +9678,8 @@
                 <w:szCs w:val="18"/>
                 <w:lang w:eastAsia="es-AR"/>
               </w:rPr>
-              <w:t xml:space="preserve"> medio de pago</w:t>
-            </w:r>
-            <w:proofErr w:type="gramStart"/>
-            <w:r>
-              <w:rPr>
-                <w:rFonts w:ascii="Calibri" w:eastAsia="Times New Roman" w:hAnsi="Calibri" w:cs="Calibri"/>
-                <w:color w:val="000000"/>
-                <w:sz w:val="18"/>
-                <w:szCs w:val="18"/>
-                <w:lang w:eastAsia="es-AR"/>
-              </w:rPr>
-              <w:t>?</w:t>
-            </w:r>
-            <w:proofErr w:type="gramEnd"/>
+              <w:t xml:space="preserve"> medio de pago?</w:t>
+            </w:r>
             <w:r>
               <w:rPr>
                 <w:rFonts w:ascii="Calibri" w:eastAsia="Times New Roman" w:hAnsi="Calibri" w:cs="Calibri"/>
@@ -10078,20 +9731,8 @@
                 <w:lang w:eastAsia="es-AR"/>
               </w:rPr>
               <w:lastRenderedPageBreak/>
-              <w:t>Se debe hacer algo si vence la reserva</w:t>
-            </w:r>
-            <w:proofErr w:type="gramStart"/>
-            <w:r>
-              <w:rPr>
-                <w:rFonts w:ascii="Calibri" w:eastAsia="Times New Roman" w:hAnsi="Calibri" w:cs="Calibri"/>
-                <w:color w:val="000000"/>
-                <w:sz w:val="18"/>
-                <w:szCs w:val="18"/>
-                <w:lang w:eastAsia="es-AR"/>
-              </w:rPr>
-              <w:t>?</w:t>
-            </w:r>
-            <w:proofErr w:type="gramEnd"/>
+              <w:t>Se debe hacer algo si vence la reserva?</w:t>
+            </w:r>
             <w:r>
               <w:rPr>
                 <w:rFonts w:ascii="Calibri" w:eastAsia="Times New Roman" w:hAnsi="Calibri" w:cs="Calibri"/>
@@ -10132,42 +9773,8 @@
                 <w:szCs w:val="18"/>
                 <w:lang w:eastAsia="es-AR"/>
               </w:rPr>
-              <w:t>Se debe incluir al propietario</w:t>
-            </w:r>
-            <w:proofErr w:type="gramStart"/>
-            <w:r>
-              <w:rPr>
-                <w:rFonts w:ascii="Calibri" w:eastAsia="Times New Roman" w:hAnsi="Calibri" w:cs="Calibri"/>
-                <w:color w:val="000000"/>
-                <w:sz w:val="18"/>
-                <w:szCs w:val="18"/>
-                <w:lang w:eastAsia="es-AR"/>
-              </w:rPr>
-              <w:t>?</w:t>
-            </w:r>
-            <w:proofErr w:type="gramEnd"/>
-            <w:r>
-              <w:rPr>
-                <w:rFonts w:ascii="Calibri" w:eastAsia="Times New Roman" w:hAnsi="Calibri" w:cs="Calibri"/>
-                <w:color w:val="000000"/>
-                <w:sz w:val="18"/>
-                <w:szCs w:val="18"/>
-                <w:lang w:eastAsia="es-AR"/>
-              </w:rPr>
-              <w:t xml:space="preserve"> Qué datos de él</w:t>
-            </w:r>
-            <w:proofErr w:type="gramStart"/>
-            <w:r>
-              <w:rPr>
-                <w:rFonts w:ascii="Calibri" w:eastAsia="Times New Roman" w:hAnsi="Calibri" w:cs="Calibri"/>
-                <w:color w:val="000000"/>
-                <w:sz w:val="18"/>
-                <w:szCs w:val="18"/>
-                <w:lang w:eastAsia="es-AR"/>
-              </w:rPr>
-              <w:t>?</w:t>
-            </w:r>
-            <w:proofErr w:type="gramEnd"/>
+              <w:t>Se debe incluir al propietario? Qué datos de él?</w:t>
+            </w:r>
             <w:r>
               <w:rPr>
                 <w:rFonts w:ascii="Calibri" w:eastAsia="Times New Roman" w:hAnsi="Calibri" w:cs="Calibri"/>
@@ -10208,20 +9815,8 @@
                 <w:szCs w:val="18"/>
                 <w:lang w:eastAsia="es-AR"/>
               </w:rPr>
-              <w:t>Aparte de crearlas, se pueden modificar y eliminar</w:t>
-            </w:r>
-            <w:proofErr w:type="gramStart"/>
-            <w:r>
-              <w:rPr>
-                <w:rFonts w:ascii="Calibri" w:eastAsia="Times New Roman" w:hAnsi="Calibri" w:cs="Calibri"/>
-                <w:color w:val="000000"/>
-                <w:sz w:val="18"/>
-                <w:szCs w:val="18"/>
-                <w:lang w:eastAsia="es-AR"/>
-              </w:rPr>
-              <w:t>?</w:t>
-            </w:r>
-            <w:proofErr w:type="gramEnd"/>
+              <w:t>Aparte de crearlas, se pueden modificar y eliminar?</w:t>
+            </w:r>
             <w:r>
               <w:rPr>
                 <w:rFonts w:ascii="Calibri" w:eastAsia="Times New Roman" w:hAnsi="Calibri" w:cs="Calibri"/>
@@ -11394,20 +10989,8 @@
                 <w:szCs w:val="18"/>
                 <w:lang w:eastAsia="es-AR"/>
               </w:rPr>
-              <w:t xml:space="preserve"> en la base de datos</w:t>
-            </w:r>
-            <w:proofErr w:type="gramStart"/>
-            <w:r>
-              <w:rPr>
-                <w:rFonts w:ascii="Calibri" w:eastAsia="Times New Roman" w:hAnsi="Calibri" w:cs="Calibri"/>
-                <w:color w:val="000000"/>
-                <w:sz w:val="18"/>
-                <w:szCs w:val="18"/>
-                <w:lang w:eastAsia="es-AR"/>
-              </w:rPr>
-              <w:t>?</w:t>
-            </w:r>
-            <w:proofErr w:type="gramEnd"/>
+              <w:t xml:space="preserve"> en la base de datos?</w:t>
+            </w:r>
           </w:p>
           <w:p>
             <w:pPr>
@@ -11448,20 +11031,8 @@
                 <w:szCs w:val="18"/>
                 <w:lang w:eastAsia="es-AR"/>
               </w:rPr>
-              <w:t xml:space="preserve"> el documento</w:t>
-            </w:r>
-            <w:proofErr w:type="gramStart"/>
-            <w:r>
-              <w:rPr>
-                <w:rFonts w:ascii="Calibri" w:eastAsia="Times New Roman" w:hAnsi="Calibri" w:cs="Calibri"/>
-                <w:color w:val="000000"/>
-                <w:sz w:val="18"/>
-                <w:szCs w:val="18"/>
-                <w:lang w:eastAsia="es-AR"/>
-              </w:rPr>
-              <w:t>?</w:t>
-            </w:r>
-            <w:proofErr w:type="gramEnd"/>
+              <w:t xml:space="preserve"> el documento?</w:t>
+            </w:r>
             <w:r>
               <w:rPr>
                 <w:rFonts w:ascii="Calibri" w:eastAsia="Times New Roman" w:hAnsi="Calibri" w:cs="Calibri"/>
@@ -11544,42 +11115,8 @@
                 <w:szCs w:val="18"/>
                 <w:lang w:eastAsia="es-AR"/>
               </w:rPr>
-              <w:t>Se debe incluir el propietario</w:t>
-            </w:r>
-            <w:proofErr w:type="gramStart"/>
-            <w:r>
-              <w:rPr>
-                <w:rFonts w:ascii="Calibri" w:eastAsia="Times New Roman" w:hAnsi="Calibri" w:cs="Calibri"/>
-                <w:color w:val="000000"/>
-                <w:sz w:val="18"/>
-                <w:szCs w:val="18"/>
-                <w:lang w:eastAsia="es-AR"/>
-              </w:rPr>
-              <w:t>?</w:t>
-            </w:r>
-            <w:proofErr w:type="gramEnd"/>
-            <w:r>
-              <w:rPr>
-                <w:rFonts w:ascii="Calibri" w:eastAsia="Times New Roman" w:hAnsi="Calibri" w:cs="Calibri"/>
-                <w:color w:val="000000"/>
-                <w:sz w:val="18"/>
-                <w:szCs w:val="18"/>
-                <w:lang w:eastAsia="es-AR"/>
-              </w:rPr>
-              <w:t xml:space="preserve"> Qué datos de él</w:t>
-            </w:r>
-            <w:proofErr w:type="gramStart"/>
-            <w:r>
-              <w:rPr>
-                <w:rFonts w:ascii="Calibri" w:eastAsia="Times New Roman" w:hAnsi="Calibri" w:cs="Calibri"/>
-                <w:color w:val="000000"/>
-                <w:sz w:val="18"/>
-                <w:szCs w:val="18"/>
-                <w:lang w:eastAsia="es-AR"/>
-              </w:rPr>
-              <w:t>?</w:t>
-            </w:r>
-            <w:proofErr w:type="gramEnd"/>
+              <w:t>Se debe incluir el propietario? Qué datos de él?</w:t>
+            </w:r>
             <w:r>
               <w:rPr>
                 <w:rFonts w:ascii="Calibri" w:eastAsia="Times New Roman" w:hAnsi="Calibri" w:cs="Calibri"/>
@@ -11598,51 +11135,7 @@
                 <w:szCs w:val="18"/>
                 <w:lang w:eastAsia="es-AR"/>
               </w:rPr>
-              <w:t xml:space="preserve">e apellido, </w:t>
-            </w:r>
-            <w:proofErr w:type="spellStart"/>
-            <w:r>
-              <w:rPr>
-                <w:rFonts w:ascii="Calibri" w:eastAsia="Times New Roman" w:hAnsi="Calibri" w:cs="Calibri"/>
-                <w:color w:val="000000"/>
-                <w:sz w:val="18"/>
-                <w:szCs w:val="18"/>
-                <w:lang w:eastAsia="es-AR"/>
-              </w:rPr>
-              <w:t>dni</w:t>
-            </w:r>
-            <w:proofErr w:type="spellEnd"/>
-            <w:r>
-              <w:rPr>
-                <w:rFonts w:ascii="Calibri" w:eastAsia="Times New Roman" w:hAnsi="Calibri" w:cs="Calibri"/>
-                <w:color w:val="000000"/>
-                <w:sz w:val="18"/>
-                <w:szCs w:val="18"/>
-                <w:lang w:eastAsia="es-AR"/>
-              </w:rPr>
-              <w:t xml:space="preserve"> </w:t>
-            </w:r>
-            <w:proofErr w:type="spellStart"/>
-            <w:r>
-              <w:rPr>
-                <w:rFonts w:ascii="Calibri" w:eastAsia="Times New Roman" w:hAnsi="Calibri" w:cs="Calibri"/>
-                <w:color w:val="000000"/>
-                <w:sz w:val="18"/>
-                <w:szCs w:val="18"/>
-                <w:lang w:eastAsia="es-AR"/>
-              </w:rPr>
-              <w:t>domicicio</w:t>
-            </w:r>
-            <w:proofErr w:type="spellEnd"/>
-            <w:r>
-              <w:rPr>
-                <w:rFonts w:ascii="Calibri" w:eastAsia="Times New Roman" w:hAnsi="Calibri" w:cs="Calibri"/>
-                <w:color w:val="000000"/>
-                <w:sz w:val="18"/>
-                <w:szCs w:val="18"/>
-                <w:lang w:eastAsia="es-AR"/>
-              </w:rPr>
-              <w:t>... (má</w:t>
+              <w:t>e apellido, dni domicicio... (má</w:t>
             </w:r>
             <w:r>
               <w:rPr>
@@ -11662,19 +11155,7 @@
                 <w:szCs w:val="18"/>
                 <w:lang w:eastAsia="es-AR"/>
               </w:rPr>
-              <w:t xml:space="preserve"> que reserva </w:t>
-            </w:r>
-            <w:bookmarkStart w:id="0" w:name="_GoBack"/>
-            <w:bookmarkEnd w:id="0"/>
-            <w:r>
-              <w:rPr>
-                <w:rFonts w:ascii="Calibri" w:eastAsia="Times New Roman" w:hAnsi="Calibri" w:cs="Calibri"/>
-                <w:color w:val="000000"/>
-                <w:sz w:val="18"/>
-                <w:szCs w:val="18"/>
-                <w:lang w:eastAsia="es-AR"/>
-              </w:rPr>
-              <w:t>ya que es un documento importante</w:t>
+              <w:t xml:space="preserve"> que reserva ya que es un documento importante</w:t>
             </w:r>
             <w:r>
               <w:rPr>
@@ -11706,20 +11187,8 @@
                 <w:szCs w:val="18"/>
                 <w:lang w:eastAsia="es-AR"/>
               </w:rPr>
-              <w:t>Aparte de crearlas, se pueden modificar y eliminar</w:t>
-            </w:r>
-            <w:proofErr w:type="gramStart"/>
-            <w:r>
-              <w:rPr>
-                <w:rFonts w:ascii="Calibri" w:eastAsia="Times New Roman" w:hAnsi="Calibri" w:cs="Calibri"/>
-                <w:color w:val="000000"/>
-                <w:sz w:val="18"/>
-                <w:szCs w:val="18"/>
-                <w:lang w:eastAsia="es-AR"/>
-              </w:rPr>
-              <w:t>?</w:t>
-            </w:r>
-            <w:proofErr w:type="gramEnd"/>
+              <w:t>Aparte de crearlas, se pueden modificar y eliminar?</w:t>
+            </w:r>
             <w:r>
               <w:rPr>
                 <w:rFonts w:ascii="Calibri" w:eastAsia="Times New Roman" w:hAnsi="Calibri" w:cs="Calibri"/>
@@ -11739,6 +11208,7 @@
                 <w:color w:val="000000"/>
                 <w:sz w:val="18"/>
                 <w:szCs w:val="18"/>
+                <w:vertAlign w:val="superscript"/>
                 <w:lang w:eastAsia="es-AR"/>
               </w:rPr>
             </w:pPr>
@@ -12917,20 +12387,8 @@
                 <w:szCs w:val="18"/>
                 <w:lang w:eastAsia="es-AR"/>
               </w:rPr>
-              <w:t>Cuales son todos los datos del inmueble</w:t>
-            </w:r>
-            <w:proofErr w:type="gramStart"/>
-            <w:r>
-              <w:rPr>
-                <w:rFonts w:ascii="Calibri" w:eastAsia="Times New Roman" w:hAnsi="Calibri" w:cs="Calibri"/>
-                <w:color w:val="000000"/>
-                <w:sz w:val="18"/>
-                <w:szCs w:val="18"/>
-                <w:lang w:eastAsia="es-AR"/>
-              </w:rPr>
-              <w:t>?</w:t>
-            </w:r>
-            <w:proofErr w:type="gramEnd"/>
+              <w:t>Cuales son todos los datos del inmueble?</w:t>
+            </w:r>
             <w:r>
               <w:rPr>
                 <w:rFonts w:ascii="Calibri" w:eastAsia="Times New Roman" w:hAnsi="Calibri" w:cs="Calibri"/>
@@ -12961,20 +12419,8 @@
                 <w:szCs w:val="18"/>
                 <w:lang w:eastAsia="es-AR"/>
               </w:rPr>
-              <w:t>Cual son los datos de contacto</w:t>
-            </w:r>
-            <w:proofErr w:type="gramStart"/>
-            <w:r>
-              <w:rPr>
-                <w:rFonts w:ascii="Calibri" w:eastAsia="Times New Roman" w:hAnsi="Calibri" w:cs="Calibri"/>
-                <w:color w:val="000000"/>
-                <w:sz w:val="18"/>
-                <w:szCs w:val="18"/>
-                <w:lang w:eastAsia="es-AR"/>
-              </w:rPr>
-              <w:t>?</w:t>
-            </w:r>
-            <w:proofErr w:type="gramEnd"/>
+              <w:t>Cual son los datos de contacto?</w:t>
+            </w:r>
             <w:r>
               <w:rPr>
                 <w:rFonts w:ascii="Calibri" w:eastAsia="Times New Roman" w:hAnsi="Calibri" w:cs="Calibri"/>
@@ -13005,20 +12451,8 @@
                 <w:szCs w:val="18"/>
                 <w:lang w:eastAsia="es-AR"/>
               </w:rPr>
-              <w:t>Aparte de crearlas, se pueden modificar y eliminar</w:t>
-            </w:r>
-            <w:proofErr w:type="gramStart"/>
-            <w:r>
-              <w:rPr>
-                <w:rFonts w:ascii="Calibri" w:eastAsia="Times New Roman" w:hAnsi="Calibri" w:cs="Calibri"/>
-                <w:color w:val="000000"/>
-                <w:sz w:val="18"/>
-                <w:szCs w:val="18"/>
-                <w:lang w:eastAsia="es-AR"/>
-              </w:rPr>
-              <w:t>?</w:t>
-            </w:r>
-            <w:proofErr w:type="gramEnd"/>
+              <w:t>Aparte de crearlas, se pueden modificar y eliminar?</w:t>
+            </w:r>
             <w:r>
               <w:rPr>
                 <w:rFonts w:ascii="Calibri" w:eastAsia="Times New Roman" w:hAnsi="Calibri" w:cs="Calibri"/>
@@ -13167,7 +12601,6 @@
                 <w:lang w:eastAsia="es-AR"/>
               </w:rPr>
             </w:pPr>
-            <w:proofErr w:type="spellStart"/>
             <w:r>
               <w:rPr>
                 <w:rFonts w:ascii="Calibri" w:hAnsi="Calibri" w:cs="Calibri"/>
@@ -13178,35 +12611,8 @@
                 <w:szCs w:val="18"/>
                 <w:lang w:eastAsia="es-AR"/>
               </w:rPr>
-              <w:t>Story</w:t>
-            </w:r>
-            <w:proofErr w:type="spellEnd"/>
-            <w:r>
-              <w:rPr>
-                <w:rFonts w:ascii="Calibri" w:hAnsi="Calibri" w:cs="Calibri"/>
-                <w:b/>
-                <w:bCs/>
-                <w:color w:val="FFFFFF"/>
-                <w:sz w:val="18"/>
-                <w:szCs w:val="18"/>
-                <w:lang w:eastAsia="es-AR"/>
-              </w:rPr>
-              <w:t xml:space="preserve"> </w:t>
-            </w:r>
-            <w:proofErr w:type="spellStart"/>
-            <w:r>
-              <w:rPr>
-                <w:rFonts w:ascii="Calibri" w:hAnsi="Calibri" w:cs="Calibri"/>
-                <w:b/>
-                <w:bCs/>
-                <w:color w:val="FFFFFF"/>
-                <w:sz w:val="18"/>
-                <w:szCs w:val="18"/>
-                <w:lang w:eastAsia="es-AR"/>
-              </w:rPr>
-              <w:t>Points</w:t>
-            </w:r>
-            <w:proofErr w:type="spellEnd"/>
+              <w:t>Story Points</w:t>
+            </w:r>
           </w:p>
         </w:tc>
         <w:tc>
@@ -16427,23 +15833,7 @@
     <w:p/>
     <w:p>
       <w:r>
-        <w:t xml:space="preserve">Velocidad: 8 </w:t>
-      </w:r>
-      <w:proofErr w:type="spellStart"/>
-      <w:r>
-        <w:t>Story</w:t>
-      </w:r>
-      <w:proofErr w:type="spellEnd"/>
-      <w:r>
-        <w:t xml:space="preserve"> </w:t>
-      </w:r>
-      <w:proofErr w:type="spellStart"/>
-      <w:r>
-        <w:t>Points</w:t>
-      </w:r>
-      <w:proofErr w:type="spellEnd"/>
-      <w:r>
-        <w:t>/</w:t>
+        <w:t>Velocidad: 8 Story Points/</w:t>
       </w:r>
       <w:r>
         <w:t>iteración (</w:t>
@@ -16454,21 +15844,8 @@
     </w:p>
     <w:p>
       <w:r>
-        <w:t xml:space="preserve">Total de historias: 17 </w:t>
+        <w:t>Total de historias: 17 Story Points</w:t>
       </w:r>
-      <w:proofErr w:type="spellStart"/>
-      <w:r>
-        <w:t>Story</w:t>
-      </w:r>
-      <w:proofErr w:type="spellEnd"/>
-      <w:r>
-        <w:t xml:space="preserve"> </w:t>
-      </w:r>
-      <w:proofErr w:type="spellStart"/>
-      <w:r>
-        <w:t>Points</w:t>
-      </w:r>
-      <w:proofErr w:type="spellEnd"/>
     </w:p>
     <w:p>
       <w:r>
@@ -16486,7 +15863,7 @@
 </file>
 
 <file path=word/numbering.xml><?xml version="1.0" encoding="utf-8"?>
-<w:numbering xmlns:wpc="http://schemas.microsoft.com/office/word/2010/wordprocessingCanvas" xmlns:mc="http://schemas.openxmlformats.org/markup-compatibility/2006" xmlns:o="urn:schemas-microsoft-com:office:office" xmlns:r="http://schemas.openxmlformats.org/officeDocument/2006/relationships" xmlns:m="http://schemas.openxmlformats.org/officeDocument/2006/math" xmlns:v="urn:schemas-microsoft-com:vml" xmlns:wp14="http://schemas.microsoft.com/office/word/2010/wordprocessingDrawing" xmlns:wp="http://schemas.openxmlformats.org/drawingml/2006/wordprocessingDrawing" xmlns:w10="urn:schemas-microsoft-com:office:word" xmlns:w="http://schemas.openxmlformats.org/wordprocessingml/2006/main" xmlns:w14="http://schemas.microsoft.com/office/word/2010/wordml" xmlns:w15="http://schemas.microsoft.com/office/word/2012/wordml" xmlns:wpg="http://schemas.microsoft.com/office/word/2010/wordprocessingGroup" xmlns:wpi="http://schemas.microsoft.com/office/word/2010/wordprocessingInk" xmlns:wne="http://schemas.microsoft.com/office/word/2006/wordml" xmlns:wps="http://schemas.microsoft.com/office/word/2010/wordprocessingShape" mc:Ignorable="w14 w15 wp14">
+<w:numbering xmlns:wpc="http://schemas.microsoft.com/office/word/2010/wordprocessingCanvas" xmlns:cx="http://schemas.microsoft.com/office/drawing/2014/chartex" xmlns:cx1="http://schemas.microsoft.com/office/drawing/2015/9/8/chartex" xmlns:mc="http://schemas.openxmlformats.org/markup-compatibility/2006" xmlns:o="urn:schemas-microsoft-com:office:office" xmlns:r="http://schemas.openxmlformats.org/officeDocument/2006/relationships" xmlns:m="http://schemas.openxmlformats.org/officeDocument/2006/math" xmlns:v="urn:schemas-microsoft-com:vml" xmlns:wp14="http://schemas.microsoft.com/office/word/2010/wordprocessingDrawing" xmlns:wp="http://schemas.openxmlformats.org/drawingml/2006/wordprocessingDrawing" xmlns:w10="urn:schemas-microsoft-com:office:word" xmlns:w="http://schemas.openxmlformats.org/wordprocessingml/2006/main" xmlns:w14="http://schemas.microsoft.com/office/word/2010/wordml" xmlns:w15="http://schemas.microsoft.com/office/word/2012/wordml" xmlns:w16se="http://schemas.microsoft.com/office/word/2015/wordml/symex" xmlns:wpg="http://schemas.microsoft.com/office/word/2010/wordprocessingGroup" xmlns:wpi="http://schemas.microsoft.com/office/word/2010/wordprocessingInk" xmlns:wne="http://schemas.microsoft.com/office/word/2006/wordml" xmlns:wps="http://schemas.microsoft.com/office/word/2010/wordprocessingShape" mc:Ignorable="w14 w15 w16se wp14">
   <w:abstractNum w:abstractNumId="0" w15:restartNumberingAfterBreak="0">
     <w:nsid w:val="07D072FA"/>
     <w:multiLevelType w:val="hybridMultilevel"/>
@@ -17009,7 +16386,7 @@
 </file>
 
 <file path=word/styles.xml><?xml version="1.0" encoding="utf-8"?>
-<w:styles xmlns:mc="http://schemas.openxmlformats.org/markup-compatibility/2006" xmlns:r="http://schemas.openxmlformats.org/officeDocument/2006/relationships" xmlns:w="http://schemas.openxmlformats.org/wordprocessingml/2006/main" xmlns:w14="http://schemas.microsoft.com/office/word/2010/wordml" xmlns:w15="http://schemas.microsoft.com/office/word/2012/wordml" mc:Ignorable="w14 w15">
+<w:styles xmlns:mc="http://schemas.openxmlformats.org/markup-compatibility/2006" xmlns:r="http://schemas.openxmlformats.org/officeDocument/2006/relationships" xmlns:w="http://schemas.openxmlformats.org/wordprocessingml/2006/main" xmlns:w14="http://schemas.microsoft.com/office/word/2010/wordml" xmlns:w15="http://schemas.microsoft.com/office/word/2012/wordml" xmlns:w16se="http://schemas.microsoft.com/office/word/2015/wordml/symex" mc:Ignorable="w14 w15 w16se">
   <w:docDefaults>
     <w:rPrDefault>
       <w:rPr>

</xml_diff>

<commit_message>
Refinadas TaskCards 2° Iteración.
</commit_message>
<xml_diff>
--- a/docs/TP - Historias de usuario.docx
+++ b/docs/TP - Historias de usuario.docx
@@ -1,6 +1,6 @@
 
 <file path=word/document.xml><?xml version="1.0" encoding="utf-8"?>
-<w:document xmlns:wpc="http://schemas.microsoft.com/office/word/2010/wordprocessingCanvas" xmlns:cx="http://schemas.microsoft.com/office/drawing/2014/chartex" xmlns:cx1="http://schemas.microsoft.com/office/drawing/2015/9/8/chartex" xmlns:mc="http://schemas.openxmlformats.org/markup-compatibility/2006" xmlns:o="urn:schemas-microsoft-com:office:office" xmlns:r="http://schemas.openxmlformats.org/officeDocument/2006/relationships" xmlns:m="http://schemas.openxmlformats.org/officeDocument/2006/math" xmlns:v="urn:schemas-microsoft-com:vml" xmlns:wp14="http://schemas.microsoft.com/office/word/2010/wordprocessingDrawing" xmlns:wp="http://schemas.openxmlformats.org/drawingml/2006/wordprocessingDrawing" xmlns:w10="urn:schemas-microsoft-com:office:word" xmlns:w="http://schemas.openxmlformats.org/wordprocessingml/2006/main" xmlns:w14="http://schemas.microsoft.com/office/word/2010/wordml" xmlns:w15="http://schemas.microsoft.com/office/word/2012/wordml" xmlns:w16se="http://schemas.microsoft.com/office/word/2015/wordml/symex" xmlns:wpg="http://schemas.microsoft.com/office/word/2010/wordprocessingGroup" xmlns:wpi="http://schemas.microsoft.com/office/word/2010/wordprocessingInk" xmlns:wne="http://schemas.microsoft.com/office/word/2006/wordml" xmlns:wps="http://schemas.microsoft.com/office/word/2010/wordprocessingShape" mc:Ignorable="w14 w15 w16se wp14">
+<w:document xmlns:wpc="http://schemas.microsoft.com/office/word/2010/wordprocessingCanvas" xmlns:mc="http://schemas.openxmlformats.org/markup-compatibility/2006" xmlns:o="urn:schemas-microsoft-com:office:office" xmlns:r="http://schemas.openxmlformats.org/officeDocument/2006/relationships" xmlns:m="http://schemas.openxmlformats.org/officeDocument/2006/math" xmlns:v="urn:schemas-microsoft-com:vml" xmlns:wp14="http://schemas.microsoft.com/office/word/2010/wordprocessingDrawing" xmlns:wp="http://schemas.openxmlformats.org/drawingml/2006/wordprocessingDrawing" xmlns:w10="urn:schemas-microsoft-com:office:word" xmlns:w="http://schemas.openxmlformats.org/wordprocessingml/2006/main" xmlns:w14="http://schemas.microsoft.com/office/word/2010/wordml" xmlns:w15="http://schemas.microsoft.com/office/word/2012/wordml" xmlns:wpg="http://schemas.microsoft.com/office/word/2010/wordprocessingGroup" xmlns:wpi="http://schemas.microsoft.com/office/word/2010/wordprocessingInk" xmlns:wne="http://schemas.microsoft.com/office/word/2006/wordml" xmlns:wps="http://schemas.microsoft.com/office/word/2010/wordprocessingShape" mc:Ignorable="w14 w15 wp14">
   <w:body>
     <w:p>
       <w:pPr>
@@ -2481,7 +2481,6 @@
                 <w:szCs w:val="18"/>
                 <w:lang w:eastAsia="es-AR"/>
               </w:rPr>
-              <w:lastRenderedPageBreak/>
               <w:t>Observaciones:</w:t>
             </w:r>
           </w:p>
@@ -2709,7 +2708,47 @@
           <w:szCs w:val="20"/>
           <w:lang w:val="es-ES_tradnl" w:eastAsia="es-ES"/>
         </w:rPr>
-        <w:t>localidad: para la provincia de Santa Fe, se deben incluir las siguientes localidades en un listado: Santa Fe, Santo Tomé, Sauce Viejo, Rincón, Colastiné Norte, Colastiné Sur. En caso de que la localidad no sea ninguna de las anteriores, se debe poder ingresar una;</w:t>
+        <w:t xml:space="preserve">localidad: para la provincia de Santa Fe, se deben incluir las siguientes localidades en un listado: Santa Fe, Santo Tomé, Sauce Viejo, Rincón, </w:t>
+      </w:r>
+      <w:proofErr w:type="spellStart"/>
+      <w:r>
+        <w:rPr>
+          <w:rFonts w:ascii="Calibri" w:eastAsia="Times New Roman" w:hAnsi="Calibri" w:cs="Times New Roman"/>
+          <w:sz w:val="20"/>
+          <w:szCs w:val="20"/>
+          <w:lang w:val="es-ES_tradnl" w:eastAsia="es-ES"/>
+        </w:rPr>
+        <w:t>Colastiné</w:t>
+      </w:r>
+      <w:proofErr w:type="spellEnd"/>
+      <w:r>
+        <w:rPr>
+          <w:rFonts w:ascii="Calibri" w:eastAsia="Times New Roman" w:hAnsi="Calibri" w:cs="Times New Roman"/>
+          <w:sz w:val="20"/>
+          <w:szCs w:val="20"/>
+          <w:lang w:val="es-ES_tradnl" w:eastAsia="es-ES"/>
+        </w:rPr>
+        <w:t xml:space="preserve"> Norte, </w:t>
+      </w:r>
+      <w:proofErr w:type="spellStart"/>
+      <w:r>
+        <w:rPr>
+          <w:rFonts w:ascii="Calibri" w:eastAsia="Times New Roman" w:hAnsi="Calibri" w:cs="Times New Roman"/>
+          <w:sz w:val="20"/>
+          <w:szCs w:val="20"/>
+          <w:lang w:val="es-ES_tradnl" w:eastAsia="es-ES"/>
+        </w:rPr>
+        <w:t>Colastiné</w:t>
+      </w:r>
+      <w:proofErr w:type="spellEnd"/>
+      <w:r>
+        <w:rPr>
+          <w:rFonts w:ascii="Calibri" w:eastAsia="Times New Roman" w:hAnsi="Calibri" w:cs="Times New Roman"/>
+          <w:sz w:val="20"/>
+          <w:szCs w:val="20"/>
+          <w:lang w:val="es-ES_tradnl" w:eastAsia="es-ES"/>
+        </w:rPr>
+        <w:t xml:space="preserve"> Sur. En caso de que la localidad no sea ninguna de las anteriores, se debe poder ingresar una;</w:t>
       </w:r>
     </w:p>
     <w:p>
@@ -3716,7 +3755,51 @@
                 <w:szCs w:val="18"/>
                 <w:lang w:eastAsia="es-AR"/>
               </w:rPr>
-              <w:t>ocalidad: para la provincia de Santa Fe, se deben incluir las siguientes localidades en un listado: Santa Fe, Santo Tomé, Sauce Viejo, Rincón, Colastiné Norte, Colastiné Sur. En caso de que la localidad no sea ninguna de las anteriores, se debe poder ingresar una</w:t>
+              <w:t xml:space="preserve">ocalidad: para la provincia de Santa Fe, se deben incluir las siguientes localidades en un listado: Santa Fe, Santo Tomé, Sauce Viejo, Rincón, </w:t>
+            </w:r>
+            <w:proofErr w:type="spellStart"/>
+            <w:r>
+              <w:rPr>
+                <w:rFonts w:ascii="Calibri" w:hAnsi="Calibri" w:cs="Calibri"/>
+                <w:color w:val="000000"/>
+                <w:sz w:val="18"/>
+                <w:szCs w:val="18"/>
+                <w:lang w:eastAsia="es-AR"/>
+              </w:rPr>
+              <w:t>Colastiné</w:t>
+            </w:r>
+            <w:proofErr w:type="spellEnd"/>
+            <w:r>
+              <w:rPr>
+                <w:rFonts w:ascii="Calibri" w:hAnsi="Calibri" w:cs="Calibri"/>
+                <w:color w:val="000000"/>
+                <w:sz w:val="18"/>
+                <w:szCs w:val="18"/>
+                <w:lang w:eastAsia="es-AR"/>
+              </w:rPr>
+              <w:t xml:space="preserve"> Norte, </w:t>
+            </w:r>
+            <w:proofErr w:type="spellStart"/>
+            <w:r>
+              <w:rPr>
+                <w:rFonts w:ascii="Calibri" w:hAnsi="Calibri" w:cs="Calibri"/>
+                <w:color w:val="000000"/>
+                <w:sz w:val="18"/>
+                <w:szCs w:val="18"/>
+                <w:lang w:eastAsia="es-AR"/>
+              </w:rPr>
+              <w:t>Colastiné</w:t>
+            </w:r>
+            <w:proofErr w:type="spellEnd"/>
+            <w:r>
+              <w:rPr>
+                <w:rFonts w:ascii="Calibri" w:hAnsi="Calibri" w:cs="Calibri"/>
+                <w:color w:val="000000"/>
+                <w:sz w:val="18"/>
+                <w:szCs w:val="18"/>
+                <w:lang w:eastAsia="es-AR"/>
+              </w:rPr>
+              <w:t xml:space="preserve"> Sur. En caso de que la localidad no sea ninguna de las anteriores, se debe poder ingresar una</w:t>
             </w:r>
             <w:r>
               <w:rPr>
@@ -4238,8 +4321,6 @@
               </w:rPr>
               <w:t>300</w:t>
             </w:r>
-            <w:bookmarkStart w:id="0" w:name="_GoBack"/>
-            <w:bookmarkEnd w:id="0"/>
             <w:r>
               <w:rPr>
                 <w:rFonts w:ascii="Calibri" w:hAnsi="Calibri" w:cs="Calibri"/>
@@ -4508,7 +4589,6 @@
                 <w:szCs w:val="18"/>
                 <w:lang w:eastAsia="es-AR"/>
               </w:rPr>
-              <w:lastRenderedPageBreak/>
               <w:t>Observaciones:</w:t>
             </w:r>
           </w:p>
@@ -5797,8 +5877,42 @@
                 <w:szCs w:val="18"/>
                 <w:lang w:eastAsia="es-AR"/>
               </w:rPr>
-              <w:t>El resultado de la consulta debe mostrarse como un listado? Con que datos?</w:t>
-            </w:r>
+              <w:t>El resultado de la consulta debe mostrarse como un listado</w:t>
+            </w:r>
+            <w:proofErr w:type="gramStart"/>
+            <w:r>
+              <w:rPr>
+                <w:rFonts w:ascii="Calibri" w:eastAsia="Times New Roman" w:hAnsi="Calibri" w:cs="Calibri"/>
+                <w:color w:val="000000"/>
+                <w:sz w:val="18"/>
+                <w:szCs w:val="18"/>
+                <w:lang w:eastAsia="es-AR"/>
+              </w:rPr>
+              <w:t>?</w:t>
+            </w:r>
+            <w:proofErr w:type="gramEnd"/>
+            <w:r>
+              <w:rPr>
+                <w:rFonts w:ascii="Calibri" w:eastAsia="Times New Roman" w:hAnsi="Calibri" w:cs="Calibri"/>
+                <w:color w:val="000000"/>
+                <w:sz w:val="18"/>
+                <w:szCs w:val="18"/>
+                <w:lang w:eastAsia="es-AR"/>
+              </w:rPr>
+              <w:t xml:space="preserve"> Con que datos</w:t>
+            </w:r>
+            <w:proofErr w:type="gramStart"/>
+            <w:r>
+              <w:rPr>
+                <w:rFonts w:ascii="Calibri" w:eastAsia="Times New Roman" w:hAnsi="Calibri" w:cs="Calibri"/>
+                <w:color w:val="000000"/>
+                <w:sz w:val="18"/>
+                <w:szCs w:val="18"/>
+                <w:lang w:eastAsia="es-AR"/>
+              </w:rPr>
+              <w:t>?</w:t>
+            </w:r>
+            <w:proofErr w:type="gramEnd"/>
             <w:r>
               <w:rPr>
                 <w:rFonts w:ascii="Calibri" w:eastAsia="Times New Roman" w:hAnsi="Calibri" w:cs="Calibri"/>
@@ -5839,8 +5953,20 @@
                 <w:szCs w:val="18"/>
                 <w:lang w:eastAsia="es-AR"/>
               </w:rPr>
-              <w:t>Que acciones se permiten realizar luego de consultar?</w:t>
-            </w:r>
+              <w:t>Que acciones se permiten realizar luego de consultar</w:t>
+            </w:r>
+            <w:proofErr w:type="gramStart"/>
+            <w:r>
+              <w:rPr>
+                <w:rFonts w:ascii="Calibri" w:eastAsia="Times New Roman" w:hAnsi="Calibri" w:cs="Calibri"/>
+                <w:color w:val="000000"/>
+                <w:sz w:val="18"/>
+                <w:szCs w:val="18"/>
+                <w:lang w:eastAsia="es-AR"/>
+              </w:rPr>
+              <w:t>?</w:t>
+            </w:r>
+            <w:proofErr w:type="gramEnd"/>
             <w:r>
               <w:rPr>
                 <w:rFonts w:ascii="Calibri" w:eastAsia="Times New Roman" w:hAnsi="Calibri" w:cs="Calibri"/>
@@ -6975,7 +7101,29 @@
                 <w:szCs w:val="18"/>
                 <w:lang w:eastAsia="es-AR"/>
               </w:rPr>
-              <w:t>Como es el formato del catálogo? Cuantas propiedades por hoja…</w:t>
+              <w:t>Como es el formato del catálogo</w:t>
+            </w:r>
+            <w:proofErr w:type="gramStart"/>
+            <w:r>
+              <w:rPr>
+                <w:rFonts w:ascii="Calibri" w:eastAsia="Times New Roman" w:hAnsi="Calibri" w:cs="Calibri"/>
+                <w:color w:val="000000"/>
+                <w:sz w:val="18"/>
+                <w:szCs w:val="18"/>
+                <w:lang w:eastAsia="es-AR"/>
+              </w:rPr>
+              <w:t>?</w:t>
+            </w:r>
+            <w:proofErr w:type="gramEnd"/>
+            <w:r>
+              <w:rPr>
+                <w:rFonts w:ascii="Calibri" w:eastAsia="Times New Roman" w:hAnsi="Calibri" w:cs="Calibri"/>
+                <w:color w:val="000000"/>
+                <w:sz w:val="18"/>
+                <w:szCs w:val="18"/>
+                <w:lang w:eastAsia="es-AR"/>
+              </w:rPr>
+              <w:t xml:space="preserve"> Cuantas propiedades por hoja…</w:t>
             </w:r>
             <w:r>
               <w:rPr>
@@ -7007,7 +7155,29 @@
                 <w:szCs w:val="18"/>
                 <w:lang w:eastAsia="es-AR"/>
               </w:rPr>
-              <w:t xml:space="preserve">Que es la fecha de emisión? De carga del inmueble o de emisión del </w:t>
+              <w:t>Que es la fecha de emisión</w:t>
+            </w:r>
+            <w:proofErr w:type="gramStart"/>
+            <w:r>
+              <w:rPr>
+                <w:rFonts w:ascii="Calibri" w:eastAsia="Times New Roman" w:hAnsi="Calibri" w:cs="Calibri"/>
+                <w:color w:val="000000"/>
+                <w:sz w:val="18"/>
+                <w:szCs w:val="18"/>
+                <w:lang w:eastAsia="es-AR"/>
+              </w:rPr>
+              <w:t>?</w:t>
+            </w:r>
+            <w:proofErr w:type="gramEnd"/>
+            <w:r>
+              <w:rPr>
+                <w:rFonts w:ascii="Calibri" w:eastAsia="Times New Roman" w:hAnsi="Calibri" w:cs="Calibri"/>
+                <w:color w:val="000000"/>
+                <w:sz w:val="18"/>
+                <w:szCs w:val="18"/>
+                <w:lang w:eastAsia="es-AR"/>
+              </w:rPr>
+              <w:t xml:space="preserve"> De carga del inmueble o de emisión del </w:t>
             </w:r>
             <w:r>
               <w:rPr>
@@ -7059,7 +7229,29 @@
                 <w:szCs w:val="18"/>
                 <w:lang w:eastAsia="es-AR"/>
               </w:rPr>
-              <w:t xml:space="preserve">Se puede cargar otra foto del inmueble o sólo elegir entre las que están cargadas en el sistema? </w:t>
+              <w:t>Se puede cargar otra foto del inmueble o sólo elegir entre las que están cargadas en el sistema</w:t>
+            </w:r>
+            <w:proofErr w:type="gramStart"/>
+            <w:r>
+              <w:rPr>
+                <w:rFonts w:ascii="Calibri" w:eastAsia="Times New Roman" w:hAnsi="Calibri" w:cs="Calibri"/>
+                <w:color w:val="000000"/>
+                <w:sz w:val="18"/>
+                <w:szCs w:val="18"/>
+                <w:lang w:eastAsia="es-AR"/>
+              </w:rPr>
+              <w:t>?</w:t>
+            </w:r>
+            <w:proofErr w:type="gramEnd"/>
+            <w:r>
+              <w:rPr>
+                <w:rFonts w:ascii="Calibri" w:eastAsia="Times New Roman" w:hAnsi="Calibri" w:cs="Calibri"/>
+                <w:color w:val="000000"/>
+                <w:sz w:val="18"/>
+                <w:szCs w:val="18"/>
+                <w:lang w:eastAsia="es-AR"/>
+              </w:rPr>
+              <w:t xml:space="preserve"> </w:t>
             </w:r>
             <w:r>
               <w:rPr>
@@ -7111,30 +7303,54 @@
                 <w:szCs w:val="18"/>
                 <w:lang w:eastAsia="es-AR"/>
               </w:rPr>
-              <w:t>Si se permite cargar otra foto, se la cargamos al inmueble o se borra?</w:t>
-            </w:r>
-          </w:p>
-          <w:p>
-            <w:pPr>
-              <w:spacing w:after="0" w:line="240" w:lineRule="auto"/>
-              <w:rPr>
-                <w:rFonts w:ascii="Calibri" w:eastAsia="Times New Roman" w:hAnsi="Calibri" w:cs="Calibri"/>
-                <w:color w:val="000000"/>
-                <w:sz w:val="18"/>
-                <w:szCs w:val="18"/>
-                <w:lang w:eastAsia="es-AR"/>
-              </w:rPr>
-            </w:pPr>
-            <w:r>
-              <w:rPr>
-                <w:rFonts w:ascii="Calibri" w:eastAsia="Times New Roman" w:hAnsi="Calibri" w:cs="Calibri"/>
-                <w:color w:val="000000"/>
-                <w:sz w:val="18"/>
-                <w:szCs w:val="18"/>
-                <w:lang w:eastAsia="es-AR"/>
-              </w:rPr>
-              <w:t>Si es un departamento, que superficie hay que colocar?</w:t>
-            </w:r>
+              <w:t>Si se permite cargar otra foto, se la cargamos al inmueble o se borra</w:t>
+            </w:r>
+            <w:proofErr w:type="gramStart"/>
+            <w:r>
+              <w:rPr>
+                <w:rFonts w:ascii="Calibri" w:eastAsia="Times New Roman" w:hAnsi="Calibri" w:cs="Calibri"/>
+                <w:color w:val="000000"/>
+                <w:sz w:val="18"/>
+                <w:szCs w:val="18"/>
+                <w:lang w:eastAsia="es-AR"/>
+              </w:rPr>
+              <w:t>?</w:t>
+            </w:r>
+            <w:proofErr w:type="gramEnd"/>
+          </w:p>
+          <w:p>
+            <w:pPr>
+              <w:spacing w:after="0" w:line="240" w:lineRule="auto"/>
+              <w:rPr>
+                <w:rFonts w:ascii="Calibri" w:eastAsia="Times New Roman" w:hAnsi="Calibri" w:cs="Calibri"/>
+                <w:color w:val="000000"/>
+                <w:sz w:val="18"/>
+                <w:szCs w:val="18"/>
+                <w:lang w:eastAsia="es-AR"/>
+              </w:rPr>
+            </w:pPr>
+            <w:r>
+              <w:rPr>
+                <w:rFonts w:ascii="Calibri" w:eastAsia="Times New Roman" w:hAnsi="Calibri" w:cs="Calibri"/>
+                <w:color w:val="000000"/>
+                <w:sz w:val="18"/>
+                <w:szCs w:val="18"/>
+                <w:lang w:eastAsia="es-AR"/>
+              </w:rPr>
+              <w:t>Si es un departamento, que superficie hay que colocar</w:t>
+            </w:r>
+            <w:proofErr w:type="gramStart"/>
+            <w:r>
+              <w:rPr>
+                <w:rFonts w:ascii="Calibri" w:eastAsia="Times New Roman" w:hAnsi="Calibri" w:cs="Calibri"/>
+                <w:color w:val="000000"/>
+                <w:sz w:val="18"/>
+                <w:szCs w:val="18"/>
+                <w:lang w:eastAsia="es-AR"/>
+              </w:rPr>
+              <w:t>?</w:t>
+            </w:r>
+            <w:proofErr w:type="gramEnd"/>
             <w:r>
               <w:rPr>
                 <w:rFonts w:ascii="Calibri" w:eastAsia="Times New Roman" w:hAnsi="Calibri" w:cs="Calibri"/>
@@ -7165,17 +7381,83 @@
                 <w:szCs w:val="18"/>
                 <w:lang w:eastAsia="es-AR"/>
               </w:rPr>
-              <w:t>Guardamos los datos para generarlo de nuevo por si cambia el formato? O solo guardamos el pdf?</w:t>
-            </w:r>
-            <w:r>
-              <w:rPr>
-                <w:rFonts w:ascii="Calibri" w:eastAsia="Times New Roman" w:hAnsi="Calibri" w:cs="Calibri"/>
-                <w:color w:val="000000"/>
-                <w:sz w:val="18"/>
-                <w:szCs w:val="18"/>
-                <w:lang w:eastAsia="es-AR"/>
-              </w:rPr>
-              <w:t xml:space="preserve"> Solo pdf.</w:t>
+              <w:t>Guardamos los datos para generarlo de nuevo por si cambia el formato</w:t>
+            </w:r>
+            <w:proofErr w:type="gramStart"/>
+            <w:r>
+              <w:rPr>
+                <w:rFonts w:ascii="Calibri" w:eastAsia="Times New Roman" w:hAnsi="Calibri" w:cs="Calibri"/>
+                <w:color w:val="000000"/>
+                <w:sz w:val="18"/>
+                <w:szCs w:val="18"/>
+                <w:lang w:eastAsia="es-AR"/>
+              </w:rPr>
+              <w:t>?</w:t>
+            </w:r>
+            <w:proofErr w:type="gramEnd"/>
+            <w:r>
+              <w:rPr>
+                <w:rFonts w:ascii="Calibri" w:eastAsia="Times New Roman" w:hAnsi="Calibri" w:cs="Calibri"/>
+                <w:color w:val="000000"/>
+                <w:sz w:val="18"/>
+                <w:szCs w:val="18"/>
+                <w:lang w:eastAsia="es-AR"/>
+              </w:rPr>
+              <w:t xml:space="preserve"> O solo guardamos el </w:t>
+            </w:r>
+            <w:proofErr w:type="spellStart"/>
+            <w:r>
+              <w:rPr>
+                <w:rFonts w:ascii="Calibri" w:eastAsia="Times New Roman" w:hAnsi="Calibri" w:cs="Calibri"/>
+                <w:color w:val="000000"/>
+                <w:sz w:val="18"/>
+                <w:szCs w:val="18"/>
+                <w:lang w:eastAsia="es-AR"/>
+              </w:rPr>
+              <w:t>pdf</w:t>
+            </w:r>
+            <w:proofErr w:type="spellEnd"/>
+            <w:r>
+              <w:rPr>
+                <w:rFonts w:ascii="Calibri" w:eastAsia="Times New Roman" w:hAnsi="Calibri" w:cs="Calibri"/>
+                <w:color w:val="000000"/>
+                <w:sz w:val="18"/>
+                <w:szCs w:val="18"/>
+                <w:lang w:eastAsia="es-AR"/>
+              </w:rPr>
+              <w:t>?</w:t>
+            </w:r>
+            <w:r>
+              <w:rPr>
+                <w:rFonts w:ascii="Calibri" w:eastAsia="Times New Roman" w:hAnsi="Calibri" w:cs="Calibri"/>
+                <w:color w:val="000000"/>
+                <w:sz w:val="18"/>
+                <w:szCs w:val="18"/>
+                <w:lang w:eastAsia="es-AR"/>
+              </w:rPr>
+              <w:t xml:space="preserve"> Solo </w:t>
+            </w:r>
+            <w:proofErr w:type="spellStart"/>
+            <w:r>
+              <w:rPr>
+                <w:rFonts w:ascii="Calibri" w:eastAsia="Times New Roman" w:hAnsi="Calibri" w:cs="Calibri"/>
+                <w:color w:val="000000"/>
+                <w:sz w:val="18"/>
+                <w:szCs w:val="18"/>
+                <w:lang w:eastAsia="es-AR"/>
+              </w:rPr>
+              <w:t>pdf</w:t>
+            </w:r>
+            <w:proofErr w:type="spellEnd"/>
+            <w:r>
+              <w:rPr>
+                <w:rFonts w:ascii="Calibri" w:eastAsia="Times New Roman" w:hAnsi="Calibri" w:cs="Calibri"/>
+                <w:color w:val="000000"/>
+                <w:sz w:val="18"/>
+                <w:szCs w:val="18"/>
+                <w:lang w:eastAsia="es-AR"/>
+              </w:rPr>
+              <w:t>.</w:t>
             </w:r>
           </w:p>
           <w:p>
@@ -7817,7 +8099,6 @@
                 <w:szCs w:val="18"/>
                 <w:lang w:eastAsia="es-AR"/>
               </w:rPr>
-              <w:lastRenderedPageBreak/>
               <w:t>Riesgo en Desarrollo:</w:t>
             </w:r>
             <w:r>
@@ -8262,73 +8543,141 @@
                 <w:szCs w:val="18"/>
                 <w:lang w:eastAsia="es-AR"/>
               </w:rPr>
-              <w:t xml:space="preserve">Que datos son obligatorios? </w:t>
-            </w:r>
-          </w:p>
-          <w:p>
-            <w:pPr>
-              <w:spacing w:after="0" w:line="240" w:lineRule="auto"/>
-              <w:rPr>
-                <w:rFonts w:ascii="Calibri" w:eastAsia="Times New Roman" w:hAnsi="Calibri" w:cs="Calibri"/>
-                <w:color w:val="000000"/>
-                <w:sz w:val="18"/>
-                <w:szCs w:val="18"/>
-                <w:lang w:eastAsia="es-AR"/>
-              </w:rPr>
-            </w:pPr>
-            <w:r>
-              <w:rPr>
-                <w:rFonts w:ascii="Calibri" w:eastAsia="Times New Roman" w:hAnsi="Calibri" w:cs="Calibri"/>
-                <w:color w:val="000000"/>
-                <w:sz w:val="18"/>
-                <w:szCs w:val="18"/>
-                <w:lang w:eastAsia="es-AR"/>
-              </w:rPr>
-              <w:t>Que datos se pueden modificar?</w:t>
-            </w:r>
-          </w:p>
-          <w:p>
-            <w:pPr>
-              <w:spacing w:after="0" w:line="240" w:lineRule="auto"/>
-              <w:rPr>
-                <w:rFonts w:ascii="Calibri" w:eastAsia="Times New Roman" w:hAnsi="Calibri" w:cs="Calibri"/>
-                <w:color w:val="000000"/>
-                <w:sz w:val="18"/>
-                <w:szCs w:val="18"/>
-                <w:lang w:eastAsia="es-AR"/>
-              </w:rPr>
-            </w:pPr>
-            <w:r>
-              <w:rPr>
-                <w:rFonts w:ascii="Calibri" w:eastAsia="Times New Roman" w:hAnsi="Calibri" w:cs="Calibri"/>
-                <w:color w:val="000000"/>
-                <w:sz w:val="18"/>
-                <w:szCs w:val="18"/>
-                <w:lang w:eastAsia="es-AR"/>
-              </w:rPr>
-              <w:t>Que datos no pueden estar repetidos?</w:t>
-            </w:r>
-          </w:p>
-          <w:p>
-            <w:pPr>
-              <w:spacing w:after="0" w:line="240" w:lineRule="auto"/>
-              <w:rPr>
-                <w:rFonts w:ascii="Calibri" w:eastAsia="Times New Roman" w:hAnsi="Calibri" w:cs="Calibri"/>
-                <w:color w:val="000000"/>
-                <w:sz w:val="18"/>
-                <w:szCs w:val="18"/>
-                <w:lang w:eastAsia="es-AR"/>
-              </w:rPr>
-            </w:pPr>
-            <w:r>
-              <w:rPr>
-                <w:rFonts w:ascii="Calibri" w:eastAsia="Times New Roman" w:hAnsi="Calibri" w:cs="Calibri"/>
-                <w:color w:val="000000"/>
-                <w:sz w:val="18"/>
-                <w:szCs w:val="18"/>
-                <w:lang w:eastAsia="es-AR"/>
-              </w:rPr>
-              <w:t xml:space="preserve">Es necesario llevar un historial de cambios? </w:t>
+              <w:t>Que datos son obligatorios</w:t>
+            </w:r>
+            <w:proofErr w:type="gramStart"/>
+            <w:r>
+              <w:rPr>
+                <w:rFonts w:ascii="Calibri" w:eastAsia="Times New Roman" w:hAnsi="Calibri" w:cs="Calibri"/>
+                <w:color w:val="000000"/>
+                <w:sz w:val="18"/>
+                <w:szCs w:val="18"/>
+                <w:lang w:eastAsia="es-AR"/>
+              </w:rPr>
+              <w:t>?</w:t>
+            </w:r>
+            <w:proofErr w:type="gramEnd"/>
+            <w:r>
+              <w:rPr>
+                <w:rFonts w:ascii="Calibri" w:eastAsia="Times New Roman" w:hAnsi="Calibri" w:cs="Calibri"/>
+                <w:color w:val="000000"/>
+                <w:sz w:val="18"/>
+                <w:szCs w:val="18"/>
+                <w:lang w:eastAsia="es-AR"/>
+              </w:rPr>
+              <w:t xml:space="preserve"> </w:t>
+            </w:r>
+          </w:p>
+          <w:p>
+            <w:pPr>
+              <w:spacing w:after="0" w:line="240" w:lineRule="auto"/>
+              <w:rPr>
+                <w:rFonts w:ascii="Calibri" w:eastAsia="Times New Roman" w:hAnsi="Calibri" w:cs="Calibri"/>
+                <w:color w:val="000000"/>
+                <w:sz w:val="18"/>
+                <w:szCs w:val="18"/>
+                <w:lang w:eastAsia="es-AR"/>
+              </w:rPr>
+            </w:pPr>
+            <w:r>
+              <w:rPr>
+                <w:rFonts w:ascii="Calibri" w:eastAsia="Times New Roman" w:hAnsi="Calibri" w:cs="Calibri"/>
+                <w:color w:val="000000"/>
+                <w:sz w:val="18"/>
+                <w:szCs w:val="18"/>
+                <w:lang w:eastAsia="es-AR"/>
+              </w:rPr>
+              <w:t>Que datos se pueden modificar</w:t>
+            </w:r>
+            <w:proofErr w:type="gramStart"/>
+            <w:r>
+              <w:rPr>
+                <w:rFonts w:ascii="Calibri" w:eastAsia="Times New Roman" w:hAnsi="Calibri" w:cs="Calibri"/>
+                <w:color w:val="000000"/>
+                <w:sz w:val="18"/>
+                <w:szCs w:val="18"/>
+                <w:lang w:eastAsia="es-AR"/>
+              </w:rPr>
+              <w:t>?</w:t>
+            </w:r>
+            <w:proofErr w:type="gramEnd"/>
+          </w:p>
+          <w:p>
+            <w:pPr>
+              <w:spacing w:after="0" w:line="240" w:lineRule="auto"/>
+              <w:rPr>
+                <w:rFonts w:ascii="Calibri" w:eastAsia="Times New Roman" w:hAnsi="Calibri" w:cs="Calibri"/>
+                <w:color w:val="000000"/>
+                <w:sz w:val="18"/>
+                <w:szCs w:val="18"/>
+                <w:lang w:eastAsia="es-AR"/>
+              </w:rPr>
+            </w:pPr>
+            <w:r>
+              <w:rPr>
+                <w:rFonts w:ascii="Calibri" w:eastAsia="Times New Roman" w:hAnsi="Calibri" w:cs="Calibri"/>
+                <w:color w:val="000000"/>
+                <w:sz w:val="18"/>
+                <w:szCs w:val="18"/>
+                <w:lang w:eastAsia="es-AR"/>
+              </w:rPr>
+              <w:t>Que datos no pueden estar repetidos</w:t>
+            </w:r>
+            <w:proofErr w:type="gramStart"/>
+            <w:r>
+              <w:rPr>
+                <w:rFonts w:ascii="Calibri" w:eastAsia="Times New Roman" w:hAnsi="Calibri" w:cs="Calibri"/>
+                <w:color w:val="000000"/>
+                <w:sz w:val="18"/>
+                <w:szCs w:val="18"/>
+                <w:lang w:eastAsia="es-AR"/>
+              </w:rPr>
+              <w:t>?</w:t>
+            </w:r>
+            <w:proofErr w:type="gramEnd"/>
+          </w:p>
+          <w:p>
+            <w:pPr>
+              <w:spacing w:after="0" w:line="240" w:lineRule="auto"/>
+              <w:rPr>
+                <w:rFonts w:ascii="Calibri" w:eastAsia="Times New Roman" w:hAnsi="Calibri" w:cs="Calibri"/>
+                <w:color w:val="000000"/>
+                <w:sz w:val="18"/>
+                <w:szCs w:val="18"/>
+                <w:lang w:eastAsia="es-AR"/>
+              </w:rPr>
+            </w:pPr>
+            <w:r>
+              <w:rPr>
+                <w:rFonts w:ascii="Calibri" w:eastAsia="Times New Roman" w:hAnsi="Calibri" w:cs="Calibri"/>
+                <w:color w:val="000000"/>
+                <w:sz w:val="18"/>
+                <w:szCs w:val="18"/>
+                <w:lang w:eastAsia="es-AR"/>
+              </w:rPr>
+              <w:t>Es necesario llevar un historial de cambios</w:t>
+            </w:r>
+            <w:proofErr w:type="gramStart"/>
+            <w:r>
+              <w:rPr>
+                <w:rFonts w:ascii="Calibri" w:eastAsia="Times New Roman" w:hAnsi="Calibri" w:cs="Calibri"/>
+                <w:color w:val="000000"/>
+                <w:sz w:val="18"/>
+                <w:szCs w:val="18"/>
+                <w:lang w:eastAsia="es-AR"/>
+              </w:rPr>
+              <w:t>?</w:t>
+            </w:r>
+            <w:proofErr w:type="gramEnd"/>
+            <w:r>
+              <w:rPr>
+                <w:rFonts w:ascii="Calibri" w:eastAsia="Times New Roman" w:hAnsi="Calibri" w:cs="Calibri"/>
+                <w:color w:val="000000"/>
+                <w:sz w:val="18"/>
+                <w:szCs w:val="18"/>
+                <w:lang w:eastAsia="es-AR"/>
+              </w:rPr>
+              <w:t xml:space="preserve"> </w:t>
             </w:r>
             <w:r>
               <w:rPr>
@@ -8340,6 +8689,7 @@
               </w:rPr>
               <w:t>Cuáles</w:t>
             </w:r>
+            <w:proofErr w:type="gramStart"/>
             <w:r>
               <w:rPr>
                 <w:rFonts w:ascii="Calibri" w:eastAsia="Times New Roman" w:hAnsi="Calibri" w:cs="Calibri"/>
@@ -8350,6 +8700,7 @@
               </w:rPr>
               <w:t>?</w:t>
             </w:r>
+            <w:proofErr w:type="gramEnd"/>
           </w:p>
           <w:p>
             <w:pPr>
@@ -9582,8 +9933,20 @@
                 <w:szCs w:val="18"/>
                 <w:lang w:eastAsia="es-AR"/>
               </w:rPr>
-              <w:t>El documento es digital o se debe imprimir y archivar?</w:t>
-            </w:r>
+              <w:t>El documento es digital o se debe imprimir y archivar</w:t>
+            </w:r>
+            <w:proofErr w:type="gramStart"/>
+            <w:r>
+              <w:rPr>
+                <w:rFonts w:ascii="Calibri" w:eastAsia="Times New Roman" w:hAnsi="Calibri" w:cs="Calibri"/>
+                <w:color w:val="000000"/>
+                <w:sz w:val="18"/>
+                <w:szCs w:val="18"/>
+                <w:lang w:eastAsia="es-AR"/>
+              </w:rPr>
+              <w:t>?</w:t>
+            </w:r>
+            <w:proofErr w:type="gramEnd"/>
             <w:r>
               <w:rPr>
                 <w:rFonts w:ascii="Calibri" w:eastAsia="Times New Roman" w:hAnsi="Calibri" w:cs="Calibri"/>
@@ -9626,8 +9989,20 @@
                 <w:szCs w:val="18"/>
                 <w:lang w:eastAsia="es-AR"/>
               </w:rPr>
-              <w:t>Quien es el usuario en este caso?</w:t>
-            </w:r>
+              <w:t>Quien es el usuario en este caso</w:t>
+            </w:r>
+            <w:proofErr w:type="gramStart"/>
+            <w:r>
+              <w:rPr>
+                <w:rFonts w:ascii="Calibri" w:eastAsia="Times New Roman" w:hAnsi="Calibri" w:cs="Calibri"/>
+                <w:color w:val="000000"/>
+                <w:sz w:val="18"/>
+                <w:szCs w:val="18"/>
+                <w:lang w:eastAsia="es-AR"/>
+              </w:rPr>
+              <w:t>?</w:t>
+            </w:r>
+            <w:proofErr w:type="gramEnd"/>
             <w:r>
               <w:rPr>
                 <w:rFonts w:ascii="Calibri" w:eastAsia="Times New Roman" w:hAnsi="Calibri" w:cs="Calibri"/>
@@ -9678,8 +10053,20 @@
                 <w:szCs w:val="18"/>
                 <w:lang w:eastAsia="es-AR"/>
               </w:rPr>
-              <w:t xml:space="preserve"> medio de pago?</w:t>
-            </w:r>
+              <w:t xml:space="preserve"> medio de pago</w:t>
+            </w:r>
+            <w:proofErr w:type="gramStart"/>
+            <w:r>
+              <w:rPr>
+                <w:rFonts w:ascii="Calibri" w:eastAsia="Times New Roman" w:hAnsi="Calibri" w:cs="Calibri"/>
+                <w:color w:val="000000"/>
+                <w:sz w:val="18"/>
+                <w:szCs w:val="18"/>
+                <w:lang w:eastAsia="es-AR"/>
+              </w:rPr>
+              <w:t>?</w:t>
+            </w:r>
+            <w:proofErr w:type="gramEnd"/>
             <w:r>
               <w:rPr>
                 <w:rFonts w:ascii="Calibri" w:eastAsia="Times New Roman" w:hAnsi="Calibri" w:cs="Calibri"/>
@@ -9731,8 +10118,20 @@
                 <w:lang w:eastAsia="es-AR"/>
               </w:rPr>
               <w:lastRenderedPageBreak/>
-              <w:t>Se debe hacer algo si vence la reserva?</w:t>
-            </w:r>
+              <w:t>Se debe hacer algo si vence la reserva</w:t>
+            </w:r>
+            <w:proofErr w:type="gramStart"/>
+            <w:r>
+              <w:rPr>
+                <w:rFonts w:ascii="Calibri" w:eastAsia="Times New Roman" w:hAnsi="Calibri" w:cs="Calibri"/>
+                <w:color w:val="000000"/>
+                <w:sz w:val="18"/>
+                <w:szCs w:val="18"/>
+                <w:lang w:eastAsia="es-AR"/>
+              </w:rPr>
+              <w:t>?</w:t>
+            </w:r>
+            <w:proofErr w:type="gramEnd"/>
             <w:r>
               <w:rPr>
                 <w:rFonts w:ascii="Calibri" w:eastAsia="Times New Roman" w:hAnsi="Calibri" w:cs="Calibri"/>
@@ -9773,8 +10172,42 @@
                 <w:szCs w:val="18"/>
                 <w:lang w:eastAsia="es-AR"/>
               </w:rPr>
-              <w:t>Se debe incluir al propietario? Qué datos de él?</w:t>
-            </w:r>
+              <w:t>Se debe incluir al propietario</w:t>
+            </w:r>
+            <w:proofErr w:type="gramStart"/>
+            <w:r>
+              <w:rPr>
+                <w:rFonts w:ascii="Calibri" w:eastAsia="Times New Roman" w:hAnsi="Calibri" w:cs="Calibri"/>
+                <w:color w:val="000000"/>
+                <w:sz w:val="18"/>
+                <w:szCs w:val="18"/>
+                <w:lang w:eastAsia="es-AR"/>
+              </w:rPr>
+              <w:t>?</w:t>
+            </w:r>
+            <w:proofErr w:type="gramEnd"/>
+            <w:r>
+              <w:rPr>
+                <w:rFonts w:ascii="Calibri" w:eastAsia="Times New Roman" w:hAnsi="Calibri" w:cs="Calibri"/>
+                <w:color w:val="000000"/>
+                <w:sz w:val="18"/>
+                <w:szCs w:val="18"/>
+                <w:lang w:eastAsia="es-AR"/>
+              </w:rPr>
+              <w:t xml:space="preserve"> Qué datos de él</w:t>
+            </w:r>
+            <w:proofErr w:type="gramStart"/>
+            <w:r>
+              <w:rPr>
+                <w:rFonts w:ascii="Calibri" w:eastAsia="Times New Roman" w:hAnsi="Calibri" w:cs="Calibri"/>
+                <w:color w:val="000000"/>
+                <w:sz w:val="18"/>
+                <w:szCs w:val="18"/>
+                <w:lang w:eastAsia="es-AR"/>
+              </w:rPr>
+              <w:t>?</w:t>
+            </w:r>
+            <w:proofErr w:type="gramEnd"/>
             <w:r>
               <w:rPr>
                 <w:rFonts w:ascii="Calibri" w:eastAsia="Times New Roman" w:hAnsi="Calibri" w:cs="Calibri"/>
@@ -9815,8 +10248,20 @@
                 <w:szCs w:val="18"/>
                 <w:lang w:eastAsia="es-AR"/>
               </w:rPr>
-              <w:t>Aparte de crearlas, se pueden modificar y eliminar?</w:t>
-            </w:r>
+              <w:t>Aparte de crearlas, se pueden modificar y eliminar</w:t>
+            </w:r>
+            <w:proofErr w:type="gramStart"/>
+            <w:r>
+              <w:rPr>
+                <w:rFonts w:ascii="Calibri" w:eastAsia="Times New Roman" w:hAnsi="Calibri" w:cs="Calibri"/>
+                <w:color w:val="000000"/>
+                <w:sz w:val="18"/>
+                <w:szCs w:val="18"/>
+                <w:lang w:eastAsia="es-AR"/>
+              </w:rPr>
+              <w:t>?</w:t>
+            </w:r>
+            <w:proofErr w:type="gramEnd"/>
             <w:r>
               <w:rPr>
                 <w:rFonts w:ascii="Calibri" w:eastAsia="Times New Roman" w:hAnsi="Calibri" w:cs="Calibri"/>
@@ -10769,6 +11214,8 @@
               </w:rPr>
               <w:t>.</w:t>
             </w:r>
+            <w:bookmarkStart w:id="0" w:name="_GoBack"/>
+            <w:bookmarkEnd w:id="0"/>
           </w:p>
           <w:p>
             <w:pPr>
@@ -10790,6 +11237,16 @@
                 <w:lang w:eastAsia="es-AR"/>
               </w:rPr>
               <w:t>El documento generado se debe poder asociar al cliente y al inmueble</w:t>
+            </w:r>
+            <w:r>
+              <w:rPr>
+                <w:rFonts w:ascii="Calibri" w:eastAsia="Times New Roman" w:hAnsi="Calibri" w:cs="Calibri"/>
+                <w:color w:val="000000"/>
+                <w:sz w:val="18"/>
+                <w:szCs w:val="18"/>
+                <w:lang w:eastAsia="es-AR"/>
+              </w:rPr>
+              <w:t>.</w:t>
             </w:r>
           </w:p>
         </w:tc>
@@ -10989,8 +11446,20 @@
                 <w:szCs w:val="18"/>
                 <w:lang w:eastAsia="es-AR"/>
               </w:rPr>
-              <w:t xml:space="preserve"> en la base de datos?</w:t>
-            </w:r>
+              <w:t xml:space="preserve"> en la base de datos</w:t>
+            </w:r>
+            <w:proofErr w:type="gramStart"/>
+            <w:r>
+              <w:rPr>
+                <w:rFonts w:ascii="Calibri" w:eastAsia="Times New Roman" w:hAnsi="Calibri" w:cs="Calibri"/>
+                <w:color w:val="000000"/>
+                <w:sz w:val="18"/>
+                <w:szCs w:val="18"/>
+                <w:lang w:eastAsia="es-AR"/>
+              </w:rPr>
+              <w:t>?</w:t>
+            </w:r>
+            <w:proofErr w:type="gramEnd"/>
           </w:p>
           <w:p>
             <w:pPr>
@@ -11031,8 +11500,20 @@
                 <w:szCs w:val="18"/>
                 <w:lang w:eastAsia="es-AR"/>
               </w:rPr>
-              <w:t xml:space="preserve"> el documento?</w:t>
-            </w:r>
+              <w:t xml:space="preserve"> el documento</w:t>
+            </w:r>
+            <w:proofErr w:type="gramStart"/>
+            <w:r>
+              <w:rPr>
+                <w:rFonts w:ascii="Calibri" w:eastAsia="Times New Roman" w:hAnsi="Calibri" w:cs="Calibri"/>
+                <w:color w:val="000000"/>
+                <w:sz w:val="18"/>
+                <w:szCs w:val="18"/>
+                <w:lang w:eastAsia="es-AR"/>
+              </w:rPr>
+              <w:t>?</w:t>
+            </w:r>
+            <w:proofErr w:type="gramEnd"/>
             <w:r>
               <w:rPr>
                 <w:rFonts w:ascii="Calibri" w:eastAsia="Times New Roman" w:hAnsi="Calibri" w:cs="Calibri"/>
@@ -11115,8 +11596,42 @@
                 <w:szCs w:val="18"/>
                 <w:lang w:eastAsia="es-AR"/>
               </w:rPr>
-              <w:t>Se debe incluir el propietario? Qué datos de él?</w:t>
-            </w:r>
+              <w:t>Se debe incluir el propietario</w:t>
+            </w:r>
+            <w:proofErr w:type="gramStart"/>
+            <w:r>
+              <w:rPr>
+                <w:rFonts w:ascii="Calibri" w:eastAsia="Times New Roman" w:hAnsi="Calibri" w:cs="Calibri"/>
+                <w:color w:val="000000"/>
+                <w:sz w:val="18"/>
+                <w:szCs w:val="18"/>
+                <w:lang w:eastAsia="es-AR"/>
+              </w:rPr>
+              <w:t>?</w:t>
+            </w:r>
+            <w:proofErr w:type="gramEnd"/>
+            <w:r>
+              <w:rPr>
+                <w:rFonts w:ascii="Calibri" w:eastAsia="Times New Roman" w:hAnsi="Calibri" w:cs="Calibri"/>
+                <w:color w:val="000000"/>
+                <w:sz w:val="18"/>
+                <w:szCs w:val="18"/>
+                <w:lang w:eastAsia="es-AR"/>
+              </w:rPr>
+              <w:t xml:space="preserve"> Qué datos de él</w:t>
+            </w:r>
+            <w:proofErr w:type="gramStart"/>
+            <w:r>
+              <w:rPr>
+                <w:rFonts w:ascii="Calibri" w:eastAsia="Times New Roman" w:hAnsi="Calibri" w:cs="Calibri"/>
+                <w:color w:val="000000"/>
+                <w:sz w:val="18"/>
+                <w:szCs w:val="18"/>
+                <w:lang w:eastAsia="es-AR"/>
+              </w:rPr>
+              <w:t>?</w:t>
+            </w:r>
+            <w:proofErr w:type="gramEnd"/>
             <w:r>
               <w:rPr>
                 <w:rFonts w:ascii="Calibri" w:eastAsia="Times New Roman" w:hAnsi="Calibri" w:cs="Calibri"/>
@@ -11135,7 +11650,59 @@
                 <w:szCs w:val="18"/>
                 <w:lang w:eastAsia="es-AR"/>
               </w:rPr>
-              <w:t>e apellido, dni domicicio... (má</w:t>
+              <w:t xml:space="preserve">e apellido, </w:t>
+            </w:r>
+            <w:proofErr w:type="spellStart"/>
+            <w:r>
+              <w:rPr>
+                <w:rFonts w:ascii="Calibri" w:eastAsia="Times New Roman" w:hAnsi="Calibri" w:cs="Calibri"/>
+                <w:color w:val="000000"/>
+                <w:sz w:val="18"/>
+                <w:szCs w:val="18"/>
+                <w:lang w:eastAsia="es-AR"/>
+              </w:rPr>
+              <w:t>dni</w:t>
+            </w:r>
+            <w:proofErr w:type="spellEnd"/>
+            <w:r>
+              <w:rPr>
+                <w:rFonts w:ascii="Calibri" w:eastAsia="Times New Roman" w:hAnsi="Calibri" w:cs="Calibri"/>
+                <w:color w:val="000000"/>
+                <w:sz w:val="18"/>
+                <w:szCs w:val="18"/>
+                <w:lang w:eastAsia="es-AR"/>
+              </w:rPr>
+              <w:t>,</w:t>
+            </w:r>
+            <w:r>
+              <w:rPr>
+                <w:rFonts w:ascii="Calibri" w:eastAsia="Times New Roman" w:hAnsi="Calibri" w:cs="Calibri"/>
+                <w:color w:val="000000"/>
+                <w:sz w:val="18"/>
+                <w:szCs w:val="18"/>
+                <w:lang w:eastAsia="es-AR"/>
+              </w:rPr>
+              <w:t xml:space="preserve"> domici</w:t>
+            </w:r>
+            <w:r>
+              <w:rPr>
+                <w:rFonts w:ascii="Calibri" w:eastAsia="Times New Roman" w:hAnsi="Calibri" w:cs="Calibri"/>
+                <w:color w:val="000000"/>
+                <w:sz w:val="18"/>
+                <w:szCs w:val="18"/>
+                <w:lang w:eastAsia="es-AR"/>
+              </w:rPr>
+              <w:t>l</w:t>
+            </w:r>
+            <w:r>
+              <w:rPr>
+                <w:rFonts w:ascii="Calibri" w:eastAsia="Times New Roman" w:hAnsi="Calibri" w:cs="Calibri"/>
+                <w:color w:val="000000"/>
+                <w:sz w:val="18"/>
+                <w:szCs w:val="18"/>
+                <w:lang w:eastAsia="es-AR"/>
+              </w:rPr>
+              <w:t>io... (má</w:t>
             </w:r>
             <w:r>
               <w:rPr>
@@ -11187,8 +11754,20 @@
                 <w:szCs w:val="18"/>
                 <w:lang w:eastAsia="es-AR"/>
               </w:rPr>
-              <w:t>Aparte de crearlas, se pueden modificar y eliminar?</w:t>
-            </w:r>
+              <w:t>Aparte de crearlas, se pueden modificar y eliminar</w:t>
+            </w:r>
+            <w:proofErr w:type="gramStart"/>
+            <w:r>
+              <w:rPr>
+                <w:rFonts w:ascii="Calibri" w:eastAsia="Times New Roman" w:hAnsi="Calibri" w:cs="Calibri"/>
+                <w:color w:val="000000"/>
+                <w:sz w:val="18"/>
+                <w:szCs w:val="18"/>
+                <w:lang w:eastAsia="es-AR"/>
+              </w:rPr>
+              <w:t>?</w:t>
+            </w:r>
+            <w:proofErr w:type="gramEnd"/>
             <w:r>
               <w:rPr>
                 <w:rFonts w:ascii="Calibri" w:eastAsia="Times New Roman" w:hAnsi="Calibri" w:cs="Calibri"/>
@@ -12387,8 +12966,20 @@
                 <w:szCs w:val="18"/>
                 <w:lang w:eastAsia="es-AR"/>
               </w:rPr>
-              <w:t>Cuales son todos los datos del inmueble?</w:t>
-            </w:r>
+              <w:t>Cuales son todos los datos del inmueble</w:t>
+            </w:r>
+            <w:proofErr w:type="gramStart"/>
+            <w:r>
+              <w:rPr>
+                <w:rFonts w:ascii="Calibri" w:eastAsia="Times New Roman" w:hAnsi="Calibri" w:cs="Calibri"/>
+                <w:color w:val="000000"/>
+                <w:sz w:val="18"/>
+                <w:szCs w:val="18"/>
+                <w:lang w:eastAsia="es-AR"/>
+              </w:rPr>
+              <w:t>?</w:t>
+            </w:r>
+            <w:proofErr w:type="gramEnd"/>
             <w:r>
               <w:rPr>
                 <w:rFonts w:ascii="Calibri" w:eastAsia="Times New Roman" w:hAnsi="Calibri" w:cs="Calibri"/>
@@ -12419,8 +13010,20 @@
                 <w:szCs w:val="18"/>
                 <w:lang w:eastAsia="es-AR"/>
               </w:rPr>
-              <w:t>Cual son los datos de contacto?</w:t>
-            </w:r>
+              <w:t>Cual son los datos de contacto</w:t>
+            </w:r>
+            <w:proofErr w:type="gramStart"/>
+            <w:r>
+              <w:rPr>
+                <w:rFonts w:ascii="Calibri" w:eastAsia="Times New Roman" w:hAnsi="Calibri" w:cs="Calibri"/>
+                <w:color w:val="000000"/>
+                <w:sz w:val="18"/>
+                <w:szCs w:val="18"/>
+                <w:lang w:eastAsia="es-AR"/>
+              </w:rPr>
+              <w:t>?</w:t>
+            </w:r>
+            <w:proofErr w:type="gramEnd"/>
             <w:r>
               <w:rPr>
                 <w:rFonts w:ascii="Calibri" w:eastAsia="Times New Roman" w:hAnsi="Calibri" w:cs="Calibri"/>
@@ -12451,8 +13054,20 @@
                 <w:szCs w:val="18"/>
                 <w:lang w:eastAsia="es-AR"/>
               </w:rPr>
-              <w:t>Aparte de crearlas, se pueden modificar y eliminar?</w:t>
-            </w:r>
+              <w:t>Aparte de crearlas, se pueden modificar y eliminar</w:t>
+            </w:r>
+            <w:proofErr w:type="gramStart"/>
+            <w:r>
+              <w:rPr>
+                <w:rFonts w:ascii="Calibri" w:eastAsia="Times New Roman" w:hAnsi="Calibri" w:cs="Calibri"/>
+                <w:color w:val="000000"/>
+                <w:sz w:val="18"/>
+                <w:szCs w:val="18"/>
+                <w:lang w:eastAsia="es-AR"/>
+              </w:rPr>
+              <w:t>?</w:t>
+            </w:r>
+            <w:proofErr w:type="gramEnd"/>
             <w:r>
               <w:rPr>
                 <w:rFonts w:ascii="Calibri" w:eastAsia="Times New Roman" w:hAnsi="Calibri" w:cs="Calibri"/>
@@ -12601,6 +13216,7 @@
                 <w:lang w:eastAsia="es-AR"/>
               </w:rPr>
             </w:pPr>
+            <w:proofErr w:type="spellStart"/>
             <w:r>
               <w:rPr>
                 <w:rFonts w:ascii="Calibri" w:hAnsi="Calibri" w:cs="Calibri"/>
@@ -12611,8 +13227,35 @@
                 <w:szCs w:val="18"/>
                 <w:lang w:eastAsia="es-AR"/>
               </w:rPr>
-              <w:t>Story Points</w:t>
-            </w:r>
+              <w:t>Story</w:t>
+            </w:r>
+            <w:proofErr w:type="spellEnd"/>
+            <w:r>
+              <w:rPr>
+                <w:rFonts w:ascii="Calibri" w:hAnsi="Calibri" w:cs="Calibri"/>
+                <w:b/>
+                <w:bCs/>
+                <w:color w:val="FFFFFF"/>
+                <w:sz w:val="18"/>
+                <w:szCs w:val="18"/>
+                <w:lang w:eastAsia="es-AR"/>
+              </w:rPr>
+              <w:t xml:space="preserve"> </w:t>
+            </w:r>
+            <w:proofErr w:type="spellStart"/>
+            <w:r>
+              <w:rPr>
+                <w:rFonts w:ascii="Calibri" w:hAnsi="Calibri" w:cs="Calibri"/>
+                <w:b/>
+                <w:bCs/>
+                <w:color w:val="FFFFFF"/>
+                <w:sz w:val="18"/>
+                <w:szCs w:val="18"/>
+                <w:lang w:eastAsia="es-AR"/>
+              </w:rPr>
+              <w:t>Points</w:t>
+            </w:r>
+            <w:proofErr w:type="spellEnd"/>
           </w:p>
         </w:tc>
         <w:tc>
@@ -15833,7 +16476,23 @@
     <w:p/>
     <w:p>
       <w:r>
-        <w:t>Velocidad: 8 Story Points/</w:t>
+        <w:t xml:space="preserve">Velocidad: 8 </w:t>
+      </w:r>
+      <w:proofErr w:type="spellStart"/>
+      <w:r>
+        <w:t>Story</w:t>
+      </w:r>
+      <w:proofErr w:type="spellEnd"/>
+      <w:r>
+        <w:t xml:space="preserve"> </w:t>
+      </w:r>
+      <w:proofErr w:type="spellStart"/>
+      <w:r>
+        <w:t>Points</w:t>
+      </w:r>
+      <w:proofErr w:type="spellEnd"/>
+      <w:r>
+        <w:t>/</w:t>
       </w:r>
       <w:r>
         <w:t>iteración (</w:t>
@@ -15844,8 +16503,21 @@
     </w:p>
     <w:p>
       <w:r>
-        <w:t>Total de historias: 17 Story Points</w:t>
+        <w:t xml:space="preserve">Total de historias: 17 </w:t>
       </w:r>
+      <w:proofErr w:type="spellStart"/>
+      <w:r>
+        <w:t>Story</w:t>
+      </w:r>
+      <w:proofErr w:type="spellEnd"/>
+      <w:r>
+        <w:t xml:space="preserve"> </w:t>
+      </w:r>
+      <w:proofErr w:type="spellStart"/>
+      <w:r>
+        <w:t>Points</w:t>
+      </w:r>
+      <w:proofErr w:type="spellEnd"/>
     </w:p>
     <w:p>
       <w:r>
@@ -15863,7 +16535,7 @@
 </file>
 
 <file path=word/numbering.xml><?xml version="1.0" encoding="utf-8"?>
-<w:numbering xmlns:wpc="http://schemas.microsoft.com/office/word/2010/wordprocessingCanvas" xmlns:cx="http://schemas.microsoft.com/office/drawing/2014/chartex" xmlns:cx1="http://schemas.microsoft.com/office/drawing/2015/9/8/chartex" xmlns:mc="http://schemas.openxmlformats.org/markup-compatibility/2006" xmlns:o="urn:schemas-microsoft-com:office:office" xmlns:r="http://schemas.openxmlformats.org/officeDocument/2006/relationships" xmlns:m="http://schemas.openxmlformats.org/officeDocument/2006/math" xmlns:v="urn:schemas-microsoft-com:vml" xmlns:wp14="http://schemas.microsoft.com/office/word/2010/wordprocessingDrawing" xmlns:wp="http://schemas.openxmlformats.org/drawingml/2006/wordprocessingDrawing" xmlns:w10="urn:schemas-microsoft-com:office:word" xmlns:w="http://schemas.openxmlformats.org/wordprocessingml/2006/main" xmlns:w14="http://schemas.microsoft.com/office/word/2010/wordml" xmlns:w15="http://schemas.microsoft.com/office/word/2012/wordml" xmlns:w16se="http://schemas.microsoft.com/office/word/2015/wordml/symex" xmlns:wpg="http://schemas.microsoft.com/office/word/2010/wordprocessingGroup" xmlns:wpi="http://schemas.microsoft.com/office/word/2010/wordprocessingInk" xmlns:wne="http://schemas.microsoft.com/office/word/2006/wordml" xmlns:wps="http://schemas.microsoft.com/office/word/2010/wordprocessingShape" mc:Ignorable="w14 w15 w16se wp14">
+<w:numbering xmlns:wpc="http://schemas.microsoft.com/office/word/2010/wordprocessingCanvas" xmlns:mc="http://schemas.openxmlformats.org/markup-compatibility/2006" xmlns:o="urn:schemas-microsoft-com:office:office" xmlns:r="http://schemas.openxmlformats.org/officeDocument/2006/relationships" xmlns:m="http://schemas.openxmlformats.org/officeDocument/2006/math" xmlns:v="urn:schemas-microsoft-com:vml" xmlns:wp14="http://schemas.microsoft.com/office/word/2010/wordprocessingDrawing" xmlns:wp="http://schemas.openxmlformats.org/drawingml/2006/wordprocessingDrawing" xmlns:w10="urn:schemas-microsoft-com:office:word" xmlns:w="http://schemas.openxmlformats.org/wordprocessingml/2006/main" xmlns:w14="http://schemas.microsoft.com/office/word/2010/wordml" xmlns:w15="http://schemas.microsoft.com/office/word/2012/wordml" xmlns:wpg="http://schemas.microsoft.com/office/word/2010/wordprocessingGroup" xmlns:wpi="http://schemas.microsoft.com/office/word/2010/wordprocessingInk" xmlns:wne="http://schemas.microsoft.com/office/word/2006/wordml" xmlns:wps="http://schemas.microsoft.com/office/word/2010/wordprocessingShape" mc:Ignorable="w14 w15 wp14">
   <w:abstractNum w:abstractNumId="0" w15:restartNumberingAfterBreak="0">
     <w:nsid w:val="07D072FA"/>
     <w:multiLevelType w:val="hybridMultilevel"/>
@@ -16386,7 +17058,7 @@
 </file>
 
 <file path=word/styles.xml><?xml version="1.0" encoding="utf-8"?>
-<w:styles xmlns:mc="http://schemas.openxmlformats.org/markup-compatibility/2006" xmlns:r="http://schemas.openxmlformats.org/officeDocument/2006/relationships" xmlns:w="http://schemas.openxmlformats.org/wordprocessingml/2006/main" xmlns:w14="http://schemas.microsoft.com/office/word/2010/wordml" xmlns:w15="http://schemas.microsoft.com/office/word/2012/wordml" xmlns:w16se="http://schemas.microsoft.com/office/word/2015/wordml/symex" mc:Ignorable="w14 w15 w16se">
+<w:styles xmlns:mc="http://schemas.openxmlformats.org/markup-compatibility/2006" xmlns:r="http://schemas.openxmlformats.org/officeDocument/2006/relationships" xmlns:w="http://schemas.openxmlformats.org/wordprocessingml/2006/main" xmlns:w14="http://schemas.microsoft.com/office/word/2010/wordml" xmlns:w15="http://schemas.microsoft.com/office/word/2012/wordml" mc:Ignorable="w14 w15">
   <w:docDefaults>
     <w:rPrDefault>
       <w:rPr>

</xml_diff>

<commit_message>
Agregados TaskPoints a las TaskCards
</commit_message>
<xml_diff>
--- a/docs/TP - Historias de usuario.docx
+++ b/docs/TP - Historias de usuario.docx
@@ -11214,8 +11214,6 @@
               </w:rPr>
               <w:t>.</w:t>
             </w:r>
-            <w:bookmarkStart w:id="0" w:name="_GoBack"/>
-            <w:bookmarkEnd w:id="0"/>
           </w:p>
           <w:p>
             <w:pPr>
@@ -16523,6 +16521,131 @@
       <w:r>
         <w:t>Alcance: // TODO</w:t>
       </w:r>
+    </w:p>
+    <w:p>
+      <w:pPr>
+        <w:rPr>
+          <w:lang w:val="es-ES"/>
+        </w:rPr>
+      </w:pPr>
+      <w:r>
+        <w:t xml:space="preserve">En la primera iteración hicimos 8 </w:t>
+      </w:r>
+      <w:proofErr w:type="spellStart"/>
+      <w:r>
+        <w:t>Story</w:t>
+      </w:r>
+      <w:proofErr w:type="spellEnd"/>
+      <w:r>
+        <w:t xml:space="preserve"> </w:t>
+      </w:r>
+      <w:proofErr w:type="spellStart"/>
+      <w:r>
+        <w:t>Points</w:t>
+      </w:r>
+      <w:proofErr w:type="spellEnd"/>
+      <w:r>
+        <w:t xml:space="preserve">. La misma </w:t>
+      </w:r>
+      <w:proofErr w:type="spellStart"/>
+      <w:r>
+        <w:t>dur</w:t>
+      </w:r>
+      <w:r>
+        <w:rPr>
+          <w:lang w:val="es-ES"/>
+        </w:rPr>
+        <w:t>ó</w:t>
+      </w:r>
+      <w:proofErr w:type="spellEnd"/>
+      <w:r>
+        <w:rPr>
+          <w:lang w:val="es-ES"/>
+        </w:rPr>
+        <w:t xml:space="preserve"> 3 semanas.</w:t>
+      </w:r>
+    </w:p>
+    <w:p>
+      <w:pPr>
+        <w:rPr>
+          <w:lang w:val="es-ES"/>
+        </w:rPr>
+      </w:pPr>
+      <w:r>
+        <w:t xml:space="preserve">En la </w:t>
+      </w:r>
+      <w:r>
+        <w:t>segunda</w:t>
+      </w:r>
+      <w:r>
+        <w:t xml:space="preserve"> iteración hicimos </w:t>
+      </w:r>
+      <w:r>
+        <w:t>6</w:t>
+      </w:r>
+      <w:r>
+        <w:t xml:space="preserve"> </w:t>
+      </w:r>
+      <w:proofErr w:type="spellStart"/>
+      <w:r>
+        <w:t>Story</w:t>
+      </w:r>
+      <w:proofErr w:type="spellEnd"/>
+      <w:r>
+        <w:t xml:space="preserve"> </w:t>
+      </w:r>
+      <w:proofErr w:type="spellStart"/>
+      <w:r>
+        <w:t>Points</w:t>
+      </w:r>
+      <w:proofErr w:type="spellEnd"/>
+      <w:r>
+        <w:t xml:space="preserve">. La misma </w:t>
+      </w:r>
+      <w:proofErr w:type="spellStart"/>
+      <w:r>
+        <w:t>dur</w:t>
+      </w:r>
+      <w:r>
+        <w:rPr>
+          <w:lang w:val="es-ES"/>
+        </w:rPr>
+        <w:t>ó</w:t>
+      </w:r>
+      <w:proofErr w:type="spellEnd"/>
+      <w:r>
+        <w:rPr>
+          <w:lang w:val="es-ES"/>
+        </w:rPr>
+        <w:t xml:space="preserve"> </w:t>
+      </w:r>
+      <w:r>
+        <w:rPr>
+          <w:lang w:val="es-ES"/>
+        </w:rPr>
+        <w:t>2</w:t>
+      </w:r>
+      <w:r>
+        <w:rPr>
+          <w:lang w:val="es-ES"/>
+        </w:rPr>
+        <w:t xml:space="preserve"> semanas.</w:t>
+      </w:r>
+      <w:r>
+        <w:rPr>
+          <w:lang w:val="es-ES"/>
+        </w:rPr>
+        <w:t xml:space="preserve"> </w:t>
+      </w:r>
+    </w:p>
+    <w:p>
+      <w:pPr>
+        <w:rPr>
+          <w:lang w:val="es-ES"/>
+        </w:rPr>
+      </w:pPr>
+      <w:bookmarkStart w:id="0" w:name="_GoBack"/>
+      <w:bookmarkEnd w:id="0"/>
     </w:p>
     <w:sectPr>
       <w:pgSz w:w="12240" w:h="15840"/>

</xml_diff>